<commit_message>
changes in SRS document
Changes in text and added some photos of real game.
</commit_message>
<xml_diff>
--- a/resources/Design build1.docx
+++ b/resources/Design build1.docx
@@ -1,6 +1,6 @@
 
 <file path=word/document.xml><?xml version="1.0" encoding="utf-8"?>
-<w:document xmlns:wpc="http://schemas.microsoft.com/office/word/2010/wordprocessingCanvas" xmlns:mc="http://schemas.openxmlformats.org/markup-compatibility/2006" xmlns:o="urn:schemas-microsoft-com:office:office" xmlns:r="http://schemas.openxmlformats.org/officeDocument/2006/relationships" xmlns:m="http://schemas.openxmlformats.org/officeDocument/2006/math" xmlns:v="urn:schemas-microsoft-com:vml" xmlns:wp14="http://schemas.microsoft.com/office/word/2010/wordprocessingDrawing" xmlns:wp="http://schemas.openxmlformats.org/drawingml/2006/wordprocessingDrawing" xmlns:w10="urn:schemas-microsoft-com:office:word" xmlns:w="http://schemas.openxmlformats.org/wordprocessingml/2006/main" xmlns:w14="http://schemas.microsoft.com/office/word/2010/wordml" xmlns:w15="http://schemas.microsoft.com/office/word/2012/wordml" xmlns:wpg="http://schemas.microsoft.com/office/word/2010/wordprocessingGroup" xmlns:wpi="http://schemas.microsoft.com/office/word/2010/wordprocessingInk" xmlns:wne="http://schemas.microsoft.com/office/word/2006/wordml" xmlns:wps="http://schemas.microsoft.com/office/word/2010/wordprocessingShape" mc:Ignorable="w14 w15 wp14">
+<w:document xmlns:wpc="http://schemas.microsoft.com/office/word/2010/wordprocessingCanvas" xmlns:mc="http://schemas.openxmlformats.org/markup-compatibility/2006" xmlns:o="urn:schemas-microsoft-com:office:office" xmlns:r="http://schemas.openxmlformats.org/officeDocument/2006/relationships" xmlns:m="http://schemas.openxmlformats.org/officeDocument/2006/math" xmlns:v="urn:schemas-microsoft-com:vml" xmlns:wp14="http://schemas.microsoft.com/office/word/2010/wordprocessingDrawing" xmlns:wp="http://schemas.openxmlformats.org/drawingml/2006/wordprocessingDrawing" xmlns:w10="urn:schemas-microsoft-com:office:word" xmlns:w="http://schemas.openxmlformats.org/wordprocessingml/2006/main" xmlns:w14="http://schemas.microsoft.com/office/word/2010/wordml" xmlns:wpg="http://schemas.microsoft.com/office/word/2010/wordprocessingGroup" xmlns:wpi="http://schemas.microsoft.com/office/word/2010/wordprocessingInk" xmlns:wne="http://schemas.microsoft.com/office/word/2006/wordml" xmlns:wps="http://schemas.microsoft.com/office/word/2010/wordprocessingShape" mc:Ignorable="w14 wp14">
   <w:body>
     <w:p>
       <w:pPr>
@@ -23,20 +23,32 @@
           <w:sz w:val="40"/>
         </w:rPr>
       </w:pPr>
+      <w:proofErr w:type="gramStart"/>
       <w:r>
         <w:rPr>
           <w:sz w:val="40"/>
         </w:rPr>
         <w:t>for</w:t>
       </w:r>
+      <w:proofErr w:type="gramEnd"/>
     </w:p>
     <w:p>
       <w:pPr>
         <w:pStyle w:val="Title"/>
       </w:pPr>
-      <w:r>
-        <w:t>Discworld: Ankh Morpork</w:t>
-      </w:r>
+      <w:proofErr w:type="spellStart"/>
+      <w:r>
+        <w:t>Discworld</w:t>
+      </w:r>
+      <w:proofErr w:type="spellEnd"/>
+      <w:r>
+        <w:t xml:space="preserve">: Ankh </w:t>
+      </w:r>
+      <w:proofErr w:type="spellStart"/>
+      <w:r>
+        <w:t>Morpork</w:t>
+      </w:r>
+      <w:proofErr w:type="spellEnd"/>
     </w:p>
     <w:p>
       <w:pPr>
@@ -59,8 +71,45 @@
         <w:pStyle w:val="ByLine"/>
       </w:pPr>
       <w:r>
-        <w:t>Varun Pattiah, Taiseem Ahmed, Sumit Sarkar, Khurram Shehzad</w:t>
-      </w:r>
+        <w:t xml:space="preserve">Varun </w:t>
+      </w:r>
+      <w:proofErr w:type="spellStart"/>
+      <w:r>
+        <w:t>Pattiah</w:t>
+      </w:r>
+      <w:proofErr w:type="spellEnd"/>
+      <w:r>
+        <w:t xml:space="preserve">, </w:t>
+      </w:r>
+      <w:proofErr w:type="spellStart"/>
+      <w:r>
+        <w:t>Taiseem</w:t>
+      </w:r>
+      <w:proofErr w:type="spellEnd"/>
+      <w:r>
+        <w:t xml:space="preserve"> Ahmed, </w:t>
+      </w:r>
+      <w:proofErr w:type="spellStart"/>
+      <w:r>
+        <w:t>Sumit</w:t>
+      </w:r>
+      <w:proofErr w:type="spellEnd"/>
+      <w:r>
+        <w:t xml:space="preserve"> Sarkar, </w:t>
+      </w:r>
+      <w:proofErr w:type="spellStart"/>
+      <w:r>
+        <w:t>Khurram</w:t>
+      </w:r>
+      <w:proofErr w:type="spellEnd"/>
+      <w:r>
+        <w:t xml:space="preserve"> </w:t>
+      </w:r>
+      <w:proofErr w:type="spellStart"/>
+      <w:r>
+        <w:t>Shehzad</w:t>
+      </w:r>
+      <w:proofErr w:type="spellEnd"/>
     </w:p>
     <w:p>
       <w:pPr>
@@ -74,7 +123,7 @@
       <w:pPr>
         <w:pStyle w:val="ByLine"/>
         <w:sectPr>
-          <w:footerReference w:type="default" r:id="rId5"/>
+          <w:footerReference w:type="default" r:id="rId8"/>
           <w:pgSz w:w="12240" w:h="15840" w:code="1"/>
           <w:pgMar w:top="1440" w:right="1440" w:bottom="1440" w:left="1440" w:header="720" w:footer="720" w:gutter="0"/>
           <w:pgNumType w:fmt="lowerRoman" w:start="1"/>
@@ -1989,12 +2038,6 @@
         <w:gridCol w:w="1584"/>
       </w:tblGrid>
       <w:tr>
-        <w:tblPrEx>
-          <w:tblCellMar>
-            <w:top w:w="0" w:type="dxa"/>
-            <w:bottom w:w="0" w:type="dxa"/>
-          </w:tblCellMar>
-        </w:tblPrEx>
         <w:tc>
           <w:tcPr>
             <w:tcW w:w="2160" w:type="dxa"/>
@@ -2089,12 +2132,6 @@
         </w:tc>
       </w:tr>
       <w:tr>
-        <w:tblPrEx>
-          <w:tblCellMar>
-            <w:top w:w="0" w:type="dxa"/>
-            <w:bottom w:w="0" w:type="dxa"/>
-          </w:tblCellMar>
-        </w:tblPrEx>
         <w:tc>
           <w:tcPr>
             <w:tcW w:w="2160" w:type="dxa"/>
@@ -2149,12 +2186,6 @@
         </w:tc>
       </w:tr>
       <w:tr>
-        <w:tblPrEx>
-          <w:tblCellMar>
-            <w:top w:w="0" w:type="dxa"/>
-            <w:bottom w:w="0" w:type="dxa"/>
-          </w:tblCellMar>
-        </w:tblPrEx>
         <w:tc>
           <w:tcPr>
             <w:tcW w:w="2160" w:type="dxa"/>
@@ -2220,8 +2251,8 @@
     <w:p>
       <w:pPr>
         <w:sectPr>
-          <w:headerReference w:type="default" r:id="rId6"/>
-          <w:footerReference w:type="default" r:id="rId7"/>
+          <w:headerReference w:type="default" r:id="rId9"/>
+          <w:footerReference w:type="default" r:id="rId10"/>
           <w:pgSz w:w="12240" w:h="15840" w:code="1"/>
           <w:pgMar w:top="1440" w:right="1440" w:bottom="1440" w:left="1440" w:header="720" w:footer="720" w:gutter="0"/>
           <w:pgNumType w:fmt="lowerRoman"/>
@@ -2269,7 +2300,35 @@
         <w:rPr>
           <w:i w:val="0"/>
         </w:rPr>
-        <w:t>The purpose of this SRS document is to give detailed description of the functionalities of Discworld Ankh-Morpork build1, which is board game. This document will give an insight into intended features, glimpse of user interface, software and hardware dependencies.</w:t>
+        <w:t xml:space="preserve">The purpose of this SRS document is to give detailed description of the functionalities of </w:t>
+      </w:r>
+      <w:proofErr w:type="spellStart"/>
+      <w:r>
+        <w:rPr>
+          <w:i w:val="0"/>
+        </w:rPr>
+        <w:t>Discworld</w:t>
+      </w:r>
+      <w:proofErr w:type="spellEnd"/>
+      <w:r>
+        <w:rPr>
+          <w:i w:val="0"/>
+        </w:rPr>
+        <w:t xml:space="preserve"> Ankh-</w:t>
+      </w:r>
+      <w:proofErr w:type="spellStart"/>
+      <w:r>
+        <w:rPr>
+          <w:i w:val="0"/>
+        </w:rPr>
+        <w:t>Morpork</w:t>
+      </w:r>
+      <w:proofErr w:type="spellEnd"/>
+      <w:r>
+        <w:rPr>
+          <w:i w:val="0"/>
+        </w:rPr>
+        <w:t xml:space="preserve"> build1, which is board game. This document will give an insight into intended features, glimpse of user interface, software and hardware dependencies.</w:t>
       </w:r>
     </w:p>
     <w:p>
@@ -2321,7 +2380,35 @@
         <w:rPr>
           <w:i w:val="0"/>
         </w:rPr>
-        <w:t>This document is intended for the developers of the project Discworld Ankh-Morpork. The readers can focus on section 1 and 2 for taking brief overview of project.</w:t>
+        <w:t xml:space="preserve">This document is intended for the developers of the project </w:t>
+      </w:r>
+      <w:proofErr w:type="spellStart"/>
+      <w:r>
+        <w:rPr>
+          <w:i w:val="0"/>
+        </w:rPr>
+        <w:t>Discworld</w:t>
+      </w:r>
+      <w:proofErr w:type="spellEnd"/>
+      <w:r>
+        <w:rPr>
+          <w:i w:val="0"/>
+        </w:rPr>
+        <w:t xml:space="preserve"> Ankh-</w:t>
+      </w:r>
+      <w:proofErr w:type="spellStart"/>
+      <w:r>
+        <w:rPr>
+          <w:i w:val="0"/>
+        </w:rPr>
+        <w:t>Morpork</w:t>
+      </w:r>
+      <w:proofErr w:type="spellEnd"/>
+      <w:r>
+        <w:rPr>
+          <w:i w:val="0"/>
+        </w:rPr>
+        <w:t>. The readers can focus on section 1 and 2 for taking brief overview of project.</w:t>
       </w:r>
     </w:p>
     <w:p>
@@ -2347,8 +2434,190 @@
         <w:rPr>
           <w:i w:val="0"/>
         </w:rPr>
-        <w:t>The project Discworld is software version of board game which is a multiplayer game intended for entertainment.</w:t>
-      </w:r>
+        <w:t xml:space="preserve">The project </w:t>
+      </w:r>
+      <w:proofErr w:type="spellStart"/>
+      <w:r>
+        <w:rPr>
+          <w:i w:val="0"/>
+        </w:rPr>
+        <w:t>Discworld</w:t>
+      </w:r>
+      <w:proofErr w:type="spellEnd"/>
+      <w:r>
+        <w:rPr>
+          <w:i w:val="0"/>
+        </w:rPr>
+        <w:t xml:space="preserve"> is software version of board game which is a multiplayer game intended for entertainment.</w:t>
+      </w:r>
+    </w:p>
+    <w:p>
+      <w:pPr>
+        <w:pStyle w:val="template"/>
+        <w:rPr>
+          <w:i w:val="0"/>
+        </w:rPr>
+      </w:pPr>
+    </w:p>
+    <w:p>
+      <w:pPr>
+        <w:pStyle w:val="template"/>
+        <w:rPr>
+          <w:i w:val="0"/>
+        </w:rPr>
+      </w:pPr>
+    </w:p>
+    <w:p>
+      <w:pPr>
+        <w:pStyle w:val="template"/>
+        <w:rPr>
+          <w:i w:val="0"/>
+        </w:rPr>
+      </w:pPr>
+    </w:p>
+    <w:p>
+      <w:pPr>
+        <w:pStyle w:val="template"/>
+        <w:rPr>
+          <w:i w:val="0"/>
+        </w:rPr>
+      </w:pPr>
+    </w:p>
+    <w:p>
+      <w:pPr>
+        <w:pStyle w:val="template"/>
+        <w:rPr>
+          <w:i w:val="0"/>
+        </w:rPr>
+      </w:pPr>
+    </w:p>
+    <w:p>
+      <w:pPr>
+        <w:pStyle w:val="template"/>
+        <w:rPr>
+          <w:i w:val="0"/>
+        </w:rPr>
+      </w:pPr>
+    </w:p>
+    <w:p>
+      <w:pPr>
+        <w:pStyle w:val="template"/>
+        <w:rPr>
+          <w:i w:val="0"/>
+        </w:rPr>
+      </w:pPr>
+    </w:p>
+    <w:p>
+      <w:pPr>
+        <w:pStyle w:val="template"/>
+        <w:rPr>
+          <w:i w:val="0"/>
+        </w:rPr>
+      </w:pPr>
+    </w:p>
+    <w:p>
+      <w:pPr>
+        <w:pStyle w:val="template"/>
+        <w:rPr>
+          <w:i w:val="0"/>
+        </w:rPr>
+      </w:pPr>
+    </w:p>
+    <w:p>
+      <w:pPr>
+        <w:pStyle w:val="template"/>
+        <w:rPr>
+          <w:i w:val="0"/>
+        </w:rPr>
+      </w:pPr>
+    </w:p>
+    <w:p>
+      <w:pPr>
+        <w:pStyle w:val="template"/>
+        <w:rPr>
+          <w:i w:val="0"/>
+        </w:rPr>
+      </w:pPr>
+    </w:p>
+    <w:p>
+      <w:pPr>
+        <w:pStyle w:val="template"/>
+        <w:rPr>
+          <w:i w:val="0"/>
+        </w:rPr>
+      </w:pPr>
+    </w:p>
+    <w:p>
+      <w:pPr>
+        <w:pStyle w:val="template"/>
+        <w:rPr>
+          <w:i w:val="0"/>
+        </w:rPr>
+      </w:pPr>
+    </w:p>
+    <w:p>
+      <w:pPr>
+        <w:pStyle w:val="template"/>
+        <w:rPr>
+          <w:i w:val="0"/>
+        </w:rPr>
+      </w:pPr>
+    </w:p>
+    <w:p>
+      <w:pPr>
+        <w:pStyle w:val="template"/>
+        <w:rPr>
+          <w:i w:val="0"/>
+        </w:rPr>
+      </w:pPr>
+    </w:p>
+    <w:p>
+      <w:pPr>
+        <w:pStyle w:val="template"/>
+        <w:rPr>
+          <w:i w:val="0"/>
+        </w:rPr>
+      </w:pPr>
+    </w:p>
+    <w:p>
+      <w:pPr>
+        <w:pStyle w:val="template"/>
+        <w:rPr>
+          <w:i w:val="0"/>
+        </w:rPr>
+      </w:pPr>
+    </w:p>
+    <w:p>
+      <w:pPr>
+        <w:pStyle w:val="template"/>
+        <w:rPr>
+          <w:i w:val="0"/>
+        </w:rPr>
+      </w:pPr>
+    </w:p>
+    <w:p>
+      <w:pPr>
+        <w:pStyle w:val="template"/>
+        <w:rPr>
+          <w:i w:val="0"/>
+        </w:rPr>
+      </w:pPr>
+    </w:p>
+    <w:p>
+      <w:pPr>
+        <w:pStyle w:val="template"/>
+        <w:rPr>
+          <w:i w:val="0"/>
+        </w:rPr>
+      </w:pPr>
+    </w:p>
+    <w:p>
+      <w:pPr>
+        <w:pStyle w:val="template"/>
+        <w:rPr>
+          <w:i w:val="0"/>
+        </w:rPr>
+      </w:pPr>
     </w:p>
     <w:p>
       <w:pPr>
@@ -2365,6 +2634,7 @@
       <w:bookmarkStart w:id="17" w:name="_Toc439994672"/>
       <w:bookmarkStart w:id="18" w:name="_Toc441230977"/>
       <w:r>
+        <w:lastRenderedPageBreak/>
         <w:t>References</w:t>
       </w:r>
       <w:bookmarkEnd w:id="17"/>
@@ -2373,10 +2643,415 @@
     <w:p>
       <w:pPr>
         <w:pStyle w:val="template"/>
-      </w:pPr>
-      <w:r>
-        <w:t>&lt;List any other documents or Web addresses to which this SRS refers. These may include user interface style guides, contracts, standards, system requirements specifications, use case documents, or a vision and scope document. Provide enough information so that the reader could access a copy of each reference, including title, author, version number, date, and source or location.&gt;</w:t>
-      </w:r>
+        <w:rPr>
+          <w:b/>
+        </w:rPr>
+      </w:pPr>
+    </w:p>
+    <w:p>
+      <w:pPr>
+        <w:pStyle w:val="template"/>
+        <w:rPr>
+          <w:b/>
+        </w:rPr>
+      </w:pPr>
+      <w:r>
+        <w:rPr>
+          <w:b/>
+        </w:rPr>
+        <w:t>Actual Game Design</w:t>
+      </w:r>
+    </w:p>
+    <w:p>
+      <w:pPr>
+        <w:pStyle w:val="template"/>
+      </w:pPr>
+    </w:p>
+    <w:p>
+      <w:pPr>
+        <w:pStyle w:val="template"/>
+      </w:pPr>
+    </w:p>
+    <w:p>
+      <w:pPr>
+        <w:pStyle w:val="template"/>
+      </w:pPr>
+    </w:p>
+    <w:p>
+      <w:pPr>
+        <w:pStyle w:val="template"/>
+      </w:pPr>
+      <w:r>
+        <w:rPr>
+          <w:i w:val="0"/>
+          <w:noProof/>
+          <w:lang w:val="en-CA" w:eastAsia="en-CA"/>
+        </w:rPr>
+        <w:drawing>
+          <wp:anchor distT="0" distB="0" distL="114300" distR="114300" simplePos="0" relativeHeight="251672576" behindDoc="0" locked="0" layoutInCell="1" allowOverlap="1" wp14:anchorId="107E2EBE" wp14:editId="53D3FA67">
+            <wp:simplePos x="0" y="0"/>
+            <wp:positionH relativeFrom="column">
+              <wp:posOffset>-111760</wp:posOffset>
+            </wp:positionH>
+            <wp:positionV relativeFrom="paragraph">
+              <wp:posOffset>152400</wp:posOffset>
+            </wp:positionV>
+            <wp:extent cx="6228080" cy="4671060"/>
+            <wp:effectExtent l="0" t="0" r="1270" b="0"/>
+            <wp:wrapSquare wrapText="bothSides"/>
+            <wp:docPr id="15" name="Picture 15"/>
+            <wp:cNvGraphicFramePr>
+              <a:graphicFrameLocks xmlns:a="http://schemas.openxmlformats.org/drawingml/2006/main" noChangeAspect="1"/>
+            </wp:cNvGraphicFramePr>
+            <a:graphic xmlns:a="http://schemas.openxmlformats.org/drawingml/2006/main">
+              <a:graphicData uri="http://schemas.openxmlformats.org/drawingml/2006/picture">
+                <pic:pic xmlns:pic="http://schemas.openxmlformats.org/drawingml/2006/picture">
+                  <pic:nvPicPr>
+                    <pic:cNvPr id="0" name="ankh-morpork-board-photo.jpg"/>
+                    <pic:cNvPicPr/>
+                  </pic:nvPicPr>
+                  <pic:blipFill>
+                    <a:blip r:embed="rId11" cstate="print">
+                      <a:extLst>
+                        <a:ext uri="{28A0092B-C50C-407E-A947-70E740481C1C}">
+                          <a14:useLocalDpi xmlns:a14="http://schemas.microsoft.com/office/drawing/2010/main" val="0"/>
+                        </a:ext>
+                      </a:extLst>
+                    </a:blip>
+                    <a:stretch>
+                      <a:fillRect/>
+                    </a:stretch>
+                  </pic:blipFill>
+                  <pic:spPr>
+                    <a:xfrm>
+                      <a:off x="0" y="0"/>
+                      <a:ext cx="6228080" cy="4671060"/>
+                    </a:xfrm>
+                    <a:prstGeom prst="rect">
+                      <a:avLst/>
+                    </a:prstGeom>
+                  </pic:spPr>
+                </pic:pic>
+              </a:graphicData>
+            </a:graphic>
+            <wp14:sizeRelH relativeFrom="page">
+              <wp14:pctWidth>0</wp14:pctWidth>
+            </wp14:sizeRelH>
+            <wp14:sizeRelV relativeFrom="page">
+              <wp14:pctHeight>0</wp14:pctHeight>
+            </wp14:sizeRelV>
+          </wp:anchor>
+        </w:drawing>
+      </w:r>
+    </w:p>
+    <w:p>
+      <w:pPr>
+        <w:pStyle w:val="template"/>
+      </w:pPr>
+    </w:p>
+    <w:p>
+      <w:pPr>
+        <w:pStyle w:val="template"/>
+        <w:rPr>
+          <w:sz w:val="20"/>
+        </w:rPr>
+      </w:pPr>
+      <w:r>
+        <w:rPr>
+          <w:sz w:val="20"/>
+        </w:rPr>
+        <w:t>URL: https://talesfromthebookcave.files.wordpress.com/2014/08/ankh-morpork-board-photo.jpg</w:t>
+      </w:r>
+    </w:p>
+    <w:p>
+      <w:pPr>
+        <w:pStyle w:val="template"/>
+      </w:pPr>
+    </w:p>
+    <w:p>
+      <w:pPr>
+        <w:pStyle w:val="template"/>
+      </w:pPr>
+    </w:p>
+    <w:p>
+      <w:pPr>
+        <w:pStyle w:val="template"/>
+        <w:rPr>
+          <w:b/>
+        </w:rPr>
+      </w:pPr>
+    </w:p>
+    <w:p>
+      <w:pPr>
+        <w:pStyle w:val="template"/>
+        <w:rPr>
+          <w:b/>
+        </w:rPr>
+      </w:pPr>
+    </w:p>
+    <w:p>
+      <w:pPr>
+        <w:pStyle w:val="template"/>
+        <w:rPr>
+          <w:b/>
+        </w:rPr>
+      </w:pPr>
+    </w:p>
+    <w:p>
+      <w:pPr>
+        <w:pStyle w:val="template"/>
+        <w:rPr>
+          <w:b/>
+        </w:rPr>
+      </w:pPr>
+    </w:p>
+    <w:p>
+      <w:pPr>
+        <w:pStyle w:val="template"/>
+        <w:rPr>
+          <w:b/>
+        </w:rPr>
+      </w:pPr>
+    </w:p>
+    <w:p>
+      <w:pPr>
+        <w:pStyle w:val="template"/>
+        <w:rPr>
+          <w:b/>
+        </w:rPr>
+      </w:pPr>
+    </w:p>
+    <w:p>
+      <w:pPr>
+        <w:pStyle w:val="template"/>
+        <w:rPr>
+          <w:b/>
+        </w:rPr>
+      </w:pPr>
+    </w:p>
+    <w:p>
+      <w:pPr>
+        <w:pStyle w:val="template"/>
+        <w:rPr>
+          <w:b/>
+        </w:rPr>
+      </w:pPr>
+    </w:p>
+    <w:p>
+      <w:pPr>
+        <w:pStyle w:val="template"/>
+        <w:rPr>
+          <w:b/>
+        </w:rPr>
+      </w:pPr>
+    </w:p>
+    <w:p>
+      <w:pPr>
+        <w:pStyle w:val="template"/>
+        <w:rPr>
+          <w:b/>
+        </w:rPr>
+      </w:pPr>
+    </w:p>
+    <w:p>
+      <w:pPr>
+        <w:pStyle w:val="template"/>
+        <w:rPr>
+          <w:b/>
+        </w:rPr>
+      </w:pPr>
+    </w:p>
+    <w:p>
+      <w:pPr>
+        <w:pStyle w:val="template"/>
+        <w:rPr>
+          <w:b/>
+        </w:rPr>
+      </w:pPr>
+    </w:p>
+    <w:p>
+      <w:pPr>
+        <w:pStyle w:val="template"/>
+        <w:rPr>
+          <w:b/>
+        </w:rPr>
+      </w:pPr>
+    </w:p>
+    <w:p>
+      <w:pPr>
+        <w:pStyle w:val="template"/>
+        <w:rPr>
+          <w:b/>
+        </w:rPr>
+      </w:pPr>
+    </w:p>
+    <w:p>
+      <w:pPr>
+        <w:pStyle w:val="template"/>
+        <w:rPr>
+          <w:b/>
+        </w:rPr>
+      </w:pPr>
+      <w:r>
+        <w:rPr>
+          <w:b/>
+        </w:rPr>
+        <w:t>Some Cards</w:t>
+      </w:r>
+      <w:r>
+        <w:rPr>
+          <w:b/>
+        </w:rPr>
+        <w:t xml:space="preserve"> Images</w:t>
+      </w:r>
+    </w:p>
+    <w:p>
+      <w:pPr>
+        <w:pStyle w:val="template"/>
+        <w:rPr>
+          <w:b/>
+        </w:rPr>
+      </w:pPr>
+    </w:p>
+    <w:p>
+      <w:pPr>
+        <w:pStyle w:val="template"/>
+        <w:rPr>
+          <w:b/>
+        </w:rPr>
+      </w:pPr>
+    </w:p>
+    <w:p>
+      <w:pPr>
+        <w:pStyle w:val="template"/>
+        <w:rPr>
+          <w:b/>
+        </w:rPr>
+      </w:pPr>
+    </w:p>
+    <w:p>
+      <w:pPr>
+        <w:pStyle w:val="template"/>
+        <w:rPr>
+          <w:b/>
+        </w:rPr>
+      </w:pPr>
+      <w:r>
+        <w:rPr>
+          <w:b/>
+          <w:noProof/>
+          <w:lang w:val="en-CA" w:eastAsia="en-CA"/>
+        </w:rPr>
+        <w:drawing>
+          <wp:anchor distT="0" distB="0" distL="114300" distR="114300" simplePos="0" relativeHeight="251673600" behindDoc="0" locked="0" layoutInCell="1" allowOverlap="1" wp14:anchorId="00E615B9" wp14:editId="15DBF855">
+            <wp:simplePos x="0" y="0"/>
+            <wp:positionH relativeFrom="column">
+              <wp:posOffset>12700</wp:posOffset>
+            </wp:positionH>
+            <wp:positionV relativeFrom="paragraph">
+              <wp:posOffset>635</wp:posOffset>
+            </wp:positionV>
+            <wp:extent cx="6126480" cy="5699125"/>
+            <wp:effectExtent l="0" t="0" r="7620" b="0"/>
+            <wp:wrapSquare wrapText="bothSides"/>
+            <wp:docPr id="16" name="Picture 16"/>
+            <wp:cNvGraphicFramePr>
+              <a:graphicFrameLocks xmlns:a="http://schemas.openxmlformats.org/drawingml/2006/main" noChangeAspect="1"/>
+            </wp:cNvGraphicFramePr>
+            <a:graphic xmlns:a="http://schemas.openxmlformats.org/drawingml/2006/main">
+              <a:graphicData uri="http://schemas.openxmlformats.org/drawingml/2006/picture">
+                <pic:pic xmlns:pic="http://schemas.openxmlformats.org/drawingml/2006/picture">
+                  <pic:nvPicPr>
+                    <pic:cNvPr id="0" name="Discworld_Ankh_Morpork-Karty3.jpg"/>
+                    <pic:cNvPicPr/>
+                  </pic:nvPicPr>
+                  <pic:blipFill>
+                    <a:blip r:embed="rId12">
+                      <a:extLst>
+                        <a:ext uri="{28A0092B-C50C-407E-A947-70E740481C1C}">
+                          <a14:useLocalDpi xmlns:a14="http://schemas.microsoft.com/office/drawing/2010/main" val="0"/>
+                        </a:ext>
+                      </a:extLst>
+                    </a:blip>
+                    <a:stretch>
+                      <a:fillRect/>
+                    </a:stretch>
+                  </pic:blipFill>
+                  <pic:spPr>
+                    <a:xfrm>
+                      <a:off x="0" y="0"/>
+                      <a:ext cx="6126480" cy="5699125"/>
+                    </a:xfrm>
+                    <a:prstGeom prst="rect">
+                      <a:avLst/>
+                    </a:prstGeom>
+                  </pic:spPr>
+                </pic:pic>
+              </a:graphicData>
+            </a:graphic>
+            <wp14:sizeRelH relativeFrom="page">
+              <wp14:pctWidth>0</wp14:pctWidth>
+            </wp14:sizeRelH>
+            <wp14:sizeRelV relativeFrom="page">
+              <wp14:pctHeight>0</wp14:pctHeight>
+            </wp14:sizeRelV>
+          </wp:anchor>
+        </w:drawing>
+      </w:r>
+    </w:p>
+    <w:p>
+      <w:pPr>
+        <w:pStyle w:val="template"/>
+        <w:rPr>
+          <w:b/>
+        </w:rPr>
+      </w:pPr>
+    </w:p>
+    <w:p>
+      <w:pPr>
+        <w:pStyle w:val="template"/>
+        <w:rPr>
+          <w:sz w:val="20"/>
+        </w:rPr>
+      </w:pPr>
+      <w:r>
+        <w:rPr>
+          <w:sz w:val="20"/>
+        </w:rPr>
+        <w:t>URL: http://www.svet-deskovych-her.cz/public/products/ai_big/Discworld_Ankh_Morpork-Karty3.jpg</w:t>
+      </w:r>
+    </w:p>
+    <w:p>
+      <w:pPr>
+        <w:pStyle w:val="template"/>
+        <w:rPr>
+          <w:i w:val="0"/>
+        </w:rPr>
+      </w:pPr>
+    </w:p>
+    <w:p>
+      <w:pPr>
+        <w:pStyle w:val="template"/>
+        <w:rPr>
+          <w:i w:val="0"/>
+        </w:rPr>
+      </w:pPr>
+    </w:p>
+    <w:p>
+      <w:pPr>
+        <w:pStyle w:val="template"/>
+        <w:rPr>
+          <w:i w:val="0"/>
+        </w:rPr>
+      </w:pPr>
+    </w:p>
+    <w:p>
+      <w:pPr>
+        <w:pStyle w:val="template"/>
+        <w:rPr>
+          <w:i w:val="0"/>
+        </w:rPr>
+      </w:pPr>
     </w:p>
     <w:p>
       <w:pPr>
@@ -2392,7 +3067,10 @@
       </w:pPr>
       <w:bookmarkStart w:id="19" w:name="_Toc439994673"/>
       <w:bookmarkStart w:id="20" w:name="_Toc441230978"/>
-      <w:r>
+      <w:bookmarkStart w:id="21" w:name="_GoBack"/>
+      <w:bookmarkEnd w:id="21"/>
+      <w:r>
+        <w:lastRenderedPageBreak/>
         <w:t>Overall Description</w:t>
       </w:r>
       <w:bookmarkEnd w:id="19"/>
@@ -2402,13 +3080,13 @@
       <w:pPr>
         <w:pStyle w:val="Heading2"/>
       </w:pPr>
-      <w:bookmarkStart w:id="21" w:name="_Toc439994674"/>
-      <w:bookmarkStart w:id="22" w:name="_Toc441230979"/>
+      <w:bookmarkStart w:id="22" w:name="_Toc439994674"/>
+      <w:bookmarkStart w:id="23" w:name="_Toc441230979"/>
       <w:r>
         <w:t>Product Perspective</w:t>
       </w:r>
-      <w:bookmarkEnd w:id="21"/>
       <w:bookmarkEnd w:id="22"/>
+      <w:bookmarkEnd w:id="23"/>
     </w:p>
     <w:p>
       <w:pPr>
@@ -2418,11 +3096,47 @@
           <w:i w:val="0"/>
         </w:rPr>
       </w:pPr>
-      <w:r>
-        <w:rPr>
-          <w:i w:val="0"/>
-        </w:rPr>
-        <w:t>Discworld Ankh-Morpork is based on playing of cards, placing minions on different areas on board. Two to four players can play this at a time who are given secret personality card which describes winning condition for that player. For build 1 we are not going much into details of the cards, characters, action associated with cards and random events.</w:t>
+      <w:proofErr w:type="spellStart"/>
+      <w:r>
+        <w:rPr>
+          <w:i w:val="0"/>
+        </w:rPr>
+        <w:t>Discworld</w:t>
+      </w:r>
+      <w:proofErr w:type="spellEnd"/>
+      <w:r>
+        <w:rPr>
+          <w:i w:val="0"/>
+        </w:rPr>
+        <w:t xml:space="preserve"> Ankh-</w:t>
+      </w:r>
+      <w:proofErr w:type="spellStart"/>
+      <w:r>
+        <w:rPr>
+          <w:i w:val="0"/>
+        </w:rPr>
+        <w:t>Morpork</w:t>
+      </w:r>
+      <w:proofErr w:type="spellEnd"/>
+      <w:r>
+        <w:rPr>
+          <w:i w:val="0"/>
+        </w:rPr>
+        <w:t xml:space="preserve"> is based on playing of cards, placing minions on different areas on board. Two to four players can play this at </w:t>
+      </w:r>
+      <w:proofErr w:type="gramStart"/>
+      <w:r>
+        <w:rPr>
+          <w:i w:val="0"/>
+        </w:rPr>
+        <w:t>a who</w:t>
+      </w:r>
+      <w:proofErr w:type="gramEnd"/>
+      <w:r>
+        <w:rPr>
+          <w:i w:val="0"/>
+        </w:rPr>
+        <w:t xml:space="preserve"> are given secret personality card which describes winning condition for that player. For build 1 we are not going much into details of the cards, characters, action associated with cards and random events.</w:t>
       </w:r>
     </w:p>
     <w:p>
@@ -2437,14 +3151,13 @@
       <w:pPr>
         <w:pStyle w:val="Heading2"/>
       </w:pPr>
-      <w:bookmarkStart w:id="23" w:name="_Toc439994675"/>
-      <w:bookmarkStart w:id="24" w:name="_Toc441230980"/>
-      <w:r>
-        <w:lastRenderedPageBreak/>
+      <w:bookmarkStart w:id="24" w:name="_Toc439994675"/>
+      <w:bookmarkStart w:id="25" w:name="_Toc441230980"/>
+      <w:r>
         <w:t>Product Functions</w:t>
       </w:r>
-      <w:bookmarkEnd w:id="23"/>
       <w:bookmarkEnd w:id="24"/>
+      <w:bookmarkEnd w:id="25"/>
     </w:p>
     <w:p>
       <w:pPr>
@@ -2718,13 +3431,13 @@
       <w:pPr>
         <w:pStyle w:val="Heading2"/>
       </w:pPr>
-      <w:bookmarkStart w:id="25" w:name="_Toc439994676"/>
-      <w:bookmarkStart w:id="26" w:name="_Toc441230981"/>
+      <w:bookmarkStart w:id="26" w:name="_Toc439994676"/>
+      <w:bookmarkStart w:id="27" w:name="_Toc441230981"/>
       <w:r>
         <w:t>User Classes and Characteristics</w:t>
       </w:r>
-      <w:bookmarkEnd w:id="25"/>
       <w:bookmarkEnd w:id="26"/>
+      <w:bookmarkEnd w:id="27"/>
     </w:p>
     <w:p>
       <w:pPr>
@@ -2738,89 +3451,80 @@
       <w:pPr>
         <w:pStyle w:val="Heading2"/>
       </w:pPr>
-      <w:bookmarkStart w:id="27" w:name="_Toc439994677"/>
-      <w:bookmarkStart w:id="28" w:name="_Toc441230982"/>
+      <w:bookmarkStart w:id="28" w:name="_Toc439994677"/>
+      <w:bookmarkStart w:id="29" w:name="_Toc441230982"/>
       <w:r>
         <w:t>Operating Environment</w:t>
       </w:r>
-      <w:bookmarkEnd w:id="27"/>
       <w:bookmarkEnd w:id="28"/>
-    </w:p>
-    <w:p>
-      <w:pPr>
-        <w:pStyle w:val="template"/>
-        <w:rPr>
-          <w:i w:val="0"/>
-        </w:rPr>
-      </w:pPr>
-      <w:r>
-        <w:rPr>
-          <w:i w:val="0"/>
-        </w:rPr>
-        <w:t>The build 1 of the project does not feature real application of the game, henc</w:t>
-      </w:r>
-      <w:r>
-        <w:rPr>
-          <w:i w:val="0"/>
-        </w:rPr>
-        <w:t xml:space="preserve">e it will available to be executed on </w:t>
-      </w:r>
-      <w:r>
-        <w:rPr>
-          <w:i w:val="0"/>
-        </w:rPr>
-        <w:t>eclipse</w:t>
-      </w:r>
-      <w:r>
-        <w:rPr>
-          <w:i w:val="0"/>
-        </w:rPr>
-        <w:t xml:space="preserve"> using JDK</w:t>
-      </w:r>
-      <w:r>
-        <w:rPr>
-          <w:i w:val="0"/>
-        </w:rPr>
-        <w:t>.</w:t>
+      <w:bookmarkEnd w:id="29"/>
+    </w:p>
+    <w:p>
+      <w:pPr>
+        <w:pStyle w:val="template"/>
+        <w:rPr>
+          <w:i w:val="0"/>
+        </w:rPr>
+      </w:pPr>
+      <w:r>
+        <w:rPr>
+          <w:i w:val="0"/>
+        </w:rPr>
+        <w:t>The build 1 of the project does not feature real application of the game, hence it will available to be executed on eclipse using JDK.</w:t>
       </w:r>
     </w:p>
     <w:p>
       <w:pPr>
         <w:pStyle w:val="Heading2"/>
       </w:pPr>
-      <w:bookmarkStart w:id="29" w:name="_Toc439994678"/>
-      <w:bookmarkStart w:id="30" w:name="_Toc441230983"/>
-      <w:r>
+      <w:bookmarkStart w:id="30" w:name="_Toc439994678"/>
+      <w:bookmarkStart w:id="31" w:name="_Toc441230983"/>
+      <w:r>
+        <w:lastRenderedPageBreak/>
         <w:t>Design and Implementation Constraints</w:t>
       </w:r>
-      <w:bookmarkEnd w:id="29"/>
       <w:bookmarkEnd w:id="30"/>
-    </w:p>
-    <w:p>
-      <w:pPr>
-        <w:pStyle w:val="template"/>
-        <w:rPr>
-          <w:i w:val="0"/>
-        </w:rPr>
-      </w:pPr>
-      <w:r>
-        <w:rPr>
-          <w:i w:val="0"/>
-        </w:rPr>
-        <w:t xml:space="preserve">The first build does not allow multiple players to play from multiple machine i.e. all players are expected to play on a single system. Lack of time is measure concern in build 1, so we will be integrating real gaming in later versions.  </w:t>
+      <w:bookmarkEnd w:id="31"/>
+    </w:p>
+    <w:p>
+      <w:pPr>
+        <w:pStyle w:val="template"/>
+        <w:rPr>
+          <w:i w:val="0"/>
+        </w:rPr>
+      </w:pPr>
+      <w:r>
+        <w:rPr>
+          <w:i w:val="0"/>
+        </w:rPr>
+        <w:t xml:space="preserve">The first build does not allow multiple players to play from multiple </w:t>
+      </w:r>
+      <w:proofErr w:type="gramStart"/>
+      <w:r>
+        <w:rPr>
+          <w:i w:val="0"/>
+        </w:rPr>
+        <w:t>machine</w:t>
+      </w:r>
+      <w:proofErr w:type="gramEnd"/>
+      <w:r>
+        <w:rPr>
+          <w:i w:val="0"/>
+        </w:rPr>
+        <w:t xml:space="preserve"> i.e. all players are expected to play on a single system. Lack of time is measure concern in build 1, so we will be integrating real gaming in later versions.  </w:t>
       </w:r>
     </w:p>
     <w:p>
       <w:pPr>
         <w:pStyle w:val="Heading2"/>
       </w:pPr>
-      <w:bookmarkStart w:id="31" w:name="_Toc439994679"/>
-      <w:bookmarkStart w:id="32" w:name="_Toc441230984"/>
+      <w:bookmarkStart w:id="32" w:name="_Toc439994679"/>
+      <w:bookmarkStart w:id="33" w:name="_Toc441230984"/>
       <w:r>
         <w:t>User Documentation</w:t>
       </w:r>
-      <w:bookmarkEnd w:id="31"/>
       <w:bookmarkEnd w:id="32"/>
+      <w:bookmarkEnd w:id="33"/>
     </w:p>
     <w:p>
       <w:pPr>
@@ -2834,26 +3538,40 @@
       <w:pPr>
         <w:pStyle w:val="Heading2"/>
       </w:pPr>
-      <w:bookmarkStart w:id="33" w:name="_Toc439994680"/>
-      <w:bookmarkStart w:id="34" w:name="_Toc441230985"/>
+      <w:bookmarkStart w:id="34" w:name="_Toc439994680"/>
+      <w:bookmarkStart w:id="35" w:name="_Toc441230985"/>
       <w:r>
         <w:t>Assumptions and Dependencies</w:t>
       </w:r>
-      <w:bookmarkEnd w:id="33"/>
       <w:bookmarkEnd w:id="34"/>
-    </w:p>
-    <w:p>
-      <w:pPr>
-        <w:pStyle w:val="template"/>
-        <w:rPr>
-          <w:i w:val="0"/>
-        </w:rPr>
-      </w:pPr>
-      <w:r>
-        <w:rPr>
-          <w:i w:val="0"/>
-        </w:rPr>
-        <w:t>Third party jar file “java-json.jar” has been used to parse game state stored in json format.</w:t>
+      <w:bookmarkEnd w:id="35"/>
+    </w:p>
+    <w:p>
+      <w:pPr>
+        <w:pStyle w:val="template"/>
+        <w:rPr>
+          <w:i w:val="0"/>
+        </w:rPr>
+      </w:pPr>
+      <w:r>
+        <w:rPr>
+          <w:i w:val="0"/>
+        </w:rPr>
+        <w:t xml:space="preserve">Third party jar file “java-json.jar” has been used to parse game state stored in </w:t>
+      </w:r>
+      <w:proofErr w:type="spellStart"/>
+      <w:r>
+        <w:rPr>
+          <w:i w:val="0"/>
+        </w:rPr>
+        <w:t>json</w:t>
+      </w:r>
+      <w:proofErr w:type="spellEnd"/>
+      <w:r>
+        <w:rPr>
+          <w:i w:val="0"/>
+        </w:rPr>
+        <w:t xml:space="preserve"> format.</w:t>
       </w:r>
     </w:p>
     <w:p>
@@ -2868,23 +3586,23 @@
       <w:pPr>
         <w:pStyle w:val="Heading1"/>
       </w:pPr>
-      <w:bookmarkStart w:id="35" w:name="_Toc439994682"/>
-      <w:bookmarkStart w:id="36" w:name="_Toc441230986"/>
+      <w:bookmarkStart w:id="36" w:name="_Toc439994682"/>
+      <w:bookmarkStart w:id="37" w:name="_Toc441230986"/>
       <w:r>
         <w:t>External Interface Requirements</w:t>
       </w:r>
-      <w:bookmarkEnd w:id="35"/>
       <w:bookmarkEnd w:id="36"/>
+      <w:bookmarkEnd w:id="37"/>
     </w:p>
     <w:p>
       <w:pPr>
         <w:pStyle w:val="Heading2"/>
       </w:pPr>
-      <w:bookmarkStart w:id="37" w:name="_Toc441230987"/>
+      <w:bookmarkStart w:id="38" w:name="_Toc441230987"/>
       <w:r>
         <w:t>User Interfaces</w:t>
       </w:r>
-      <w:bookmarkEnd w:id="37"/>
+      <w:bookmarkEnd w:id="38"/>
     </w:p>
     <w:p>
       <w:pPr>
@@ -3361,12 +4079,21 @@
                 <w:szCs w:val="24"/>
               </w:rPr>
             </w:pPr>
+            <w:proofErr w:type="spellStart"/>
             <w:r>
               <w:rPr>
                 <w:color w:val="44546A"/>
                 <w:szCs w:val="24"/>
               </w:rPr>
-              <w:t>Dimwell(4)</w:t>
+              <w:t>Dimwell</w:t>
+            </w:r>
+            <w:proofErr w:type="spellEnd"/>
+            <w:r>
+              <w:rPr>
+                <w:color w:val="44546A"/>
+                <w:szCs w:val="24"/>
+              </w:rPr>
+              <w:t>(4)</w:t>
             </w:r>
           </w:p>
         </w:tc>
@@ -3525,12 +4252,21 @@
                 <w:szCs w:val="24"/>
               </w:rPr>
             </w:pPr>
+            <w:proofErr w:type="spellStart"/>
             <w:r>
               <w:rPr>
                 <w:color w:val="44546A"/>
                 <w:szCs w:val="24"/>
               </w:rPr>
-              <w:t>Longwall(6)</w:t>
+              <w:t>Longwall</w:t>
+            </w:r>
+            <w:proofErr w:type="spellEnd"/>
+            <w:r>
+              <w:rPr>
+                <w:color w:val="44546A"/>
+                <w:szCs w:val="24"/>
+              </w:rPr>
+              <w:t>(6)</w:t>
             </w:r>
           </w:p>
         </w:tc>
@@ -4109,6 +4845,7 @@
           <w:noProof/>
           <w:lang w:val="en-CA" w:eastAsia="en-CA"/>
         </w:rPr>
+        <w:lastRenderedPageBreak/>
         <mc:AlternateContent>
           <mc:Choice Requires="wps">
             <w:drawing>
@@ -4178,7 +4915,7 @@
           </mc:Choice>
           <mc:Fallback>
             <w:pict>
-              <v:shapetype w14:anchorId="21C14D4E" id="_x0000_t63" coordsize="21600,21600" o:spt="63" adj="1350,25920" path="wr,,21600,21600@15@16@17@18l@21@22xe">
+              <v:shapetype id="_x0000_t63" coordsize="21600,21600" o:spt="63" adj="1350,25920" path="wr,,21600,21600@15@16@17@18l@21@22xe">
                 <v:stroke joinstyle="miter"/>
                 <v:formulas>
                   <v:f eqn="val #0"/>
@@ -4312,7 +5049,7 @@
           </mc:Choice>
           <mc:Fallback>
             <w:pict>
-              <v:shapetype w14:anchorId="0F378092" id="_x0000_t202" coordsize="21600,21600" o:spt="202" path="m,l,21600r21600,l21600,xe">
+              <v:shapetype id="_x0000_t202" coordsize="21600,21600" o:spt="202" path="m,l,21600r21600,l21600,xe">
                 <v:stroke joinstyle="miter"/>
                 <v:path gradientshapeok="t" o:connecttype="rect"/>
               </v:shapetype>
@@ -4425,7 +5162,7 @@
           </mc:Choice>
           <mc:Fallback>
             <w:pict>
-              <v:shape w14:anchorId="07623F1C" id="Text Box 2" o:spid="_x0000_s1028" type="#_x0000_t202" style="position:absolute;margin-left:1in;margin-top:339.55pt;width:55.9pt;height:24.5pt;z-index:251660288;visibility:visible;mso-wrap-style:square;mso-width-percent:0;mso-height-percent:0;mso-wrap-distance-left:9pt;mso-wrap-distance-top:0;mso-wrap-distance-right:9pt;mso-wrap-distance-bottom:0;mso-position-horizontal:absolute;mso-position-horizontal-relative:margin;mso-position-vertical:absolute;mso-position-vertical-relative:text;mso-width-percent:0;mso-height-percent:0;mso-width-relative:margin;mso-height-relative:margin;v-text-anchor:top" o:gfxdata="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" fillcolor="window" strokeweight=".5pt">
+              <v:shape id="Text Box 2" o:spid="_x0000_s1028" type="#_x0000_t202" style="position:absolute;margin-left:1in;margin-top:339.55pt;width:55.9pt;height:24.5pt;z-index:251660288;visibility:visible;mso-wrap-style:square;mso-width-percent:0;mso-height-percent:0;mso-wrap-distance-left:9pt;mso-wrap-distance-top:0;mso-wrap-distance-right:9pt;mso-wrap-distance-bottom:0;mso-position-horizontal:absolute;mso-position-horizontal-relative:margin;mso-position-vertical:absolute;mso-position-vertical-relative:text;mso-width-percent:0;mso-height-percent:0;mso-width-relative:margin;mso-height-relative:margin;v-text-anchor:top" o:gfxdata="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" fillcolor="window" strokeweight=".5pt">
                 <v:path arrowok="t"/>
                 <v:textbox>
                   <w:txbxContent>
@@ -4534,7 +5271,7 @@
           </mc:Choice>
           <mc:Fallback>
             <w:pict>
-              <v:shape w14:anchorId="45D6B208" id="Text Box 3" o:spid="_x0000_s1029" type="#_x0000_t202" style="position:absolute;margin-left:1in;margin-top:339.55pt;width:55.9pt;height:24.5pt;z-index:251661312;visibility:visible;mso-wrap-style:square;mso-width-percent:0;mso-height-percent:0;mso-wrap-distance-left:9pt;mso-wrap-distance-top:0;mso-wrap-distance-right:9pt;mso-wrap-distance-bottom:0;mso-position-horizontal:absolute;mso-position-horizontal-relative:margin;mso-position-vertical:absolute;mso-position-vertical-relative:text;mso-width-percent:0;mso-height-percent:0;mso-width-relative:margin;mso-height-relative:margin;v-text-anchor:top" o:gfxdata="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" fillcolor="window" strokeweight=".5pt">
+              <v:shape id="Text Box 3" o:spid="_x0000_s1029" type="#_x0000_t202" style="position:absolute;margin-left:1in;margin-top:339.55pt;width:55.9pt;height:24.5pt;z-index:251661312;visibility:visible;mso-wrap-style:square;mso-width-percent:0;mso-height-percent:0;mso-wrap-distance-left:9pt;mso-wrap-distance-top:0;mso-wrap-distance-right:9pt;mso-wrap-distance-bottom:0;mso-position-horizontal:absolute;mso-position-horizontal-relative:margin;mso-position-vertical:absolute;mso-position-vertical-relative:text;mso-width-percent:0;mso-height-percent:0;mso-width-relative:margin;mso-height-relative:margin;v-text-anchor:top" o:gfxdata="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" fillcolor="window" strokeweight=".5pt">
                 <v:path arrowok="t"/>
                 <v:textbox>
                   <w:txbxContent>
@@ -4578,7 +5315,7 @@
       <w:r>
         <w:rPr>
           <w:noProof/>
-          <w:lang w:eastAsia="en-CA"/>
+          <w:lang w:val="en-CA" w:eastAsia="en-CA"/>
         </w:rPr>
         <mc:AlternateContent>
           <mc:Choice Requires="wps">
@@ -4669,7 +5406,7 @@
           </mc:Choice>
           <mc:Fallback>
             <w:pict>
-              <v:shape w14:anchorId="3BE4A081" id="Text Box 5" o:spid="_x0000_s1030" type="#_x0000_t202" style="position:absolute;margin-left:1.7pt;margin-top:8.6pt;width:73.85pt;height:17.7pt;z-index:251665408;visibility:visible;mso-wrap-style:square;mso-width-percent:0;mso-height-percent:0;mso-wrap-distance-left:9pt;mso-wrap-distance-top:0;mso-wrap-distance-right:9pt;mso-wrap-distance-bottom:0;mso-position-horizontal:absolute;mso-position-horizontal-relative:margin;mso-position-vertical:absolute;mso-position-vertical-relative:text;mso-width-percent:0;mso-height-percent:0;mso-width-relative:margin;mso-height-relative:margin;v-text-anchor:top" o:gfxdata="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" fillcolor="white [3201]" strokeweight=".5pt">
+              <v:shape id="Text Box 5" o:spid="_x0000_s1030" type="#_x0000_t202" style="position:absolute;margin-left:1.7pt;margin-top:8.6pt;width:73.85pt;height:17.7pt;z-index:251665408;visibility:visible;mso-wrap-style:square;mso-width-percent:0;mso-height-percent:0;mso-wrap-distance-left:9pt;mso-wrap-distance-top:0;mso-wrap-distance-right:9pt;mso-wrap-distance-bottom:0;mso-position-horizontal:absolute;mso-position-horizontal-relative:margin;mso-position-vertical:absolute;mso-position-vertical-relative:text;mso-width-percent:0;mso-height-percent:0;mso-width-relative:margin;mso-height-relative:margin;v-text-anchor:top" o:gfxdata="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" fillcolor="white [3201]" strokeweight=".5pt">
                 <v:textbox>
                   <w:txbxContent>
                     <w:p>
@@ -4760,7 +5497,7 @@
               </wp:anchor>
             </w:drawing>
           </mc:Choice>
-          <mc:Fallback>
+          <mc:Fallback xmlns:w15="http://schemas.microsoft.com/office/word/2012/wordml">
             <w:pict>
               <v:shapetype w14:anchorId="7877B265" id="_x0000_t38" coordsize="21600,21600" o:spt="38" o:oned="t" path="m,c@0,0@1,5400@1,10800@1,16200@2,21600,21600,21600e" filled="f">
                 <v:formulas>
@@ -4862,7 +5599,7 @@
               </wp:anchor>
             </w:drawing>
           </mc:Choice>
-          <mc:Fallback>
+          <mc:Fallback xmlns:w15="http://schemas.microsoft.com/office/word/2012/wordml">
             <w:pict>
               <v:shape w14:anchorId="4F52CABA" id="Curved Connector 10" o:spid="_x0000_s1026" type="#_x0000_t38" style="position:absolute;margin-left:295.2pt;margin-top:5.75pt;width:14.1pt;height:29.85pt;z-index:251668480;visibility:visible;mso-wrap-style:square;mso-width-percent:0;mso-height-percent:0;mso-wrap-distance-left:9pt;mso-wrap-distance-top:0;mso-wrap-distance-right:9pt;mso-wrap-distance-bottom:0;mso-position-horizontal:absolute;mso-position-horizontal-relative:text;mso-position-vertical:absolute;mso-position-vertical-relative:text;mso-width-percent:0;mso-height-percent:0;mso-width-relative:margin;mso-height-relative:margin" o:gfxdata="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" adj="10800" strokecolor="#5b9bd5 [3204]" strokeweight=".5pt">
                 <v:stroke endarrow="block" joinstyle="miter"/>
@@ -4955,7 +5692,7 @@
           </mc:Choice>
           <mc:Fallback>
             <w:pict>
-              <v:shape w14:anchorId="5A198839" id="Text Box 1" o:spid="_x0000_s1031" type="#_x0000_t202" style="position:absolute;margin-left:129.25pt;margin-top:339.35pt;width:55.9pt;height:24.5pt;z-index:251662336;visibility:visible;mso-wrap-style:square;mso-width-percent:0;mso-height-percent:0;mso-wrap-distance-left:9pt;mso-wrap-distance-top:0;mso-wrap-distance-right:9pt;mso-wrap-distance-bottom:0;mso-position-horizontal:absolute;mso-position-horizontal-relative:margin;mso-position-vertical:absolute;mso-position-vertical-relative:text;mso-width-percent:0;mso-height-percent:0;mso-width-relative:margin;mso-height-relative:margin;v-text-anchor:top" o:gfxdata="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" fillcolor="window" strokeweight=".5pt">
+              <v:shape id="Text Box 1" o:spid="_x0000_s1031" type="#_x0000_t202" style="position:absolute;margin-left:129.25pt;margin-top:339.35pt;width:55.9pt;height:24.5pt;z-index:251662336;visibility:visible;mso-wrap-style:square;mso-width-percent:0;mso-height-percent:0;mso-wrap-distance-left:9pt;mso-wrap-distance-top:0;mso-wrap-distance-right:9pt;mso-wrap-distance-bottom:0;mso-position-horizontal:absolute;mso-position-horizontal-relative:margin;mso-position-vertical:absolute;mso-position-vertical-relative:text;mso-width-percent:0;mso-height-percent:0;mso-width-relative:margin;mso-height-relative:margin;v-text-anchor:top" o:gfxdata="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" fillcolor="window" strokeweight=".5pt">
                 <v:path arrowok="t"/>
                 <v:textbox>
                   <w:txbxContent>
@@ -5063,7 +5800,7 @@
           </mc:Choice>
           <mc:Fallback>
             <w:pict>
-              <v:shape w14:anchorId="1BDE9308" id="Oval Callout 11" o:spid="_x0000_s1032" type="#_x0000_t63" style="position:absolute;margin-left:304.9pt;margin-top:7.55pt;width:177.55pt;height:48.8pt;z-index:251669504;visibility:visible;mso-wrap-style:square;mso-wrap-distance-left:9pt;mso-wrap-distance-top:0;mso-wrap-distance-right:9pt;mso-wrap-distance-bottom:0;mso-position-horizontal:absolute;mso-position-horizontal-relative:text;mso-position-vertical:absolute;mso-position-vertical-relative:text;v-text-anchor:middle" o:gfxdata="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" adj="6300,24300" fillcolor="white [3201]" strokecolor="#70ad47 [3209]" strokeweight="1pt">
+              <v:shape id="Oval Callout 11" o:spid="_x0000_s1032" type="#_x0000_t63" style="position:absolute;margin-left:304.9pt;margin-top:7.55pt;width:177.55pt;height:48.8pt;z-index:251669504;visibility:visible;mso-wrap-style:square;mso-wrap-distance-left:9pt;mso-wrap-distance-top:0;mso-wrap-distance-right:9pt;mso-wrap-distance-bottom:0;mso-position-horizontal:absolute;mso-position-horizontal-relative:text;mso-position-vertical:absolute;mso-position-vertical-relative:text;v-text-anchor:middle" o:gfxdata="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" adj="6300,24300" fillcolor="white [3201]" strokecolor="#70ad47 [3209]" strokeweight="1pt">
                 <v:textbox>
                   <w:txbxContent>
                     <w:p>
@@ -5287,7 +6024,7 @@
               </wp:anchor>
             </w:drawing>
           </mc:Choice>
-          <mc:Fallback>
+          <mc:Fallback xmlns:w15="http://schemas.microsoft.com/office/word/2012/wordml">
             <w:pict>
               <v:shape w14:anchorId="4F7428BF" id="Curved Connector 13" o:spid="_x0000_s1026" type="#_x0000_t38" style="position:absolute;margin-left:286.9pt;margin-top:3.75pt;width:52.95pt;height:44.6pt;flip:x;z-index:251671552;visibility:visible;mso-wrap-style:square;mso-width-percent:0;mso-height-percent:0;mso-wrap-distance-left:9pt;mso-wrap-distance-top:0;mso-wrap-distance-right:9pt;mso-wrap-distance-bottom:0;mso-position-horizontal:absolute;mso-position-horizontal-relative:text;mso-position-vertical:absolute;mso-position-vertical-relative:text;mso-width-percent:0;mso-height-percent:0;mso-width-relative:margin;mso-height-relative:margin" o:gfxdata="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" adj="10800" strokecolor="#5b9bd5 [3204]" strokeweight=".5pt">
                 <v:stroke endarrow="block" joinstyle="miter"/>
@@ -5379,7 +6116,7 @@
           </mc:Choice>
           <mc:Fallback>
             <w:pict>
-              <v:rect w14:anchorId="34DAF963" id="Rectangle 12" o:spid="_x0000_s1034" style="position:absolute;margin-left:84.05pt;margin-top:.65pt;width:202.6pt;height:64.7pt;z-index:251670528;visibility:visible;mso-wrap-style:square;mso-wrap-distance-left:9pt;mso-wrap-distance-top:0;mso-wrap-distance-right:9pt;mso-wrap-distance-bottom:0;mso-position-horizontal:absolute;mso-position-horizontal-relative:text;mso-position-vertical:absolute;mso-position-vertical-relative:text;v-text-anchor:middle" o:gfxdata="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" fillcolor="white [3201]" strokecolor="#70ad47 [3209]" strokeweight="1pt">
+              <v:rect id="Rectangle 12" o:spid="_x0000_s1034" style="position:absolute;margin-left:84.05pt;margin-top:.65pt;width:202.6pt;height:64.7pt;z-index:251670528;visibility:visible;mso-wrap-style:square;mso-wrap-distance-left:9pt;mso-wrap-distance-top:0;mso-wrap-distance-right:9pt;mso-wrap-distance-bottom:0;mso-position-horizontal:absolute;mso-position-horizontal-relative:text;mso-position-vertical:absolute;mso-position-vertical-relative:text;v-text-anchor:middle" o:gfxdata="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" fillcolor="white [3201]" strokecolor="#70ad47 [3209]" strokeweight="1pt">
                 <v:textbox>
                   <w:txbxContent>
                     <w:p>
@@ -5637,10 +6374,7 @@
           </w:tcPr>
           <w:p>
             <w:r>
-              <w:t>Player Cards</w:t>
-            </w:r>
-            <w:r>
-              <w:t xml:space="preserve"> (Secret)</w:t>
+              <w:t>Player Cards (Secret)</w:t>
             </w:r>
           </w:p>
         </w:tc>
@@ -5788,11 +6522,19 @@
           <w:i w:val="0"/>
         </w:rPr>
       </w:pPr>
-      <w:r>
-        <w:rPr>
-          <w:i w:val="0"/>
-        </w:rPr>
-        <w:t>After placing minions in different areas of the board. Game board status update</w:t>
+      <w:proofErr w:type="gramStart"/>
+      <w:r>
+        <w:rPr>
+          <w:i w:val="0"/>
+        </w:rPr>
+        <w:t>After placing minions in different areas of the board.</w:t>
+      </w:r>
+      <w:proofErr w:type="gramEnd"/>
+      <w:r>
+        <w:rPr>
+          <w:i w:val="0"/>
+        </w:rPr>
+        <w:t xml:space="preserve"> Game board status update</w:t>
       </w:r>
     </w:p>
     <w:p>
@@ -6248,12 +6990,21 @@
                 <w:szCs w:val="24"/>
               </w:rPr>
             </w:pPr>
+            <w:proofErr w:type="spellStart"/>
             <w:r>
               <w:rPr>
                 <w:color w:val="44546A"/>
                 <w:szCs w:val="24"/>
               </w:rPr>
-              <w:t>Dimwell(4)</w:t>
+              <w:t>Dimwell</w:t>
+            </w:r>
+            <w:proofErr w:type="spellEnd"/>
+            <w:r>
+              <w:rPr>
+                <w:color w:val="44546A"/>
+                <w:szCs w:val="24"/>
+              </w:rPr>
+              <w:t>(4)</w:t>
             </w:r>
           </w:p>
         </w:tc>
@@ -6412,12 +7163,21 @@
                 <w:szCs w:val="24"/>
               </w:rPr>
             </w:pPr>
+            <w:proofErr w:type="spellStart"/>
             <w:r>
               <w:rPr>
                 <w:color w:val="44546A"/>
                 <w:szCs w:val="24"/>
               </w:rPr>
-              <w:t>Longwall(6)</w:t>
+              <w:t>Longwall</w:t>
+            </w:r>
+            <w:proofErr w:type="spellEnd"/>
+            <w:r>
+              <w:rPr>
+                <w:color w:val="44546A"/>
+                <w:szCs w:val="24"/>
+              </w:rPr>
+              <w:t>(6)</w:t>
             </w:r>
           </w:p>
         </w:tc>
@@ -7295,14 +8055,13 @@
       <w:pPr>
         <w:pStyle w:val="Heading2"/>
       </w:pPr>
-      <w:bookmarkStart w:id="38" w:name="_Toc439994684"/>
-      <w:bookmarkStart w:id="39" w:name="_Toc441230988"/>
-      <w:r>
-        <w:lastRenderedPageBreak/>
+      <w:bookmarkStart w:id="39" w:name="_Toc439994684"/>
+      <w:bookmarkStart w:id="40" w:name="_Toc441230988"/>
+      <w:r>
         <w:t>Hardware Interfaces</w:t>
       </w:r>
-      <w:bookmarkEnd w:id="38"/>
       <w:bookmarkEnd w:id="39"/>
+      <w:bookmarkEnd w:id="40"/>
     </w:p>
     <w:p>
       <w:pPr>
@@ -7316,39 +8075,53 @@
       <w:pPr>
         <w:pStyle w:val="Heading2"/>
       </w:pPr>
-      <w:bookmarkStart w:id="40" w:name="_Toc439994685"/>
-      <w:bookmarkStart w:id="41" w:name="_Toc441230989"/>
+      <w:bookmarkStart w:id="41" w:name="_Toc439994685"/>
+      <w:bookmarkStart w:id="42" w:name="_Toc441230989"/>
       <w:r>
         <w:t>Software Interfaces</w:t>
       </w:r>
-      <w:bookmarkEnd w:id="40"/>
       <w:bookmarkEnd w:id="41"/>
-    </w:p>
-    <w:p>
-      <w:pPr>
-        <w:pStyle w:val="template"/>
-        <w:rPr>
-          <w:i w:val="0"/>
-        </w:rPr>
-      </w:pPr>
-      <w:r>
-        <w:rPr>
-          <w:i w:val="0"/>
-        </w:rPr>
-        <w:t xml:space="preserve">This project is to be developed in Java (Java Development Kit) using Eclipse IDE(Integrated Development Environment).  </w:t>
+      <w:bookmarkEnd w:id="42"/>
+    </w:p>
+    <w:p>
+      <w:pPr>
+        <w:pStyle w:val="template"/>
+        <w:rPr>
+          <w:i w:val="0"/>
+        </w:rPr>
+      </w:pPr>
+      <w:r>
+        <w:rPr>
+          <w:i w:val="0"/>
+        </w:rPr>
+        <w:t xml:space="preserve">This project is to be developed in Java (Java Development Kit) using Eclipse </w:t>
+      </w:r>
+      <w:proofErr w:type="gramStart"/>
+      <w:r>
+        <w:rPr>
+          <w:i w:val="0"/>
+        </w:rPr>
+        <w:t>IDE(</w:t>
+      </w:r>
+      <w:proofErr w:type="gramEnd"/>
+      <w:r>
+        <w:rPr>
+          <w:i w:val="0"/>
+        </w:rPr>
+        <w:t xml:space="preserve">Integrated Development Environment).  </w:t>
       </w:r>
     </w:p>
     <w:p>
       <w:pPr>
         <w:pStyle w:val="Heading2"/>
       </w:pPr>
-      <w:bookmarkStart w:id="42" w:name="_Toc439994686"/>
-      <w:bookmarkStart w:id="43" w:name="_Toc441230990"/>
+      <w:bookmarkStart w:id="43" w:name="_Toc439994686"/>
+      <w:bookmarkStart w:id="44" w:name="_Toc441230990"/>
       <w:r>
         <w:t>Communications Interfaces</w:t>
       </w:r>
-      <w:bookmarkEnd w:id="42"/>
       <w:bookmarkEnd w:id="43"/>
+      <w:bookmarkEnd w:id="44"/>
     </w:p>
     <w:p>
       <w:pPr>
@@ -7369,8 +8142,6 @@
         </w:rPr>
         <w:t>are expecting to include this in</w:t>
       </w:r>
-      <w:bookmarkStart w:id="44" w:name="_GoBack"/>
-      <w:bookmarkEnd w:id="44"/>
       <w:r>
         <w:rPr>
           <w:i w:val="0"/>
@@ -7401,7 +8172,21 @@
         <w:rPr>
           <w:i w:val="0"/>
         </w:rPr>
-        <w:t>The build 1 is supposed to contain certain core features which includes game launching, game loading and saving the current game for later use.</w:t>
+        <w:t xml:space="preserve">The build 1 is supposed to contain certain core </w:t>
+      </w:r>
+      <w:proofErr w:type="gramStart"/>
+      <w:r>
+        <w:rPr>
+          <w:i w:val="0"/>
+        </w:rPr>
+        <w:t>features which includes</w:t>
+      </w:r>
+      <w:proofErr w:type="gramEnd"/>
+      <w:r>
+        <w:rPr>
+          <w:i w:val="0"/>
+        </w:rPr>
+        <w:t xml:space="preserve"> game launching, game loading and saving the current game for later use.</w:t>
       </w:r>
     </w:p>
     <w:p>
@@ -7512,7 +8297,22 @@
         <w:rPr>
           <w:i w:val="0"/>
         </w:rPr>
-        <w:t>Each player is assigned a color randomly after which a secret personality card is given to them which they follow to win game. This build does not contains action associated with each card.</w:t>
+        <w:lastRenderedPageBreak/>
+        <w:t xml:space="preserve">Each player is assigned a color randomly after which a secret personality card is given to them which they follow to win game. This build does not </w:t>
+      </w:r>
+      <w:proofErr w:type="gramStart"/>
+      <w:r>
+        <w:rPr>
+          <w:i w:val="0"/>
+        </w:rPr>
+        <w:t>contains</w:t>
+      </w:r>
+      <w:proofErr w:type="gramEnd"/>
+      <w:r>
+        <w:rPr>
+          <w:i w:val="0"/>
+        </w:rPr>
+        <w:t xml:space="preserve"> action associated with each card.</w:t>
       </w:r>
     </w:p>
     <w:p>
@@ -7542,11 +8342,7 @@
     <w:p>
       <w:pPr>
         <w:pStyle w:val="level3text"/>
-        <w:numPr>
-          <w:ilvl w:val="0"/>
-          <w:numId w:val="0"/>
-        </w:numPr>
-        <w:ind w:left="1354"/>
+        <w:ind w:left="1354" w:firstLine="0"/>
         <w:rPr>
           <w:i w:val="0"/>
         </w:rPr>
@@ -7663,7 +8459,6 @@
         <w:rPr>
           <w:i w:val="0"/>
         </w:rPr>
-        <w:lastRenderedPageBreak/>
         <w:t>User will be asked to select the game for which status is to be loaded on screen.</w:t>
       </w:r>
     </w:p>
@@ -7948,22 +8743,23 @@
       <w:pPr>
         <w:pStyle w:val="Heading1"/>
       </w:pPr>
-      <w:bookmarkStart w:id="47" w:name="_Toc439994690"/>
-      <w:bookmarkStart w:id="48" w:name="_Toc441230994"/>
-      <w:r>
+      <w:bookmarkStart w:id="47" w:name="_Toc441230994"/>
+      <w:bookmarkStart w:id="48" w:name="_Toc439994690"/>
+      <w:r>
+        <w:lastRenderedPageBreak/>
         <w:t>Other Nonfunctional Requirements</w:t>
       </w:r>
+      <w:bookmarkEnd w:id="47"/>
+    </w:p>
+    <w:p>
+      <w:pPr>
+        <w:pStyle w:val="Heading2"/>
+      </w:pPr>
+      <w:bookmarkStart w:id="49" w:name="_Toc441230995"/>
+      <w:r>
+        <w:t>Performance Requirements</w:t>
+      </w:r>
       <w:bookmarkEnd w:id="48"/>
-    </w:p>
-    <w:p>
-      <w:pPr>
-        <w:pStyle w:val="Heading2"/>
-      </w:pPr>
-      <w:bookmarkStart w:id="49" w:name="_Toc441230995"/>
-      <w:r>
-        <w:t>Performance Requirements</w:t>
-      </w:r>
-      <w:bookmarkEnd w:id="47"/>
       <w:bookmarkEnd w:id="49"/>
     </w:p>
     <w:p>
@@ -8001,7 +8797,6 @@
       <w:bookmarkStart w:id="52" w:name="_Toc439994692"/>
       <w:bookmarkStart w:id="53" w:name="_Toc441230997"/>
       <w:r>
-        <w:lastRenderedPageBreak/>
         <w:t>Security Requirements</w:t>
       </w:r>
       <w:bookmarkEnd w:id="52"/>
@@ -8082,6 +8877,7 @@
       <w:bookmarkStart w:id="60" w:name="_Toc439994696"/>
       <w:bookmarkStart w:id="61" w:name="_Toc441231001"/>
       <w:r>
+        <w:lastRenderedPageBreak/>
         <w:t>Appendix A: Glossary</w:t>
       </w:r>
       <w:bookmarkEnd w:id="60"/>
@@ -8146,7 +8942,7 @@
     </w:p>
     <w:p/>
     <w:sectPr>
-      <w:headerReference w:type="default" r:id="rId8"/>
+      <w:headerReference w:type="default" r:id="rId13"/>
       <w:pgSz w:w="12240" w:h="15840" w:code="1"/>
       <w:pgMar w:top="1440" w:right="1296" w:bottom="1440" w:left="1296" w:header="720" w:footer="720" w:gutter="0"/>
       <w:pgNumType w:start="1"/>
@@ -8157,22 +8953,63 @@
 </w:document>
 </file>
 
+<file path=word/endnotes.xml><?xml version="1.0" encoding="utf-8"?>
+<w:endnotes xmlns:wpc="http://schemas.microsoft.com/office/word/2010/wordprocessingCanvas" xmlns:mc="http://schemas.openxmlformats.org/markup-compatibility/2006" xmlns:o="urn:schemas-microsoft-com:office:office" xmlns:r="http://schemas.openxmlformats.org/officeDocument/2006/relationships" xmlns:m="http://schemas.openxmlformats.org/officeDocument/2006/math" xmlns:v="urn:schemas-microsoft-com:vml" xmlns:wp14="http://schemas.microsoft.com/office/word/2010/wordprocessingDrawing" xmlns:wp="http://schemas.openxmlformats.org/drawingml/2006/wordprocessingDrawing" xmlns:w10="urn:schemas-microsoft-com:office:word" xmlns:w="http://schemas.openxmlformats.org/wordprocessingml/2006/main" xmlns:w14="http://schemas.microsoft.com/office/word/2010/wordml" xmlns:wpg="http://schemas.microsoft.com/office/word/2010/wordprocessingGroup" xmlns:wpi="http://schemas.microsoft.com/office/word/2010/wordprocessingInk" xmlns:wne="http://schemas.microsoft.com/office/word/2006/wordml" xmlns:wps="http://schemas.microsoft.com/office/word/2010/wordprocessingShape" mc:Ignorable="w14 wp14">
+  <w:endnote w:type="separator" w:id="-1">
+    <w:p>
+      <w:pPr>
+        <w:spacing w:line="240" w:lineRule="auto"/>
+      </w:pPr>
+      <w:r>
+        <w:separator/>
+      </w:r>
+    </w:p>
+  </w:endnote>
+  <w:endnote w:type="continuationSeparator" w:id="0">
+    <w:p>
+      <w:pPr>
+        <w:spacing w:line="240" w:lineRule="auto"/>
+      </w:pPr>
+      <w:r>
+        <w:continuationSeparator/>
+      </w:r>
+    </w:p>
+  </w:endnote>
+</w:endnotes>
+</file>
+
 <file path=word/footer1.xml><?xml version="1.0" encoding="utf-8"?>
-<w:ftr xmlns:wpc="http://schemas.microsoft.com/office/word/2010/wordprocessingCanvas" xmlns:mc="http://schemas.openxmlformats.org/markup-compatibility/2006" xmlns:o="urn:schemas-microsoft-com:office:office" xmlns:r="http://schemas.openxmlformats.org/officeDocument/2006/relationships" xmlns:m="http://schemas.openxmlformats.org/officeDocument/2006/math" xmlns:v="urn:schemas-microsoft-com:vml" xmlns:wp14="http://schemas.microsoft.com/office/word/2010/wordprocessingDrawing" xmlns:wp="http://schemas.openxmlformats.org/drawingml/2006/wordprocessingDrawing" xmlns:w10="urn:schemas-microsoft-com:office:word" xmlns:w="http://schemas.openxmlformats.org/wordprocessingml/2006/main" xmlns:w14="http://schemas.microsoft.com/office/word/2010/wordml" xmlns:w15="http://schemas.microsoft.com/office/word/2012/wordml" xmlns:wpg="http://schemas.microsoft.com/office/word/2010/wordprocessingGroup" xmlns:wpi="http://schemas.microsoft.com/office/word/2010/wordprocessingInk" xmlns:wne="http://schemas.microsoft.com/office/word/2006/wordml" xmlns:wps="http://schemas.microsoft.com/office/word/2010/wordprocessingShape" mc:Ignorable="w14 w15 wp14">
+<w:ftr xmlns:wpc="http://schemas.microsoft.com/office/word/2010/wordprocessingCanvas" xmlns:mc="http://schemas.openxmlformats.org/markup-compatibility/2006" xmlns:o="urn:schemas-microsoft-com:office:office" xmlns:r="http://schemas.openxmlformats.org/officeDocument/2006/relationships" xmlns:m="http://schemas.openxmlformats.org/officeDocument/2006/math" xmlns:v="urn:schemas-microsoft-com:vml" xmlns:wp14="http://schemas.microsoft.com/office/word/2010/wordprocessingDrawing" xmlns:wp="http://schemas.openxmlformats.org/drawingml/2006/wordprocessingDrawing" xmlns:w10="urn:schemas-microsoft-com:office:word" xmlns:w="http://schemas.openxmlformats.org/wordprocessingml/2006/main" xmlns:w14="http://schemas.microsoft.com/office/word/2010/wordml" xmlns:wpg="http://schemas.microsoft.com/office/word/2010/wordprocessingGroup" xmlns:wpi="http://schemas.microsoft.com/office/word/2010/wordprocessingInk" xmlns:wne="http://schemas.microsoft.com/office/word/2006/wordml" xmlns:wps="http://schemas.microsoft.com/office/word/2010/wordprocessingShape" mc:Ignorable="w14 wp14">
   <w:p>
     <w:pPr>
       <w:pStyle w:val="Footer"/>
       <w:jc w:val="center"/>
     </w:pPr>
+    <w:proofErr w:type="spellStart"/>
     <w:r>
-      <w:t>Copyright © 1999 by Karl E. Wiegers. Permission is granted to use, modify, and distribute this document.</w:t>
+      <w:t>Discworld</w:t>
+    </w:r>
+    <w:proofErr w:type="spellEnd"/>
+    <w:r>
+      <w:t xml:space="preserve"> Ankh </w:t>
+    </w:r>
+    <w:proofErr w:type="spellStart"/>
+    <w:r>
+      <w:t>Morpork</w:t>
+    </w:r>
+    <w:proofErr w:type="spellEnd"/>
+    <w:r>
+      <w:t>: Game project Build1 for Advance Programming Practices</w:t>
+    </w:r>
+    <w:r>
+      <w:t>.</w:t>
     </w:r>
   </w:p>
 </w:ftr>
 </file>
 
 <file path=word/footer2.xml><?xml version="1.0" encoding="utf-8"?>
-<w:ftr xmlns:wpc="http://schemas.microsoft.com/office/word/2010/wordprocessingCanvas" xmlns:mc="http://schemas.openxmlformats.org/markup-compatibility/2006" xmlns:o="urn:schemas-microsoft-com:office:office" xmlns:r="http://schemas.openxmlformats.org/officeDocument/2006/relationships" xmlns:m="http://schemas.openxmlformats.org/officeDocument/2006/math" xmlns:v="urn:schemas-microsoft-com:vml" xmlns:wp14="http://schemas.microsoft.com/office/word/2010/wordprocessingDrawing" xmlns:wp="http://schemas.openxmlformats.org/drawingml/2006/wordprocessingDrawing" xmlns:w10="urn:schemas-microsoft-com:office:word" xmlns:w="http://schemas.openxmlformats.org/wordprocessingml/2006/main" xmlns:w14="http://schemas.microsoft.com/office/word/2010/wordml" xmlns:w15="http://schemas.microsoft.com/office/word/2012/wordml" xmlns:wpg="http://schemas.microsoft.com/office/word/2010/wordprocessingGroup" xmlns:wpi="http://schemas.microsoft.com/office/word/2010/wordprocessingInk" xmlns:wne="http://schemas.microsoft.com/office/word/2006/wordml" xmlns:wps="http://schemas.microsoft.com/office/word/2010/wordprocessingShape" mc:Ignorable="w14 w15 wp14">
+<w:ftr xmlns:wpc="http://schemas.microsoft.com/office/word/2010/wordprocessingCanvas" xmlns:mc="http://schemas.openxmlformats.org/markup-compatibility/2006" xmlns:o="urn:schemas-microsoft-com:office:office" xmlns:r="http://schemas.openxmlformats.org/officeDocument/2006/relationships" xmlns:m="http://schemas.openxmlformats.org/officeDocument/2006/math" xmlns:v="urn:schemas-microsoft-com:vml" xmlns:wp14="http://schemas.microsoft.com/office/word/2010/wordprocessingDrawing" xmlns:wp="http://schemas.openxmlformats.org/drawingml/2006/wordprocessingDrawing" xmlns:w10="urn:schemas-microsoft-com:office:word" xmlns:w="http://schemas.openxmlformats.org/wordprocessingml/2006/main" xmlns:w14="http://schemas.microsoft.com/office/word/2010/wordml" xmlns:wpg="http://schemas.microsoft.com/office/word/2010/wordprocessingGroup" xmlns:wpi="http://schemas.microsoft.com/office/word/2010/wordprocessingInk" xmlns:wne="http://schemas.microsoft.com/office/word/2006/wordml" xmlns:wps="http://schemas.microsoft.com/office/word/2010/wordprocessingShape" mc:Ignorable="w14 wp14">
   <w:p>
     <w:pPr>
       <w:pStyle w:val="Footer"/>
@@ -8181,8 +9018,33 @@
 </w:ftr>
 </file>
 
+<file path=word/footnotes.xml><?xml version="1.0" encoding="utf-8"?>
+<w:footnotes xmlns:wpc="http://schemas.microsoft.com/office/word/2010/wordprocessingCanvas" xmlns:mc="http://schemas.openxmlformats.org/markup-compatibility/2006" xmlns:o="urn:schemas-microsoft-com:office:office" xmlns:r="http://schemas.openxmlformats.org/officeDocument/2006/relationships" xmlns:m="http://schemas.openxmlformats.org/officeDocument/2006/math" xmlns:v="urn:schemas-microsoft-com:vml" xmlns:wp14="http://schemas.microsoft.com/office/word/2010/wordprocessingDrawing" xmlns:wp="http://schemas.openxmlformats.org/drawingml/2006/wordprocessingDrawing" xmlns:w10="urn:schemas-microsoft-com:office:word" xmlns:w="http://schemas.openxmlformats.org/wordprocessingml/2006/main" xmlns:w14="http://schemas.microsoft.com/office/word/2010/wordml" xmlns:wpg="http://schemas.microsoft.com/office/word/2010/wordprocessingGroup" xmlns:wpi="http://schemas.microsoft.com/office/word/2010/wordprocessingInk" xmlns:wne="http://schemas.microsoft.com/office/word/2006/wordml" xmlns:wps="http://schemas.microsoft.com/office/word/2010/wordprocessingShape" mc:Ignorable="w14 wp14">
+  <w:footnote w:type="separator" w:id="-1">
+    <w:p>
+      <w:pPr>
+        <w:spacing w:line="240" w:lineRule="auto"/>
+      </w:pPr>
+      <w:r>
+        <w:separator/>
+      </w:r>
+    </w:p>
+  </w:footnote>
+  <w:footnote w:type="continuationSeparator" w:id="0">
+    <w:p>
+      <w:pPr>
+        <w:spacing w:line="240" w:lineRule="auto"/>
+      </w:pPr>
+      <w:r>
+        <w:continuationSeparator/>
+      </w:r>
+    </w:p>
+  </w:footnote>
+</w:footnotes>
+</file>
+
 <file path=word/header1.xml><?xml version="1.0" encoding="utf-8"?>
-<w:hdr xmlns:wpc="http://schemas.microsoft.com/office/word/2010/wordprocessingCanvas" xmlns:mc="http://schemas.openxmlformats.org/markup-compatibility/2006" xmlns:o="urn:schemas-microsoft-com:office:office" xmlns:r="http://schemas.openxmlformats.org/officeDocument/2006/relationships" xmlns:m="http://schemas.openxmlformats.org/officeDocument/2006/math" xmlns:v="urn:schemas-microsoft-com:vml" xmlns:wp14="http://schemas.microsoft.com/office/word/2010/wordprocessingDrawing" xmlns:wp="http://schemas.openxmlformats.org/drawingml/2006/wordprocessingDrawing" xmlns:w10="urn:schemas-microsoft-com:office:word" xmlns:w="http://schemas.openxmlformats.org/wordprocessingml/2006/main" xmlns:w14="http://schemas.microsoft.com/office/word/2010/wordml" xmlns:w15="http://schemas.microsoft.com/office/word/2012/wordml" xmlns:wpg="http://schemas.microsoft.com/office/word/2010/wordprocessingGroup" xmlns:wpi="http://schemas.microsoft.com/office/word/2010/wordprocessingInk" xmlns:wne="http://schemas.microsoft.com/office/word/2006/wordml" xmlns:wps="http://schemas.microsoft.com/office/word/2010/wordprocessingShape" mc:Ignorable="w14 w15 wp14">
+<w:hdr xmlns:wpc="http://schemas.microsoft.com/office/word/2010/wordprocessingCanvas" xmlns:mc="http://schemas.openxmlformats.org/markup-compatibility/2006" xmlns:o="urn:schemas-microsoft-com:office:office" xmlns:r="http://schemas.openxmlformats.org/officeDocument/2006/relationships" xmlns:m="http://schemas.openxmlformats.org/officeDocument/2006/math" xmlns:v="urn:schemas-microsoft-com:vml" xmlns:wp14="http://schemas.microsoft.com/office/word/2010/wordprocessingDrawing" xmlns:wp="http://schemas.openxmlformats.org/drawingml/2006/wordprocessingDrawing" xmlns:w10="urn:schemas-microsoft-com:office:word" xmlns:w="http://schemas.openxmlformats.org/wordprocessingml/2006/main" xmlns:w14="http://schemas.microsoft.com/office/word/2010/wordml" xmlns:wpg="http://schemas.microsoft.com/office/word/2010/wordprocessingGroup" xmlns:wpi="http://schemas.microsoft.com/office/word/2010/wordprocessingInk" xmlns:wne="http://schemas.microsoft.com/office/word/2006/wordml" xmlns:wps="http://schemas.microsoft.com/office/word/2010/wordprocessingShape" mc:Ignorable="w14 wp14">
   <w:p>
     <w:pPr>
       <w:pStyle w:val="Header"/>
@@ -8200,11 +9062,21 @@
       <w:t xml:space="preserve"> </w:t>
     </w:r>
     <w:r>
-      <w:t>Require</w:t>
+      <w:t xml:space="preserve">Requirements Specification for </w:t>
     </w:r>
+    <w:proofErr w:type="spellStart"/>
     <w:r>
-      <w:t>ments Specification for Discworld Ankh-Morporkh</w:t>
+      <w:t>Discworld</w:t>
     </w:r>
+    <w:proofErr w:type="spellEnd"/>
+    <w:r>
+      <w:t xml:space="preserve"> Ankh-</w:t>
+    </w:r>
+    <w:proofErr w:type="spellStart"/>
+    <w:r>
+      <w:t>Morporkh</w:t>
+    </w:r>
+    <w:proofErr w:type="spellEnd"/>
     <w:r>
       <w:tab/>
     </w:r>
@@ -8238,7 +9110,7 @@
 </file>
 
 <file path=word/header2.xml><?xml version="1.0" encoding="utf-8"?>
-<w:hdr xmlns:wpc="http://schemas.microsoft.com/office/word/2010/wordprocessingCanvas" xmlns:mc="http://schemas.openxmlformats.org/markup-compatibility/2006" xmlns:o="urn:schemas-microsoft-com:office:office" xmlns:r="http://schemas.openxmlformats.org/officeDocument/2006/relationships" xmlns:m="http://schemas.openxmlformats.org/officeDocument/2006/math" xmlns:v="urn:schemas-microsoft-com:vml" xmlns:wp14="http://schemas.microsoft.com/office/word/2010/wordprocessingDrawing" xmlns:wp="http://schemas.openxmlformats.org/drawingml/2006/wordprocessingDrawing" xmlns:w10="urn:schemas-microsoft-com:office:word" xmlns:w="http://schemas.openxmlformats.org/wordprocessingml/2006/main" xmlns:w14="http://schemas.microsoft.com/office/word/2010/wordml" xmlns:w15="http://schemas.microsoft.com/office/word/2012/wordml" xmlns:wpg="http://schemas.microsoft.com/office/word/2010/wordprocessingGroup" xmlns:wpi="http://schemas.microsoft.com/office/word/2010/wordprocessingInk" xmlns:wne="http://schemas.microsoft.com/office/word/2006/wordml" xmlns:wps="http://schemas.microsoft.com/office/word/2010/wordprocessingShape" mc:Ignorable="w14 w15 wp14">
+<w:hdr xmlns:wpc="http://schemas.microsoft.com/office/word/2010/wordprocessingCanvas" xmlns:mc="http://schemas.openxmlformats.org/markup-compatibility/2006" xmlns:o="urn:schemas-microsoft-com:office:office" xmlns:r="http://schemas.openxmlformats.org/officeDocument/2006/relationships" xmlns:m="http://schemas.openxmlformats.org/officeDocument/2006/math" xmlns:v="urn:schemas-microsoft-com:vml" xmlns:wp14="http://schemas.microsoft.com/office/word/2010/wordprocessingDrawing" xmlns:wp="http://schemas.openxmlformats.org/drawingml/2006/wordprocessingDrawing" xmlns:w10="urn:schemas-microsoft-com:office:word" xmlns:w="http://schemas.openxmlformats.org/wordprocessingml/2006/main" xmlns:w14="http://schemas.microsoft.com/office/word/2010/wordml" xmlns:wpg="http://schemas.microsoft.com/office/word/2010/wordprocessingGroup" xmlns:wpi="http://schemas.microsoft.com/office/word/2010/wordprocessingInk" xmlns:wne="http://schemas.microsoft.com/office/word/2006/wordml" xmlns:wps="http://schemas.microsoft.com/office/word/2010/wordprocessingShape" mc:Ignorable="w14 wp14">
   <w:p>
     <w:pPr>
       <w:pStyle w:val="Header"/>
@@ -8257,10 +9129,7 @@
       <w:t xml:space="preserve"> </w:t>
     </w:r>
     <w:r>
-      <w:t>Requirements Specification for &lt;Proje</w:t>
-    </w:r>
-    <w:r>
-      <w:t>ct&gt;</w:t>
+      <w:t>Requirements Specification for &lt;Project&gt;</w:t>
     </w:r>
     <w:r>
       <w:tab/>
@@ -8282,7 +9151,7 @@
       <w:rPr>
         <w:noProof/>
       </w:rPr>
-      <w:t>7</w:t>
+      <w:t>4</w:t>
     </w:r>
     <w:r>
       <w:fldChar w:fldCharType="end"/>
@@ -8292,7 +9161,7 @@
 </file>
 
 <file path=word/numbering.xml><?xml version="1.0" encoding="utf-8"?>
-<w:numbering xmlns:wpc="http://schemas.microsoft.com/office/word/2010/wordprocessingCanvas" xmlns:mc="http://schemas.openxmlformats.org/markup-compatibility/2006" xmlns:o="urn:schemas-microsoft-com:office:office" xmlns:r="http://schemas.openxmlformats.org/officeDocument/2006/relationships" xmlns:m="http://schemas.openxmlformats.org/officeDocument/2006/math" xmlns:v="urn:schemas-microsoft-com:vml" xmlns:wp14="http://schemas.microsoft.com/office/word/2010/wordprocessingDrawing" xmlns:wp="http://schemas.openxmlformats.org/drawingml/2006/wordprocessingDrawing" xmlns:w10="urn:schemas-microsoft-com:office:word" xmlns:w="http://schemas.openxmlformats.org/wordprocessingml/2006/main" xmlns:w14="http://schemas.microsoft.com/office/word/2010/wordml" xmlns:w15="http://schemas.microsoft.com/office/word/2012/wordml" xmlns:wpg="http://schemas.microsoft.com/office/word/2010/wordprocessingGroup" xmlns:wpi="http://schemas.microsoft.com/office/word/2010/wordprocessingInk" xmlns:wne="http://schemas.microsoft.com/office/word/2006/wordml" xmlns:wps="http://schemas.microsoft.com/office/word/2010/wordprocessingShape" mc:Ignorable="w14 w15 wp14">
+<w:numbering xmlns:wpc="http://schemas.microsoft.com/office/word/2010/wordprocessingCanvas" xmlns:mc="http://schemas.openxmlformats.org/markup-compatibility/2006" xmlns:o="urn:schemas-microsoft-com:office:office" xmlns:r="http://schemas.openxmlformats.org/officeDocument/2006/relationships" xmlns:m="http://schemas.openxmlformats.org/officeDocument/2006/math" xmlns:v="urn:schemas-microsoft-com:vml" xmlns:wp14="http://schemas.microsoft.com/office/word/2010/wordprocessingDrawing" xmlns:wp="http://schemas.openxmlformats.org/drawingml/2006/wordprocessingDrawing" xmlns:w10="urn:schemas-microsoft-com:office:word" xmlns:w="http://schemas.openxmlformats.org/wordprocessingml/2006/main" xmlns:w14="http://schemas.microsoft.com/office/word/2010/wordml" xmlns:wpg="http://schemas.microsoft.com/office/word/2010/wordprocessingGroup" xmlns:wpi="http://schemas.microsoft.com/office/word/2010/wordprocessingInk" xmlns:wne="http://schemas.microsoft.com/office/word/2006/wordml" xmlns:wps="http://schemas.microsoft.com/office/word/2010/wordprocessingShape" mc:Ignorable="w14 wp14">
   <w:abstractNum w:abstractNumId="0">
     <w:nsid w:val="FFFFFFFB"/>
     <w:multiLevelType w:val="multilevel"/>
@@ -8911,7 +9780,7 @@
 </file>
 
 <file path=word/styles.xml><?xml version="1.0" encoding="utf-8"?>
-<w:styles xmlns:mc="http://schemas.openxmlformats.org/markup-compatibility/2006" xmlns:r="http://schemas.openxmlformats.org/officeDocument/2006/relationships" xmlns:w="http://schemas.openxmlformats.org/wordprocessingml/2006/main" xmlns:w14="http://schemas.microsoft.com/office/word/2010/wordml" xmlns:w15="http://schemas.microsoft.com/office/word/2012/wordml" mc:Ignorable="w14 w15">
+<w:styles xmlns:mc="http://schemas.openxmlformats.org/markup-compatibility/2006" xmlns:r="http://schemas.openxmlformats.org/officeDocument/2006/relationships" xmlns:w="http://schemas.openxmlformats.org/wordprocessingml/2006/main" xmlns:w14="http://schemas.microsoft.com/office/word/2010/wordml" mc:Ignorable="w14">
   <w:docDefaults>
     <w:rPrDefault>
       <w:rPr>
@@ -8927,378 +9796,146 @@
       </w:pPr>
     </w:pPrDefault>
   </w:docDefaults>
-  <w:latentStyles w:defLockedState="0" w:defUIPriority="99" w:defSemiHidden="0" w:defUnhideWhenUsed="0" w:defQFormat="0" w:count="371">
-    <w:lsdException w:name="Normal" w:uiPriority="0" w:qFormat="1"/>
-    <w:lsdException w:name="heading 1" w:uiPriority="0" w:qFormat="1"/>
-    <w:lsdException w:name="heading 2" w:semiHidden="1" w:uiPriority="0" w:unhideWhenUsed="1" w:qFormat="1"/>
-    <w:lsdException w:name="heading 3" w:semiHidden="1" w:uiPriority="0" w:unhideWhenUsed="1" w:qFormat="1"/>
-    <w:lsdException w:name="heading 4" w:semiHidden="1" w:uiPriority="0" w:unhideWhenUsed="1" w:qFormat="1"/>
-    <w:lsdException w:name="heading 5" w:semiHidden="1" w:uiPriority="0" w:unhideWhenUsed="1" w:qFormat="1"/>
-    <w:lsdException w:name="heading 6" w:semiHidden="1" w:uiPriority="0" w:unhideWhenUsed="1" w:qFormat="1"/>
-    <w:lsdException w:name="heading 7" w:semiHidden="1" w:uiPriority="0" w:unhideWhenUsed="1" w:qFormat="1"/>
-    <w:lsdException w:name="heading 8" w:semiHidden="1" w:uiPriority="0" w:unhideWhenUsed="1" w:qFormat="1"/>
-    <w:lsdException w:name="heading 9" w:semiHidden="1" w:uiPriority="0" w:unhideWhenUsed="1" w:qFormat="1"/>
-    <w:lsdException w:name="index 1" w:semiHidden="1" w:unhideWhenUsed="1"/>
-    <w:lsdException w:name="index 2" w:semiHidden="1" w:unhideWhenUsed="1"/>
-    <w:lsdException w:name="index 3" w:semiHidden="1" w:unhideWhenUsed="1"/>
-    <w:lsdException w:name="index 4" w:semiHidden="1" w:unhideWhenUsed="1"/>
-    <w:lsdException w:name="index 5" w:semiHidden="1" w:unhideWhenUsed="1"/>
-    <w:lsdException w:name="index 6" w:semiHidden="1" w:unhideWhenUsed="1"/>
-    <w:lsdException w:name="index 7" w:semiHidden="1" w:unhideWhenUsed="1"/>
-    <w:lsdException w:name="index 8" w:semiHidden="1" w:unhideWhenUsed="1"/>
-    <w:lsdException w:name="index 9" w:semiHidden="1" w:unhideWhenUsed="1"/>
-    <w:lsdException w:name="toc 1" w:semiHidden="1" w:uiPriority="0" w:unhideWhenUsed="1"/>
-    <w:lsdException w:name="toc 2" w:semiHidden="1" w:uiPriority="0" w:unhideWhenUsed="1"/>
-    <w:lsdException w:name="toc 3" w:semiHidden="1" w:uiPriority="39" w:unhideWhenUsed="1"/>
-    <w:lsdException w:name="toc 4" w:semiHidden="1" w:uiPriority="39" w:unhideWhenUsed="1"/>
-    <w:lsdException w:name="toc 5" w:semiHidden="1" w:uiPriority="39" w:unhideWhenUsed="1"/>
-    <w:lsdException w:name="toc 6" w:semiHidden="1" w:uiPriority="39" w:unhideWhenUsed="1"/>
-    <w:lsdException w:name="toc 7" w:semiHidden="1" w:uiPriority="39" w:unhideWhenUsed="1"/>
-    <w:lsdException w:name="toc 8" w:semiHidden="1" w:uiPriority="39" w:unhideWhenUsed="1"/>
-    <w:lsdException w:name="toc 9" w:semiHidden="1" w:uiPriority="39" w:unhideWhenUsed="1"/>
-    <w:lsdException w:name="Normal Indent" w:semiHidden="1" w:unhideWhenUsed="1"/>
-    <w:lsdException w:name="footnote text" w:semiHidden="1" w:unhideWhenUsed="1"/>
-    <w:lsdException w:name="annotation text" w:semiHidden="1" w:unhideWhenUsed="1"/>
-    <w:lsdException w:name="header" w:semiHidden="1" w:uiPriority="0" w:unhideWhenUsed="1"/>
-    <w:lsdException w:name="footer" w:semiHidden="1" w:uiPriority="0" w:unhideWhenUsed="1"/>
-    <w:lsdException w:name="index heading" w:semiHidden="1" w:unhideWhenUsed="1"/>
-    <w:lsdException w:name="caption" w:semiHidden="1" w:uiPriority="35" w:unhideWhenUsed="1" w:qFormat="1"/>
-    <w:lsdException w:name="table of figures" w:semiHidden="1" w:unhideWhenUsed="1"/>
-    <w:lsdException w:name="envelope address" w:semiHidden="1" w:unhideWhenUsed="1"/>
-    <w:lsdException w:name="envelope return" w:semiHidden="1" w:unhideWhenUsed="1"/>
-    <w:lsdException w:name="footnote reference" w:semiHidden="1" w:unhideWhenUsed="1"/>
-    <w:lsdException w:name="annotation reference" w:semiHidden="1" w:unhideWhenUsed="1"/>
-    <w:lsdException w:name="line number" w:semiHidden="1" w:unhideWhenUsed="1"/>
-    <w:lsdException w:name="page number" w:semiHidden="1" w:unhideWhenUsed="1"/>
-    <w:lsdException w:name="endnote reference" w:semiHidden="1" w:unhideWhenUsed="1"/>
-    <w:lsdException w:name="endnote text" w:semiHidden="1" w:unhideWhenUsed="1"/>
-    <w:lsdException w:name="table of authorities" w:semiHidden="1" w:unhideWhenUsed="1"/>
-    <w:lsdException w:name="macro" w:semiHidden="1" w:unhideWhenUsed="1"/>
-    <w:lsdException w:name="toa heading" w:semiHidden="1" w:unhideWhenUsed="1"/>
-    <w:lsdException w:name="List" w:semiHidden="1" w:unhideWhenUsed="1"/>
-    <w:lsdException w:name="List Bullet" w:semiHidden="1" w:unhideWhenUsed="1"/>
-    <w:lsdException w:name="List Number" w:semiHidden="1" w:unhideWhenUsed="1"/>
-    <w:lsdException w:name="List 2" w:semiHidden="1" w:unhideWhenUsed="1"/>
-    <w:lsdException w:name="List 3" w:semiHidden="1" w:unhideWhenUsed="1"/>
-    <w:lsdException w:name="List 4" w:semiHidden="1" w:unhideWhenUsed="1"/>
-    <w:lsdException w:name="List 5" w:semiHidden="1" w:unhideWhenUsed="1"/>
-    <w:lsdException w:name="List Bullet 2" w:semiHidden="1" w:unhideWhenUsed="1"/>
-    <w:lsdException w:name="List Bullet 3" w:semiHidden="1" w:unhideWhenUsed="1"/>
-    <w:lsdException w:name="List Bullet 4" w:semiHidden="1" w:unhideWhenUsed="1"/>
-    <w:lsdException w:name="List Bullet 5" w:semiHidden="1" w:unhideWhenUsed="1"/>
-    <w:lsdException w:name="List Number 2" w:semiHidden="1" w:unhideWhenUsed="1"/>
-    <w:lsdException w:name="List Number 3" w:semiHidden="1" w:unhideWhenUsed="1"/>
-    <w:lsdException w:name="List Number 4" w:semiHidden="1" w:unhideWhenUsed="1"/>
-    <w:lsdException w:name="List Number 5" w:semiHidden="1" w:unhideWhenUsed="1"/>
-    <w:lsdException w:name="Title" w:uiPriority="0" w:qFormat="1"/>
-    <w:lsdException w:name="Closing" w:semiHidden="1" w:unhideWhenUsed="1"/>
-    <w:lsdException w:name="Signature" w:semiHidden="1" w:unhideWhenUsed="1"/>
-    <w:lsdException w:name="Default Paragraph Font" w:semiHidden="1" w:uiPriority="1" w:unhideWhenUsed="1"/>
-    <w:lsdException w:name="Body Text" w:semiHidden="1" w:unhideWhenUsed="1"/>
-    <w:lsdException w:name="Body Text Indent" w:semiHidden="1" w:unhideWhenUsed="1"/>
-    <w:lsdException w:name="List Continue" w:semiHidden="1" w:unhideWhenUsed="1"/>
-    <w:lsdException w:name="List Continue 2" w:semiHidden="1" w:unhideWhenUsed="1"/>
-    <w:lsdException w:name="List Continue 3" w:semiHidden="1" w:unhideWhenUsed="1"/>
-    <w:lsdException w:name="List Continue 4" w:semiHidden="1" w:unhideWhenUsed="1"/>
-    <w:lsdException w:name="List Continue 5" w:semiHidden="1" w:unhideWhenUsed="1"/>
-    <w:lsdException w:name="Message Header" w:semiHidden="1" w:unhideWhenUsed="1"/>
-    <w:lsdException w:name="Subtitle" w:uiPriority="11" w:qFormat="1"/>
-    <w:lsdException w:name="Salutation" w:semiHidden="1" w:unhideWhenUsed="1"/>
-    <w:lsdException w:name="Date" w:semiHidden="1" w:unhideWhenUsed="1"/>
-    <w:lsdException w:name="Body Text First Indent" w:semiHidden="1" w:unhideWhenUsed="1"/>
-    <w:lsdException w:name="Body Text First Indent 2" w:semiHidden="1" w:unhideWhenUsed="1"/>
-    <w:lsdException w:name="Note Heading" w:semiHidden="1" w:unhideWhenUsed="1"/>
-    <w:lsdException w:name="Body Text 2" w:semiHidden="1" w:unhideWhenUsed="1"/>
-    <w:lsdException w:name="Body Text 3" w:semiHidden="1" w:unhideWhenUsed="1"/>
-    <w:lsdException w:name="Body Text Indent 2" w:semiHidden="1" w:unhideWhenUsed="1"/>
-    <w:lsdException w:name="Body Text Indent 3" w:semiHidden="1" w:unhideWhenUsed="1"/>
-    <w:lsdException w:name="Block Text" w:semiHidden="1" w:unhideWhenUsed="1"/>
-    <w:lsdException w:name="Hyperlink" w:semiHidden="1" w:unhideWhenUsed="1"/>
-    <w:lsdException w:name="FollowedHyperlink" w:semiHidden="1" w:unhideWhenUsed="1"/>
-    <w:lsdException w:name="Strong" w:uiPriority="22" w:qFormat="1"/>
-    <w:lsdException w:name="Emphasis" w:uiPriority="20" w:qFormat="1"/>
-    <w:lsdException w:name="Document Map" w:semiHidden="1" w:unhideWhenUsed="1"/>
-    <w:lsdException w:name="Plain Text" w:semiHidden="1" w:unhideWhenUsed="1"/>
-    <w:lsdException w:name="E-mail Signature" w:semiHidden="1" w:unhideWhenUsed="1"/>
-    <w:lsdException w:name="HTML Top of Form" w:semiHidden="1" w:unhideWhenUsed="1"/>
-    <w:lsdException w:name="HTML Bottom of Form" w:semiHidden="1" w:unhideWhenUsed="1"/>
-    <w:lsdException w:name="Normal (Web)" w:semiHidden="1" w:unhideWhenUsed="1"/>
-    <w:lsdException w:name="HTML Acronym" w:semiHidden="1" w:unhideWhenUsed="1"/>
-    <w:lsdException w:name="HTML Address" w:semiHidden="1" w:unhideWhenUsed="1"/>
-    <w:lsdException w:name="HTML Cite" w:semiHidden="1" w:unhideWhenUsed="1"/>
-    <w:lsdException w:name="HTML Code" w:semiHidden="1" w:unhideWhenUsed="1"/>
-    <w:lsdException w:name="HTML Definition" w:semiHidden="1" w:unhideWhenUsed="1"/>
-    <w:lsdException w:name="HTML Keyboard" w:semiHidden="1" w:unhideWhenUsed="1"/>
-    <w:lsdException w:name="HTML Preformatted" w:semiHidden="1" w:unhideWhenUsed="1"/>
-    <w:lsdException w:name="HTML Sample" w:semiHidden="1" w:unhideWhenUsed="1"/>
-    <w:lsdException w:name="HTML Typewriter" w:semiHidden="1" w:unhideWhenUsed="1"/>
-    <w:lsdException w:name="HTML Variable" w:semiHidden="1" w:unhideWhenUsed="1"/>
-    <w:lsdException w:name="Normal Table" w:semiHidden="1" w:unhideWhenUsed="1"/>
-    <w:lsdException w:name="annotation subject" w:semiHidden="1" w:unhideWhenUsed="1"/>
-    <w:lsdException w:name="No List" w:semiHidden="1" w:unhideWhenUsed="1"/>
-    <w:lsdException w:name="Outline List 1" w:semiHidden="1" w:unhideWhenUsed="1"/>
-    <w:lsdException w:name="Outline List 2" w:semiHidden="1" w:unhideWhenUsed="1"/>
-    <w:lsdException w:name="Outline List 3" w:semiHidden="1" w:unhideWhenUsed="1"/>
-    <w:lsdException w:name="Table Simple 1" w:semiHidden="1" w:unhideWhenUsed="1"/>
-    <w:lsdException w:name="Table Simple 2" w:semiHidden="1" w:unhideWhenUsed="1"/>
-    <w:lsdException w:name="Table Simple 3" w:semiHidden="1" w:unhideWhenUsed="1"/>
-    <w:lsdException w:name="Table Classic 1" w:semiHidden="1" w:unhideWhenUsed="1"/>
-    <w:lsdException w:name="Table Classic 2" w:semiHidden="1" w:unhideWhenUsed="1"/>
-    <w:lsdException w:name="Table Classic 3" w:semiHidden="1" w:unhideWhenUsed="1"/>
-    <w:lsdException w:name="Table Classic 4" w:semiHidden="1" w:unhideWhenUsed="1"/>
-    <w:lsdException w:name="Table Colorful 1" w:semiHidden="1" w:unhideWhenUsed="1"/>
-    <w:lsdException w:name="Table Colorful 2" w:semiHidden="1" w:unhideWhenUsed="1"/>
-    <w:lsdException w:name="Table Colorful 3" w:semiHidden="1" w:unhideWhenUsed="1"/>
-    <w:lsdException w:name="Table Columns 1" w:semiHidden="1" w:unhideWhenUsed="1"/>
-    <w:lsdException w:name="Table Columns 2" w:semiHidden="1" w:unhideWhenUsed="1"/>
-    <w:lsdException w:name="Table Columns 3" w:semiHidden="1" w:unhideWhenUsed="1"/>
-    <w:lsdException w:name="Table Columns 4" w:semiHidden="1" w:unhideWhenUsed="1"/>
-    <w:lsdException w:name="Table Columns 5" w:semiHidden="1" w:unhideWhenUsed="1"/>
-    <w:lsdException w:name="Table Grid 1" w:semiHidden="1" w:unhideWhenUsed="1"/>
-    <w:lsdException w:name="Table Grid 2" w:semiHidden="1" w:unhideWhenUsed="1"/>
-    <w:lsdException w:name="Table Grid 3" w:semiHidden="1" w:unhideWhenUsed="1"/>
-    <w:lsdException w:name="Table Grid 4" w:semiHidden="1" w:unhideWhenUsed="1"/>
-    <w:lsdException w:name="Table Grid 5" w:semiHidden="1" w:unhideWhenUsed="1"/>
-    <w:lsdException w:name="Table Grid 6" w:semiHidden="1" w:unhideWhenUsed="1"/>
-    <w:lsdException w:name="Table Grid 7" w:semiHidden="1" w:unhideWhenUsed="1"/>
-    <w:lsdException w:name="Table Grid 8" w:semiHidden="1" w:unhideWhenUsed="1"/>
-    <w:lsdException w:name="Table List 1" w:semiHidden="1" w:unhideWhenUsed="1"/>
-    <w:lsdException w:name="Table List 2" w:semiHidden="1" w:unhideWhenUsed="1"/>
-    <w:lsdException w:name="Table List 3" w:semiHidden="1" w:unhideWhenUsed="1"/>
-    <w:lsdException w:name="Table List 4" w:semiHidden="1" w:unhideWhenUsed="1"/>
-    <w:lsdException w:name="Table List 5" w:semiHidden="1" w:unhideWhenUsed="1"/>
-    <w:lsdException w:name="Table List 6" w:semiHidden="1" w:unhideWhenUsed="1"/>
-    <w:lsdException w:name="Table List 7" w:semiHidden="1" w:unhideWhenUsed="1"/>
-    <w:lsdException w:name="Table List 8" w:semiHidden="1" w:unhideWhenUsed="1"/>
-    <w:lsdException w:name="Table 3D effects 1" w:semiHidden="1" w:unhideWhenUsed="1"/>
-    <w:lsdException w:name="Table 3D effects 2" w:semiHidden="1" w:unhideWhenUsed="1"/>
-    <w:lsdException w:name="Table 3D effects 3" w:semiHidden="1" w:unhideWhenUsed="1"/>
-    <w:lsdException w:name="Table Contemporary" w:semiHidden="1" w:unhideWhenUsed="1"/>
-    <w:lsdException w:name="Table Elegant" w:semiHidden="1" w:unhideWhenUsed="1"/>
-    <w:lsdException w:name="Table Professional" w:semiHidden="1" w:unhideWhenUsed="1"/>
-    <w:lsdException w:name="Table Subtle 1" w:semiHidden="1" w:unhideWhenUsed="1"/>
-    <w:lsdException w:name="Table Subtle 2" w:semiHidden="1" w:unhideWhenUsed="1"/>
-    <w:lsdException w:name="Table Web 1" w:semiHidden="1" w:unhideWhenUsed="1"/>
-    <w:lsdException w:name="Table Web 2" w:semiHidden="1" w:unhideWhenUsed="1"/>
-    <w:lsdException w:name="Table Web 3" w:semiHidden="1" w:unhideWhenUsed="1"/>
-    <w:lsdException w:name="Balloon Text" w:semiHidden="1" w:unhideWhenUsed="1"/>
-    <w:lsdException w:name="Table Grid" w:uiPriority="39"/>
-    <w:lsdException w:name="Table Theme" w:semiHidden="1" w:unhideWhenUsed="1"/>
-    <w:lsdException w:name="Placeholder Text" w:semiHidden="1"/>
-    <w:lsdException w:name="No Spacing" w:uiPriority="1" w:qFormat="1"/>
-    <w:lsdException w:name="Light Shading" w:uiPriority="60"/>
-    <w:lsdException w:name="Light List" w:uiPriority="61"/>
-    <w:lsdException w:name="Light Grid" w:uiPriority="62"/>
-    <w:lsdException w:name="Medium Shading 1" w:uiPriority="63"/>
-    <w:lsdException w:name="Medium Shading 2" w:uiPriority="64"/>
-    <w:lsdException w:name="Medium List 1" w:uiPriority="65"/>
-    <w:lsdException w:name="Medium List 2" w:uiPriority="66"/>
-    <w:lsdException w:name="Medium Grid 1" w:uiPriority="67"/>
-    <w:lsdException w:name="Medium Grid 2" w:uiPriority="68"/>
-    <w:lsdException w:name="Medium Grid 3" w:uiPriority="69"/>
-    <w:lsdException w:name="Dark List" w:uiPriority="70"/>
-    <w:lsdException w:name="Colorful Shading" w:uiPriority="71"/>
-    <w:lsdException w:name="Colorful List" w:uiPriority="72"/>
-    <w:lsdException w:name="Colorful Grid" w:uiPriority="73"/>
-    <w:lsdException w:name="Light Shading Accent 1" w:uiPriority="60"/>
-    <w:lsdException w:name="Light List Accent 1" w:uiPriority="61"/>
-    <w:lsdException w:name="Light Grid Accent 1" w:uiPriority="62"/>
-    <w:lsdException w:name="Medium Shading 1 Accent 1" w:uiPriority="63"/>
-    <w:lsdException w:name="Medium Shading 2 Accent 1" w:uiPriority="64"/>
-    <w:lsdException w:name="Medium List 1 Accent 1" w:uiPriority="65"/>
-    <w:lsdException w:name="Revision" w:semiHidden="1"/>
-    <w:lsdException w:name="List Paragraph" w:uiPriority="34" w:qFormat="1"/>
-    <w:lsdException w:name="Quote" w:uiPriority="29" w:qFormat="1"/>
-    <w:lsdException w:name="Intense Quote" w:uiPriority="30" w:qFormat="1"/>
-    <w:lsdException w:name="Medium List 2 Accent 1" w:uiPriority="66"/>
-    <w:lsdException w:name="Medium Grid 1 Accent 1" w:uiPriority="67"/>
-    <w:lsdException w:name="Medium Grid 2 Accent 1" w:uiPriority="68"/>
-    <w:lsdException w:name="Medium Grid 3 Accent 1" w:uiPriority="69"/>
-    <w:lsdException w:name="Dark List Accent 1" w:uiPriority="70"/>
-    <w:lsdException w:name="Colorful Shading Accent 1" w:uiPriority="71"/>
-    <w:lsdException w:name="Colorful List Accent 1" w:uiPriority="72"/>
-    <w:lsdException w:name="Colorful Grid Accent 1" w:uiPriority="73"/>
-    <w:lsdException w:name="Light Shading Accent 2" w:uiPriority="60"/>
-    <w:lsdException w:name="Light List Accent 2" w:uiPriority="61"/>
-    <w:lsdException w:name="Light Grid Accent 2" w:uiPriority="62"/>
-    <w:lsdException w:name="Medium Shading 1 Accent 2" w:uiPriority="63"/>
-    <w:lsdException w:name="Medium Shading 2 Accent 2" w:uiPriority="64"/>
-    <w:lsdException w:name="Medium List 1 Accent 2" w:uiPriority="65"/>
-    <w:lsdException w:name="Medium List 2 Accent 2" w:uiPriority="66"/>
-    <w:lsdException w:name="Medium Grid 1 Accent 2" w:uiPriority="67"/>
-    <w:lsdException w:name="Medium Grid 2 Accent 2" w:uiPriority="68"/>
-    <w:lsdException w:name="Medium Grid 3 Accent 2" w:uiPriority="69"/>
-    <w:lsdException w:name="Dark List Accent 2" w:uiPriority="70"/>
-    <w:lsdException w:name="Colorful Shading Accent 2" w:uiPriority="71"/>
-    <w:lsdException w:name="Colorful List Accent 2" w:uiPriority="72"/>
-    <w:lsdException w:name="Colorful Grid Accent 2" w:uiPriority="73"/>
-    <w:lsdException w:name="Light Shading Accent 3" w:uiPriority="60"/>
-    <w:lsdException w:name="Light List Accent 3" w:uiPriority="61"/>
-    <w:lsdException w:name="Light Grid Accent 3" w:uiPriority="62"/>
-    <w:lsdException w:name="Medium Shading 1 Accent 3" w:uiPriority="63"/>
-    <w:lsdException w:name="Medium Shading 2 Accent 3" w:uiPriority="64"/>
-    <w:lsdException w:name="Medium List 1 Accent 3" w:uiPriority="65"/>
-    <w:lsdException w:name="Medium List 2 Accent 3" w:uiPriority="66"/>
-    <w:lsdException w:name="Medium Grid 1 Accent 3" w:uiPriority="67"/>
-    <w:lsdException w:name="Medium Grid 2 Accent 3" w:uiPriority="68"/>
-    <w:lsdException w:name="Medium Grid 3 Accent 3" w:uiPriority="69"/>
-    <w:lsdException w:name="Dark List Accent 3" w:uiPriority="70"/>
-    <w:lsdException w:name="Colorful Shading Accent 3" w:uiPriority="71"/>
-    <w:lsdException w:name="Colorful List Accent 3" w:uiPriority="72"/>
-    <w:lsdException w:name="Colorful Grid Accent 3" w:uiPriority="73"/>
-    <w:lsdException w:name="Light Shading Accent 4" w:uiPriority="60"/>
-    <w:lsdException w:name="Light List Accent 4" w:uiPriority="61"/>
-    <w:lsdException w:name="Light Grid Accent 4" w:uiPriority="62"/>
-    <w:lsdException w:name="Medium Shading 1 Accent 4" w:uiPriority="63"/>
-    <w:lsdException w:name="Medium Shading 2 Accent 4" w:uiPriority="64"/>
-    <w:lsdException w:name="Medium List 1 Accent 4" w:uiPriority="65"/>
-    <w:lsdException w:name="Medium List 2 Accent 4" w:uiPriority="66"/>
-    <w:lsdException w:name="Medium Grid 1 Accent 4" w:uiPriority="67"/>
-    <w:lsdException w:name="Medium Grid 2 Accent 4" w:uiPriority="68"/>
-    <w:lsdException w:name="Medium Grid 3 Accent 4" w:uiPriority="69"/>
-    <w:lsdException w:name="Dark List Accent 4" w:uiPriority="70"/>
-    <w:lsdException w:name="Colorful Shading Accent 4" w:uiPriority="71"/>
-    <w:lsdException w:name="Colorful List Accent 4" w:uiPriority="72"/>
-    <w:lsdException w:name="Colorful Grid Accent 4" w:uiPriority="73"/>
-    <w:lsdException w:name="Light Shading Accent 5" w:uiPriority="60"/>
-    <w:lsdException w:name="Light List Accent 5" w:uiPriority="61"/>
-    <w:lsdException w:name="Light Grid Accent 5" w:uiPriority="62"/>
-    <w:lsdException w:name="Medium Shading 1 Accent 5" w:uiPriority="63"/>
-    <w:lsdException w:name="Medium Shading 2 Accent 5" w:uiPriority="64"/>
-    <w:lsdException w:name="Medium List 1 Accent 5" w:uiPriority="65"/>
-    <w:lsdException w:name="Medium List 2 Accent 5" w:uiPriority="66"/>
-    <w:lsdException w:name="Medium Grid 1 Accent 5" w:uiPriority="67"/>
-    <w:lsdException w:name="Medium Grid 2 Accent 5" w:uiPriority="68"/>
-    <w:lsdException w:name="Medium Grid 3 Accent 5" w:uiPriority="69"/>
-    <w:lsdException w:name="Dark List Accent 5" w:uiPriority="70"/>
-    <w:lsdException w:name="Colorful Shading Accent 5" w:uiPriority="71"/>
-    <w:lsdException w:name="Colorful List Accent 5" w:uiPriority="72"/>
-    <w:lsdException w:name="Colorful Grid Accent 5" w:uiPriority="73"/>
-    <w:lsdException w:name="Light Shading Accent 6" w:uiPriority="60"/>
-    <w:lsdException w:name="Light List Accent 6" w:uiPriority="61"/>
-    <w:lsdException w:name="Light Grid Accent 6" w:uiPriority="62"/>
-    <w:lsdException w:name="Medium Shading 1 Accent 6" w:uiPriority="63"/>
-    <w:lsdException w:name="Medium Shading 2 Accent 6" w:uiPriority="64"/>
-    <w:lsdException w:name="Medium List 1 Accent 6" w:uiPriority="65"/>
-    <w:lsdException w:name="Medium List 2 Accent 6" w:uiPriority="66"/>
-    <w:lsdException w:name="Medium Grid 1 Accent 6" w:uiPriority="67"/>
-    <w:lsdException w:name="Medium Grid 2 Accent 6" w:uiPriority="68"/>
-    <w:lsdException w:name="Medium Grid 3 Accent 6" w:uiPriority="69"/>
-    <w:lsdException w:name="Dark List Accent 6" w:uiPriority="70"/>
-    <w:lsdException w:name="Colorful Shading Accent 6" w:uiPriority="71"/>
-    <w:lsdException w:name="Colorful List Accent 6" w:uiPriority="72"/>
-    <w:lsdException w:name="Colorful Grid Accent 6" w:uiPriority="73"/>
-    <w:lsdException w:name="Subtle Emphasis" w:uiPriority="19" w:qFormat="1"/>
-    <w:lsdException w:name="Intense Emphasis" w:uiPriority="21" w:qFormat="1"/>
-    <w:lsdException w:name="Subtle Reference" w:uiPriority="31" w:qFormat="1"/>
-    <w:lsdException w:name="Intense Reference" w:uiPriority="32" w:qFormat="1"/>
-    <w:lsdException w:name="Book Title" w:uiPriority="33" w:qFormat="1"/>
-    <w:lsdException w:name="Bibliography" w:semiHidden="1" w:uiPriority="37" w:unhideWhenUsed="1"/>
-    <w:lsdException w:name="TOC Heading" w:semiHidden="1" w:uiPriority="39" w:unhideWhenUsed="1" w:qFormat="1"/>
-    <w:lsdException w:name="Plain Table 1" w:uiPriority="41"/>
-    <w:lsdException w:name="Plain Table 2" w:uiPriority="42"/>
-    <w:lsdException w:name="Plain Table 3" w:uiPriority="43"/>
-    <w:lsdException w:name="Plain Table 4" w:uiPriority="44"/>
-    <w:lsdException w:name="Plain Table 5" w:uiPriority="45"/>
-    <w:lsdException w:name="Grid Table Light" w:uiPriority="40"/>
-    <w:lsdException w:name="Grid Table 1 Light" w:uiPriority="46"/>
-    <w:lsdException w:name="Grid Table 2" w:uiPriority="47"/>
-    <w:lsdException w:name="Grid Table 3" w:uiPriority="48"/>
-    <w:lsdException w:name="Grid Table 4" w:uiPriority="49"/>
-    <w:lsdException w:name="Grid Table 5 Dark" w:uiPriority="50"/>
-    <w:lsdException w:name="Grid Table 6 Colorful" w:uiPriority="51"/>
-    <w:lsdException w:name="Grid Table 7 Colorful" w:uiPriority="52"/>
-    <w:lsdException w:name="Grid Table 1 Light Accent 1" w:uiPriority="46"/>
-    <w:lsdException w:name="Grid Table 2 Accent 1" w:uiPriority="47"/>
-    <w:lsdException w:name="Grid Table 3 Accent 1" w:uiPriority="48"/>
-    <w:lsdException w:name="Grid Table 4 Accent 1" w:uiPriority="49"/>
-    <w:lsdException w:name="Grid Table 5 Dark Accent 1" w:uiPriority="50"/>
-    <w:lsdException w:name="Grid Table 6 Colorful Accent 1" w:uiPriority="51"/>
-    <w:lsdException w:name="Grid Table 7 Colorful Accent 1" w:uiPriority="52"/>
-    <w:lsdException w:name="Grid Table 1 Light Accent 2" w:uiPriority="46"/>
-    <w:lsdException w:name="Grid Table 2 Accent 2" w:uiPriority="47"/>
-    <w:lsdException w:name="Grid Table 3 Accent 2" w:uiPriority="48"/>
-    <w:lsdException w:name="Grid Table 4 Accent 2" w:uiPriority="49"/>
-    <w:lsdException w:name="Grid Table 5 Dark Accent 2" w:uiPriority="50"/>
-    <w:lsdException w:name="Grid Table 6 Colorful Accent 2" w:uiPriority="51"/>
-    <w:lsdException w:name="Grid Table 7 Colorful Accent 2" w:uiPriority="52"/>
-    <w:lsdException w:name="Grid Table 1 Light Accent 3" w:uiPriority="46"/>
-    <w:lsdException w:name="Grid Table 2 Accent 3" w:uiPriority="47"/>
-    <w:lsdException w:name="Grid Table 3 Accent 3" w:uiPriority="48"/>
-    <w:lsdException w:name="Grid Table 4 Accent 3" w:uiPriority="49"/>
-    <w:lsdException w:name="Grid Table 5 Dark Accent 3" w:uiPriority="50"/>
-    <w:lsdException w:name="Grid Table 6 Colorful Accent 3" w:uiPriority="51"/>
-    <w:lsdException w:name="Grid Table 7 Colorful Accent 3" w:uiPriority="52"/>
-    <w:lsdException w:name="Grid Table 1 Light Accent 4" w:uiPriority="46"/>
-    <w:lsdException w:name="Grid Table 2 Accent 4" w:uiPriority="47"/>
-    <w:lsdException w:name="Grid Table 3 Accent 4" w:uiPriority="48"/>
-    <w:lsdException w:name="Grid Table 4 Accent 4" w:uiPriority="49"/>
-    <w:lsdException w:name="Grid Table 5 Dark Accent 4" w:uiPriority="50"/>
-    <w:lsdException w:name="Grid Table 6 Colorful Accent 4" w:uiPriority="51"/>
-    <w:lsdException w:name="Grid Table 7 Colorful Accent 4" w:uiPriority="52"/>
-    <w:lsdException w:name="Grid Table 1 Light Accent 5" w:uiPriority="46"/>
-    <w:lsdException w:name="Grid Table 2 Accent 5" w:uiPriority="47"/>
-    <w:lsdException w:name="Grid Table 3 Accent 5" w:uiPriority="48"/>
-    <w:lsdException w:name="Grid Table 4 Accent 5" w:uiPriority="49"/>
-    <w:lsdException w:name="Grid Table 5 Dark Accent 5" w:uiPriority="50"/>
-    <w:lsdException w:name="Grid Table 6 Colorful Accent 5" w:uiPriority="51"/>
-    <w:lsdException w:name="Grid Table 7 Colorful Accent 5" w:uiPriority="52"/>
-    <w:lsdException w:name="Grid Table 1 Light Accent 6" w:uiPriority="46"/>
-    <w:lsdException w:name="Grid Table 2 Accent 6" w:uiPriority="47"/>
-    <w:lsdException w:name="Grid Table 3 Accent 6" w:uiPriority="48"/>
-    <w:lsdException w:name="Grid Table 4 Accent 6" w:uiPriority="49"/>
-    <w:lsdException w:name="Grid Table 5 Dark Accent 6" w:uiPriority="50"/>
-    <w:lsdException w:name="Grid Table 6 Colorful Accent 6" w:uiPriority="51"/>
-    <w:lsdException w:name="Grid Table 7 Colorful Accent 6" w:uiPriority="52"/>
-    <w:lsdException w:name="List Table 1 Light" w:uiPriority="46"/>
-    <w:lsdException w:name="List Table 2" w:uiPriority="47"/>
-    <w:lsdException w:name="List Table 3" w:uiPriority="48"/>
-    <w:lsdException w:name="List Table 4" w:uiPriority="49"/>
-    <w:lsdException w:name="List Table 5 Dark" w:uiPriority="50"/>
-    <w:lsdException w:name="List Table 6 Colorful" w:uiPriority="51"/>
-    <w:lsdException w:name="List Table 7 Colorful" w:uiPriority="52"/>
-    <w:lsdException w:name="List Table 1 Light Accent 1" w:uiPriority="46"/>
-    <w:lsdException w:name="List Table 2 Accent 1" w:uiPriority="47"/>
-    <w:lsdException w:name="List Table 3 Accent 1" w:uiPriority="48"/>
-    <w:lsdException w:name="List Table 4 Accent 1" w:uiPriority="49"/>
-    <w:lsdException w:name="List Table 5 Dark Accent 1" w:uiPriority="50"/>
-    <w:lsdException w:name="List Table 6 Colorful Accent 1" w:uiPriority="51"/>
-    <w:lsdException w:name="List Table 7 Colorful Accent 1" w:uiPriority="52"/>
-    <w:lsdException w:name="List Table 1 Light Accent 2" w:uiPriority="46"/>
-    <w:lsdException w:name="List Table 2 Accent 2" w:uiPriority="47"/>
-    <w:lsdException w:name="List Table 3 Accent 2" w:uiPriority="48"/>
-    <w:lsdException w:name="List Table 4 Accent 2" w:uiPriority="49"/>
-    <w:lsdException w:name="List Table 5 Dark Accent 2" w:uiPriority="50"/>
-    <w:lsdException w:name="List Table 6 Colorful Accent 2" w:uiPriority="51"/>
-    <w:lsdException w:name="List Table 7 Colorful Accent 2" w:uiPriority="52"/>
-    <w:lsdException w:name="List Table 1 Light Accent 3" w:uiPriority="46"/>
-    <w:lsdException w:name="List Table 2 Accent 3" w:uiPriority="47"/>
-    <w:lsdException w:name="List Table 3 Accent 3" w:uiPriority="48"/>
-    <w:lsdException w:name="List Table 4 Accent 3" w:uiPriority="49"/>
-    <w:lsdException w:name="List Table 5 Dark Accent 3" w:uiPriority="50"/>
-    <w:lsdException w:name="List Table 6 Colorful Accent 3" w:uiPriority="51"/>
-    <w:lsdException w:name="List Table 7 Colorful Accent 3" w:uiPriority="52"/>
-    <w:lsdException w:name="List Table 1 Light Accent 4" w:uiPriority="46"/>
-    <w:lsdException w:name="List Table 2 Accent 4" w:uiPriority="47"/>
-    <w:lsdException w:name="List Table 3 Accent 4" w:uiPriority="48"/>
-    <w:lsdException w:name="List Table 4 Accent 4" w:uiPriority="49"/>
-    <w:lsdException w:name="List Table 5 Dark Accent 4" w:uiPriority="50"/>
-    <w:lsdException w:name="List Table 6 Colorful Accent 4" w:uiPriority="51"/>
-    <w:lsdException w:name="List Table 7 Colorful Accent 4" w:uiPriority="52"/>
-    <w:lsdException w:name="List Table 1 Light Accent 5" w:uiPriority="46"/>
-    <w:lsdException w:name="List Table 2 Accent 5" w:uiPriority="47"/>
-    <w:lsdException w:name="List Table 3 Accent 5" w:uiPriority="48"/>
-    <w:lsdException w:name="List Table 4 Accent 5" w:uiPriority="49"/>
-    <w:lsdException w:name="List Table 5 Dark Accent 5" w:uiPriority="50"/>
-    <w:lsdException w:name="List Table 6 Colorful Accent 5" w:uiPriority="51"/>
-    <w:lsdException w:name="List Table 7 Colorful Accent 5" w:uiPriority="52"/>
-    <w:lsdException w:name="List Table 1 Light Accent 6" w:uiPriority="46"/>
-    <w:lsdException w:name="List Table 2 Accent 6" w:uiPriority="47"/>
-    <w:lsdException w:name="List Table 3 Accent 6" w:uiPriority="48"/>
-    <w:lsdException w:name="List Table 4 Accent 6" w:uiPriority="49"/>
-    <w:lsdException w:name="List Table 5 Dark Accent 6" w:uiPriority="50"/>
-    <w:lsdException w:name="List Table 6 Colorful Accent 6" w:uiPriority="51"/>
-    <w:lsdException w:name="List Table 7 Colorful Accent 6" w:uiPriority="52"/>
+  <w:latentStyles w:defLockedState="0" w:defUIPriority="99" w:defSemiHidden="1" w:defUnhideWhenUsed="1" w:defQFormat="0" w:count="267">
+    <w:lsdException w:name="Normal" w:semiHidden="0" w:uiPriority="0" w:unhideWhenUsed="0" w:qFormat="1"/>
+    <w:lsdException w:name="heading 1" w:semiHidden="0" w:uiPriority="0" w:unhideWhenUsed="0" w:qFormat="1"/>
+    <w:lsdException w:name="heading 2" w:uiPriority="0" w:qFormat="1"/>
+    <w:lsdException w:name="heading 3" w:uiPriority="0" w:qFormat="1"/>
+    <w:lsdException w:name="heading 4" w:uiPriority="0" w:qFormat="1"/>
+    <w:lsdException w:name="heading 5" w:uiPriority="0" w:qFormat="1"/>
+    <w:lsdException w:name="heading 6" w:uiPriority="0" w:qFormat="1"/>
+    <w:lsdException w:name="heading 7" w:uiPriority="0" w:qFormat="1"/>
+    <w:lsdException w:name="heading 8" w:uiPriority="0" w:qFormat="1"/>
+    <w:lsdException w:name="heading 9" w:uiPriority="0" w:qFormat="1"/>
+    <w:lsdException w:name="toc 1" w:uiPriority="0"/>
+    <w:lsdException w:name="toc 2" w:uiPriority="0"/>
+    <w:lsdException w:name="toc 3" w:uiPriority="39"/>
+    <w:lsdException w:name="toc 4" w:uiPriority="39"/>
+    <w:lsdException w:name="toc 5" w:uiPriority="39"/>
+    <w:lsdException w:name="toc 6" w:uiPriority="39"/>
+    <w:lsdException w:name="toc 7" w:uiPriority="39"/>
+    <w:lsdException w:name="toc 8" w:uiPriority="39"/>
+    <w:lsdException w:name="toc 9" w:uiPriority="39"/>
+    <w:lsdException w:name="header" w:uiPriority="0"/>
+    <w:lsdException w:name="footer" w:uiPriority="0"/>
+    <w:lsdException w:name="caption" w:uiPriority="35" w:qFormat="1"/>
+    <w:lsdException w:name="Title" w:semiHidden="0" w:uiPriority="0" w:unhideWhenUsed="0" w:qFormat="1"/>
+    <w:lsdException w:name="Default Paragraph Font" w:uiPriority="1"/>
+    <w:lsdException w:name="Subtitle" w:semiHidden="0" w:uiPriority="11" w:unhideWhenUsed="0" w:qFormat="1"/>
+    <w:lsdException w:name="Strong" w:semiHidden="0" w:uiPriority="22" w:unhideWhenUsed="0" w:qFormat="1"/>
+    <w:lsdException w:name="Emphasis" w:semiHidden="0" w:uiPriority="20" w:unhideWhenUsed="0" w:qFormat="1"/>
+    <w:lsdException w:name="Table Grid" w:semiHidden="0" w:uiPriority="39" w:unhideWhenUsed="0"/>
+    <w:lsdException w:name="Placeholder Text" w:unhideWhenUsed="0"/>
+    <w:lsdException w:name="No Spacing" w:semiHidden="0" w:uiPriority="1" w:unhideWhenUsed="0" w:qFormat="1"/>
+    <w:lsdException w:name="Light Shading" w:semiHidden="0" w:uiPriority="60" w:unhideWhenUsed="0"/>
+    <w:lsdException w:name="Light List" w:semiHidden="0" w:uiPriority="61" w:unhideWhenUsed="0"/>
+    <w:lsdException w:name="Light Grid" w:semiHidden="0" w:uiPriority="62" w:unhideWhenUsed="0"/>
+    <w:lsdException w:name="Medium Shading 1" w:semiHidden="0" w:uiPriority="63" w:unhideWhenUsed="0"/>
+    <w:lsdException w:name="Medium Shading 2" w:semiHidden="0" w:uiPriority="64" w:unhideWhenUsed="0"/>
+    <w:lsdException w:name="Medium List 1" w:semiHidden="0" w:uiPriority="65" w:unhideWhenUsed="0"/>
+    <w:lsdException w:name="Medium List 2" w:semiHidden="0" w:uiPriority="66" w:unhideWhenUsed="0"/>
+    <w:lsdException w:name="Medium Grid 1" w:semiHidden="0" w:uiPriority="67" w:unhideWhenUsed="0"/>
+    <w:lsdException w:name="Medium Grid 2" w:semiHidden="0" w:uiPriority="68" w:unhideWhenUsed="0"/>
+    <w:lsdException w:name="Medium Grid 3" w:semiHidden="0" w:uiPriority="69" w:unhideWhenUsed="0"/>
+    <w:lsdException w:name="Dark List" w:semiHidden="0" w:uiPriority="70" w:unhideWhenUsed="0"/>
+    <w:lsdException w:name="Colorful Shading" w:semiHidden="0" w:uiPriority="71" w:unhideWhenUsed="0"/>
+    <w:lsdException w:name="Colorful List" w:semiHidden="0" w:uiPriority="72" w:unhideWhenUsed="0"/>
+    <w:lsdException w:name="Colorful Grid" w:semiHidden="0" w:uiPriority="73" w:unhideWhenUsed="0"/>
+    <w:lsdException w:name="Light Shading Accent 1" w:semiHidden="0" w:uiPriority="60" w:unhideWhenUsed="0"/>
+    <w:lsdException w:name="Light List Accent 1" w:semiHidden="0" w:uiPriority="61" w:unhideWhenUsed="0"/>
+    <w:lsdException w:name="Light Grid Accent 1" w:semiHidden="0" w:uiPriority="62" w:unhideWhenUsed="0"/>
+    <w:lsdException w:name="Medium Shading 1 Accent 1" w:semiHidden="0" w:uiPriority="63" w:unhideWhenUsed="0"/>
+    <w:lsdException w:name="Medium Shading 2 Accent 1" w:semiHidden="0" w:uiPriority="64" w:unhideWhenUsed="0"/>
+    <w:lsdException w:name="Medium List 1 Accent 1" w:semiHidden="0" w:uiPriority="65" w:unhideWhenUsed="0"/>
+    <w:lsdException w:name="Revision" w:unhideWhenUsed="0"/>
+    <w:lsdException w:name="List Paragraph" w:semiHidden="0" w:uiPriority="34" w:unhideWhenUsed="0" w:qFormat="1"/>
+    <w:lsdException w:name="Quote" w:semiHidden="0" w:uiPriority="29" w:unhideWhenUsed="0" w:qFormat="1"/>
+    <w:lsdException w:name="Intense Quote" w:semiHidden="0" w:uiPriority="30" w:unhideWhenUsed="0" w:qFormat="1"/>
+    <w:lsdException w:name="Medium List 2 Accent 1" w:semiHidden="0" w:uiPriority="66" w:unhideWhenUsed="0"/>
+    <w:lsdException w:name="Medium Grid 1 Accent 1" w:semiHidden="0" w:uiPriority="67" w:unhideWhenUsed="0"/>
+    <w:lsdException w:name="Medium Grid 2 Accent 1" w:semiHidden="0" w:uiPriority="68" w:unhideWhenUsed="0"/>
+    <w:lsdException w:name="Medium Grid 3 Accent 1" w:semiHidden="0" w:uiPriority="69" w:unhideWhenUsed="0"/>
+    <w:lsdException w:name="Dark List Accent 1" w:semiHidden="0" w:uiPriority="70" w:unhideWhenUsed="0"/>
+    <w:lsdException w:name="Colorful Shading Accent 1" w:semiHidden="0" w:uiPriority="71" w:unhideWhenUsed="0"/>
+    <w:lsdException w:name="Colorful List Accent 1" w:semiHidden="0" w:uiPriority="72" w:unhideWhenUsed="0"/>
+    <w:lsdException w:name="Colorful Grid Accent 1" w:semiHidden="0" w:uiPriority="73" w:unhideWhenUsed="0"/>
+    <w:lsdException w:name="Light Shading Accent 2" w:semiHidden="0" w:uiPriority="60" w:unhideWhenUsed="0"/>
+    <w:lsdException w:name="Light List Accent 2" w:semiHidden="0" w:uiPriority="61" w:unhideWhenUsed="0"/>
+    <w:lsdException w:name="Light Grid Accent 2" w:semiHidden="0" w:uiPriority="62" w:unhideWhenUsed="0"/>
+    <w:lsdException w:name="Medium Shading 1 Accent 2" w:semiHidden="0" w:uiPriority="63" w:unhideWhenUsed="0"/>
+    <w:lsdException w:name="Medium Shading 2 Accent 2" w:semiHidden="0" w:uiPriority="64" w:unhideWhenUsed="0"/>
+    <w:lsdException w:name="Medium List 1 Accent 2" w:semiHidden="0" w:uiPriority="65" w:unhideWhenUsed="0"/>
+    <w:lsdException w:name="Medium List 2 Accent 2" w:semiHidden="0" w:uiPriority="66" w:unhideWhenUsed="0"/>
+    <w:lsdException w:name="Medium Grid 1 Accent 2" w:semiHidden="0" w:uiPriority="67" w:unhideWhenUsed="0"/>
+    <w:lsdException w:name="Medium Grid 2 Accent 2" w:semiHidden="0" w:uiPriority="68" w:unhideWhenUsed="0"/>
+    <w:lsdException w:name="Medium Grid 3 Accent 2" w:semiHidden="0" w:uiPriority="69" w:unhideWhenUsed="0"/>
+    <w:lsdException w:name="Dark List Accent 2" w:semiHidden="0" w:uiPriority="70" w:unhideWhenUsed="0"/>
+    <w:lsdException w:name="Colorful Shading Accent 2" w:semiHidden="0" w:uiPriority="71" w:unhideWhenUsed="0"/>
+    <w:lsdException w:name="Colorful List Accent 2" w:semiHidden="0" w:uiPriority="72" w:unhideWhenUsed="0"/>
+    <w:lsdException w:name="Colorful Grid Accent 2" w:semiHidden="0" w:uiPriority="73" w:unhideWhenUsed="0"/>
+    <w:lsdException w:name="Light Shading Accent 3" w:semiHidden="0" w:uiPriority="60" w:unhideWhenUsed="0"/>
+    <w:lsdException w:name="Light List Accent 3" w:semiHidden="0" w:uiPriority="61" w:unhideWhenUsed="0"/>
+    <w:lsdException w:name="Light Grid Accent 3" w:semiHidden="0" w:uiPriority="62" w:unhideWhenUsed="0"/>
+    <w:lsdException w:name="Medium Shading 1 Accent 3" w:semiHidden="0" w:uiPriority="63" w:unhideWhenUsed="0"/>
+    <w:lsdException w:name="Medium Shading 2 Accent 3" w:semiHidden="0" w:uiPriority="64" w:unhideWhenUsed="0"/>
+    <w:lsdException w:name="Medium List 1 Accent 3" w:semiHidden="0" w:uiPriority="65" w:unhideWhenUsed="0"/>
+    <w:lsdException w:name="Medium List 2 Accent 3" w:semiHidden="0" w:uiPriority="66" w:unhideWhenUsed="0"/>
+    <w:lsdException w:name="Medium Grid 1 Accent 3" w:semiHidden="0" w:uiPriority="67" w:unhideWhenUsed="0"/>
+    <w:lsdException w:name="Medium Grid 2 Accent 3" w:semiHidden="0" w:uiPriority="68" w:unhideWhenUsed="0"/>
+    <w:lsdException w:name="Medium Grid 3 Accent 3" w:semiHidden="0" w:uiPriority="69" w:unhideWhenUsed="0"/>
+    <w:lsdException w:name="Dark List Accent 3" w:semiHidden="0" w:uiPriority="70" w:unhideWhenUsed="0"/>
+    <w:lsdException w:name="Colorful Shading Accent 3" w:semiHidden="0" w:uiPriority="71" w:unhideWhenUsed="0"/>
+    <w:lsdException w:name="Colorful List Accent 3" w:semiHidden="0" w:uiPriority="72" w:unhideWhenUsed="0"/>
+    <w:lsdException w:name="Colorful Grid Accent 3" w:semiHidden="0" w:uiPriority="73" w:unhideWhenUsed="0"/>
+    <w:lsdException w:name="Light Shading Accent 4" w:semiHidden="0" w:uiPriority="60" w:unhideWhenUsed="0"/>
+    <w:lsdException w:name="Light List Accent 4" w:semiHidden="0" w:uiPriority="61" w:unhideWhenUsed="0"/>
+    <w:lsdException w:name="Light Grid Accent 4" w:semiHidden="0" w:uiPriority="62" w:unhideWhenUsed="0"/>
+    <w:lsdException w:name="Medium Shading 1 Accent 4" w:semiHidden="0" w:uiPriority="63" w:unhideWhenUsed="0"/>
+    <w:lsdException w:name="Medium Shading 2 Accent 4" w:semiHidden="0" w:uiPriority="64" w:unhideWhenUsed="0"/>
+    <w:lsdException w:name="Medium List 1 Accent 4" w:semiHidden="0" w:uiPriority="65" w:unhideWhenUsed="0"/>
+    <w:lsdException w:name="Medium List 2 Accent 4" w:semiHidden="0" w:uiPriority="66" w:unhideWhenUsed="0"/>
+    <w:lsdException w:name="Medium Grid 1 Accent 4" w:semiHidden="0" w:uiPriority="67" w:unhideWhenUsed="0"/>
+    <w:lsdException w:name="Medium Grid 2 Accent 4" w:semiHidden="0" w:uiPriority="68" w:unhideWhenUsed="0"/>
+    <w:lsdException w:name="Medium Grid 3 Accent 4" w:semiHidden="0" w:uiPriority="69" w:unhideWhenUsed="0"/>
+    <w:lsdException w:name="Dark List Accent 4" w:semiHidden="0" w:uiPriority="70" w:unhideWhenUsed="0"/>
+    <w:lsdException w:name="Colorful Shading Accent 4" w:semiHidden="0" w:uiPriority="71" w:unhideWhenUsed="0"/>
+    <w:lsdException w:name="Colorful List Accent 4" w:semiHidden="0" w:uiPriority="72" w:unhideWhenUsed="0"/>
+    <w:lsdException w:name="Colorful Grid Accent 4" w:semiHidden="0" w:uiPriority="73" w:unhideWhenUsed="0"/>
+    <w:lsdException w:name="Light Shading Accent 5" w:semiHidden="0" w:uiPriority="60" w:unhideWhenUsed="0"/>
+    <w:lsdException w:name="Light List Accent 5" w:semiHidden="0" w:uiPriority="61" w:unhideWhenUsed="0"/>
+    <w:lsdException w:name="Light Grid Accent 5" w:semiHidden="0" w:uiPriority="62" w:unhideWhenUsed="0"/>
+    <w:lsdException w:name="Medium Shading 1 Accent 5" w:semiHidden="0" w:uiPriority="63" w:unhideWhenUsed="0"/>
+    <w:lsdException w:name="Medium Shading 2 Accent 5" w:semiHidden="0" w:uiPriority="64" w:unhideWhenUsed="0"/>
+    <w:lsdException w:name="Medium List 1 Accent 5" w:semiHidden="0" w:uiPriority="65" w:unhideWhenUsed="0"/>
+    <w:lsdException w:name="Medium List 2 Accent 5" w:semiHidden="0" w:uiPriority="66" w:unhideWhenUsed="0"/>
+    <w:lsdException w:name="Medium Grid 1 Accent 5" w:semiHidden="0" w:uiPriority="67" w:unhideWhenUsed="0"/>
+    <w:lsdException w:name="Medium Grid 2 Accent 5" w:semiHidden="0" w:uiPriority="68" w:unhideWhenUsed="0"/>
+    <w:lsdException w:name="Medium Grid 3 Accent 5" w:semiHidden="0" w:uiPriority="69" w:unhideWhenUsed="0"/>
+    <w:lsdException w:name="Dark List Accent 5" w:semiHidden="0" w:uiPriority="70" w:unhideWhenUsed="0"/>
+    <w:lsdException w:name="Colorful Shading Accent 5" w:semiHidden="0" w:uiPriority="71" w:unhideWhenUsed="0"/>
+    <w:lsdException w:name="Colorful List Accent 5" w:semiHidden="0" w:uiPriority="72" w:unhideWhenUsed="0"/>
+    <w:lsdException w:name="Colorful Grid Accent 5" w:semiHidden="0" w:uiPriority="73" w:unhideWhenUsed="0"/>
+    <w:lsdException w:name="Light Shading Accent 6" w:semiHidden="0" w:uiPriority="60" w:unhideWhenUsed="0"/>
+    <w:lsdException w:name="Light List Accent 6" w:semiHidden="0" w:uiPriority="61" w:unhideWhenUsed="0"/>
+    <w:lsdException w:name="Light Grid Accent 6" w:semiHidden="0" w:uiPriority="62" w:unhideWhenUsed="0"/>
+    <w:lsdException w:name="Medium Shading 1 Accent 6" w:semiHidden="0" w:uiPriority="63" w:unhideWhenUsed="0"/>
+    <w:lsdException w:name="Medium Shading 2 Accent 6" w:semiHidden="0" w:uiPriority="64" w:unhideWhenUsed="0"/>
+    <w:lsdException w:name="Medium List 1 Accent 6" w:semiHidden="0" w:uiPriority="65" w:unhideWhenUsed="0"/>
+    <w:lsdException w:name="Medium List 2 Accent 6" w:semiHidden="0" w:uiPriority="66" w:unhideWhenUsed="0"/>
+    <w:lsdException w:name="Medium Grid 1 Accent 6" w:semiHidden="0" w:uiPriority="67" w:unhideWhenUsed="0"/>
+    <w:lsdException w:name="Medium Grid 2 Accent 6" w:semiHidden="0" w:uiPriority="68" w:unhideWhenUsed="0"/>
+    <w:lsdException w:name="Medium Grid 3 Accent 6" w:semiHidden="0" w:uiPriority="69" w:unhideWhenUsed="0"/>
+    <w:lsdException w:name="Dark List Accent 6" w:semiHidden="0" w:uiPriority="70" w:unhideWhenUsed="0"/>
+    <w:lsdException w:name="Colorful Shading Accent 6" w:semiHidden="0" w:uiPriority="71" w:unhideWhenUsed="0"/>
+    <w:lsdException w:name="Colorful List Accent 6" w:semiHidden="0" w:uiPriority="72" w:unhideWhenUsed="0"/>
+    <w:lsdException w:name="Colorful Grid Accent 6" w:semiHidden="0" w:uiPriority="73" w:unhideWhenUsed="0"/>
+    <w:lsdException w:name="Subtle Emphasis" w:semiHidden="0" w:uiPriority="19" w:unhideWhenUsed="0" w:qFormat="1"/>
+    <w:lsdException w:name="Intense Emphasis" w:semiHidden="0" w:uiPriority="21" w:unhideWhenUsed="0" w:qFormat="1"/>
+    <w:lsdException w:name="Subtle Reference" w:semiHidden="0" w:uiPriority="31" w:unhideWhenUsed="0" w:qFormat="1"/>
+    <w:lsdException w:name="Intense Reference" w:semiHidden="0" w:uiPriority="32" w:unhideWhenUsed="0" w:qFormat="1"/>
+    <w:lsdException w:name="Book Title" w:semiHidden="0" w:uiPriority="33" w:unhideWhenUsed="0" w:qFormat="1"/>
+    <w:lsdException w:name="Bibliography" w:uiPriority="37"/>
+    <w:lsdException w:name="TOC Heading" w:uiPriority="39" w:qFormat="1"/>
   </w:latentStyles>
   <w:style w:type="paragraph" w:default="1" w:styleId="Normal">
     <w:name w:val="Normal"/>
@@ -9882,6 +10519,811 @@
       </w:tblBorders>
     </w:tblPr>
   </w:style>
+  <w:style w:type="paragraph" w:styleId="BalloonText">
+    <w:name w:val="Balloon Text"/>
+    <w:basedOn w:val="Normal"/>
+    <w:link w:val="BalloonTextChar"/>
+    <w:uiPriority w:val="99"/>
+    <w:semiHidden/>
+    <w:unhideWhenUsed/>
+    <w:rsid w:val="003A3460"/>
+    <w:pPr>
+      <w:spacing w:line="240" w:lineRule="auto"/>
+    </w:pPr>
+    <w:rPr>
+      <w:rFonts w:ascii="Tahoma" w:hAnsi="Tahoma" w:cs="Tahoma"/>
+      <w:sz w:val="16"/>
+      <w:szCs w:val="16"/>
+    </w:rPr>
+  </w:style>
+  <w:style w:type="character" w:customStyle="1" w:styleId="BalloonTextChar">
+    <w:name w:val="Balloon Text Char"/>
+    <w:basedOn w:val="DefaultParagraphFont"/>
+    <w:link w:val="BalloonText"/>
+    <w:uiPriority w:val="99"/>
+    <w:semiHidden/>
+    <w:rsid w:val="003A3460"/>
+    <w:rPr>
+      <w:rFonts w:ascii="Tahoma" w:eastAsia="Times New Roman" w:hAnsi="Tahoma" w:cs="Tahoma"/>
+      <w:sz w:val="16"/>
+      <w:szCs w:val="16"/>
+      <w:lang w:val="en-US"/>
+    </w:rPr>
+  </w:style>
+</w:styles>
+</file>
+
+<file path=word/stylesWithEffects.xml><?xml version="1.0" encoding="utf-8"?>
+<w:styles xmlns:wpc="http://schemas.microsoft.com/office/word/2010/wordprocessingCanvas" xmlns:mc="http://schemas.openxmlformats.org/markup-compatibility/2006" xmlns:o="urn:schemas-microsoft-com:office:office" xmlns:r="http://schemas.openxmlformats.org/officeDocument/2006/relationships" xmlns:m="http://schemas.openxmlformats.org/officeDocument/2006/math" xmlns:v="urn:schemas-microsoft-com:vml" xmlns:wp14="http://schemas.microsoft.com/office/word/2010/wordprocessingDrawing" xmlns:wp="http://schemas.openxmlformats.org/drawingml/2006/wordprocessingDrawing" xmlns:w10="urn:schemas-microsoft-com:office:word" xmlns:w="http://schemas.openxmlformats.org/wordprocessingml/2006/main" xmlns:w14="http://schemas.microsoft.com/office/word/2010/wordml" xmlns:wpg="http://schemas.microsoft.com/office/word/2010/wordprocessingGroup" xmlns:wpi="http://schemas.microsoft.com/office/word/2010/wordprocessingInk" xmlns:wne="http://schemas.microsoft.com/office/word/2006/wordml" xmlns:wps="http://schemas.microsoft.com/office/word/2010/wordprocessingShape" mc:Ignorable="w14 wp14">
+  <w:docDefaults>
+    <w:rPrDefault>
+      <w:rPr>
+        <w:rFonts w:asciiTheme="minorHAnsi" w:eastAsiaTheme="minorHAnsi" w:hAnsiTheme="minorHAnsi" w:cstheme="minorBidi"/>
+        <w:sz w:val="22"/>
+        <w:szCs w:val="22"/>
+        <w:lang w:val="en-CA" w:eastAsia="en-US" w:bidi="ar-SA"/>
+      </w:rPr>
+    </w:rPrDefault>
+    <w:pPrDefault>
+      <w:pPr>
+        <w:spacing w:after="160" w:line="259" w:lineRule="auto"/>
+      </w:pPr>
+    </w:pPrDefault>
+  </w:docDefaults>
+  <w:latentStyles w:defLockedState="0" w:defUIPriority="99" w:defSemiHidden="1" w:defUnhideWhenUsed="1" w:defQFormat="0" w:count="267">
+    <w:lsdException w:name="Normal" w:semiHidden="0" w:uiPriority="0" w:unhideWhenUsed="0" w:qFormat="1"/>
+    <w:lsdException w:name="heading 1" w:semiHidden="0" w:uiPriority="0" w:unhideWhenUsed="0" w:qFormat="1"/>
+    <w:lsdException w:name="heading 2" w:uiPriority="0" w:qFormat="1"/>
+    <w:lsdException w:name="heading 3" w:uiPriority="0" w:qFormat="1"/>
+    <w:lsdException w:name="heading 4" w:uiPriority="0" w:qFormat="1"/>
+    <w:lsdException w:name="heading 5" w:uiPriority="0" w:qFormat="1"/>
+    <w:lsdException w:name="heading 6" w:uiPriority="0" w:qFormat="1"/>
+    <w:lsdException w:name="heading 7" w:uiPriority="0" w:qFormat="1"/>
+    <w:lsdException w:name="heading 8" w:uiPriority="0" w:qFormat="1"/>
+    <w:lsdException w:name="heading 9" w:uiPriority="0" w:qFormat="1"/>
+    <w:lsdException w:name="toc 1" w:uiPriority="0"/>
+    <w:lsdException w:name="toc 2" w:uiPriority="0"/>
+    <w:lsdException w:name="toc 3" w:uiPriority="39"/>
+    <w:lsdException w:name="toc 4" w:uiPriority="39"/>
+    <w:lsdException w:name="toc 5" w:uiPriority="39"/>
+    <w:lsdException w:name="toc 6" w:uiPriority="39"/>
+    <w:lsdException w:name="toc 7" w:uiPriority="39"/>
+    <w:lsdException w:name="toc 8" w:uiPriority="39"/>
+    <w:lsdException w:name="toc 9" w:uiPriority="39"/>
+    <w:lsdException w:name="header" w:uiPriority="0"/>
+    <w:lsdException w:name="footer" w:uiPriority="0"/>
+    <w:lsdException w:name="caption" w:uiPriority="35" w:qFormat="1"/>
+    <w:lsdException w:name="Title" w:semiHidden="0" w:uiPriority="0" w:unhideWhenUsed="0" w:qFormat="1"/>
+    <w:lsdException w:name="Default Paragraph Font" w:uiPriority="1"/>
+    <w:lsdException w:name="Subtitle" w:semiHidden="0" w:uiPriority="11" w:unhideWhenUsed="0" w:qFormat="1"/>
+    <w:lsdException w:name="Strong" w:semiHidden="0" w:uiPriority="22" w:unhideWhenUsed="0" w:qFormat="1"/>
+    <w:lsdException w:name="Emphasis" w:semiHidden="0" w:uiPriority="20" w:unhideWhenUsed="0" w:qFormat="1"/>
+    <w:lsdException w:name="Table Grid" w:semiHidden="0" w:uiPriority="39" w:unhideWhenUsed="0"/>
+    <w:lsdException w:name="Placeholder Text" w:unhideWhenUsed="0"/>
+    <w:lsdException w:name="No Spacing" w:semiHidden="0" w:uiPriority="1" w:unhideWhenUsed="0" w:qFormat="1"/>
+    <w:lsdException w:name="Light Shading" w:semiHidden="0" w:uiPriority="60" w:unhideWhenUsed="0"/>
+    <w:lsdException w:name="Light List" w:semiHidden="0" w:uiPriority="61" w:unhideWhenUsed="0"/>
+    <w:lsdException w:name="Light Grid" w:semiHidden="0" w:uiPriority="62" w:unhideWhenUsed="0"/>
+    <w:lsdException w:name="Medium Shading 1" w:semiHidden="0" w:uiPriority="63" w:unhideWhenUsed="0"/>
+    <w:lsdException w:name="Medium Shading 2" w:semiHidden="0" w:uiPriority="64" w:unhideWhenUsed="0"/>
+    <w:lsdException w:name="Medium List 1" w:semiHidden="0" w:uiPriority="65" w:unhideWhenUsed="0"/>
+    <w:lsdException w:name="Medium List 2" w:semiHidden="0" w:uiPriority="66" w:unhideWhenUsed="0"/>
+    <w:lsdException w:name="Medium Grid 1" w:semiHidden="0" w:uiPriority="67" w:unhideWhenUsed="0"/>
+    <w:lsdException w:name="Medium Grid 2" w:semiHidden="0" w:uiPriority="68" w:unhideWhenUsed="0"/>
+    <w:lsdException w:name="Medium Grid 3" w:semiHidden="0" w:uiPriority="69" w:unhideWhenUsed="0"/>
+    <w:lsdException w:name="Dark List" w:semiHidden="0" w:uiPriority="70" w:unhideWhenUsed="0"/>
+    <w:lsdException w:name="Colorful Shading" w:semiHidden="0" w:uiPriority="71" w:unhideWhenUsed="0"/>
+    <w:lsdException w:name="Colorful List" w:semiHidden="0" w:uiPriority="72" w:unhideWhenUsed="0"/>
+    <w:lsdException w:name="Colorful Grid" w:semiHidden="0" w:uiPriority="73" w:unhideWhenUsed="0"/>
+    <w:lsdException w:name="Light Shading Accent 1" w:semiHidden="0" w:uiPriority="60" w:unhideWhenUsed="0"/>
+    <w:lsdException w:name="Light List Accent 1" w:semiHidden="0" w:uiPriority="61" w:unhideWhenUsed="0"/>
+    <w:lsdException w:name="Light Grid Accent 1" w:semiHidden="0" w:uiPriority="62" w:unhideWhenUsed="0"/>
+    <w:lsdException w:name="Medium Shading 1 Accent 1" w:semiHidden="0" w:uiPriority="63" w:unhideWhenUsed="0"/>
+    <w:lsdException w:name="Medium Shading 2 Accent 1" w:semiHidden="0" w:uiPriority="64" w:unhideWhenUsed="0"/>
+    <w:lsdException w:name="Medium List 1 Accent 1" w:semiHidden="0" w:uiPriority="65" w:unhideWhenUsed="0"/>
+    <w:lsdException w:name="Revision" w:unhideWhenUsed="0"/>
+    <w:lsdException w:name="List Paragraph" w:semiHidden="0" w:uiPriority="34" w:unhideWhenUsed="0" w:qFormat="1"/>
+    <w:lsdException w:name="Quote" w:semiHidden="0" w:uiPriority="29" w:unhideWhenUsed="0" w:qFormat="1"/>
+    <w:lsdException w:name="Intense Quote" w:semiHidden="0" w:uiPriority="30" w:unhideWhenUsed="0" w:qFormat="1"/>
+    <w:lsdException w:name="Medium List 2 Accent 1" w:semiHidden="0" w:uiPriority="66" w:unhideWhenUsed="0"/>
+    <w:lsdException w:name="Medium Grid 1 Accent 1" w:semiHidden="0" w:uiPriority="67" w:unhideWhenUsed="0"/>
+    <w:lsdException w:name="Medium Grid 2 Accent 1" w:semiHidden="0" w:uiPriority="68" w:unhideWhenUsed="0"/>
+    <w:lsdException w:name="Medium Grid 3 Accent 1" w:semiHidden="0" w:uiPriority="69" w:unhideWhenUsed="0"/>
+    <w:lsdException w:name="Dark List Accent 1" w:semiHidden="0" w:uiPriority="70" w:unhideWhenUsed="0"/>
+    <w:lsdException w:name="Colorful Shading Accent 1" w:semiHidden="0" w:uiPriority="71" w:unhideWhenUsed="0"/>
+    <w:lsdException w:name="Colorful List Accent 1" w:semiHidden="0" w:uiPriority="72" w:unhideWhenUsed="0"/>
+    <w:lsdException w:name="Colorful Grid Accent 1" w:semiHidden="0" w:uiPriority="73" w:unhideWhenUsed="0"/>
+    <w:lsdException w:name="Light Shading Accent 2" w:semiHidden="0" w:uiPriority="60" w:unhideWhenUsed="0"/>
+    <w:lsdException w:name="Light List Accent 2" w:semiHidden="0" w:uiPriority="61" w:unhideWhenUsed="0"/>
+    <w:lsdException w:name="Light Grid Accent 2" w:semiHidden="0" w:uiPriority="62" w:unhideWhenUsed="0"/>
+    <w:lsdException w:name="Medium Shading 1 Accent 2" w:semiHidden="0" w:uiPriority="63" w:unhideWhenUsed="0"/>
+    <w:lsdException w:name="Medium Shading 2 Accent 2" w:semiHidden="0" w:uiPriority="64" w:unhideWhenUsed="0"/>
+    <w:lsdException w:name="Medium List 1 Accent 2" w:semiHidden="0" w:uiPriority="65" w:unhideWhenUsed="0"/>
+    <w:lsdException w:name="Medium List 2 Accent 2" w:semiHidden="0" w:uiPriority="66" w:unhideWhenUsed="0"/>
+    <w:lsdException w:name="Medium Grid 1 Accent 2" w:semiHidden="0" w:uiPriority="67" w:unhideWhenUsed="0"/>
+    <w:lsdException w:name="Medium Grid 2 Accent 2" w:semiHidden="0" w:uiPriority="68" w:unhideWhenUsed="0"/>
+    <w:lsdException w:name="Medium Grid 3 Accent 2" w:semiHidden="0" w:uiPriority="69" w:unhideWhenUsed="0"/>
+    <w:lsdException w:name="Dark List Accent 2" w:semiHidden="0" w:uiPriority="70" w:unhideWhenUsed="0"/>
+    <w:lsdException w:name="Colorful Shading Accent 2" w:semiHidden="0" w:uiPriority="71" w:unhideWhenUsed="0"/>
+    <w:lsdException w:name="Colorful List Accent 2" w:semiHidden="0" w:uiPriority="72" w:unhideWhenUsed="0"/>
+    <w:lsdException w:name="Colorful Grid Accent 2" w:semiHidden="0" w:uiPriority="73" w:unhideWhenUsed="0"/>
+    <w:lsdException w:name="Light Shading Accent 3" w:semiHidden="0" w:uiPriority="60" w:unhideWhenUsed="0"/>
+    <w:lsdException w:name="Light List Accent 3" w:semiHidden="0" w:uiPriority="61" w:unhideWhenUsed="0"/>
+    <w:lsdException w:name="Light Grid Accent 3" w:semiHidden="0" w:uiPriority="62" w:unhideWhenUsed="0"/>
+    <w:lsdException w:name="Medium Shading 1 Accent 3" w:semiHidden="0" w:uiPriority="63" w:unhideWhenUsed="0"/>
+    <w:lsdException w:name="Medium Shading 2 Accent 3" w:semiHidden="0" w:uiPriority="64" w:unhideWhenUsed="0"/>
+    <w:lsdException w:name="Medium List 1 Accent 3" w:semiHidden="0" w:uiPriority="65" w:unhideWhenUsed="0"/>
+    <w:lsdException w:name="Medium List 2 Accent 3" w:semiHidden="0" w:uiPriority="66" w:unhideWhenUsed="0"/>
+    <w:lsdException w:name="Medium Grid 1 Accent 3" w:semiHidden="0" w:uiPriority="67" w:unhideWhenUsed="0"/>
+    <w:lsdException w:name="Medium Grid 2 Accent 3" w:semiHidden="0" w:uiPriority="68" w:unhideWhenUsed="0"/>
+    <w:lsdException w:name="Medium Grid 3 Accent 3" w:semiHidden="0" w:uiPriority="69" w:unhideWhenUsed="0"/>
+    <w:lsdException w:name="Dark List Accent 3" w:semiHidden="0" w:uiPriority="70" w:unhideWhenUsed="0"/>
+    <w:lsdException w:name="Colorful Shading Accent 3" w:semiHidden="0" w:uiPriority="71" w:unhideWhenUsed="0"/>
+    <w:lsdException w:name="Colorful List Accent 3" w:semiHidden="0" w:uiPriority="72" w:unhideWhenUsed="0"/>
+    <w:lsdException w:name="Colorful Grid Accent 3" w:semiHidden="0" w:uiPriority="73" w:unhideWhenUsed="0"/>
+    <w:lsdException w:name="Light Shading Accent 4" w:semiHidden="0" w:uiPriority="60" w:unhideWhenUsed="0"/>
+    <w:lsdException w:name="Light List Accent 4" w:semiHidden="0" w:uiPriority="61" w:unhideWhenUsed="0"/>
+    <w:lsdException w:name="Light Grid Accent 4" w:semiHidden="0" w:uiPriority="62" w:unhideWhenUsed="0"/>
+    <w:lsdException w:name="Medium Shading 1 Accent 4" w:semiHidden="0" w:uiPriority="63" w:unhideWhenUsed="0"/>
+    <w:lsdException w:name="Medium Shading 2 Accent 4" w:semiHidden="0" w:uiPriority="64" w:unhideWhenUsed="0"/>
+    <w:lsdException w:name="Medium List 1 Accent 4" w:semiHidden="0" w:uiPriority="65" w:unhideWhenUsed="0"/>
+    <w:lsdException w:name="Medium List 2 Accent 4" w:semiHidden="0" w:uiPriority="66" w:unhideWhenUsed="0"/>
+    <w:lsdException w:name="Medium Grid 1 Accent 4" w:semiHidden="0" w:uiPriority="67" w:unhideWhenUsed="0"/>
+    <w:lsdException w:name="Medium Grid 2 Accent 4" w:semiHidden="0" w:uiPriority="68" w:unhideWhenUsed="0"/>
+    <w:lsdException w:name="Medium Grid 3 Accent 4" w:semiHidden="0" w:uiPriority="69" w:unhideWhenUsed="0"/>
+    <w:lsdException w:name="Dark List Accent 4" w:semiHidden="0" w:uiPriority="70" w:unhideWhenUsed="0"/>
+    <w:lsdException w:name="Colorful Shading Accent 4" w:semiHidden="0" w:uiPriority="71" w:unhideWhenUsed="0"/>
+    <w:lsdException w:name="Colorful List Accent 4" w:semiHidden="0" w:uiPriority="72" w:unhideWhenUsed="0"/>
+    <w:lsdException w:name="Colorful Grid Accent 4" w:semiHidden="0" w:uiPriority="73" w:unhideWhenUsed="0"/>
+    <w:lsdException w:name="Light Shading Accent 5" w:semiHidden="0" w:uiPriority="60" w:unhideWhenUsed="0"/>
+    <w:lsdException w:name="Light List Accent 5" w:semiHidden="0" w:uiPriority="61" w:unhideWhenUsed="0"/>
+    <w:lsdException w:name="Light Grid Accent 5" w:semiHidden="0" w:uiPriority="62" w:unhideWhenUsed="0"/>
+    <w:lsdException w:name="Medium Shading 1 Accent 5" w:semiHidden="0" w:uiPriority="63" w:unhideWhenUsed="0"/>
+    <w:lsdException w:name="Medium Shading 2 Accent 5" w:semiHidden="0" w:uiPriority="64" w:unhideWhenUsed="0"/>
+    <w:lsdException w:name="Medium List 1 Accent 5" w:semiHidden="0" w:uiPriority="65" w:unhideWhenUsed="0"/>
+    <w:lsdException w:name="Medium List 2 Accent 5" w:semiHidden="0" w:uiPriority="66" w:unhideWhenUsed="0"/>
+    <w:lsdException w:name="Medium Grid 1 Accent 5" w:semiHidden="0" w:uiPriority="67" w:unhideWhenUsed="0"/>
+    <w:lsdException w:name="Medium Grid 2 Accent 5" w:semiHidden="0" w:uiPriority="68" w:unhideWhenUsed="0"/>
+    <w:lsdException w:name="Medium Grid 3 Accent 5" w:semiHidden="0" w:uiPriority="69" w:unhideWhenUsed="0"/>
+    <w:lsdException w:name="Dark List Accent 5" w:semiHidden="0" w:uiPriority="70" w:unhideWhenUsed="0"/>
+    <w:lsdException w:name="Colorful Shading Accent 5" w:semiHidden="0" w:uiPriority="71" w:unhideWhenUsed="0"/>
+    <w:lsdException w:name="Colorful List Accent 5" w:semiHidden="0" w:uiPriority="72" w:unhideWhenUsed="0"/>
+    <w:lsdException w:name="Colorful Grid Accent 5" w:semiHidden="0" w:uiPriority="73" w:unhideWhenUsed="0"/>
+    <w:lsdException w:name="Light Shading Accent 6" w:semiHidden="0" w:uiPriority="60" w:unhideWhenUsed="0"/>
+    <w:lsdException w:name="Light List Accent 6" w:semiHidden="0" w:uiPriority="61" w:unhideWhenUsed="0"/>
+    <w:lsdException w:name="Light Grid Accent 6" w:semiHidden="0" w:uiPriority="62" w:unhideWhenUsed="0"/>
+    <w:lsdException w:name="Medium Shading 1 Accent 6" w:semiHidden="0" w:uiPriority="63" w:unhideWhenUsed="0"/>
+    <w:lsdException w:name="Medium Shading 2 Accent 6" w:semiHidden="0" w:uiPriority="64" w:unhideWhenUsed="0"/>
+    <w:lsdException w:name="Medium List 1 Accent 6" w:semiHidden="0" w:uiPriority="65" w:unhideWhenUsed="0"/>
+    <w:lsdException w:name="Medium List 2 Accent 6" w:semiHidden="0" w:uiPriority="66" w:unhideWhenUsed="0"/>
+    <w:lsdException w:name="Medium Grid 1 Accent 6" w:semiHidden="0" w:uiPriority="67" w:unhideWhenUsed="0"/>
+    <w:lsdException w:name="Medium Grid 2 Accent 6" w:semiHidden="0" w:uiPriority="68" w:unhideWhenUsed="0"/>
+    <w:lsdException w:name="Medium Grid 3 Accent 6" w:semiHidden="0" w:uiPriority="69" w:unhideWhenUsed="0"/>
+    <w:lsdException w:name="Dark List Accent 6" w:semiHidden="0" w:uiPriority="70" w:unhideWhenUsed="0"/>
+    <w:lsdException w:name="Colorful Shading Accent 6" w:semiHidden="0" w:uiPriority="71" w:unhideWhenUsed="0"/>
+    <w:lsdException w:name="Colorful List Accent 6" w:semiHidden="0" w:uiPriority="72" w:unhideWhenUsed="0"/>
+    <w:lsdException w:name="Colorful Grid Accent 6" w:semiHidden="0" w:uiPriority="73" w:unhideWhenUsed="0"/>
+    <w:lsdException w:name="Subtle Emphasis" w:semiHidden="0" w:uiPriority="19" w:unhideWhenUsed="0" w:qFormat="1"/>
+    <w:lsdException w:name="Intense Emphasis" w:semiHidden="0" w:uiPriority="21" w:unhideWhenUsed="0" w:qFormat="1"/>
+    <w:lsdException w:name="Subtle Reference" w:semiHidden="0" w:uiPriority="31" w:unhideWhenUsed="0" w:qFormat="1"/>
+    <w:lsdException w:name="Intense Reference" w:semiHidden="0" w:uiPriority="32" w:unhideWhenUsed="0" w:qFormat="1"/>
+    <w:lsdException w:name="Book Title" w:semiHidden="0" w:uiPriority="33" w:unhideWhenUsed="0" w:qFormat="1"/>
+    <w:lsdException w:name="Bibliography" w:uiPriority="37"/>
+    <w:lsdException w:name="TOC Heading" w:uiPriority="39" w:qFormat="1"/>
+  </w:latentStyles>
+  <w:style w:type="paragraph" w:default="1" w:styleId="Normal">
+    <w:name w:val="Normal"/>
+    <w:qFormat/>
+    <w:rsid w:val="009A6621"/>
+    <w:pPr>
+      <w:spacing w:after="0" w:line="240" w:lineRule="exact"/>
+    </w:pPr>
+    <w:rPr>
+      <w:rFonts w:ascii="Times" w:eastAsia="Times New Roman" w:hAnsi="Times" w:cs="Times New Roman"/>
+      <w:sz w:val="24"/>
+      <w:szCs w:val="20"/>
+      <w:lang w:val="en-US"/>
+    </w:rPr>
+  </w:style>
+  <w:style w:type="paragraph" w:styleId="Heading1">
+    <w:name w:val="heading 1"/>
+    <w:basedOn w:val="Normal"/>
+    <w:next w:val="Normal"/>
+    <w:link w:val="Heading1Char"/>
+    <w:qFormat/>
+    <w:rsid w:val="009A6621"/>
+    <w:pPr>
+      <w:keepNext/>
+      <w:keepLines/>
+      <w:numPr>
+        <w:numId w:val="1"/>
+      </w:numPr>
+      <w:spacing w:before="480" w:after="240" w:line="240" w:lineRule="atLeast"/>
+      <w:outlineLvl w:val="0"/>
+    </w:pPr>
+    <w:rPr>
+      <w:b/>
+      <w:kern w:val="28"/>
+      <w:sz w:val="36"/>
+    </w:rPr>
+  </w:style>
+  <w:style w:type="paragraph" w:styleId="Heading2">
+    <w:name w:val="heading 2"/>
+    <w:basedOn w:val="Normal"/>
+    <w:next w:val="Normal"/>
+    <w:link w:val="Heading2Char"/>
+    <w:qFormat/>
+    <w:rsid w:val="009A6621"/>
+    <w:pPr>
+      <w:keepNext/>
+      <w:keepLines/>
+      <w:numPr>
+        <w:ilvl w:val="1"/>
+        <w:numId w:val="1"/>
+      </w:numPr>
+      <w:spacing w:before="280" w:after="280" w:line="240" w:lineRule="atLeast"/>
+      <w:outlineLvl w:val="1"/>
+    </w:pPr>
+    <w:rPr>
+      <w:b/>
+      <w:sz w:val="28"/>
+    </w:rPr>
+  </w:style>
+  <w:style w:type="paragraph" w:styleId="Heading3">
+    <w:name w:val="heading 3"/>
+    <w:basedOn w:val="Normal"/>
+    <w:next w:val="Normal"/>
+    <w:link w:val="Heading3Char"/>
+    <w:qFormat/>
+    <w:rsid w:val="009A6621"/>
+    <w:pPr>
+      <w:numPr>
+        <w:ilvl w:val="2"/>
+        <w:numId w:val="1"/>
+      </w:numPr>
+      <w:spacing w:before="240" w:after="240"/>
+      <w:outlineLvl w:val="2"/>
+    </w:pPr>
+    <w:rPr>
+      <w:b/>
+    </w:rPr>
+  </w:style>
+  <w:style w:type="paragraph" w:styleId="Heading4">
+    <w:name w:val="heading 4"/>
+    <w:basedOn w:val="Normal"/>
+    <w:next w:val="Normal"/>
+    <w:link w:val="Heading4Char"/>
+    <w:qFormat/>
+    <w:rsid w:val="009A6621"/>
+    <w:pPr>
+      <w:keepNext/>
+      <w:numPr>
+        <w:ilvl w:val="3"/>
+        <w:numId w:val="1"/>
+      </w:numPr>
+      <w:spacing w:before="240" w:after="60" w:line="220" w:lineRule="exact"/>
+      <w:jc w:val="both"/>
+      <w:outlineLvl w:val="3"/>
+    </w:pPr>
+    <w:rPr>
+      <w:rFonts w:ascii="Times New Roman" w:hAnsi="Times New Roman"/>
+      <w:b/>
+      <w:i/>
+      <w:sz w:val="22"/>
+    </w:rPr>
+  </w:style>
+  <w:style w:type="paragraph" w:styleId="Heading5">
+    <w:name w:val="heading 5"/>
+    <w:basedOn w:val="Normal"/>
+    <w:next w:val="Normal"/>
+    <w:link w:val="Heading5Char"/>
+    <w:qFormat/>
+    <w:rsid w:val="009A6621"/>
+    <w:pPr>
+      <w:numPr>
+        <w:ilvl w:val="4"/>
+        <w:numId w:val="1"/>
+      </w:numPr>
+      <w:spacing w:before="240" w:after="60" w:line="220" w:lineRule="exact"/>
+      <w:jc w:val="both"/>
+      <w:outlineLvl w:val="4"/>
+    </w:pPr>
+    <w:rPr>
+      <w:rFonts w:ascii="Arial" w:hAnsi="Arial"/>
+      <w:sz w:val="22"/>
+    </w:rPr>
+  </w:style>
+  <w:style w:type="paragraph" w:styleId="Heading6">
+    <w:name w:val="heading 6"/>
+    <w:basedOn w:val="Normal"/>
+    <w:next w:val="Normal"/>
+    <w:link w:val="Heading6Char"/>
+    <w:qFormat/>
+    <w:rsid w:val="009A6621"/>
+    <w:pPr>
+      <w:numPr>
+        <w:ilvl w:val="5"/>
+        <w:numId w:val="1"/>
+      </w:numPr>
+      <w:spacing w:before="240" w:after="60" w:line="220" w:lineRule="exact"/>
+      <w:jc w:val="both"/>
+      <w:outlineLvl w:val="5"/>
+    </w:pPr>
+    <w:rPr>
+      <w:rFonts w:ascii="Arial" w:hAnsi="Arial"/>
+      <w:i/>
+      <w:sz w:val="22"/>
+    </w:rPr>
+  </w:style>
+  <w:style w:type="paragraph" w:styleId="Heading7">
+    <w:name w:val="heading 7"/>
+    <w:basedOn w:val="Normal"/>
+    <w:next w:val="Normal"/>
+    <w:link w:val="Heading7Char"/>
+    <w:qFormat/>
+    <w:rsid w:val="009A6621"/>
+    <w:pPr>
+      <w:numPr>
+        <w:ilvl w:val="6"/>
+        <w:numId w:val="1"/>
+      </w:numPr>
+      <w:spacing w:before="240" w:after="60" w:line="220" w:lineRule="exact"/>
+      <w:jc w:val="both"/>
+      <w:outlineLvl w:val="6"/>
+    </w:pPr>
+    <w:rPr>
+      <w:rFonts w:ascii="Arial" w:hAnsi="Arial"/>
+      <w:sz w:val="20"/>
+    </w:rPr>
+  </w:style>
+  <w:style w:type="paragraph" w:styleId="Heading8">
+    <w:name w:val="heading 8"/>
+    <w:basedOn w:val="Normal"/>
+    <w:next w:val="Normal"/>
+    <w:link w:val="Heading8Char"/>
+    <w:qFormat/>
+    <w:rsid w:val="009A6621"/>
+    <w:pPr>
+      <w:numPr>
+        <w:ilvl w:val="7"/>
+        <w:numId w:val="1"/>
+      </w:numPr>
+      <w:spacing w:before="240" w:after="60" w:line="220" w:lineRule="exact"/>
+      <w:jc w:val="both"/>
+      <w:outlineLvl w:val="7"/>
+    </w:pPr>
+    <w:rPr>
+      <w:rFonts w:ascii="Arial" w:hAnsi="Arial"/>
+      <w:i/>
+      <w:sz w:val="20"/>
+    </w:rPr>
+  </w:style>
+  <w:style w:type="paragraph" w:styleId="Heading9">
+    <w:name w:val="heading 9"/>
+    <w:basedOn w:val="Normal"/>
+    <w:next w:val="Normal"/>
+    <w:link w:val="Heading9Char"/>
+    <w:qFormat/>
+    <w:rsid w:val="009A6621"/>
+    <w:pPr>
+      <w:numPr>
+        <w:ilvl w:val="8"/>
+        <w:numId w:val="1"/>
+      </w:numPr>
+      <w:spacing w:before="240" w:after="60" w:line="220" w:lineRule="exact"/>
+      <w:jc w:val="both"/>
+      <w:outlineLvl w:val="8"/>
+    </w:pPr>
+    <w:rPr>
+      <w:rFonts w:ascii="Arial" w:hAnsi="Arial"/>
+      <w:i/>
+      <w:sz w:val="18"/>
+    </w:rPr>
+  </w:style>
+  <w:style w:type="character" w:default="1" w:styleId="DefaultParagraphFont">
+    <w:name w:val="Default Paragraph Font"/>
+    <w:uiPriority w:val="1"/>
+    <w:semiHidden/>
+    <w:unhideWhenUsed/>
+  </w:style>
+  <w:style w:type="table" w:default="1" w:styleId="TableNormal">
+    <w:name w:val="Normal Table"/>
+    <w:uiPriority w:val="99"/>
+    <w:semiHidden/>
+    <w:unhideWhenUsed/>
+    <w:tblPr>
+      <w:tblInd w:w="0" w:type="dxa"/>
+      <w:tblCellMar>
+        <w:top w:w="0" w:type="dxa"/>
+        <w:left w:w="108" w:type="dxa"/>
+        <w:bottom w:w="0" w:type="dxa"/>
+        <w:right w:w="108" w:type="dxa"/>
+      </w:tblCellMar>
+    </w:tblPr>
+  </w:style>
+  <w:style w:type="numbering" w:default="1" w:styleId="NoList">
+    <w:name w:val="No List"/>
+    <w:uiPriority w:val="99"/>
+    <w:semiHidden/>
+    <w:unhideWhenUsed/>
+  </w:style>
+  <w:style w:type="character" w:customStyle="1" w:styleId="Heading1Char">
+    <w:name w:val="Heading 1 Char"/>
+    <w:basedOn w:val="DefaultParagraphFont"/>
+    <w:link w:val="Heading1"/>
+    <w:rsid w:val="009A6621"/>
+    <w:rPr>
+      <w:rFonts w:ascii="Times" w:eastAsia="Times New Roman" w:hAnsi="Times" w:cs="Times New Roman"/>
+      <w:b/>
+      <w:kern w:val="28"/>
+      <w:sz w:val="36"/>
+      <w:szCs w:val="20"/>
+      <w:lang w:val="en-US"/>
+    </w:rPr>
+  </w:style>
+  <w:style w:type="character" w:customStyle="1" w:styleId="Heading2Char">
+    <w:name w:val="Heading 2 Char"/>
+    <w:basedOn w:val="DefaultParagraphFont"/>
+    <w:link w:val="Heading2"/>
+    <w:rsid w:val="009A6621"/>
+    <w:rPr>
+      <w:rFonts w:ascii="Times" w:eastAsia="Times New Roman" w:hAnsi="Times" w:cs="Times New Roman"/>
+      <w:b/>
+      <w:sz w:val="28"/>
+      <w:szCs w:val="20"/>
+      <w:lang w:val="en-US"/>
+    </w:rPr>
+  </w:style>
+  <w:style w:type="character" w:customStyle="1" w:styleId="Heading3Char">
+    <w:name w:val="Heading 3 Char"/>
+    <w:basedOn w:val="DefaultParagraphFont"/>
+    <w:link w:val="Heading3"/>
+    <w:rsid w:val="009A6621"/>
+    <w:rPr>
+      <w:rFonts w:ascii="Times" w:eastAsia="Times New Roman" w:hAnsi="Times" w:cs="Times New Roman"/>
+      <w:b/>
+      <w:sz w:val="24"/>
+      <w:szCs w:val="20"/>
+      <w:lang w:val="en-US"/>
+    </w:rPr>
+  </w:style>
+  <w:style w:type="character" w:customStyle="1" w:styleId="Heading4Char">
+    <w:name w:val="Heading 4 Char"/>
+    <w:basedOn w:val="DefaultParagraphFont"/>
+    <w:link w:val="Heading4"/>
+    <w:rsid w:val="009A6621"/>
+    <w:rPr>
+      <w:rFonts w:ascii="Times New Roman" w:eastAsia="Times New Roman" w:hAnsi="Times New Roman" w:cs="Times New Roman"/>
+      <w:b/>
+      <w:i/>
+      <w:szCs w:val="20"/>
+      <w:lang w:val="en-US"/>
+    </w:rPr>
+  </w:style>
+  <w:style w:type="character" w:customStyle="1" w:styleId="Heading5Char">
+    <w:name w:val="Heading 5 Char"/>
+    <w:basedOn w:val="DefaultParagraphFont"/>
+    <w:link w:val="Heading5"/>
+    <w:rsid w:val="009A6621"/>
+    <w:rPr>
+      <w:rFonts w:ascii="Arial" w:eastAsia="Times New Roman" w:hAnsi="Arial" w:cs="Times New Roman"/>
+      <w:szCs w:val="20"/>
+      <w:lang w:val="en-US"/>
+    </w:rPr>
+  </w:style>
+  <w:style w:type="character" w:customStyle="1" w:styleId="Heading6Char">
+    <w:name w:val="Heading 6 Char"/>
+    <w:basedOn w:val="DefaultParagraphFont"/>
+    <w:link w:val="Heading6"/>
+    <w:rsid w:val="009A6621"/>
+    <w:rPr>
+      <w:rFonts w:ascii="Arial" w:eastAsia="Times New Roman" w:hAnsi="Arial" w:cs="Times New Roman"/>
+      <w:i/>
+      <w:szCs w:val="20"/>
+      <w:lang w:val="en-US"/>
+    </w:rPr>
+  </w:style>
+  <w:style w:type="character" w:customStyle="1" w:styleId="Heading7Char">
+    <w:name w:val="Heading 7 Char"/>
+    <w:basedOn w:val="DefaultParagraphFont"/>
+    <w:link w:val="Heading7"/>
+    <w:rsid w:val="009A6621"/>
+    <w:rPr>
+      <w:rFonts w:ascii="Arial" w:eastAsia="Times New Roman" w:hAnsi="Arial" w:cs="Times New Roman"/>
+      <w:sz w:val="20"/>
+      <w:szCs w:val="20"/>
+      <w:lang w:val="en-US"/>
+    </w:rPr>
+  </w:style>
+  <w:style w:type="character" w:customStyle="1" w:styleId="Heading8Char">
+    <w:name w:val="Heading 8 Char"/>
+    <w:basedOn w:val="DefaultParagraphFont"/>
+    <w:link w:val="Heading8"/>
+    <w:rsid w:val="009A6621"/>
+    <w:rPr>
+      <w:rFonts w:ascii="Arial" w:eastAsia="Times New Roman" w:hAnsi="Arial" w:cs="Times New Roman"/>
+      <w:i/>
+      <w:sz w:val="20"/>
+      <w:szCs w:val="20"/>
+      <w:lang w:val="en-US"/>
+    </w:rPr>
+  </w:style>
+  <w:style w:type="character" w:customStyle="1" w:styleId="Heading9Char">
+    <w:name w:val="Heading 9 Char"/>
+    <w:basedOn w:val="DefaultParagraphFont"/>
+    <w:link w:val="Heading9"/>
+    <w:rsid w:val="009A6621"/>
+    <w:rPr>
+      <w:rFonts w:ascii="Arial" w:eastAsia="Times New Roman" w:hAnsi="Arial" w:cs="Times New Roman"/>
+      <w:i/>
+      <w:sz w:val="18"/>
+      <w:szCs w:val="20"/>
+      <w:lang w:val="en-US"/>
+    </w:rPr>
+  </w:style>
+  <w:style w:type="paragraph" w:styleId="Footer">
+    <w:name w:val="footer"/>
+    <w:basedOn w:val="Normal"/>
+    <w:link w:val="FooterChar"/>
+    <w:rsid w:val="009A6621"/>
+    <w:pPr>
+      <w:tabs>
+        <w:tab w:val="center" w:pos="4680"/>
+        <w:tab w:val="right" w:pos="9360"/>
+      </w:tabs>
+    </w:pPr>
+    <w:rPr>
+      <w:b/>
+      <w:i/>
+      <w:sz w:val="20"/>
+    </w:rPr>
+  </w:style>
+  <w:style w:type="character" w:customStyle="1" w:styleId="FooterChar">
+    <w:name w:val="Footer Char"/>
+    <w:basedOn w:val="DefaultParagraphFont"/>
+    <w:link w:val="Footer"/>
+    <w:rsid w:val="009A6621"/>
+    <w:rPr>
+      <w:rFonts w:ascii="Times" w:eastAsia="Times New Roman" w:hAnsi="Times" w:cs="Times New Roman"/>
+      <w:b/>
+      <w:i/>
+      <w:sz w:val="20"/>
+      <w:szCs w:val="20"/>
+      <w:lang w:val="en-US"/>
+    </w:rPr>
+  </w:style>
+  <w:style w:type="paragraph" w:styleId="Header">
+    <w:name w:val="header"/>
+    <w:basedOn w:val="Normal"/>
+    <w:link w:val="HeaderChar"/>
+    <w:rsid w:val="009A6621"/>
+    <w:pPr>
+      <w:tabs>
+        <w:tab w:val="center" w:pos="4680"/>
+        <w:tab w:val="right" w:pos="9360"/>
+      </w:tabs>
+    </w:pPr>
+    <w:rPr>
+      <w:b/>
+      <w:i/>
+      <w:sz w:val="20"/>
+    </w:rPr>
+  </w:style>
+  <w:style w:type="character" w:customStyle="1" w:styleId="HeaderChar">
+    <w:name w:val="Header Char"/>
+    <w:basedOn w:val="DefaultParagraphFont"/>
+    <w:link w:val="Header"/>
+    <w:rsid w:val="009A6621"/>
+    <w:rPr>
+      <w:rFonts w:ascii="Times" w:eastAsia="Times New Roman" w:hAnsi="Times" w:cs="Times New Roman"/>
+      <w:b/>
+      <w:i/>
+      <w:sz w:val="20"/>
+      <w:szCs w:val="20"/>
+      <w:lang w:val="en-US"/>
+    </w:rPr>
+  </w:style>
+  <w:style w:type="paragraph" w:styleId="TOC1">
+    <w:name w:val="toc 1"/>
+    <w:basedOn w:val="Normal"/>
+    <w:next w:val="Normal"/>
+    <w:semiHidden/>
+    <w:rsid w:val="009A6621"/>
+    <w:pPr>
+      <w:tabs>
+        <w:tab w:val="left" w:pos="360"/>
+        <w:tab w:val="right" w:leader="dot" w:pos="9360"/>
+      </w:tabs>
+      <w:spacing w:before="60" w:line="220" w:lineRule="exact"/>
+      <w:ind w:left="360" w:hanging="360"/>
+      <w:jc w:val="both"/>
+    </w:pPr>
+    <w:rPr>
+      <w:b/>
+      <w:noProof/>
+    </w:rPr>
+  </w:style>
+  <w:style w:type="paragraph" w:styleId="TOC2">
+    <w:name w:val="toc 2"/>
+    <w:basedOn w:val="Normal"/>
+    <w:next w:val="Normal"/>
+    <w:semiHidden/>
+    <w:rsid w:val="009A6621"/>
+    <w:pPr>
+      <w:tabs>
+        <w:tab w:val="right" w:leader="dot" w:pos="9360"/>
+      </w:tabs>
+      <w:spacing w:line="220" w:lineRule="exact"/>
+      <w:ind w:left="270"/>
+      <w:jc w:val="both"/>
+    </w:pPr>
+    <w:rPr>
+      <w:sz w:val="22"/>
+    </w:rPr>
+  </w:style>
+  <w:style w:type="paragraph" w:customStyle="1" w:styleId="level4">
+    <w:name w:val="level 4"/>
+    <w:basedOn w:val="Normal"/>
+    <w:rsid w:val="009A6621"/>
+    <w:pPr>
+      <w:spacing w:before="120" w:after="120"/>
+      <w:ind w:left="634"/>
+    </w:pPr>
+  </w:style>
+  <w:style w:type="paragraph" w:styleId="Title">
+    <w:name w:val="Title"/>
+    <w:basedOn w:val="Normal"/>
+    <w:link w:val="TitleChar"/>
+    <w:qFormat/>
+    <w:rsid w:val="009A6621"/>
+    <w:pPr>
+      <w:spacing w:before="240" w:after="720" w:line="240" w:lineRule="auto"/>
+      <w:jc w:val="right"/>
+    </w:pPr>
+    <w:rPr>
+      <w:rFonts w:ascii="Arial" w:hAnsi="Arial"/>
+      <w:b/>
+      <w:kern w:val="28"/>
+      <w:sz w:val="64"/>
+    </w:rPr>
+  </w:style>
+  <w:style w:type="character" w:customStyle="1" w:styleId="TitleChar">
+    <w:name w:val="Title Char"/>
+    <w:basedOn w:val="DefaultParagraphFont"/>
+    <w:link w:val="Title"/>
+    <w:rsid w:val="009A6621"/>
+    <w:rPr>
+      <w:rFonts w:ascii="Arial" w:eastAsia="Times New Roman" w:hAnsi="Arial" w:cs="Times New Roman"/>
+      <w:b/>
+      <w:kern w:val="28"/>
+      <w:sz w:val="64"/>
+      <w:szCs w:val="20"/>
+      <w:lang w:val="en-US"/>
+    </w:rPr>
+  </w:style>
+  <w:style w:type="paragraph" w:customStyle="1" w:styleId="TOCEntry">
+    <w:name w:val="TOCEntry"/>
+    <w:basedOn w:val="Normal"/>
+    <w:rsid w:val="009A6621"/>
+    <w:pPr>
+      <w:keepNext/>
+      <w:keepLines/>
+      <w:spacing w:before="120" w:after="240" w:line="240" w:lineRule="atLeast"/>
+    </w:pPr>
+    <w:rPr>
+      <w:b/>
+      <w:sz w:val="36"/>
+    </w:rPr>
+  </w:style>
+  <w:style w:type="paragraph" w:customStyle="1" w:styleId="template">
+    <w:name w:val="template"/>
+    <w:basedOn w:val="Normal"/>
+    <w:rsid w:val="009A6621"/>
+    <w:rPr>
+      <w:rFonts w:ascii="Arial" w:hAnsi="Arial"/>
+      <w:i/>
+      <w:sz w:val="22"/>
+    </w:rPr>
+  </w:style>
+  <w:style w:type="paragraph" w:customStyle="1" w:styleId="level3text">
+    <w:name w:val="level 3 text"/>
+    <w:basedOn w:val="Normal"/>
+    <w:rsid w:val="009A6621"/>
+    <w:pPr>
+      <w:spacing w:line="220" w:lineRule="exact"/>
+      <w:ind w:left="1350" w:hanging="716"/>
+    </w:pPr>
+    <w:rPr>
+      <w:rFonts w:ascii="Arial" w:hAnsi="Arial"/>
+      <w:i/>
+      <w:sz w:val="22"/>
+    </w:rPr>
+  </w:style>
+  <w:style w:type="paragraph" w:customStyle="1" w:styleId="ByLine">
+    <w:name w:val="ByLine"/>
+    <w:basedOn w:val="Title"/>
+    <w:rsid w:val="009A6621"/>
+    <w:rPr>
+      <w:sz w:val="28"/>
+    </w:rPr>
+  </w:style>
+  <w:style w:type="paragraph" w:customStyle="1" w:styleId="line">
+    <w:name w:val="line"/>
+    <w:basedOn w:val="Title"/>
+    <w:rsid w:val="009A6621"/>
+    <w:pPr>
+      <w:pBdr>
+        <w:top w:val="single" w:sz="36" w:space="1" w:color="auto"/>
+      </w:pBdr>
+      <w:spacing w:after="0"/>
+    </w:pPr>
+    <w:rPr>
+      <w:sz w:val="40"/>
+    </w:rPr>
+  </w:style>
+  <w:style w:type="paragraph" w:styleId="ListParagraph">
+    <w:name w:val="List Paragraph"/>
+    <w:basedOn w:val="Normal"/>
+    <w:uiPriority w:val="34"/>
+    <w:qFormat/>
+    <w:rsid w:val="009A6621"/>
+    <w:pPr>
+      <w:ind w:left="720"/>
+    </w:pPr>
+  </w:style>
+  <w:style w:type="table" w:styleId="TableGrid">
+    <w:name w:val="Table Grid"/>
+    <w:basedOn w:val="TableNormal"/>
+    <w:uiPriority w:val="39"/>
+    <w:rsid w:val="009A6621"/>
+    <w:pPr>
+      <w:spacing w:after="0" w:line="240" w:lineRule="auto"/>
+    </w:pPr>
+    <w:rPr>
+      <w:rFonts w:ascii="Calibri" w:eastAsia="Calibri" w:hAnsi="Calibri" w:cs="Times New Roman"/>
+    </w:rPr>
+    <w:tblPr>
+      <w:tblBorders>
+        <w:top w:val="single" w:sz="4" w:space="0" w:color="auto"/>
+        <w:left w:val="single" w:sz="4" w:space="0" w:color="auto"/>
+        <w:bottom w:val="single" w:sz="4" w:space="0" w:color="auto"/>
+        <w:right w:val="single" w:sz="4" w:space="0" w:color="auto"/>
+        <w:insideH w:val="single" w:sz="4" w:space="0" w:color="auto"/>
+        <w:insideV w:val="single" w:sz="4" w:space="0" w:color="auto"/>
+      </w:tblBorders>
+    </w:tblPr>
+  </w:style>
+  <w:style w:type="paragraph" w:styleId="BalloonText">
+    <w:name w:val="Balloon Text"/>
+    <w:basedOn w:val="Normal"/>
+    <w:link w:val="BalloonTextChar"/>
+    <w:uiPriority w:val="99"/>
+    <w:semiHidden/>
+    <w:unhideWhenUsed/>
+    <w:rsid w:val="003A3460"/>
+    <w:pPr>
+      <w:spacing w:line="240" w:lineRule="auto"/>
+    </w:pPr>
+    <w:rPr>
+      <w:rFonts w:ascii="Tahoma" w:hAnsi="Tahoma" w:cs="Tahoma"/>
+      <w:sz w:val="16"/>
+      <w:szCs w:val="16"/>
+    </w:rPr>
+  </w:style>
+  <w:style w:type="character" w:customStyle="1" w:styleId="BalloonTextChar">
+    <w:name w:val="Balloon Text Char"/>
+    <w:basedOn w:val="DefaultParagraphFont"/>
+    <w:link w:val="BalloonText"/>
+    <w:uiPriority w:val="99"/>
+    <w:semiHidden/>
+    <w:rsid w:val="003A3460"/>
+    <w:rPr>
+      <w:rFonts w:ascii="Tahoma" w:eastAsia="Times New Roman" w:hAnsi="Tahoma" w:cs="Tahoma"/>
+      <w:sz w:val="16"/>
+      <w:szCs w:val="16"/>
+      <w:lang w:val="en-US"/>
+    </w:rPr>
+  </w:style>
 </w:styles>
 </file>
 
@@ -10140,7 +11582,7 @@
   <a:extraClrSchemeLst/>
   <a:extLst>
     <a:ext uri="{05A4C25C-085E-4340-85A3-A5531E510DB2}">
-      <thm15:themeFamily xmlns:thm15="http://schemas.microsoft.com/office/thememl/2012/main" name="Office Theme" id="{62F939B6-93AF-4DB8-9C6B-D6C7DFDC589F}" vid="{4A3C46E8-61CC-4603-A589-7422A47A8E4A}"/>
+      <thm15:themeFamily xmlns:thm15="http://schemas.microsoft.com/office/thememl/2012/main" xmlns="" name="Office Theme" id="{62F939B6-93AF-4DB8-9C6B-D6C7DFDC589F}" vid="{4A3C46E8-61CC-4603-A589-7422A47A8E4A}"/>
     </a:ext>
   </a:extLst>
 </a:theme>

</xml_diff>

<commit_message>
Some updates in documentation and Launcher class
Few updates made in documentation and Launcher class. Added some
comments on main function.
</commit_message>
<xml_diff>
--- a/resources/Design build1.docx
+++ b/resources/Design build1.docx
@@ -2333,6 +2333,15 @@
     </w:p>
     <w:p>
       <w:pPr>
+        <w:pStyle w:val="template"/>
+        <w:jc w:val="both"/>
+        <w:rPr>
+          <w:i w:val="0"/>
+        </w:rPr>
+      </w:pPr>
+    </w:p>
+    <w:p>
+      <w:pPr>
         <w:pStyle w:val="Heading2"/>
       </w:pPr>
       <w:bookmarkStart w:id="11" w:name="_Toc439994668"/>
@@ -2359,6 +2368,14 @@
     </w:p>
     <w:p>
       <w:pPr>
+        <w:pStyle w:val="template"/>
+        <w:rPr>
+          <w:i w:val="0"/>
+        </w:rPr>
+      </w:pPr>
+    </w:p>
+    <w:p>
+      <w:pPr>
         <w:pStyle w:val="Heading2"/>
       </w:pPr>
       <w:bookmarkStart w:id="13" w:name="_Toc439994669"/>
@@ -2413,6 +2430,14 @@
     </w:p>
     <w:p>
       <w:pPr>
+        <w:pStyle w:val="template"/>
+        <w:rPr>
+          <w:i w:val="0"/>
+        </w:rPr>
+      </w:pPr>
+    </w:p>
+    <w:p>
+      <w:pPr>
         <w:pStyle w:val="Heading2"/>
       </w:pPr>
       <w:bookmarkStart w:id="15" w:name="_Toc439994670"/>
@@ -2642,44 +2667,29 @@
     </w:p>
     <w:p>
       <w:pPr>
-        <w:pStyle w:val="template"/>
-        <w:rPr>
+        <w:rPr>
+          <w:rFonts w:ascii="Arial" w:hAnsi="Arial"/>
           <w:b/>
-        </w:rPr>
-      </w:pPr>
-    </w:p>
-    <w:p>
-      <w:pPr>
-        <w:pStyle w:val="template"/>
-        <w:rPr>
+          <w:i/>
+          <w:sz w:val="22"/>
+        </w:rPr>
+      </w:pPr>
+      <w:r>
+        <w:rPr>
+          <w:rFonts w:ascii="Arial" w:hAnsi="Arial"/>
           <w:b/>
-        </w:rPr>
-      </w:pPr>
-      <w:r>
+          <w:i/>
+          <w:sz w:val="22"/>
+        </w:rPr>
+        <w:t>Actual Game Design</w:t>
+      </w:r>
+    </w:p>
+    <w:p>
+      <w:pPr>
+        <w:pStyle w:val="template"/>
         <w:rPr>
           <w:b/>
         </w:rPr>
-        <w:t>Actual Game Design</w:t>
-      </w:r>
-    </w:p>
-    <w:p>
-      <w:pPr>
-        <w:pStyle w:val="template"/>
-      </w:pPr>
-    </w:p>
-    <w:p>
-      <w:pPr>
-        <w:pStyle w:val="template"/>
-      </w:pPr>
-    </w:p>
-    <w:p>
-      <w:pPr>
-        <w:pStyle w:val="template"/>
-      </w:pPr>
-    </w:p>
-    <w:p>
-      <w:pPr>
-        <w:pStyle w:val="template"/>
       </w:pPr>
       <w:r>
         <w:rPr>
@@ -2688,16 +2698,16 @@
           <w:lang w:val="en-CA" w:eastAsia="en-CA"/>
         </w:rPr>
         <w:drawing>
-          <wp:anchor distT="0" distB="0" distL="114300" distR="114300" simplePos="0" relativeHeight="251672576" behindDoc="0" locked="0" layoutInCell="1" allowOverlap="1" wp14:anchorId="107E2EBE" wp14:editId="53D3FA67">
+          <wp:anchor distT="0" distB="0" distL="114300" distR="114300" simplePos="0" relativeHeight="251672576" behindDoc="0" locked="0" layoutInCell="1" allowOverlap="1" wp14:anchorId="483FC2EC" wp14:editId="5125AAAE">
             <wp:simplePos x="0" y="0"/>
             <wp:positionH relativeFrom="column">
-              <wp:posOffset>-111760</wp:posOffset>
+              <wp:posOffset>30480</wp:posOffset>
             </wp:positionH>
             <wp:positionV relativeFrom="paragraph">
-              <wp:posOffset>152400</wp:posOffset>
+              <wp:posOffset>196850</wp:posOffset>
             </wp:positionV>
-            <wp:extent cx="6228080" cy="4671060"/>
-            <wp:effectExtent l="0" t="0" r="1270" b="0"/>
+            <wp:extent cx="6096000" cy="3464560"/>
+            <wp:effectExtent l="0" t="0" r="0" b="2540"/>
             <wp:wrapSquare wrapText="bothSides"/>
             <wp:docPr id="15" name="Picture 15"/>
             <wp:cNvGraphicFramePr>
@@ -2725,7 +2735,7 @@
                   <pic:spPr>
                     <a:xfrm>
                       <a:off x="0" y="0"/>
-                      <a:ext cx="6228080" cy="4671060"/>
+                      <a:ext cx="6096000" cy="3464560"/>
                     </a:xfrm>
                     <a:prstGeom prst="rect">
                       <a:avLst/>
@@ -2747,11 +2757,6 @@
     <w:p>
       <w:pPr>
         <w:pStyle w:val="template"/>
-      </w:pPr>
-    </w:p>
-    <w:p>
-      <w:pPr>
-        <w:pStyle w:val="template"/>
         <w:rPr>
           <w:sz w:val="20"/>
         </w:rPr>
@@ -2771,11 +2776,6 @@
     <w:p>
       <w:pPr>
         <w:pStyle w:val="template"/>
-      </w:pPr>
-    </w:p>
-    <w:p>
-      <w:pPr>
-        <w:pStyle w:val="template"/>
         <w:rPr>
           <w:b/>
         </w:rPr>
@@ -2785,41 +2785,112 @@
       <w:pPr>
         <w:pStyle w:val="template"/>
         <w:rPr>
+          <w:sz w:val="12"/>
+        </w:rPr>
+      </w:pPr>
+      <w:r>
+        <w:rPr>
           <w:b/>
-        </w:rPr>
-      </w:pPr>
-    </w:p>
-    <w:p>
-      <w:pPr>
-        <w:pStyle w:val="template"/>
+          <w:noProof/>
+          <w:lang w:val="en-CA" w:eastAsia="en-CA"/>
+        </w:rPr>
+        <w:drawing>
+          <wp:anchor distT="0" distB="0" distL="114300" distR="114300" simplePos="0" relativeHeight="251674624" behindDoc="0" locked="0" layoutInCell="1" allowOverlap="1" wp14:anchorId="1549FC06" wp14:editId="52563889">
+            <wp:simplePos x="0" y="0"/>
+            <wp:positionH relativeFrom="column">
+              <wp:posOffset>30480</wp:posOffset>
+            </wp:positionH>
+            <wp:positionV relativeFrom="paragraph">
+              <wp:posOffset>261620</wp:posOffset>
+            </wp:positionV>
+            <wp:extent cx="6096000" cy="3037840"/>
+            <wp:effectExtent l="0" t="0" r="0" b="0"/>
+            <wp:wrapSquare wrapText="bothSides"/>
+            <wp:docPr id="17" name="Picture 17"/>
+            <wp:cNvGraphicFramePr>
+              <a:graphicFrameLocks xmlns:a="http://schemas.openxmlformats.org/drawingml/2006/main" noChangeAspect="1"/>
+            </wp:cNvGraphicFramePr>
+            <a:graphic xmlns:a="http://schemas.openxmlformats.org/drawingml/2006/main">
+              <a:graphicData uri="http://schemas.openxmlformats.org/drawingml/2006/picture">
+                <pic:pic xmlns:pic="http://schemas.openxmlformats.org/drawingml/2006/picture">
+                  <pic:nvPicPr>
+                    <pic:cNvPr id="0" name="Ankh_morpork2.jpg"/>
+                    <pic:cNvPicPr/>
+                  </pic:nvPicPr>
+                  <pic:blipFill>
+                    <a:blip r:embed="rId12" cstate="print">
+                      <a:extLst>
+                        <a:ext uri="{28A0092B-C50C-407E-A947-70E740481C1C}">
+                          <a14:useLocalDpi xmlns:a14="http://schemas.microsoft.com/office/drawing/2010/main" val="0"/>
+                        </a:ext>
+                      </a:extLst>
+                    </a:blip>
+                    <a:stretch>
+                      <a:fillRect/>
+                    </a:stretch>
+                  </pic:blipFill>
+                  <pic:spPr>
+                    <a:xfrm>
+                      <a:off x="0" y="0"/>
+                      <a:ext cx="6096000" cy="3037840"/>
+                    </a:xfrm>
+                    <a:prstGeom prst="rect">
+                      <a:avLst/>
+                    </a:prstGeom>
+                  </pic:spPr>
+                </pic:pic>
+              </a:graphicData>
+            </a:graphic>
+            <wp14:sizeRelH relativeFrom="page">
+              <wp14:pctWidth>0</wp14:pctWidth>
+            </wp14:sizeRelH>
+            <wp14:sizeRelV relativeFrom="page">
+              <wp14:pctHeight>0</wp14:pctHeight>
+            </wp14:sizeRelV>
+          </wp:anchor>
+        </w:drawing>
+      </w:r>
+      <w:r>
         <w:rPr>
           <w:b/>
         </w:rPr>
-      </w:pPr>
-    </w:p>
-    <w:p>
-      <w:pPr>
-        <w:pStyle w:val="template"/>
+        <w:t>Minions, Buildings, Troll and Trouble Makers</w:t>
+      </w:r>
+      <w:r>
         <w:rPr>
           <w:b/>
         </w:rPr>
-      </w:pPr>
+        <w:br/>
+      </w:r>
+      <w:r>
+        <w:rPr>
+          <w:sz w:val="12"/>
+        </w:rPr>
+        <w:t xml:space="preserve">URL: </w:t>
+      </w:r>
+      <w:r>
+        <w:rPr>
+          <w:sz w:val="12"/>
+        </w:rPr>
+        <w:t>http://bonhomiegames.uk/WebRoot/Store10/Shops/3d7ba8af-1f8f-4927-ae85-334434e8a130/5427/EF84/15F7/2F9A/576D/0A48/3523/D792/Ankh_morpork2.jpg</w:t>
+      </w:r>
     </w:p>
     <w:p>
       <w:pPr>
         <w:pStyle w:val="template"/>
         <w:rPr>
           <w:b/>
-        </w:rPr>
-      </w:pPr>
-    </w:p>
-    <w:p>
-      <w:pPr>
-        <w:pStyle w:val="template"/>
+          <w:sz w:val="14"/>
+        </w:rPr>
+      </w:pPr>
+      <w:r>
         <w:rPr>
           <w:b/>
-        </w:rPr>
-      </w:pPr>
+          <w:sz w:val="14"/>
+        </w:rPr>
+        <w:lastRenderedPageBreak/>
+        <w:tab/>
+      </w:r>
     </w:p>
     <w:p>
       <w:pPr>
@@ -2828,81 +2899,11 @@
           <w:b/>
         </w:rPr>
       </w:pPr>
-    </w:p>
-    <w:p>
-      <w:pPr>
-        <w:pStyle w:val="template"/>
+      <w:r>
         <w:rPr>
           <w:b/>
         </w:rPr>
-      </w:pPr>
-    </w:p>
-    <w:p>
-      <w:pPr>
-        <w:pStyle w:val="template"/>
-        <w:rPr>
-          <w:b/>
-        </w:rPr>
-      </w:pPr>
-    </w:p>
-    <w:p>
-      <w:pPr>
-        <w:pStyle w:val="template"/>
-        <w:rPr>
-          <w:b/>
-        </w:rPr>
-      </w:pPr>
-    </w:p>
-    <w:p>
-      <w:pPr>
-        <w:pStyle w:val="template"/>
-        <w:rPr>
-          <w:b/>
-        </w:rPr>
-      </w:pPr>
-    </w:p>
-    <w:p>
-      <w:pPr>
-        <w:pStyle w:val="template"/>
-        <w:rPr>
-          <w:b/>
-        </w:rPr>
-      </w:pPr>
-    </w:p>
-    <w:p>
-      <w:pPr>
-        <w:pStyle w:val="template"/>
-        <w:rPr>
-          <w:b/>
-        </w:rPr>
-      </w:pPr>
-    </w:p>
-    <w:p>
-      <w:pPr>
-        <w:pStyle w:val="template"/>
-        <w:rPr>
-          <w:b/>
-        </w:rPr>
-      </w:pPr>
-    </w:p>
-    <w:p>
-      <w:pPr>
-        <w:pStyle w:val="template"/>
-        <w:rPr>
-          <w:b/>
-        </w:rPr>
-      </w:pPr>
-      <w:r>
-        <w:rPr>
-          <w:b/>
-        </w:rPr>
         <w:t>Some Cards</w:t>
-      </w:r>
-      <w:r>
-        <w:rPr>
-          <w:b/>
-        </w:rPr>
-        <w:t xml:space="preserve"> Images</w:t>
       </w:r>
     </w:p>
     <w:p>
@@ -2966,7 +2967,7 @@
                     <pic:cNvPicPr/>
                   </pic:nvPicPr>
                   <pic:blipFill>
-                    <a:blip r:embed="rId12">
+                    <a:blip r:embed="rId13">
                       <a:extLst>
                         <a:ext uri="{28A0092B-C50C-407E-A947-70E740481C1C}">
                           <a14:useLocalDpi xmlns:a14="http://schemas.microsoft.com/office/drawing/2010/main" val="0"/>
@@ -3063,12 +3064,26 @@
     </w:p>
     <w:p>
       <w:pPr>
+        <w:pStyle w:val="template"/>
+        <w:rPr>
+          <w:i w:val="0"/>
+        </w:rPr>
+      </w:pPr>
+    </w:p>
+    <w:p>
+      <w:pPr>
+        <w:pStyle w:val="template"/>
+        <w:rPr>
+          <w:i w:val="0"/>
+        </w:rPr>
+      </w:pPr>
+    </w:p>
+    <w:p>
+      <w:pPr>
         <w:pStyle w:val="Heading1"/>
       </w:pPr>
       <w:bookmarkStart w:id="19" w:name="_Toc439994673"/>
       <w:bookmarkStart w:id="20" w:name="_Toc441230978"/>
-      <w:bookmarkStart w:id="21" w:name="_GoBack"/>
-      <w:bookmarkEnd w:id="21"/>
       <w:r>
         <w:lastRenderedPageBreak/>
         <w:t>Overall Description</w:t>
@@ -3080,84 +3095,84 @@
       <w:pPr>
         <w:pStyle w:val="Heading2"/>
       </w:pPr>
-      <w:bookmarkStart w:id="22" w:name="_Toc439994674"/>
-      <w:bookmarkStart w:id="23" w:name="_Toc441230979"/>
+      <w:bookmarkStart w:id="21" w:name="_Toc439994674"/>
+      <w:bookmarkStart w:id="22" w:name="_Toc441230979"/>
       <w:r>
         <w:t>Product Perspective</w:t>
       </w:r>
+      <w:bookmarkEnd w:id="21"/>
       <w:bookmarkEnd w:id="22"/>
+    </w:p>
+    <w:p>
+      <w:pPr>
+        <w:pStyle w:val="template"/>
+        <w:jc w:val="both"/>
+        <w:rPr>
+          <w:i w:val="0"/>
+        </w:rPr>
+      </w:pPr>
+      <w:proofErr w:type="spellStart"/>
+      <w:r>
+        <w:rPr>
+          <w:i w:val="0"/>
+        </w:rPr>
+        <w:t>Discworld</w:t>
+      </w:r>
+      <w:proofErr w:type="spellEnd"/>
+      <w:r>
+        <w:rPr>
+          <w:i w:val="0"/>
+        </w:rPr>
+        <w:t xml:space="preserve"> Ankh-</w:t>
+      </w:r>
+      <w:proofErr w:type="spellStart"/>
+      <w:r>
+        <w:rPr>
+          <w:i w:val="0"/>
+        </w:rPr>
+        <w:t>Morpork</w:t>
+      </w:r>
+      <w:proofErr w:type="spellEnd"/>
+      <w:r>
+        <w:rPr>
+          <w:i w:val="0"/>
+        </w:rPr>
+        <w:t xml:space="preserve"> is based on playing of cards, placing minions on different areas on board. Two to four players can play this at </w:t>
+      </w:r>
+      <w:proofErr w:type="gramStart"/>
+      <w:r>
+        <w:rPr>
+          <w:i w:val="0"/>
+        </w:rPr>
+        <w:t>a who</w:t>
+      </w:r>
+      <w:proofErr w:type="gramEnd"/>
+      <w:r>
+        <w:rPr>
+          <w:i w:val="0"/>
+        </w:rPr>
+        <w:t xml:space="preserve"> are given secret personality card which describes winning condition for that player. For build 1 we are not going much into details of the cards, characters, action associated with cards and random events.</w:t>
+      </w:r>
+    </w:p>
+    <w:p>
+      <w:pPr>
+        <w:pStyle w:val="template"/>
+        <w:rPr>
+          <w:i w:val="0"/>
+        </w:rPr>
+      </w:pPr>
+    </w:p>
+    <w:p>
+      <w:pPr>
+        <w:pStyle w:val="Heading2"/>
+      </w:pPr>
+      <w:bookmarkStart w:id="23" w:name="_Toc439994675"/>
+      <w:bookmarkStart w:id="24" w:name="_Toc441230980"/>
+      <w:r>
+        <w:t>Product Functions</w:t>
+      </w:r>
       <w:bookmarkEnd w:id="23"/>
-    </w:p>
-    <w:p>
-      <w:pPr>
-        <w:pStyle w:val="template"/>
-        <w:jc w:val="both"/>
-        <w:rPr>
-          <w:i w:val="0"/>
-        </w:rPr>
-      </w:pPr>
-      <w:proofErr w:type="spellStart"/>
-      <w:r>
-        <w:rPr>
-          <w:i w:val="0"/>
-        </w:rPr>
-        <w:t>Discworld</w:t>
-      </w:r>
-      <w:proofErr w:type="spellEnd"/>
-      <w:r>
-        <w:rPr>
-          <w:i w:val="0"/>
-        </w:rPr>
-        <w:t xml:space="preserve"> Ankh-</w:t>
-      </w:r>
-      <w:proofErr w:type="spellStart"/>
-      <w:r>
-        <w:rPr>
-          <w:i w:val="0"/>
-        </w:rPr>
-        <w:t>Morpork</w:t>
-      </w:r>
-      <w:proofErr w:type="spellEnd"/>
-      <w:r>
-        <w:rPr>
-          <w:i w:val="0"/>
-        </w:rPr>
-        <w:t xml:space="preserve"> is based on playing of cards, placing minions on different areas on board. Two to four players can play this at </w:t>
-      </w:r>
-      <w:proofErr w:type="gramStart"/>
-      <w:r>
-        <w:rPr>
-          <w:i w:val="0"/>
-        </w:rPr>
-        <w:t>a who</w:t>
-      </w:r>
-      <w:proofErr w:type="gramEnd"/>
-      <w:r>
-        <w:rPr>
-          <w:i w:val="0"/>
-        </w:rPr>
-        <w:t xml:space="preserve"> are given secret personality card which describes winning condition for that player. For build 1 we are not going much into details of the cards, characters, action associated with cards and random events.</w:t>
-      </w:r>
-    </w:p>
-    <w:p>
-      <w:pPr>
-        <w:pStyle w:val="template"/>
-        <w:rPr>
-          <w:i w:val="0"/>
-        </w:rPr>
-      </w:pPr>
-    </w:p>
-    <w:p>
-      <w:pPr>
-        <w:pStyle w:val="Heading2"/>
-      </w:pPr>
-      <w:bookmarkStart w:id="24" w:name="_Toc439994675"/>
-      <w:bookmarkStart w:id="25" w:name="_Toc441230980"/>
-      <w:r>
-        <w:t>Product Functions</w:t>
-      </w:r>
       <w:bookmarkEnd w:id="24"/>
-      <w:bookmarkEnd w:id="25"/>
     </w:p>
     <w:p>
       <w:pPr>
@@ -3431,178 +3446,178 @@
       <w:pPr>
         <w:pStyle w:val="Heading2"/>
       </w:pPr>
-      <w:bookmarkStart w:id="26" w:name="_Toc439994676"/>
-      <w:bookmarkStart w:id="27" w:name="_Toc441230981"/>
+      <w:bookmarkStart w:id="25" w:name="_Toc439994676"/>
+      <w:bookmarkStart w:id="26" w:name="_Toc441230981"/>
       <w:r>
         <w:t>User Classes and Characteristics</w:t>
       </w:r>
+      <w:bookmarkEnd w:id="25"/>
       <w:bookmarkEnd w:id="26"/>
+    </w:p>
+    <w:p>
+      <w:pPr>
+        <w:pStyle w:val="template"/>
+      </w:pPr>
+      <w:r>
+        <w:t>&lt;Identify the various user classes that you anticipate will use this product. User classes may be differentiated based on frequency of use, subset of product functions used, technical expertise, security or privilege levels, educational level, or experience. Describe the pertinent characteristics of each user class. Certain requirements may pertain only to certain user classes. Distinguish the most important user classes for this product from those who are less important to satisfy.&gt;</w:t>
+      </w:r>
+    </w:p>
+    <w:p>
+      <w:pPr>
+        <w:pStyle w:val="Heading2"/>
+      </w:pPr>
+      <w:bookmarkStart w:id="27" w:name="_Toc439994677"/>
+      <w:bookmarkStart w:id="28" w:name="_Toc441230982"/>
+      <w:r>
+        <w:t>Operating Environment</w:t>
+      </w:r>
       <w:bookmarkEnd w:id="27"/>
-    </w:p>
-    <w:p>
-      <w:pPr>
-        <w:pStyle w:val="template"/>
-      </w:pPr>
-      <w:r>
-        <w:t>&lt;Identify the various user classes that you anticipate will use this product. User classes may be differentiated based on frequency of use, subset of product functions used, technical expertise, security or privilege levels, educational level, or experience. Describe the pertinent characteristics of each user class. Certain requirements may pertain only to certain user classes. Distinguish the most important user classes for this product from those who are less important to satisfy.&gt;</w:t>
+      <w:bookmarkEnd w:id="28"/>
+    </w:p>
+    <w:p>
+      <w:pPr>
+        <w:pStyle w:val="template"/>
+        <w:rPr>
+          <w:i w:val="0"/>
+        </w:rPr>
+      </w:pPr>
+      <w:r>
+        <w:rPr>
+          <w:i w:val="0"/>
+        </w:rPr>
+        <w:t>The build 1 of the project does not feature real application of the game, hence it will available to be executed on eclipse using JDK.</w:t>
       </w:r>
     </w:p>
     <w:p>
       <w:pPr>
         <w:pStyle w:val="Heading2"/>
       </w:pPr>
-      <w:bookmarkStart w:id="28" w:name="_Toc439994677"/>
-      <w:bookmarkStart w:id="29" w:name="_Toc441230982"/>
-      <w:r>
-        <w:t>Operating Environment</w:t>
-      </w:r>
-      <w:bookmarkEnd w:id="28"/>
-      <w:bookmarkEnd w:id="29"/>
-    </w:p>
-    <w:p>
-      <w:pPr>
-        <w:pStyle w:val="template"/>
-        <w:rPr>
-          <w:i w:val="0"/>
-        </w:rPr>
-      </w:pPr>
-      <w:r>
-        <w:rPr>
-          <w:i w:val="0"/>
-        </w:rPr>
-        <w:t>The build 1 of the project does not feature real application of the game, hence it will available to be executed on eclipse using JDK.</w:t>
-      </w:r>
-    </w:p>
-    <w:p>
-      <w:pPr>
-        <w:pStyle w:val="Heading2"/>
-      </w:pPr>
-      <w:bookmarkStart w:id="30" w:name="_Toc439994678"/>
-      <w:bookmarkStart w:id="31" w:name="_Toc441230983"/>
+      <w:bookmarkStart w:id="29" w:name="_Toc439994678"/>
+      <w:bookmarkStart w:id="30" w:name="_Toc441230983"/>
       <w:r>
         <w:lastRenderedPageBreak/>
         <w:t>Design and Implementation Constraints</w:t>
       </w:r>
+      <w:bookmarkEnd w:id="29"/>
       <w:bookmarkEnd w:id="30"/>
+    </w:p>
+    <w:p>
+      <w:pPr>
+        <w:pStyle w:val="template"/>
+        <w:rPr>
+          <w:i w:val="0"/>
+        </w:rPr>
+      </w:pPr>
+      <w:r>
+        <w:rPr>
+          <w:i w:val="0"/>
+        </w:rPr>
+        <w:t xml:space="preserve">The first build does not allow multiple players to play from multiple </w:t>
+      </w:r>
+      <w:proofErr w:type="gramStart"/>
+      <w:r>
+        <w:rPr>
+          <w:i w:val="0"/>
+        </w:rPr>
+        <w:t>machine</w:t>
+      </w:r>
+      <w:proofErr w:type="gramEnd"/>
+      <w:r>
+        <w:rPr>
+          <w:i w:val="0"/>
+        </w:rPr>
+        <w:t xml:space="preserve"> i.e. all players are expected to play on a single system. Lack of time is measure concern in build 1, so we will be integrating real gaming in later versions.  </w:t>
+      </w:r>
+    </w:p>
+    <w:p>
+      <w:pPr>
+        <w:pStyle w:val="Heading2"/>
+      </w:pPr>
+      <w:bookmarkStart w:id="31" w:name="_Toc439994679"/>
+      <w:bookmarkStart w:id="32" w:name="_Toc441230984"/>
+      <w:r>
+        <w:t>User Documentation</w:t>
+      </w:r>
       <w:bookmarkEnd w:id="31"/>
-    </w:p>
-    <w:p>
-      <w:pPr>
-        <w:pStyle w:val="template"/>
-        <w:rPr>
-          <w:i w:val="0"/>
-        </w:rPr>
-      </w:pPr>
-      <w:r>
-        <w:rPr>
-          <w:i w:val="0"/>
-        </w:rPr>
-        <w:t xml:space="preserve">The first build does not allow multiple players to play from multiple </w:t>
-      </w:r>
-      <w:proofErr w:type="gramStart"/>
-      <w:r>
-        <w:rPr>
-          <w:i w:val="0"/>
-        </w:rPr>
-        <w:t>machine</w:t>
-      </w:r>
-      <w:proofErr w:type="gramEnd"/>
-      <w:r>
-        <w:rPr>
-          <w:i w:val="0"/>
-        </w:rPr>
-        <w:t xml:space="preserve"> i.e. all players are expected to play on a single system. Lack of time is measure concern in build 1, so we will be integrating real gaming in later versions.  </w:t>
+      <w:bookmarkEnd w:id="32"/>
+    </w:p>
+    <w:p>
+      <w:pPr>
+        <w:pStyle w:val="template"/>
+      </w:pPr>
+      <w:r>
+        <w:t>&lt;List the user documentation components (such as user manuals, on-line help, and tutorials) that will be delivered along with the software. Identify any known user documentation delivery formats or standards.&gt;</w:t>
       </w:r>
     </w:p>
     <w:p>
       <w:pPr>
         <w:pStyle w:val="Heading2"/>
       </w:pPr>
-      <w:bookmarkStart w:id="32" w:name="_Toc439994679"/>
-      <w:bookmarkStart w:id="33" w:name="_Toc441230984"/>
-      <w:r>
-        <w:t>User Documentation</w:t>
-      </w:r>
-      <w:bookmarkEnd w:id="32"/>
+      <w:bookmarkStart w:id="33" w:name="_Toc439994680"/>
+      <w:bookmarkStart w:id="34" w:name="_Toc441230985"/>
+      <w:r>
+        <w:t>Assumptions and Dependencies</w:t>
+      </w:r>
       <w:bookmarkEnd w:id="33"/>
-    </w:p>
-    <w:p>
-      <w:pPr>
-        <w:pStyle w:val="template"/>
-      </w:pPr>
-      <w:r>
-        <w:t>&lt;List the user documentation components (such as user manuals, on-line help, and tutorials) that will be delivered along with the software. Identify any known user documentation delivery formats or standards.&gt;</w:t>
-      </w:r>
+      <w:bookmarkEnd w:id="34"/>
+    </w:p>
+    <w:p>
+      <w:pPr>
+        <w:pStyle w:val="template"/>
+        <w:rPr>
+          <w:i w:val="0"/>
+        </w:rPr>
+      </w:pPr>
+      <w:r>
+        <w:rPr>
+          <w:i w:val="0"/>
+        </w:rPr>
+        <w:t xml:space="preserve">Third party jar file “java-json.jar” has been used to parse game state stored in </w:t>
+      </w:r>
+      <w:proofErr w:type="spellStart"/>
+      <w:r>
+        <w:rPr>
+          <w:i w:val="0"/>
+        </w:rPr>
+        <w:t>json</w:t>
+      </w:r>
+      <w:proofErr w:type="spellEnd"/>
+      <w:r>
+        <w:rPr>
+          <w:i w:val="0"/>
+        </w:rPr>
+        <w:t xml:space="preserve"> format.</w:t>
+      </w:r>
+    </w:p>
+    <w:p>
+      <w:pPr>
+        <w:pStyle w:val="template"/>
+        <w:rPr>
+          <w:i w:val="0"/>
+        </w:rPr>
+      </w:pPr>
+    </w:p>
+    <w:p>
+      <w:pPr>
+        <w:pStyle w:val="Heading1"/>
+      </w:pPr>
+      <w:bookmarkStart w:id="35" w:name="_Toc439994682"/>
+      <w:bookmarkStart w:id="36" w:name="_Toc441230986"/>
+      <w:r>
+        <w:t>External Interface Requirements</w:t>
+      </w:r>
+      <w:bookmarkEnd w:id="35"/>
+      <w:bookmarkEnd w:id="36"/>
     </w:p>
     <w:p>
       <w:pPr>
         <w:pStyle w:val="Heading2"/>
       </w:pPr>
-      <w:bookmarkStart w:id="34" w:name="_Toc439994680"/>
-      <w:bookmarkStart w:id="35" w:name="_Toc441230985"/>
-      <w:r>
-        <w:t>Assumptions and Dependencies</w:t>
-      </w:r>
-      <w:bookmarkEnd w:id="34"/>
-      <w:bookmarkEnd w:id="35"/>
-    </w:p>
-    <w:p>
-      <w:pPr>
-        <w:pStyle w:val="template"/>
-        <w:rPr>
-          <w:i w:val="0"/>
-        </w:rPr>
-      </w:pPr>
-      <w:r>
-        <w:rPr>
-          <w:i w:val="0"/>
-        </w:rPr>
-        <w:t xml:space="preserve">Third party jar file “java-json.jar” has been used to parse game state stored in </w:t>
-      </w:r>
-      <w:proofErr w:type="spellStart"/>
-      <w:r>
-        <w:rPr>
-          <w:i w:val="0"/>
-        </w:rPr>
-        <w:t>json</w:t>
-      </w:r>
-      <w:proofErr w:type="spellEnd"/>
-      <w:r>
-        <w:rPr>
-          <w:i w:val="0"/>
-        </w:rPr>
-        <w:t xml:space="preserve"> format.</w:t>
-      </w:r>
-    </w:p>
-    <w:p>
-      <w:pPr>
-        <w:pStyle w:val="template"/>
-        <w:rPr>
-          <w:i w:val="0"/>
-        </w:rPr>
-      </w:pPr>
-    </w:p>
-    <w:p>
-      <w:pPr>
-        <w:pStyle w:val="Heading1"/>
-      </w:pPr>
-      <w:bookmarkStart w:id="36" w:name="_Toc439994682"/>
-      <w:bookmarkStart w:id="37" w:name="_Toc441230986"/>
-      <w:r>
-        <w:t>External Interface Requirements</w:t>
-      </w:r>
-      <w:bookmarkEnd w:id="36"/>
+      <w:bookmarkStart w:id="37" w:name="_Toc441230987"/>
+      <w:r>
+        <w:t>User Interfaces</w:t>
+      </w:r>
       <w:bookmarkEnd w:id="37"/>
-    </w:p>
-    <w:p>
-      <w:pPr>
-        <w:pStyle w:val="Heading2"/>
-      </w:pPr>
-      <w:bookmarkStart w:id="38" w:name="_Toc441230987"/>
-      <w:r>
-        <w:t>User Interfaces</w:t>
-      </w:r>
-      <w:bookmarkEnd w:id="38"/>
     </w:p>
     <w:p>
       <w:pPr>
@@ -8055,111 +8070,103 @@
       <w:pPr>
         <w:pStyle w:val="Heading2"/>
       </w:pPr>
-      <w:bookmarkStart w:id="39" w:name="_Toc439994684"/>
-      <w:bookmarkStart w:id="40" w:name="_Toc441230988"/>
-      <w:r>
-        <w:t>Hardware Interfaces</w:t>
-      </w:r>
+      <w:bookmarkStart w:id="38" w:name="_Toc439994685"/>
+      <w:bookmarkStart w:id="39" w:name="_Toc441230989"/>
+      <w:r>
+        <w:t>Software Interfaces</w:t>
+      </w:r>
+      <w:bookmarkEnd w:id="38"/>
       <w:bookmarkEnd w:id="39"/>
+    </w:p>
+    <w:p>
+      <w:pPr>
+        <w:pStyle w:val="template"/>
+        <w:rPr>
+          <w:i w:val="0"/>
+        </w:rPr>
+      </w:pPr>
+      <w:r>
+        <w:rPr>
+          <w:i w:val="0"/>
+        </w:rPr>
+        <w:t xml:space="preserve">This project is to be developed in Java (Java Development Kit) using Eclipse </w:t>
+      </w:r>
+      <w:proofErr w:type="gramStart"/>
+      <w:r>
+        <w:rPr>
+          <w:i w:val="0"/>
+        </w:rPr>
+        <w:t>IDE(</w:t>
+      </w:r>
+      <w:proofErr w:type="gramEnd"/>
+      <w:r>
+        <w:rPr>
+          <w:i w:val="0"/>
+        </w:rPr>
+        <w:t xml:space="preserve">Integrated Development Environment).  </w:t>
+      </w:r>
+    </w:p>
+    <w:p>
+      <w:pPr>
+        <w:pStyle w:val="Heading2"/>
+      </w:pPr>
+      <w:bookmarkStart w:id="40" w:name="_Toc439994686"/>
+      <w:bookmarkStart w:id="41" w:name="_Toc441230990"/>
+      <w:r>
+        <w:t>Communications Interfaces</w:t>
+      </w:r>
       <w:bookmarkEnd w:id="40"/>
-    </w:p>
-    <w:p>
-      <w:pPr>
-        <w:pStyle w:val="template"/>
-      </w:pPr>
-      <w:r>
-        <w:t>&lt;Describe the logical and physical characteristics of each interface between the software product and the hardware components of the system. This may include the supported device types, the nature of the data and control interactions between the software and the hardware, and communication protocols to be used.&gt;</w:t>
-      </w:r>
-    </w:p>
-    <w:p>
-      <w:pPr>
-        <w:pStyle w:val="Heading2"/>
-      </w:pPr>
-      <w:bookmarkStart w:id="41" w:name="_Toc439994685"/>
-      <w:bookmarkStart w:id="42" w:name="_Toc441230989"/>
-      <w:r>
-        <w:t>Software Interfaces</w:t>
-      </w:r>
       <w:bookmarkEnd w:id="41"/>
+    </w:p>
+    <w:p>
+      <w:pPr>
+        <w:pStyle w:val="template"/>
+        <w:rPr>
+          <w:i w:val="0"/>
+        </w:rPr>
+      </w:pPr>
+      <w:r>
+        <w:rPr>
+          <w:i w:val="0"/>
+        </w:rPr>
+        <w:t>The first build does not any</w:t>
+      </w:r>
+      <w:r>
+        <w:rPr>
+          <w:i w:val="0"/>
+        </w:rPr>
+        <w:t xml:space="preserve"> have</w:t>
+      </w:r>
+      <w:r>
+        <w:rPr>
+          <w:i w:val="0"/>
+        </w:rPr>
+        <w:t xml:space="preserve"> communication feature but we </w:t>
+      </w:r>
+      <w:r>
+        <w:rPr>
+          <w:i w:val="0"/>
+        </w:rPr>
+        <w:t>are expecting to include this in</w:t>
+      </w:r>
+      <w:r>
+        <w:rPr>
+          <w:i w:val="0"/>
+        </w:rPr>
+        <w:t xml:space="preserve"> future versions where user will move forward with respect to the game rules.</w:t>
+      </w:r>
+    </w:p>
+    <w:p>
+      <w:pPr>
+        <w:pStyle w:val="Heading1"/>
+      </w:pPr>
+      <w:bookmarkStart w:id="42" w:name="_Toc439994687"/>
+      <w:bookmarkStart w:id="43" w:name="_Toc441230991"/>
+      <w:r>
+        <w:t>System Features</w:t>
+      </w:r>
       <w:bookmarkEnd w:id="42"/>
-    </w:p>
-    <w:p>
-      <w:pPr>
-        <w:pStyle w:val="template"/>
-        <w:rPr>
-          <w:i w:val="0"/>
-        </w:rPr>
-      </w:pPr>
-      <w:r>
-        <w:rPr>
-          <w:i w:val="0"/>
-        </w:rPr>
-        <w:t xml:space="preserve">This project is to be developed in Java (Java Development Kit) using Eclipse </w:t>
-      </w:r>
-      <w:proofErr w:type="gramStart"/>
-      <w:r>
-        <w:rPr>
-          <w:i w:val="0"/>
-        </w:rPr>
-        <w:t>IDE(</w:t>
-      </w:r>
-      <w:proofErr w:type="gramEnd"/>
-      <w:r>
-        <w:rPr>
-          <w:i w:val="0"/>
-        </w:rPr>
-        <w:t xml:space="preserve">Integrated Development Environment).  </w:t>
-      </w:r>
-    </w:p>
-    <w:p>
-      <w:pPr>
-        <w:pStyle w:val="Heading2"/>
-      </w:pPr>
-      <w:bookmarkStart w:id="43" w:name="_Toc439994686"/>
-      <w:bookmarkStart w:id="44" w:name="_Toc441230990"/>
-      <w:r>
-        <w:t>Communications Interfaces</w:t>
-      </w:r>
       <w:bookmarkEnd w:id="43"/>
-      <w:bookmarkEnd w:id="44"/>
-    </w:p>
-    <w:p>
-      <w:pPr>
-        <w:pStyle w:val="template"/>
-        <w:rPr>
-          <w:i w:val="0"/>
-        </w:rPr>
-      </w:pPr>
-      <w:r>
-        <w:rPr>
-          <w:i w:val="0"/>
-        </w:rPr>
-        <w:t xml:space="preserve">The first build does not any communication feature but we </w:t>
-      </w:r>
-      <w:r>
-        <w:rPr>
-          <w:i w:val="0"/>
-        </w:rPr>
-        <w:t>are expecting to include this in</w:t>
-      </w:r>
-      <w:r>
-        <w:rPr>
-          <w:i w:val="0"/>
-        </w:rPr>
-        <w:t xml:space="preserve"> future versions. </w:t>
-      </w:r>
-    </w:p>
-    <w:p>
-      <w:pPr>
-        <w:pStyle w:val="Heading1"/>
-      </w:pPr>
-      <w:bookmarkStart w:id="45" w:name="_Toc439994687"/>
-      <w:bookmarkStart w:id="46" w:name="_Toc441230991"/>
-      <w:r>
-        <w:t>System Features</w:t>
-      </w:r>
-      <w:bookmarkEnd w:id="45"/>
-      <w:bookmarkEnd w:id="46"/>
     </w:p>
     <w:p>
       <w:pPr>
@@ -8174,14 +8181,12 @@
         </w:rPr>
         <w:t xml:space="preserve">The build 1 is supposed to contain certain core </w:t>
       </w:r>
-      <w:proofErr w:type="gramStart"/>
-      <w:r>
-        <w:rPr>
-          <w:i w:val="0"/>
-        </w:rPr>
-        <w:t>features which includes</w:t>
-      </w:r>
-      <w:proofErr w:type="gramEnd"/>
+      <w:r>
+        <w:rPr>
+          <w:i w:val="0"/>
+        </w:rPr>
+        <w:t>features which include</w:t>
+      </w:r>
       <w:r>
         <w:rPr>
           <w:i w:val="0"/>
@@ -8297,7 +8302,6 @@
         <w:rPr>
           <w:i w:val="0"/>
         </w:rPr>
-        <w:lastRenderedPageBreak/>
         <w:t xml:space="preserve">Each player is assigned a color randomly after which a secret personality card is given to them which they follow to win game. This build does not </w:t>
       </w:r>
       <w:proofErr w:type="gramStart"/>
@@ -8390,6 +8394,7 @@
         <w:rPr>
           <w:i w:val="0"/>
         </w:rPr>
+        <w:lastRenderedPageBreak/>
         <w:t>The players are supposed not to look on system screen for checking the personality of others.</w:t>
       </w:r>
     </w:p>
@@ -8513,7 +8518,19 @@
         <w:rPr>
           <w:i w:val="0"/>
         </w:rPr>
-        <w:t>The current player is asked to make a valid move.</w:t>
+        <w:t xml:space="preserve">The current player </w:t>
+      </w:r>
+      <w:r>
+        <w:rPr>
+          <w:i w:val="0"/>
+        </w:rPr>
+        <w:t>will be</w:t>
+      </w:r>
+      <w:r>
+        <w:rPr>
+          <w:i w:val="0"/>
+        </w:rPr>
+        <w:t xml:space="preserve"> asked to make a valid move.</w:t>
       </w:r>
     </w:p>
     <w:p>
@@ -8549,14 +8566,22 @@
     </w:p>
     <w:p>
       <w:pPr>
+        <w:pStyle w:val="Heading2"/>
+      </w:pPr>
+      <w:r>
+        <w:t>Saving Current Status of Game*</w:t>
+      </w:r>
+    </w:p>
+    <w:p>
+      <w:pPr>
         <w:pStyle w:val="level4"/>
       </w:pPr>
       <w:r>
-        <w:t>4.1.3</w:t>
+        <w:t>4.1.1</w:t>
       </w:r>
       <w:r>
         <w:tab/>
-        <w:t>User Requirements</w:t>
+        <w:t>Description and Priority</w:t>
       </w:r>
     </w:p>
     <w:p>
@@ -8567,6 +8592,9 @@
           <w:numId w:val="0"/>
         </w:numPr>
         <w:ind w:left="1350" w:hanging="716"/>
+        <w:rPr>
+          <w:i w:val="0"/>
+        </w:rPr>
       </w:pPr>
     </w:p>
     <w:p>
@@ -8578,23 +8606,44 @@
         </w:numPr>
         <w:ind w:left="1350" w:hanging="716"/>
         <w:rPr>
-          <w:rFonts w:ascii="Times New Roman" w:hAnsi="Times New Roman"/>
-          <w:i w:val="0"/>
-        </w:rPr>
-      </w:pPr>
-      <w:r>
-        <w:rPr>
-          <w:i w:val="0"/>
-        </w:rPr>
-        <w:t>The players are supposed not to look on system screen for checking the personality of others.</w:t>
-      </w:r>
-    </w:p>
-    <w:p>
-      <w:pPr>
-        <w:pStyle w:val="Heading2"/>
-      </w:pPr>
-      <w:r>
-        <w:t>Saving Current Status of Game*</w:t>
+          <w:i w:val="0"/>
+        </w:rPr>
+      </w:pPr>
+      <w:r>
+        <w:rPr>
+          <w:i w:val="0"/>
+        </w:rPr>
+        <w:t>This feature will save</w:t>
+      </w:r>
+      <w:r>
+        <w:rPr>
+          <w:i w:val="0"/>
+        </w:rPr>
+        <w:t xml:space="preserve"> the current status of a game</w:t>
+      </w:r>
+      <w:r>
+        <w:rPr>
+          <w:i w:val="0"/>
+        </w:rPr>
+        <w:t xml:space="preserve"> into a file </w:t>
+      </w:r>
+      <w:r>
+        <w:rPr>
+          <w:i w:val="0"/>
+        </w:rPr>
+        <w:t xml:space="preserve">in JSON format </w:t>
+      </w:r>
+      <w:r>
+        <w:rPr>
+          <w:i w:val="0"/>
+        </w:rPr>
+        <w:t>for later use</w:t>
+      </w:r>
+      <w:r>
+        <w:rPr>
+          <w:i w:val="0"/>
+        </w:rPr>
+        <w:t>.</w:t>
       </w:r>
     </w:p>
     <w:p>
@@ -8602,11 +8651,11 @@
         <w:pStyle w:val="level4"/>
       </w:pPr>
       <w:r>
-        <w:t>4.1.1</w:t>
+        <w:t>4.1.2</w:t>
       </w:r>
       <w:r>
         <w:tab/>
-        <w:t>Description and Priority</w:t>
+        <w:t>Stimulus/Response Sequences</w:t>
       </w:r>
     </w:p>
     <w:p>
@@ -8621,6 +8670,8 @@
           <w:i w:val="0"/>
         </w:rPr>
       </w:pPr>
+      <w:bookmarkStart w:id="44" w:name="_GoBack"/>
+      <w:bookmarkEnd w:id="44"/>
     </w:p>
     <w:p>
       <w:pPr>
@@ -8634,130 +8685,45 @@
           <w:i w:val="0"/>
         </w:rPr>
       </w:pPr>
-      <w:r>
-        <w:rPr>
-          <w:i w:val="0"/>
-        </w:rPr>
-        <w:t>This feature will save</w:t>
-      </w:r>
-      <w:r>
-        <w:rPr>
-          <w:i w:val="0"/>
-        </w:rPr>
-        <w:t xml:space="preserve"> the current status of a game</w:t>
-      </w:r>
-      <w:r>
-        <w:rPr>
-          <w:i w:val="0"/>
-        </w:rPr>
-        <w:t xml:space="preserve"> into a file for later use</w:t>
-      </w:r>
-      <w:r>
-        <w:rPr>
-          <w:i w:val="0"/>
-        </w:rPr>
-        <w:t>.</w:t>
-      </w:r>
-    </w:p>
-    <w:p>
-      <w:pPr>
-        <w:pStyle w:val="level4"/>
-      </w:pPr>
-      <w:r>
-        <w:t>4.1.2</w:t>
-      </w:r>
-      <w:r>
-        <w:tab/>
-        <w:t>Stimulus/Response Sequences</w:t>
-      </w:r>
-    </w:p>
-    <w:p>
-      <w:pPr>
-        <w:pStyle w:val="level3text"/>
-        <w:numPr>
-          <w:ilvl w:val="12"/>
-          <w:numId w:val="0"/>
-        </w:numPr>
-        <w:ind w:left="1350" w:hanging="716"/>
-        <w:rPr>
-          <w:i w:val="0"/>
-        </w:rPr>
-      </w:pPr>
-    </w:p>
-    <w:p>
-      <w:pPr>
-        <w:pStyle w:val="level3text"/>
-        <w:numPr>
-          <w:ilvl w:val="12"/>
-          <w:numId w:val="0"/>
-        </w:numPr>
-        <w:ind w:left="1350" w:hanging="716"/>
-        <w:rPr>
-          <w:i w:val="0"/>
-        </w:rPr>
-      </w:pPr>
-    </w:p>
-    <w:p>
-      <w:pPr>
-        <w:pStyle w:val="level4"/>
-      </w:pPr>
-      <w:r>
-        <w:t>4.1.3</w:t>
-      </w:r>
-      <w:r>
-        <w:tab/>
-        <w:t>User Requirements</w:t>
-      </w:r>
-    </w:p>
-    <w:p>
-      <w:pPr>
-        <w:pStyle w:val="level3text"/>
-        <w:numPr>
-          <w:ilvl w:val="12"/>
-          <w:numId w:val="0"/>
-        </w:numPr>
-        <w:ind w:left="1350" w:hanging="716"/>
-      </w:pPr>
-    </w:p>
-    <w:p>
-      <w:pPr>
-        <w:pStyle w:val="level3text"/>
-        <w:numPr>
-          <w:ilvl w:val="12"/>
-          <w:numId w:val="0"/>
-        </w:numPr>
-        <w:ind w:left="1350" w:hanging="716"/>
-        <w:rPr>
-          <w:rFonts w:ascii="Times New Roman" w:hAnsi="Times New Roman"/>
-          <w:i w:val="0"/>
-        </w:rPr>
-      </w:pPr>
-      <w:r>
-        <w:rPr>
-          <w:i w:val="0"/>
-        </w:rPr>
-        <w:t>The players are supposed not to look on system screen for checking the personality of others.</w:t>
-      </w:r>
     </w:p>
     <w:p>
       <w:pPr>
         <w:pStyle w:val="Heading1"/>
       </w:pPr>
-      <w:bookmarkStart w:id="47" w:name="_Toc441230994"/>
-      <w:bookmarkStart w:id="48" w:name="_Toc439994690"/>
-      <w:r>
-        <w:lastRenderedPageBreak/>
+      <w:bookmarkStart w:id="45" w:name="_Toc441230994"/>
+      <w:bookmarkStart w:id="46" w:name="_Toc439994690"/>
+      <w:r>
         <w:t>Other Nonfunctional Requirements</w:t>
       </w:r>
+      <w:bookmarkEnd w:id="45"/>
+    </w:p>
+    <w:p>
+      <w:pPr>
+        <w:pStyle w:val="Heading2"/>
+      </w:pPr>
+      <w:bookmarkStart w:id="47" w:name="_Toc441230995"/>
+      <w:r>
+        <w:t>Performance Requirements</w:t>
+      </w:r>
+      <w:bookmarkEnd w:id="46"/>
       <w:bookmarkEnd w:id="47"/>
     </w:p>
     <w:p>
       <w:pPr>
+        <w:pStyle w:val="template"/>
+      </w:pPr>
+      <w:r>
+        <w:t>&lt;If there are performance requirements for the product under various circumstances, state them here and explain their rationale, to help the developers understand the intent and make suitable design choices. Specify the timing relationships for real time systems. Make such requirements as specific as possible. You may need to state performance requirements for individual functional requirements or features.&gt;</w:t>
+      </w:r>
+    </w:p>
+    <w:p>
+      <w:pPr>
         <w:pStyle w:val="Heading2"/>
       </w:pPr>
-      <w:bookmarkStart w:id="49" w:name="_Toc441230995"/>
-      <w:r>
-        <w:t>Performance Requirements</w:t>
+      <w:bookmarkStart w:id="48" w:name="_Toc439994691"/>
+      <w:bookmarkStart w:id="49" w:name="_Toc441230996"/>
+      <w:r>
+        <w:t>Safety Requirements</w:t>
       </w:r>
       <w:bookmarkEnd w:id="48"/>
       <w:bookmarkEnd w:id="49"/>
@@ -8767,17 +8733,18 @@
         <w:pStyle w:val="template"/>
       </w:pPr>
       <w:r>
-        <w:t>&lt;If there are performance requirements for the product under various circumstances, state them here and explain their rationale, to help the developers understand the intent and make suitable design choices. Specify the timing relationships for real time systems. Make such requirements as specific as possible. You may need to state performance requirements for individual functional requirements or features.&gt;</w:t>
+        <w:t>&lt;Specify those requirements that are concerned with possible loss, damage, or harm that could result from the use of the product. Define any safeguards or actions that must be taken, as well as actions that must be prevented. Refer to any external policies or regulations that state safety issues that affect the product’s design or use. Define any safety certifications that must be satisfied.&gt;</w:t>
       </w:r>
     </w:p>
     <w:p>
       <w:pPr>
         <w:pStyle w:val="Heading2"/>
       </w:pPr>
-      <w:bookmarkStart w:id="50" w:name="_Toc439994691"/>
-      <w:bookmarkStart w:id="51" w:name="_Toc441230996"/>
-      <w:r>
-        <w:t>Safety Requirements</w:t>
+      <w:bookmarkStart w:id="50" w:name="_Toc439994692"/>
+      <w:bookmarkStart w:id="51" w:name="_Toc441230997"/>
+      <w:r>
+        <w:lastRenderedPageBreak/>
+        <w:t>Security Requirements</w:t>
       </w:r>
       <w:bookmarkEnd w:id="50"/>
       <w:bookmarkEnd w:id="51"/>
@@ -8787,17 +8754,17 @@
         <w:pStyle w:val="template"/>
       </w:pPr>
       <w:r>
-        <w:t>&lt;Specify those requirements that are concerned with possible loss, damage, or harm that could result from the use of the product. Define any safeguards or actions that must be taken, as well as actions that must be prevented. Refer to any external policies or regulations that state safety issues that affect the product’s design or use. Define any safety certifications that must be satisfied.&gt;</w:t>
+        <w:t>&lt;Specify any requirements regarding security or privacy issues surrounding use of the product or protection of the data used or created by the product. Define any user identity authentication requirements. Refer to any external policies or regulations containing security issues that affect the product. Define any security or privacy certifications that must be satisfied.&gt;</w:t>
       </w:r>
     </w:p>
     <w:p>
       <w:pPr>
         <w:pStyle w:val="Heading2"/>
       </w:pPr>
-      <w:bookmarkStart w:id="52" w:name="_Toc439994692"/>
-      <w:bookmarkStart w:id="53" w:name="_Toc441230997"/>
-      <w:r>
-        <w:t>Security Requirements</w:t>
+      <w:bookmarkStart w:id="52" w:name="_Toc439994693"/>
+      <w:bookmarkStart w:id="53" w:name="_Toc441230998"/>
+      <w:r>
+        <w:t>Software Quality Attributes</w:t>
       </w:r>
       <w:bookmarkEnd w:id="52"/>
       <w:bookmarkEnd w:id="53"/>
@@ -8807,17 +8774,17 @@
         <w:pStyle w:val="template"/>
       </w:pPr>
       <w:r>
-        <w:t>&lt;Specify any requirements regarding security or privacy issues surrounding use of the product or protection of the data used or created by the product. Define any user identity authentication requirements. Refer to any external policies or regulations containing security issues that affect the product. Define any security or privacy certifications that must be satisfied.&gt;</w:t>
+        <w:t>&lt;Specify any additional quality characteristics for the product that will be important to either the customers or the developers. Some to consider are: adaptability, availability, correctness, flexibility, interoperability, maintainability, portability, reliability, reusability, robustness, testability, and usability. Write these to be specific, quantitative, and verifiable when possible. At the least, clarify the relative preferences for various attributes, such as ease of use over ease of learning.&gt;</w:t>
       </w:r>
     </w:p>
     <w:p>
       <w:pPr>
         <w:pStyle w:val="Heading2"/>
       </w:pPr>
-      <w:bookmarkStart w:id="54" w:name="_Toc439994693"/>
-      <w:bookmarkStart w:id="55" w:name="_Toc441230998"/>
-      <w:r>
-        <w:t>Software Quality Attributes</w:t>
+      <w:bookmarkStart w:id="54" w:name="_Toc439994694"/>
+      <w:bookmarkStart w:id="55" w:name="_Toc441230999"/>
+      <w:r>
+        <w:t>Business Rules</w:t>
       </w:r>
       <w:bookmarkEnd w:id="54"/>
       <w:bookmarkEnd w:id="55"/>
@@ -8827,17 +8794,17 @@
         <w:pStyle w:val="template"/>
       </w:pPr>
       <w:r>
-        <w:t>&lt;Specify any additional quality characteristics for the product that will be important to either the customers or the developers. Some to consider are: adaptability, availability, correctness, flexibility, interoperability, maintainability, portability, reliability, reusability, robustness, testability, and usability. Write these to be specific, quantitative, and verifiable when possible. At the least, clarify the relative preferences for various attributes, such as ease of use over ease of learning.&gt;</w:t>
-      </w:r>
-    </w:p>
-    <w:p>
-      <w:pPr>
-        <w:pStyle w:val="Heading2"/>
-      </w:pPr>
-      <w:bookmarkStart w:id="56" w:name="_Toc439994694"/>
-      <w:bookmarkStart w:id="57" w:name="_Toc441230999"/>
-      <w:r>
-        <w:t>Business Rules</w:t>
+        <w:t>&lt;List any operating principles about the product, such as which individuals or roles can perform which functions under specific circumstances. These are not functional requirements in themselves, but they may imply certain functional requirements to enforce the rules.&gt;</w:t>
+      </w:r>
+    </w:p>
+    <w:p>
+      <w:pPr>
+        <w:pStyle w:val="Heading1"/>
+      </w:pPr>
+      <w:bookmarkStart w:id="56" w:name="_Toc439994695"/>
+      <w:bookmarkStart w:id="57" w:name="_Toc441231000"/>
+      <w:r>
+        <w:t>Other Requirements</w:t>
       </w:r>
       <w:bookmarkEnd w:id="56"/>
       <w:bookmarkEnd w:id="57"/>
@@ -8847,17 +8814,17 @@
         <w:pStyle w:val="template"/>
       </w:pPr>
       <w:r>
-        <w:t>&lt;List any operating principles about the product, such as which individuals or roles can perform which functions under specific circumstances. These are not functional requirements in themselves, but they may imply certain functional requirements to enforce the rules.&gt;</w:t>
-      </w:r>
-    </w:p>
-    <w:p>
-      <w:pPr>
-        <w:pStyle w:val="Heading1"/>
-      </w:pPr>
-      <w:bookmarkStart w:id="58" w:name="_Toc439994695"/>
-      <w:bookmarkStart w:id="59" w:name="_Toc441231000"/>
-      <w:r>
-        <w:t>Other Requirements</w:t>
+        <w:t>&lt;Define any other requirements not covered elsewhere in the SRS. This might include database requirements, internationalization requirements, legal requirements, reuse objectives for the project, and so on. Add any new sections that are pertinent to the project.&gt;</w:t>
+      </w:r>
+    </w:p>
+    <w:p>
+      <w:pPr>
+        <w:pStyle w:val="TOCEntry"/>
+      </w:pPr>
+      <w:bookmarkStart w:id="58" w:name="_Toc439994696"/>
+      <w:bookmarkStart w:id="59" w:name="_Toc441231001"/>
+      <w:r>
+        <w:t>Appendix A: Glossary</w:t>
       </w:r>
       <w:bookmarkEnd w:id="58"/>
       <w:bookmarkEnd w:id="59"/>
@@ -8867,18 +8834,17 @@
         <w:pStyle w:val="template"/>
       </w:pPr>
       <w:r>
-        <w:t>&lt;Define any other requirements not covered elsewhere in the SRS. This might include database requirements, internationalization requirements, legal requirements, reuse objectives for the project, and so on. Add any new sections that are pertinent to the project.&gt;</w:t>
+        <w:t>&lt;Define all the terms necessary to properly interpret the SRS, including acronyms and abbreviations. You may wish to build a separate glossary that spans multiple projects or the entire organization, and just include terms specific to a single project in each SRS.&gt;</w:t>
       </w:r>
     </w:p>
     <w:p>
       <w:pPr>
         <w:pStyle w:val="TOCEntry"/>
       </w:pPr>
-      <w:bookmarkStart w:id="60" w:name="_Toc439994696"/>
-      <w:bookmarkStart w:id="61" w:name="_Toc441231001"/>
-      <w:r>
-        <w:lastRenderedPageBreak/>
-        <w:t>Appendix A: Glossary</w:t>
+      <w:bookmarkStart w:id="60" w:name="_Toc439994697"/>
+      <w:bookmarkStart w:id="61" w:name="_Toc441231002"/>
+      <w:r>
+        <w:t>Appendix B: Analysis Models</w:t>
       </w:r>
       <w:bookmarkEnd w:id="60"/>
       <w:bookmarkEnd w:id="61"/>
@@ -8886,19 +8852,28 @@
     <w:p>
       <w:pPr>
         <w:pStyle w:val="template"/>
-      </w:pPr>
-      <w:r>
-        <w:t>&lt;Define all the terms necessary to properly interpret the SRS, including acronyms and abbreviations. You may wish to build a separate glossary that spans multiple projects or the entire organization, and just include terms specific to a single project in each SRS.&gt;</w:t>
+        <w:rPr>
+          <w:i w:val="0"/>
+        </w:rPr>
+      </w:pPr>
+      <w:r>
+        <w:t>&lt;Optionally, include any pertinent analysis models, such as data flow diagrams, class diagrams, state-transition diagrams, or entity-relationship diagrams</w:t>
+      </w:r>
+      <w:r>
+        <w:rPr>
+          <w:i w:val="0"/>
+        </w:rPr>
+        <w:t>.&gt;</w:t>
       </w:r>
     </w:p>
     <w:p>
       <w:pPr>
         <w:pStyle w:val="TOCEntry"/>
       </w:pPr>
-      <w:bookmarkStart w:id="62" w:name="_Toc439994697"/>
-      <w:bookmarkStart w:id="63" w:name="_Toc441231002"/>
-      <w:r>
-        <w:t>Appendix B: Analysis Models</w:t>
+      <w:bookmarkStart w:id="62" w:name="_Toc439994698"/>
+      <w:bookmarkStart w:id="63" w:name="_Toc441231003"/>
+      <w:r>
+        <w:t>Appendix C: To Be Determined List</w:t>
       </w:r>
       <w:bookmarkEnd w:id="62"/>
       <w:bookmarkEnd w:id="63"/>
@@ -8906,35 +8881,6 @@
     <w:p>
       <w:pPr>
         <w:pStyle w:val="template"/>
-        <w:rPr>
-          <w:i w:val="0"/>
-        </w:rPr>
-      </w:pPr>
-      <w:r>
-        <w:t>&lt;Optionally, include any pertinent analysis models, such as data flow diagrams, class diagrams, state-transition diagrams, or entity-relationship diagrams</w:t>
-      </w:r>
-      <w:r>
-        <w:rPr>
-          <w:i w:val="0"/>
-        </w:rPr>
-        <w:t>.&gt;</w:t>
-      </w:r>
-    </w:p>
-    <w:p>
-      <w:pPr>
-        <w:pStyle w:val="TOCEntry"/>
-      </w:pPr>
-      <w:bookmarkStart w:id="64" w:name="_Toc439994698"/>
-      <w:bookmarkStart w:id="65" w:name="_Toc441231003"/>
-      <w:r>
-        <w:t>Appendix C: To Be Determined List</w:t>
-      </w:r>
-      <w:bookmarkEnd w:id="64"/>
-      <w:bookmarkEnd w:id="65"/>
-    </w:p>
-    <w:p>
-      <w:pPr>
-        <w:pStyle w:val="template"/>
       </w:pPr>
       <w:r>
         <w:t>&lt;Collect a numbered list of the TBD (to be determined) references that remain in the SRS so they can be tracked to closure.&gt;</w:t>
@@ -8942,7 +8888,7 @@
     </w:p>
     <w:p/>
     <w:sectPr>
-      <w:headerReference w:type="default" r:id="rId13"/>
+      <w:headerReference w:type="default" r:id="rId14"/>
       <w:pgSz w:w="12240" w:h="15840" w:code="1"/>
       <w:pgMar w:top="1440" w:right="1296" w:bottom="1440" w:left="1296" w:header="720" w:footer="720" w:gutter="0"/>
       <w:pgNumType w:start="1"/>
@@ -9010,6 +8956,63 @@
 
 <file path=word/footer2.xml><?xml version="1.0" encoding="utf-8"?>
 <w:ftr xmlns:wpc="http://schemas.microsoft.com/office/word/2010/wordprocessingCanvas" xmlns:mc="http://schemas.openxmlformats.org/markup-compatibility/2006" xmlns:o="urn:schemas-microsoft-com:office:office" xmlns:r="http://schemas.openxmlformats.org/officeDocument/2006/relationships" xmlns:m="http://schemas.openxmlformats.org/officeDocument/2006/math" xmlns:v="urn:schemas-microsoft-com:vml" xmlns:wp14="http://schemas.microsoft.com/office/word/2010/wordprocessingDrawing" xmlns:wp="http://schemas.openxmlformats.org/drawingml/2006/wordprocessingDrawing" xmlns:w10="urn:schemas-microsoft-com:office:word" xmlns:w="http://schemas.openxmlformats.org/wordprocessingml/2006/main" xmlns:w14="http://schemas.microsoft.com/office/word/2010/wordml" xmlns:wpg="http://schemas.microsoft.com/office/word/2010/wordprocessingGroup" xmlns:wpi="http://schemas.microsoft.com/office/word/2010/wordprocessingInk" xmlns:wne="http://schemas.microsoft.com/office/word/2006/wordml" xmlns:wps="http://schemas.microsoft.com/office/word/2010/wordprocessingShape" mc:Ignorable="w14 wp14">
+  <w:sdt>
+    <w:sdtPr>
+      <w:id w:val="235595993"/>
+      <w:docPartObj>
+        <w:docPartGallery w:val="Page Numbers (Bottom of Page)"/>
+        <w:docPartUnique/>
+      </w:docPartObj>
+    </w:sdtPr>
+    <w:sdtEndPr>
+      <w:rPr>
+        <w:color w:val="808080" w:themeColor="background1" w:themeShade="80"/>
+        <w:spacing w:val="60"/>
+      </w:rPr>
+    </w:sdtEndPr>
+    <w:sdtContent>
+      <w:p>
+        <w:pPr>
+          <w:pStyle w:val="Footer"/>
+          <w:pBdr>
+            <w:top w:val="single" w:sz="4" w:space="1" w:color="D9D9D9" w:themeColor="background1" w:themeShade="D9"/>
+          </w:pBdr>
+          <w:jc w:val="right"/>
+        </w:pPr>
+        <w:r>
+          <w:fldChar w:fldCharType="begin"/>
+        </w:r>
+        <w:r>
+          <w:instrText xml:space="preserve"> PAGE   \* MERGEFORMAT </w:instrText>
+        </w:r>
+        <w:r>
+          <w:fldChar w:fldCharType="separate"/>
+        </w:r>
+        <w:r>
+          <w:rPr>
+            <w:noProof/>
+          </w:rPr>
+          <w:t>8</w:t>
+        </w:r>
+        <w:r>
+          <w:rPr>
+            <w:noProof/>
+          </w:rPr>
+          <w:fldChar w:fldCharType="end"/>
+        </w:r>
+        <w:r>
+          <w:t xml:space="preserve"> | </w:t>
+        </w:r>
+        <w:r>
+          <w:rPr>
+            <w:color w:val="808080" w:themeColor="background1" w:themeShade="80"/>
+            <w:spacing w:val="60"/>
+          </w:rPr>
+          <w:t>Page</w:t>
+        </w:r>
+      </w:p>
+    </w:sdtContent>
+  </w:sdt>
   <w:p>
     <w:pPr>
       <w:pStyle w:val="Footer"/>
@@ -9129,32 +9132,26 @@
       <w:t xml:space="preserve"> </w:t>
     </w:r>
     <w:r>
-      <w:t>Requirements Specification for &lt;Project&gt;</w:t>
+      <w:t xml:space="preserve">Requirements Specification for </w:t>
     </w:r>
     <w:r>
-      <w:tab/>
+      <w:t xml:space="preserve">Demo1: </w:t>
     </w:r>
+    <w:proofErr w:type="spellStart"/>
+    <w:r>
+      <w:t>Discworld</w:t>
+    </w:r>
+    <w:proofErr w:type="spellEnd"/>
+    <w:r>
+      <w:t xml:space="preserve"> Ankh </w:t>
+    </w:r>
+    <w:proofErr w:type="spellStart"/>
+    <w:r>
+      <w:t>Morpork</w:t>
+    </w:r>
+    <w:proofErr w:type="spellEnd"/>
     <w:r>
       <w:tab/>
-      <w:t xml:space="preserve">Page </w:t>
-    </w:r>
-    <w:r>
-      <w:fldChar w:fldCharType="begin"/>
-    </w:r>
-    <w:r>
-      <w:instrText xml:space="preserve"> PAGE  \* MERGEFORMAT </w:instrText>
-    </w:r>
-    <w:r>
-      <w:fldChar w:fldCharType="separate"/>
-    </w:r>
-    <w:r>
-      <w:rPr>
-        <w:noProof/>
-      </w:rPr>
-      <w:t>4</w:t>
-    </w:r>
-    <w:r>
-      <w:fldChar w:fldCharType="end"/>
     </w:r>
   </w:p>
 </w:hdr>
@@ -9816,8 +9813,6 @@
     <w:lsdException w:name="toc 7" w:uiPriority="39"/>
     <w:lsdException w:name="toc 8" w:uiPriority="39"/>
     <w:lsdException w:name="toc 9" w:uiPriority="39"/>
-    <w:lsdException w:name="header" w:uiPriority="0"/>
-    <w:lsdException w:name="footer" w:uiPriority="0"/>
     <w:lsdException w:name="caption" w:uiPriority="35" w:qFormat="1"/>
     <w:lsdException w:name="Title" w:semiHidden="0" w:uiPriority="0" w:unhideWhenUsed="0" w:qFormat="1"/>
     <w:lsdException w:name="Default Paragraph Font" w:uiPriority="1"/>
@@ -10291,6 +10286,7 @@
     <w:name w:val="footer"/>
     <w:basedOn w:val="Normal"/>
     <w:link w:val="FooterChar"/>
+    <w:uiPriority w:val="99"/>
     <w:rsid w:val="009A6621"/>
     <w:pPr>
       <w:tabs>
@@ -10308,6 +10304,7 @@
     <w:name w:val="Footer Char"/>
     <w:basedOn w:val="DefaultParagraphFont"/>
     <w:link w:val="Footer"/>
+    <w:uiPriority w:val="99"/>
     <w:rsid w:val="009A6621"/>
     <w:rPr>
       <w:rFonts w:ascii="Times" w:eastAsia="Times New Roman" w:hAnsi="Times" w:cs="Times New Roman"/>
@@ -10322,6 +10319,7 @@
     <w:name w:val="header"/>
     <w:basedOn w:val="Normal"/>
     <w:link w:val="HeaderChar"/>
+    <w:uiPriority w:val="99"/>
     <w:rsid w:val="009A6621"/>
     <w:pPr>
       <w:tabs>
@@ -10339,6 +10337,7 @@
     <w:name w:val="Header Char"/>
     <w:basedOn w:val="DefaultParagraphFont"/>
     <w:link w:val="Header"/>
+    <w:uiPriority w:val="99"/>
     <w:rsid w:val="009A6621"/>
     <w:rPr>
       <w:rFonts w:ascii="Times" w:eastAsia="Times New Roman" w:hAnsi="Times" w:cs="Times New Roman"/>
@@ -10590,8 +10589,6 @@
     <w:lsdException w:name="toc 7" w:uiPriority="39"/>
     <w:lsdException w:name="toc 8" w:uiPriority="39"/>
     <w:lsdException w:name="toc 9" w:uiPriority="39"/>
-    <w:lsdException w:name="header" w:uiPriority="0"/>
-    <w:lsdException w:name="footer" w:uiPriority="0"/>
     <w:lsdException w:name="caption" w:uiPriority="35" w:qFormat="1"/>
     <w:lsdException w:name="Title" w:semiHidden="0" w:uiPriority="0" w:unhideWhenUsed="0" w:qFormat="1"/>
     <w:lsdException w:name="Default Paragraph Font" w:uiPriority="1"/>
@@ -11065,6 +11062,7 @@
     <w:name w:val="footer"/>
     <w:basedOn w:val="Normal"/>
     <w:link w:val="FooterChar"/>
+    <w:uiPriority w:val="99"/>
     <w:rsid w:val="009A6621"/>
     <w:pPr>
       <w:tabs>
@@ -11082,6 +11080,7 @@
     <w:name w:val="Footer Char"/>
     <w:basedOn w:val="DefaultParagraphFont"/>
     <w:link w:val="Footer"/>
+    <w:uiPriority w:val="99"/>
     <w:rsid w:val="009A6621"/>
     <w:rPr>
       <w:rFonts w:ascii="Times" w:eastAsia="Times New Roman" w:hAnsi="Times" w:cs="Times New Roman"/>
@@ -11096,6 +11095,7 @@
     <w:name w:val="header"/>
     <w:basedOn w:val="Normal"/>
     <w:link w:val="HeaderChar"/>
+    <w:uiPriority w:val="99"/>
     <w:rsid w:val="009A6621"/>
     <w:pPr>
       <w:tabs>
@@ -11113,6 +11113,7 @@
     <w:name w:val="Header Char"/>
     <w:basedOn w:val="DefaultParagraphFont"/>
     <w:link w:val="Header"/>
+    <w:uiPriority w:val="99"/>
     <w:rsid w:val="009A6621"/>
     <w:rPr>
       <w:rFonts w:ascii="Times" w:eastAsia="Times New Roman" w:hAnsi="Times" w:cs="Times New Roman"/>

</xml_diff>

<commit_message>
Inline documentation for two classes
gamestatejasongenerator  and gamestatejasonparser
</commit_message>
<xml_diff>
--- a/resources/Design build1.docx
+++ b/resources/Design build1.docx
@@ -1,6 +1,6 @@
 
 <file path=word/document.xml><?xml version="1.0" encoding="utf-8"?>
-<w:document xmlns:wpc="http://schemas.microsoft.com/office/word/2010/wordprocessingCanvas" xmlns:mc="http://schemas.openxmlformats.org/markup-compatibility/2006" xmlns:o="urn:schemas-microsoft-com:office:office" xmlns:r="http://schemas.openxmlformats.org/officeDocument/2006/relationships" xmlns:m="http://schemas.openxmlformats.org/officeDocument/2006/math" xmlns:v="urn:schemas-microsoft-com:vml" xmlns:wp14="http://schemas.microsoft.com/office/word/2010/wordprocessingDrawing" xmlns:wp="http://schemas.openxmlformats.org/drawingml/2006/wordprocessingDrawing" xmlns:w10="urn:schemas-microsoft-com:office:word" xmlns:w="http://schemas.openxmlformats.org/wordprocessingml/2006/main" xmlns:w14="http://schemas.microsoft.com/office/word/2010/wordml" xmlns:wpg="http://schemas.microsoft.com/office/word/2010/wordprocessingGroup" xmlns:wpi="http://schemas.microsoft.com/office/word/2010/wordprocessingInk" xmlns:wne="http://schemas.microsoft.com/office/word/2006/wordml" xmlns:wps="http://schemas.microsoft.com/office/word/2010/wordprocessingShape" mc:Ignorable="w14 wp14">
+<w:document xmlns:wpc="http://schemas.microsoft.com/office/word/2010/wordprocessingCanvas" xmlns:mc="http://schemas.openxmlformats.org/markup-compatibility/2006" xmlns:o="urn:schemas-microsoft-com:office:office" xmlns:r="http://schemas.openxmlformats.org/officeDocument/2006/relationships" xmlns:m="http://schemas.openxmlformats.org/officeDocument/2006/math" xmlns:v="urn:schemas-microsoft-com:vml" xmlns:wp14="http://schemas.microsoft.com/office/word/2010/wordprocessingDrawing" xmlns:wp="http://schemas.openxmlformats.org/drawingml/2006/wordprocessingDrawing" xmlns:w10="urn:schemas-microsoft-com:office:word" xmlns:w="http://schemas.openxmlformats.org/wordprocessingml/2006/main" xmlns:w14="http://schemas.microsoft.com/office/word/2010/wordml" xmlns:w15="http://schemas.microsoft.com/office/word/2012/wordml" xmlns:wpg="http://schemas.microsoft.com/office/word/2010/wordprocessingGroup" xmlns:wpi="http://schemas.microsoft.com/office/word/2010/wordprocessingInk" xmlns:wne="http://schemas.microsoft.com/office/word/2006/wordml" xmlns:wps="http://schemas.microsoft.com/office/word/2010/wordprocessingShape" mc:Ignorable="w14 w15 wp14">
   <w:body>
     <w:p>
       <w:pPr>
@@ -23,32 +23,20 @@
           <w:sz w:val="40"/>
         </w:rPr>
       </w:pPr>
-      <w:proofErr w:type="gramStart"/>
       <w:r>
         <w:rPr>
           <w:sz w:val="40"/>
         </w:rPr>
         <w:t>for</w:t>
       </w:r>
-      <w:proofErr w:type="gramEnd"/>
     </w:p>
     <w:p>
       <w:pPr>
         <w:pStyle w:val="Title"/>
       </w:pPr>
-      <w:proofErr w:type="spellStart"/>
-      <w:r>
-        <w:t>Discworld</w:t>
-      </w:r>
-      <w:proofErr w:type="spellEnd"/>
-      <w:r>
-        <w:t xml:space="preserve">: Ankh </w:t>
-      </w:r>
-      <w:proofErr w:type="spellStart"/>
-      <w:r>
-        <w:t>Morpork</w:t>
-      </w:r>
-      <w:proofErr w:type="spellEnd"/>
+      <w:r>
+        <w:t>Discworld: Ankh Morpork</w:t>
+      </w:r>
     </w:p>
     <w:p>
       <w:pPr>
@@ -71,45 +59,8 @@
         <w:pStyle w:val="ByLine"/>
       </w:pPr>
       <w:r>
-        <w:t xml:space="preserve">Varun </w:t>
-      </w:r>
-      <w:proofErr w:type="spellStart"/>
-      <w:r>
-        <w:t>Pattiah</w:t>
-      </w:r>
-      <w:proofErr w:type="spellEnd"/>
-      <w:r>
-        <w:t xml:space="preserve">, </w:t>
-      </w:r>
-      <w:proofErr w:type="spellStart"/>
-      <w:r>
-        <w:t>Taiseem</w:t>
-      </w:r>
-      <w:proofErr w:type="spellEnd"/>
-      <w:r>
-        <w:t xml:space="preserve"> Ahmed, </w:t>
-      </w:r>
-      <w:proofErr w:type="spellStart"/>
-      <w:r>
-        <w:t>Sumit</w:t>
-      </w:r>
-      <w:proofErr w:type="spellEnd"/>
-      <w:r>
-        <w:t xml:space="preserve"> Sarkar, </w:t>
-      </w:r>
-      <w:proofErr w:type="spellStart"/>
-      <w:r>
-        <w:t>Khurram</w:t>
-      </w:r>
-      <w:proofErr w:type="spellEnd"/>
-      <w:r>
-        <w:t xml:space="preserve"> </w:t>
-      </w:r>
-      <w:proofErr w:type="spellStart"/>
-      <w:r>
-        <w:t>Shehzad</w:t>
-      </w:r>
-      <w:proofErr w:type="spellEnd"/>
+        <w:t>Varun Pattiah, Taiseem Ahmed, Sumit Sarkar, Khurram Shehzad</w:t>
+      </w:r>
     </w:p>
     <w:p>
       <w:pPr>
@@ -123,7 +74,7 @@
       <w:pPr>
         <w:pStyle w:val="ByLine"/>
         <w:sectPr>
-          <w:footerReference w:type="default" r:id="rId8"/>
+          <w:footerReference w:type="default" r:id="rId7"/>
           <w:pgSz w:w="12240" w:h="15840" w:code="1"/>
           <w:pgMar w:top="1440" w:right="1440" w:bottom="1440" w:left="1440" w:header="720" w:footer="720" w:gutter="0"/>
           <w:pgNumType w:fmt="lowerRoman" w:start="1"/>
@@ -2251,8 +2202,8 @@
     <w:p>
       <w:pPr>
         <w:sectPr>
-          <w:headerReference w:type="default" r:id="rId9"/>
-          <w:footerReference w:type="default" r:id="rId10"/>
+          <w:headerReference w:type="default" r:id="rId8"/>
+          <w:footerReference w:type="default" r:id="rId9"/>
           <w:pgSz w:w="12240" w:h="15840" w:code="1"/>
           <w:pgMar w:top="1440" w:right="1440" w:bottom="1440" w:left="1440" w:header="720" w:footer="720" w:gutter="0"/>
           <w:pgNumType w:fmt="lowerRoman"/>
@@ -2300,35 +2251,7 @@
         <w:rPr>
           <w:i w:val="0"/>
         </w:rPr>
-        <w:t xml:space="preserve">The purpose of this SRS document is to give detailed description of the functionalities of </w:t>
-      </w:r>
-      <w:proofErr w:type="spellStart"/>
-      <w:r>
-        <w:rPr>
-          <w:i w:val="0"/>
-        </w:rPr>
-        <w:t>Discworld</w:t>
-      </w:r>
-      <w:proofErr w:type="spellEnd"/>
-      <w:r>
-        <w:rPr>
-          <w:i w:val="0"/>
-        </w:rPr>
-        <w:t xml:space="preserve"> Ankh-</w:t>
-      </w:r>
-      <w:proofErr w:type="spellStart"/>
-      <w:r>
-        <w:rPr>
-          <w:i w:val="0"/>
-        </w:rPr>
-        <w:t>Morpork</w:t>
-      </w:r>
-      <w:proofErr w:type="spellEnd"/>
-      <w:r>
-        <w:rPr>
-          <w:i w:val="0"/>
-        </w:rPr>
-        <w:t xml:space="preserve"> build1, which is board game. This document will give an insight into intended features, glimpse of user interface, software and hardware dependencies.</w:t>
+        <w:t>The purpose of this SRS document is to give detailed description of the functionalities of Discworld Ankh-Morpork build1, which is board game. This document will give an insight into intended features, glimpse of user interface, software and hardware dependencies.</w:t>
       </w:r>
     </w:p>
     <w:p>
@@ -2397,35 +2320,7 @@
         <w:rPr>
           <w:i w:val="0"/>
         </w:rPr>
-        <w:t xml:space="preserve">This document is intended for the developers of the project </w:t>
-      </w:r>
-      <w:proofErr w:type="spellStart"/>
-      <w:r>
-        <w:rPr>
-          <w:i w:val="0"/>
-        </w:rPr>
-        <w:t>Discworld</w:t>
-      </w:r>
-      <w:proofErr w:type="spellEnd"/>
-      <w:r>
-        <w:rPr>
-          <w:i w:val="0"/>
-        </w:rPr>
-        <w:t xml:space="preserve"> Ankh-</w:t>
-      </w:r>
-      <w:proofErr w:type="spellStart"/>
-      <w:r>
-        <w:rPr>
-          <w:i w:val="0"/>
-        </w:rPr>
-        <w:t>Morpork</w:t>
-      </w:r>
-      <w:proofErr w:type="spellEnd"/>
-      <w:r>
-        <w:rPr>
-          <w:i w:val="0"/>
-        </w:rPr>
-        <w:t>. The readers can focus on section 1 and 2 for taking brief overview of project.</w:t>
+        <w:t>This document is intended for the developers of the project Discworld Ankh-Morpork. The readers can focus on section 1 and 2 for taking brief overview of project.</w:t>
       </w:r>
     </w:p>
     <w:p>
@@ -2459,21 +2354,7 @@
         <w:rPr>
           <w:i w:val="0"/>
         </w:rPr>
-        <w:t xml:space="preserve">The project </w:t>
-      </w:r>
-      <w:proofErr w:type="spellStart"/>
-      <w:r>
-        <w:rPr>
-          <w:i w:val="0"/>
-        </w:rPr>
-        <w:t>Discworld</w:t>
-      </w:r>
-      <w:proofErr w:type="spellEnd"/>
-      <w:r>
-        <w:rPr>
-          <w:i w:val="0"/>
-        </w:rPr>
-        <w:t xml:space="preserve"> is software version of board game which is a multiplayer game intended for entertainment.</w:t>
+        <w:t>The project Discworld is software version of board game which is a multiplayer game intended for entertainment.</w:t>
       </w:r>
     </w:p>
     <w:p>
@@ -2721,7 +2602,7 @@
                     <pic:cNvPicPr/>
                   </pic:nvPicPr>
                   <pic:blipFill>
-                    <a:blip r:embed="rId11" cstate="print">
+                    <a:blip r:embed="rId10" cstate="print">
                       <a:extLst>
                         <a:ext uri="{28A0092B-C50C-407E-A947-70E740481C1C}">
                           <a14:useLocalDpi xmlns:a14="http://schemas.microsoft.com/office/drawing/2010/main" val="0"/>
@@ -2818,7 +2699,7 @@
                     <pic:cNvPicPr/>
                   </pic:nvPicPr>
                   <pic:blipFill>
-                    <a:blip r:embed="rId12" cstate="print">
+                    <a:blip r:embed="rId11" cstate="print">
                       <a:extLst>
                         <a:ext uri="{28A0092B-C50C-407E-A947-70E740481C1C}">
                           <a14:useLocalDpi xmlns:a14="http://schemas.microsoft.com/office/drawing/2010/main" val="0"/>
@@ -2961,7 +2842,7 @@
                     <pic:cNvPicPr/>
                   </pic:nvPicPr>
                   <pic:blipFill>
-                    <a:blip r:embed="rId13">
+                    <a:blip r:embed="rId12">
                       <a:extLst>
                         <a:ext uri="{28A0092B-C50C-407E-A947-70E740481C1C}">
                           <a14:useLocalDpi xmlns:a14="http://schemas.microsoft.com/office/drawing/2010/main" val="0"/>
@@ -3105,47 +2986,11 @@
           <w:i w:val="0"/>
         </w:rPr>
       </w:pPr>
-      <w:proofErr w:type="spellStart"/>
-      <w:r>
-        <w:rPr>
-          <w:i w:val="0"/>
-        </w:rPr>
-        <w:t>Discworld</w:t>
-      </w:r>
-      <w:proofErr w:type="spellEnd"/>
-      <w:r>
-        <w:rPr>
-          <w:i w:val="0"/>
-        </w:rPr>
-        <w:t xml:space="preserve"> Ankh-</w:t>
-      </w:r>
-      <w:proofErr w:type="spellStart"/>
-      <w:r>
-        <w:rPr>
-          <w:i w:val="0"/>
-        </w:rPr>
-        <w:t>Morpork</w:t>
-      </w:r>
-      <w:proofErr w:type="spellEnd"/>
-      <w:r>
-        <w:rPr>
-          <w:i w:val="0"/>
-        </w:rPr>
-        <w:t xml:space="preserve"> is based on playing of cards, placing minions on different areas on board. Two to four players can play this at </w:t>
-      </w:r>
-      <w:proofErr w:type="gramStart"/>
-      <w:r>
-        <w:rPr>
-          <w:i w:val="0"/>
-        </w:rPr>
-        <w:t>a who</w:t>
-      </w:r>
-      <w:proofErr w:type="gramEnd"/>
-      <w:r>
-        <w:rPr>
-          <w:i w:val="0"/>
-        </w:rPr>
-        <w:t xml:space="preserve"> are given secret personality card which describes winning condition for that player. For build 1 we are not going much into details of the cards, characters, action associated with cards and random events.</w:t>
+      <w:r>
+        <w:rPr>
+          <w:i w:val="0"/>
+        </w:rPr>
+        <w:t>Discworld Ankh-Morpork is based on playing of cards, placing minions on different areas on board. Two to four players can play this at a who are given secret personality card which describes winning condition for that player. For build 1 we are not going much into details of the cards, characters, action associated with cards and random events.</w:t>
       </w:r>
     </w:p>
     <w:p>
@@ -3462,7 +3307,7 @@
       <w:r>
         <w:rPr>
           <w:noProof/>
-          <w:lang w:eastAsia="en-CA"/>
+          <w:lang w:val="en-CA" w:eastAsia="en-CA"/>
         </w:rPr>
         <w:drawing>
           <wp:inline distT="0" distB="0" distL="0" distR="0" wp14:anchorId="4588E04E" wp14:editId="2F11DC04">
@@ -3480,7 +3325,7 @@
                     <pic:cNvPicPr/>
                   </pic:nvPicPr>
                   <pic:blipFill>
-                    <a:blip r:embed="rId14"/>
+                    <a:blip r:embed="rId13"/>
                     <a:stretch>
                       <a:fillRect/>
                     </a:stretch>
@@ -3548,21 +3393,7 @@
         <w:rPr>
           <w:i w:val="0"/>
         </w:rPr>
-        <w:t xml:space="preserve">The first build does not allow multiple players to play from multiple </w:t>
-      </w:r>
-      <w:proofErr w:type="gramStart"/>
-      <w:r>
-        <w:rPr>
-          <w:i w:val="0"/>
-        </w:rPr>
-        <w:t>machine</w:t>
-      </w:r>
-      <w:proofErr w:type="gramEnd"/>
-      <w:r>
-        <w:rPr>
-          <w:i w:val="0"/>
-        </w:rPr>
-        <w:t xml:space="preserve"> i.e. all players are expected to play on a single system. Lack of time is measure concern in build 1, so we will be integrating real gaming in later versions.  </w:t>
+        <w:t xml:space="preserve">The first build does not allow multiple players to play from multiple machine i.e. all players are expected to play on a single system. Lack of time is measure concern in build 1, so we will be integrating real gaming in later versions.  </w:t>
       </w:r>
     </w:p>
     <w:p>
@@ -3600,7 +3431,7 @@
       <w:pPr>
         <w:pStyle w:val="template"/>
       </w:pPr>
-      <w:hyperlink r:id="rId15" w:history="1">
+      <w:hyperlink r:id="rId14" w:history="1">
         <w:r>
           <w:rPr>
             <w:rStyle w:val="Hyperlink"/>
@@ -3613,7 +3444,7 @@
       <w:pPr>
         <w:pStyle w:val="template"/>
       </w:pPr>
-      <w:hyperlink r:id="rId16" w:history="1">
+      <w:hyperlink r:id="rId15" w:history="1">
         <w:r>
           <w:rPr>
             <w:rStyle w:val="Hyperlink"/>
@@ -3626,7 +3457,7 @@
       <w:pPr>
         <w:pStyle w:val="template"/>
       </w:pPr>
-      <w:hyperlink r:id="rId17" w:history="1">
+      <w:hyperlink r:id="rId16" w:history="1">
         <w:r>
           <w:rPr>
             <w:rStyle w:val="Hyperlink"/>
@@ -3639,7 +3470,7 @@
       <w:pPr>
         <w:pStyle w:val="template"/>
       </w:pPr>
-      <w:hyperlink r:id="rId18" w:history="1">
+      <w:hyperlink r:id="rId17" w:history="1">
         <w:r>
           <w:rPr>
             <w:rStyle w:val="Hyperlink"/>
@@ -3652,7 +3483,7 @@
       <w:pPr>
         <w:pStyle w:val="template"/>
       </w:pPr>
-      <w:hyperlink r:id="rId19" w:history="1">
+      <w:hyperlink r:id="rId18" w:history="1">
         <w:r>
           <w:rPr>
             <w:rStyle w:val="Hyperlink"/>
@@ -3665,7 +3496,7 @@
       <w:pPr>
         <w:pStyle w:val="template"/>
       </w:pPr>
-      <w:hyperlink r:id="rId20" w:history="1">
+      <w:hyperlink r:id="rId19" w:history="1">
         <w:r>
           <w:rPr>
             <w:rStyle w:val="Hyperlink"/>
@@ -3678,79 +3509,63 @@
       <w:pPr>
         <w:pStyle w:val="template"/>
       </w:pPr>
-      <w:bookmarkStart w:id="33" w:name="_GoBack"/>
-      <w:bookmarkEnd w:id="33"/>
     </w:p>
     <w:p>
       <w:pPr>
         <w:pStyle w:val="Heading2"/>
       </w:pPr>
-      <w:bookmarkStart w:id="34" w:name="_Toc439994680"/>
-      <w:bookmarkStart w:id="35" w:name="_Toc441230985"/>
+      <w:bookmarkStart w:id="33" w:name="_Toc439994680"/>
+      <w:bookmarkStart w:id="34" w:name="_Toc441230985"/>
       <w:r>
         <w:lastRenderedPageBreak/>
         <w:t>Assumptions and Dependencies</w:t>
       </w:r>
+      <w:bookmarkEnd w:id="33"/>
       <w:bookmarkEnd w:id="34"/>
+    </w:p>
+    <w:p>
+      <w:pPr>
+        <w:pStyle w:val="template"/>
+        <w:rPr>
+          <w:i w:val="0"/>
+        </w:rPr>
+      </w:pPr>
+      <w:r>
+        <w:rPr>
+          <w:i w:val="0"/>
+        </w:rPr>
+        <w:t>Third party jar file “java-json.jar” has been used to parse game state stored in json format.</w:t>
+      </w:r>
+    </w:p>
+    <w:p>
+      <w:pPr>
+        <w:pStyle w:val="template"/>
+        <w:rPr>
+          <w:i w:val="0"/>
+        </w:rPr>
+      </w:pPr>
+    </w:p>
+    <w:p>
+      <w:pPr>
+        <w:pStyle w:val="Heading1"/>
+      </w:pPr>
+      <w:bookmarkStart w:id="35" w:name="_Toc439994682"/>
+      <w:bookmarkStart w:id="36" w:name="_Toc441230986"/>
+      <w:r>
+        <w:t>Interface Requirements</w:t>
+      </w:r>
       <w:bookmarkEnd w:id="35"/>
-    </w:p>
-    <w:p>
-      <w:pPr>
-        <w:pStyle w:val="template"/>
-        <w:rPr>
-          <w:i w:val="0"/>
-        </w:rPr>
-      </w:pPr>
-      <w:r>
-        <w:rPr>
-          <w:i w:val="0"/>
-        </w:rPr>
-        <w:t xml:space="preserve">Third party jar file “java-json.jar” has been used to parse game state stored in </w:t>
-      </w:r>
-      <w:proofErr w:type="spellStart"/>
-      <w:r>
-        <w:rPr>
-          <w:i w:val="0"/>
-        </w:rPr>
-        <w:t>json</w:t>
-      </w:r>
-      <w:proofErr w:type="spellEnd"/>
-      <w:r>
-        <w:rPr>
-          <w:i w:val="0"/>
-        </w:rPr>
-        <w:t xml:space="preserve"> format.</w:t>
-      </w:r>
-    </w:p>
-    <w:p>
-      <w:pPr>
-        <w:pStyle w:val="template"/>
-        <w:rPr>
-          <w:i w:val="0"/>
-        </w:rPr>
-      </w:pPr>
-    </w:p>
-    <w:p>
-      <w:pPr>
-        <w:pStyle w:val="Heading1"/>
-      </w:pPr>
-      <w:bookmarkStart w:id="36" w:name="_Toc439994682"/>
-      <w:bookmarkStart w:id="37" w:name="_Toc441230986"/>
-      <w:r>
-        <w:t>Interface Requirements</w:t>
-      </w:r>
       <w:bookmarkEnd w:id="36"/>
+    </w:p>
+    <w:p>
+      <w:pPr>
+        <w:pStyle w:val="Heading2"/>
+      </w:pPr>
+      <w:bookmarkStart w:id="37" w:name="_Toc441230987"/>
+      <w:r>
+        <w:t>User Interfaces</w:t>
+      </w:r>
       <w:bookmarkEnd w:id="37"/>
-    </w:p>
-    <w:p>
-      <w:pPr>
-        <w:pStyle w:val="Heading2"/>
-      </w:pPr>
-      <w:bookmarkStart w:id="38" w:name="_Toc441230987"/>
-      <w:r>
-        <w:t>User Interfaces</w:t>
-      </w:r>
-      <w:bookmarkEnd w:id="38"/>
     </w:p>
     <w:p>
       <w:pPr>
@@ -3875,8 +3690,10 @@
                               <w:jc w:val="center"/>
                             </w:pPr>
                             <w:r>
-                              <w:t>Select Number of Players b/w 2 and 4 from Dropdown list</w:t>
+                              <w:t>Enter Number of Players between 2 and 4</w:t>
                             </w:r>
+                            <w:bookmarkStart w:id="38" w:name="_GoBack"/>
+                            <w:bookmarkEnd w:id="38"/>
                           </w:p>
                         </w:txbxContent>
                       </wps:txbx>
@@ -3894,7 +3711,7 @@
           </mc:Choice>
           <mc:Fallback>
             <w:pict>
-              <v:shapetype id="_x0000_t63" coordsize="21600,21600" o:spt="63" adj="1350,25920" path="wr,,21600,21600@15@16@17@18l@21@22xe">
+              <v:shapetype w14:anchorId="21C14D4E" id="_x0000_t63" coordsize="21600,21600" o:spt="63" adj="1350,25920" path="wr,,21600,21600@15@16@17@18l@21@22xe">
                 <v:stroke joinstyle="miter"/>
                 <v:formulas>
                   <v:f eqn="val #0"/>
@@ -3934,8 +3751,10 @@
                         <w:jc w:val="center"/>
                       </w:pPr>
                       <w:r>
-                        <w:t>Select Number of Players b/w 2 and 4 from Dropdown list</w:t>
+                        <w:t>Enter Number of Players between 2 and 4</w:t>
                       </w:r>
+                      <w:bookmarkStart w:id="39" w:name="_GoBack"/>
+                      <w:bookmarkEnd w:id="39"/>
                     </w:p>
                   </w:txbxContent>
                 </v:textbox>
@@ -4054,7 +3873,7 @@
           </mc:Choice>
           <mc:Fallback>
             <w:pict>
-              <v:shapetype id="_x0000_t202" coordsize="21600,21600" o:spt="202" path="m,l,21600r21600,l21600,xe">
+              <v:shapetype w14:anchorId="53DBA129" id="_x0000_t202" coordsize="21600,21600" o:spt="202" path="m,l,21600r21600,l21600,xe">
                 <v:stroke joinstyle="miter"/>
                 <v:path gradientshapeok="t" o:connecttype="rect"/>
               </v:shapetype>
@@ -4149,9 +3968,9 @@
               </wp:anchor>
             </w:drawing>
           </mc:Choice>
-          <mc:Fallback xmlns:w15="http://schemas.microsoft.com/office/word/2012/wordml">
+          <mc:Fallback>
             <w:pict>
-              <v:shapetype w14:anchorId="7877B265" id="_x0000_t38" coordsize="21600,21600" o:spt="38" o:oned="t" path="m,c@0,0@1,5400@1,10800@1,16200@2,21600,21600,21600e" filled="f">
+              <v:shapetype w14:anchorId="1383C976" id="_x0000_t38" coordsize="21600,21600" o:spt="38" o:oned="t" path="m,c@0,0@1,5400@1,10800@1,16200@2,21600,21600,21600e" filled="f">
                 <v:formulas>
                   <v:f eqn="mid #0 0"/>
                   <v:f eqn="val #0"/>
@@ -4251,9 +4070,9 @@
               </wp:anchor>
             </w:drawing>
           </mc:Choice>
-          <mc:Fallback xmlns:w15="http://schemas.microsoft.com/office/word/2012/wordml">
+          <mc:Fallback>
             <w:pict>
-              <v:shape w14:anchorId="4F52CABA" id="Curved Connector 10" o:spid="_x0000_s1026" type="#_x0000_t38" style="position:absolute;margin-left:295.2pt;margin-top:5.75pt;width:14.1pt;height:29.85pt;z-index:251668480;visibility:visible;mso-wrap-style:square;mso-width-percent:0;mso-height-percent:0;mso-wrap-distance-left:9pt;mso-wrap-distance-top:0;mso-wrap-distance-right:9pt;mso-wrap-distance-bottom:0;mso-position-horizontal:absolute;mso-position-horizontal-relative:text;mso-position-vertical:absolute;mso-position-vertical-relative:text;mso-width-percent:0;mso-height-percent:0;mso-width-relative:margin;mso-height-relative:margin" o:gfxdata="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" adj="10800" strokecolor="#5b9bd5 [3204]" strokeweight=".5pt">
+              <v:shape w14:anchorId="1E58698C" id="Curved Connector 10" o:spid="_x0000_s1026" type="#_x0000_t38" style="position:absolute;margin-left:295.2pt;margin-top:5.75pt;width:14.1pt;height:29.85pt;z-index:251668480;visibility:visible;mso-wrap-style:square;mso-width-percent:0;mso-height-percent:0;mso-wrap-distance-left:9pt;mso-wrap-distance-top:0;mso-wrap-distance-right:9pt;mso-wrap-distance-bottom:0;mso-position-horizontal:absolute;mso-position-horizontal-relative:text;mso-position-vertical:absolute;mso-position-vertical-relative:text;mso-width-percent:0;mso-height-percent:0;mso-width-relative:margin;mso-height-relative:margin" o:gfxdata="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" adj="10800" strokecolor="#5b9bd5 [3204]" strokeweight=".5pt">
                 <v:stroke endarrow="block" joinstyle="miter"/>
               </v:shape>
             </w:pict>
@@ -4343,7 +4162,7 @@
           </mc:Choice>
           <mc:Fallback>
             <w:pict>
-              <v:shape id="Oval Callout 11" o:spid="_x0000_s1028" type="#_x0000_t63" style="position:absolute;margin-left:304.9pt;margin-top:7.55pt;width:177.55pt;height:48.8pt;z-index:251669504;visibility:visible;mso-wrap-style:square;mso-wrap-distance-left:9pt;mso-wrap-distance-top:0;mso-wrap-distance-right:9pt;mso-wrap-distance-bottom:0;mso-position-horizontal:absolute;mso-position-horizontal-relative:text;mso-position-vertical:absolute;mso-position-vertical-relative:text;v-text-anchor:middle" o:gfxdata="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" adj="6300,24300" fillcolor="white [3201]" strokecolor="#70ad47 [3209]" strokeweight="1pt">
+              <v:shape w14:anchorId="626C3422" id="Oval Callout 11" o:spid="_x0000_s1028" type="#_x0000_t63" style="position:absolute;margin-left:304.9pt;margin-top:7.55pt;width:177.55pt;height:48.8pt;z-index:251669504;visibility:visible;mso-wrap-style:square;mso-wrap-distance-left:9pt;mso-wrap-distance-top:0;mso-wrap-distance-right:9pt;mso-wrap-distance-bottom:0;mso-position-horizontal:absolute;mso-position-horizontal-relative:text;mso-position-vertical:absolute;mso-position-vertical-relative:text;v-text-anchor:middle" o:gfxdata="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" adj="6300,24300" fillcolor="white [3201]" strokecolor="#70ad47 [3209]" strokeweight="1pt">
                 <v:textbox>
                   <w:txbxContent>
                     <w:p>
@@ -4458,9 +4277,9 @@
               </wp:anchor>
             </w:drawing>
           </mc:Choice>
-          <mc:Fallback xmlns:w15="http://schemas.microsoft.com/office/word/2012/wordml">
+          <mc:Fallback>
             <w:pict>
-              <v:shape w14:anchorId="4F7428BF" id="Curved Connector 13" o:spid="_x0000_s1026" type="#_x0000_t38" style="position:absolute;margin-left:286.9pt;margin-top:3.75pt;width:52.95pt;height:44.6pt;flip:x;z-index:251671552;visibility:visible;mso-wrap-style:square;mso-width-percent:0;mso-height-percent:0;mso-wrap-distance-left:9pt;mso-wrap-distance-top:0;mso-wrap-distance-right:9pt;mso-wrap-distance-bottom:0;mso-position-horizontal:absolute;mso-position-horizontal-relative:text;mso-position-vertical:absolute;mso-position-vertical-relative:text;mso-width-percent:0;mso-height-percent:0;mso-width-relative:margin;mso-height-relative:margin" o:gfxdata="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" adj="10800" strokecolor="#5b9bd5 [3204]" strokeweight=".5pt">
+              <v:shape w14:anchorId="7ED30866" id="Curved Connector 13" o:spid="_x0000_s1026" type="#_x0000_t38" style="position:absolute;margin-left:286.9pt;margin-top:3.75pt;width:52.95pt;height:44.6pt;flip:x;z-index:251671552;visibility:visible;mso-wrap-style:square;mso-width-percent:0;mso-height-percent:0;mso-wrap-distance-left:9pt;mso-wrap-distance-top:0;mso-wrap-distance-right:9pt;mso-wrap-distance-bottom:0;mso-position-horizontal:absolute;mso-position-horizontal-relative:text;mso-position-vertical:absolute;mso-position-vertical-relative:text;mso-width-percent:0;mso-height-percent:0;mso-width-relative:margin;mso-height-relative:margin" o:gfxdata="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" adj="10800" strokecolor="#5b9bd5 [3204]" strokeweight=".5pt">
                 <v:stroke endarrow="block" joinstyle="miter"/>
               </v:shape>
             </w:pict>
@@ -4550,7 +4369,7 @@
           </mc:Choice>
           <mc:Fallback>
             <w:pict>
-              <v:rect id="Rectangle 12" o:spid="_x0000_s1029" style="position:absolute;margin-left:84.05pt;margin-top:.65pt;width:202.6pt;height:64.7pt;z-index:251670528;visibility:visible;mso-wrap-style:square;mso-wrap-distance-left:9pt;mso-wrap-distance-top:0;mso-wrap-distance-right:9pt;mso-wrap-distance-bottom:0;mso-position-horizontal:absolute;mso-position-horizontal-relative:text;mso-position-vertical:absolute;mso-position-vertical-relative:text;v-text-anchor:middle" o:gfxdata="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" fillcolor="white [3201]" strokecolor="#70ad47 [3209]" strokeweight="1pt">
+              <v:rect w14:anchorId="49546FA2" id="Rectangle 12" o:spid="_x0000_s1029" style="position:absolute;margin-left:84.05pt;margin-top:.65pt;width:202.6pt;height:64.7pt;z-index:251670528;visibility:visible;mso-wrap-style:square;mso-wrap-distance-left:9pt;mso-wrap-distance-top:0;mso-wrap-distance-right:9pt;mso-wrap-distance-bottom:0;mso-position-horizontal:absolute;mso-position-horizontal-relative:text;mso-position-vertical:absolute;mso-position-vertical-relative:text;v-text-anchor:middle" o:gfxdata="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" fillcolor="white [3201]" strokecolor="#70ad47 [3209]" strokeweight="1pt">
                 <v:textbox>
                   <w:txbxContent>
                     <w:p>
@@ -5433,21 +5252,12 @@
                 <w:szCs w:val="24"/>
               </w:rPr>
             </w:pPr>
-            <w:proofErr w:type="spellStart"/>
             <w:r>
               <w:rPr>
                 <w:color w:val="44546A"/>
                 <w:szCs w:val="24"/>
               </w:rPr>
-              <w:t>Dimwell</w:t>
-            </w:r>
-            <w:proofErr w:type="spellEnd"/>
-            <w:r>
-              <w:rPr>
-                <w:color w:val="44546A"/>
-                <w:szCs w:val="24"/>
-              </w:rPr>
-              <w:t>(4)</w:t>
+              <w:t>Dimwell(4)</w:t>
             </w:r>
           </w:p>
         </w:tc>
@@ -5606,21 +5416,12 @@
                 <w:szCs w:val="24"/>
               </w:rPr>
             </w:pPr>
-            <w:proofErr w:type="spellStart"/>
             <w:r>
               <w:rPr>
                 <w:color w:val="44546A"/>
                 <w:szCs w:val="24"/>
               </w:rPr>
-              <w:t>Longwall</w:t>
-            </w:r>
-            <w:proofErr w:type="spellEnd"/>
-            <w:r>
-              <w:rPr>
-                <w:color w:val="44546A"/>
-                <w:szCs w:val="24"/>
-              </w:rPr>
-              <w:t>(6)</w:t>
+              <w:t>Longwall(6)</w:t>
             </w:r>
           </w:p>
         </w:tc>
@@ -6200,53 +6001,39 @@
       <w:pPr>
         <w:pStyle w:val="Heading2"/>
       </w:pPr>
-      <w:bookmarkStart w:id="39" w:name="_Toc439994685"/>
-      <w:bookmarkStart w:id="40" w:name="_Toc441230989"/>
+      <w:bookmarkStart w:id="40" w:name="_Toc439994685"/>
+      <w:bookmarkStart w:id="41" w:name="_Toc441230989"/>
       <w:r>
         <w:t>Software Interfaces</w:t>
       </w:r>
-      <w:bookmarkEnd w:id="39"/>
       <w:bookmarkEnd w:id="40"/>
-    </w:p>
-    <w:p>
-      <w:pPr>
-        <w:pStyle w:val="template"/>
-        <w:rPr>
-          <w:i w:val="0"/>
-        </w:rPr>
-      </w:pPr>
-      <w:r>
-        <w:rPr>
-          <w:i w:val="0"/>
-        </w:rPr>
-        <w:t xml:space="preserve">This project is to be developed in Java (Java Development Kit) using Eclipse </w:t>
-      </w:r>
-      <w:proofErr w:type="gramStart"/>
-      <w:r>
-        <w:rPr>
-          <w:i w:val="0"/>
-        </w:rPr>
-        <w:t>IDE(</w:t>
-      </w:r>
-      <w:proofErr w:type="gramEnd"/>
-      <w:r>
-        <w:rPr>
-          <w:i w:val="0"/>
-        </w:rPr>
-        <w:t xml:space="preserve">Integrated Development Environment).  </w:t>
+      <w:bookmarkEnd w:id="41"/>
+    </w:p>
+    <w:p>
+      <w:pPr>
+        <w:pStyle w:val="template"/>
+        <w:rPr>
+          <w:i w:val="0"/>
+        </w:rPr>
+      </w:pPr>
+      <w:r>
+        <w:rPr>
+          <w:i w:val="0"/>
+        </w:rPr>
+        <w:t xml:space="preserve">This project is to be developed in Java (Java Development Kit) using Eclipse IDE(Integrated Development Environment).  </w:t>
       </w:r>
     </w:p>
     <w:p>
       <w:pPr>
         <w:pStyle w:val="Heading2"/>
       </w:pPr>
-      <w:bookmarkStart w:id="41" w:name="_Toc439994686"/>
-      <w:bookmarkStart w:id="42" w:name="_Toc441230990"/>
+      <w:bookmarkStart w:id="42" w:name="_Toc439994686"/>
+      <w:bookmarkStart w:id="43" w:name="_Toc441230990"/>
       <w:r>
         <w:t>Communications Interfaces</w:t>
       </w:r>
-      <w:bookmarkEnd w:id="41"/>
       <w:bookmarkEnd w:id="42"/>
+      <w:bookmarkEnd w:id="43"/>
     </w:p>
     <w:p>
       <w:pPr>
@@ -6290,13 +6077,13 @@
       <w:pPr>
         <w:pStyle w:val="Heading1"/>
       </w:pPr>
-      <w:bookmarkStart w:id="43" w:name="_Toc439994687"/>
-      <w:bookmarkStart w:id="44" w:name="_Toc441230991"/>
+      <w:bookmarkStart w:id="44" w:name="_Toc439994687"/>
+      <w:bookmarkStart w:id="45" w:name="_Toc441230991"/>
       <w:r>
         <w:t>System Features</w:t>
       </w:r>
-      <w:bookmarkEnd w:id="43"/>
       <w:bookmarkEnd w:id="44"/>
+      <w:bookmarkEnd w:id="45"/>
     </w:p>
     <w:p>
       <w:pPr>
@@ -6433,21 +6220,7 @@
           <w:i w:val="0"/>
         </w:rPr>
         <w:lastRenderedPageBreak/>
-        <w:t xml:space="preserve">Each player is assigned a color randomly after which a secret personality card is given to them which they follow to win game. This build does not </w:t>
-      </w:r>
-      <w:proofErr w:type="gramStart"/>
-      <w:r>
-        <w:rPr>
-          <w:i w:val="0"/>
-        </w:rPr>
-        <w:t>contains</w:t>
-      </w:r>
-      <w:proofErr w:type="gramEnd"/>
-      <w:r>
-        <w:rPr>
-          <w:i w:val="0"/>
-        </w:rPr>
-        <w:t xml:space="preserve"> action associated with each card.</w:t>
+        <w:t>Each player is assigned a color randomly after which a secret personality card is given to them which they follow to win game. This build does not contains action associated with each card.</w:t>
       </w:r>
     </w:p>
     <w:p>
@@ -6798,26 +6571,26 @@
       <w:pPr>
         <w:pStyle w:val="Heading1"/>
       </w:pPr>
-      <w:bookmarkStart w:id="45" w:name="_Toc441230994"/>
-      <w:bookmarkStart w:id="46" w:name="_Toc439994690"/>
+      <w:bookmarkStart w:id="46" w:name="_Toc441230994"/>
+      <w:bookmarkStart w:id="47" w:name="_Toc439994690"/>
       <w:r>
         <w:t>Other Nonfunctional Requirements</w:t>
       </w:r>
-      <w:bookmarkEnd w:id="45"/>
+      <w:bookmarkEnd w:id="46"/>
     </w:p>
     <w:p>
       <w:pPr>
         <w:pStyle w:val="Heading2"/>
       </w:pPr>
-      <w:bookmarkStart w:id="47" w:name="_Toc441230995"/>
+      <w:bookmarkStart w:id="48" w:name="_Toc441230995"/>
       <w:r>
         <w:t>System</w:t>
       </w:r>
       <w:r>
         <w:t xml:space="preserve"> Requirements</w:t>
       </w:r>
-      <w:bookmarkEnd w:id="46"/>
       <w:bookmarkEnd w:id="47"/>
+      <w:bookmarkEnd w:id="48"/>
     </w:p>
     <w:p>
       <w:pPr>
@@ -6872,13 +6645,13 @@
       <w:pPr>
         <w:pStyle w:val="Heading2"/>
       </w:pPr>
-      <w:bookmarkStart w:id="48" w:name="_Toc439994693"/>
-      <w:bookmarkStart w:id="49" w:name="_Toc441230998"/>
+      <w:bookmarkStart w:id="49" w:name="_Toc439994693"/>
+      <w:bookmarkStart w:id="50" w:name="_Toc441230998"/>
       <w:r>
         <w:t>Software Quality Attributes</w:t>
       </w:r>
-      <w:bookmarkEnd w:id="48"/>
       <w:bookmarkEnd w:id="49"/>
+      <w:bookmarkEnd w:id="50"/>
     </w:p>
     <w:p>
       <w:pPr>
@@ -6946,53 +6719,29 @@
       <w:pPr>
         <w:pStyle w:val="Heading2"/>
       </w:pPr>
-      <w:bookmarkStart w:id="50" w:name="_Toc439994694"/>
-      <w:bookmarkStart w:id="51" w:name="_Toc441230999"/>
+      <w:bookmarkStart w:id="51" w:name="_Toc439994694"/>
+      <w:bookmarkStart w:id="52" w:name="_Toc441230999"/>
       <w:r>
         <w:lastRenderedPageBreak/>
         <w:t>Business Rules</w:t>
       </w:r>
-      <w:bookmarkEnd w:id="50"/>
       <w:bookmarkEnd w:id="51"/>
-    </w:p>
-    <w:p>
-      <w:pPr>
-        <w:pStyle w:val="template"/>
-      </w:pPr>
-      <w:r>
-        <w:t xml:space="preserve">The </w:t>
-      </w:r>
-      <w:proofErr w:type="gramStart"/>
-      <w:r>
-        <w:t>game have</w:t>
-      </w:r>
-      <w:proofErr w:type="gramEnd"/>
-      <w:r>
-        <w:t xml:space="preserve"> quite few specific rules under that it’s played. So the players have to follow the rules. In start of the games each player have a personality card, 12 minions, 10 </w:t>
-      </w:r>
-      <w:proofErr w:type="spellStart"/>
-      <w:r>
-        <w:t>dollors</w:t>
-      </w:r>
-      <w:proofErr w:type="spellEnd"/>
-      <w:r>
-        <w:t xml:space="preserve"> and 5 play card on the. Minions are positioned on some specific places and then game is started. For more details about the game rules you may follow the reference</w:t>
-      </w:r>
-      <w:r>
-        <w:t xml:space="preserve"> links in 1.5 </w:t>
-      </w:r>
-      <w:proofErr w:type="gramStart"/>
-      <w:r>
-        <w:t>paragraph</w:t>
-      </w:r>
-      <w:proofErr w:type="gramEnd"/>
-      <w:r>
-        <w:t xml:space="preserve"> above.</w:t>
+      <w:bookmarkEnd w:id="52"/>
+    </w:p>
+    <w:p>
+      <w:pPr>
+        <w:pStyle w:val="template"/>
+      </w:pPr>
+      <w:r>
+        <w:t>The game have quite few specific rules under that it’s played. So the players have to follow the rules. In start of the games each player have a personality card, 12 minions, 10 dollors and 5 play card on the. Minions are positioned on some specific places and then game is started. For more details about the game rules you may follow the reference</w:t>
+      </w:r>
+      <w:r>
+        <w:t xml:space="preserve"> links in 1.5 paragraph above.</w:t>
       </w:r>
     </w:p>
     <w:p/>
     <w:sectPr>
-      <w:headerReference w:type="default" r:id="rId21"/>
+      <w:headerReference w:type="default" r:id="rId20"/>
       <w:pgSz w:w="12240" w:h="15840" w:code="1"/>
       <w:pgMar w:top="1440" w:right="1296" w:bottom="1440" w:left="1296" w:header="720" w:footer="720" w:gutter="0"/>
       <w:pgNumType w:start="1"/>
@@ -7004,7 +6753,7 @@
 </file>
 
 <file path=word/endnotes.xml><?xml version="1.0" encoding="utf-8"?>
-<w:endnotes xmlns:wpc="http://schemas.microsoft.com/office/word/2010/wordprocessingCanvas" xmlns:mc="http://schemas.openxmlformats.org/markup-compatibility/2006" xmlns:o="urn:schemas-microsoft-com:office:office" xmlns:r="http://schemas.openxmlformats.org/officeDocument/2006/relationships" xmlns:m="http://schemas.openxmlformats.org/officeDocument/2006/math" xmlns:v="urn:schemas-microsoft-com:vml" xmlns:wp14="http://schemas.microsoft.com/office/word/2010/wordprocessingDrawing" xmlns:wp="http://schemas.openxmlformats.org/drawingml/2006/wordprocessingDrawing" xmlns:w10="urn:schemas-microsoft-com:office:word" xmlns:w="http://schemas.openxmlformats.org/wordprocessingml/2006/main" xmlns:w14="http://schemas.microsoft.com/office/word/2010/wordml" xmlns:wpg="http://schemas.microsoft.com/office/word/2010/wordprocessingGroup" xmlns:wpi="http://schemas.microsoft.com/office/word/2010/wordprocessingInk" xmlns:wne="http://schemas.microsoft.com/office/word/2006/wordml" xmlns:wps="http://schemas.microsoft.com/office/word/2010/wordprocessingShape" mc:Ignorable="w14 wp14">
+<w:endnotes xmlns:wpc="http://schemas.microsoft.com/office/word/2010/wordprocessingCanvas" xmlns:mc="http://schemas.openxmlformats.org/markup-compatibility/2006" xmlns:o="urn:schemas-microsoft-com:office:office" xmlns:r="http://schemas.openxmlformats.org/officeDocument/2006/relationships" xmlns:m="http://schemas.openxmlformats.org/officeDocument/2006/math" xmlns:v="urn:schemas-microsoft-com:vml" xmlns:wp14="http://schemas.microsoft.com/office/word/2010/wordprocessingDrawing" xmlns:wp="http://schemas.openxmlformats.org/drawingml/2006/wordprocessingDrawing" xmlns:w10="urn:schemas-microsoft-com:office:word" xmlns:w="http://schemas.openxmlformats.org/wordprocessingml/2006/main" xmlns:w14="http://schemas.microsoft.com/office/word/2010/wordml" xmlns:w15="http://schemas.microsoft.com/office/word/2012/wordml" xmlns:wpg="http://schemas.microsoft.com/office/word/2010/wordprocessingGroup" xmlns:wpi="http://schemas.microsoft.com/office/word/2010/wordprocessingInk" xmlns:wne="http://schemas.microsoft.com/office/word/2006/wordml" xmlns:wps="http://schemas.microsoft.com/office/word/2010/wordprocessingShape" mc:Ignorable="w14 w15 wp14">
   <w:endnote w:type="separator" w:id="-1">
     <w:p>
       <w:pPr>
@@ -7029,27 +6778,14 @@
 </file>
 
 <file path=word/footer1.xml><?xml version="1.0" encoding="utf-8"?>
-<w:ftr xmlns:wpc="http://schemas.microsoft.com/office/word/2010/wordprocessingCanvas" xmlns:mc="http://schemas.openxmlformats.org/markup-compatibility/2006" xmlns:o="urn:schemas-microsoft-com:office:office" xmlns:r="http://schemas.openxmlformats.org/officeDocument/2006/relationships" xmlns:m="http://schemas.openxmlformats.org/officeDocument/2006/math" xmlns:v="urn:schemas-microsoft-com:vml" xmlns:wp14="http://schemas.microsoft.com/office/word/2010/wordprocessingDrawing" xmlns:wp="http://schemas.openxmlformats.org/drawingml/2006/wordprocessingDrawing" xmlns:w10="urn:schemas-microsoft-com:office:word" xmlns:w="http://schemas.openxmlformats.org/wordprocessingml/2006/main" xmlns:w14="http://schemas.microsoft.com/office/word/2010/wordml" xmlns:wpg="http://schemas.microsoft.com/office/word/2010/wordprocessingGroup" xmlns:wpi="http://schemas.microsoft.com/office/word/2010/wordprocessingInk" xmlns:wne="http://schemas.microsoft.com/office/word/2006/wordml" xmlns:wps="http://schemas.microsoft.com/office/word/2010/wordprocessingShape" mc:Ignorable="w14 wp14">
+<w:ftr xmlns:wpc="http://schemas.microsoft.com/office/word/2010/wordprocessingCanvas" xmlns:mc="http://schemas.openxmlformats.org/markup-compatibility/2006" xmlns:o="urn:schemas-microsoft-com:office:office" xmlns:r="http://schemas.openxmlformats.org/officeDocument/2006/relationships" xmlns:m="http://schemas.openxmlformats.org/officeDocument/2006/math" xmlns:v="urn:schemas-microsoft-com:vml" xmlns:wp14="http://schemas.microsoft.com/office/word/2010/wordprocessingDrawing" xmlns:wp="http://schemas.openxmlformats.org/drawingml/2006/wordprocessingDrawing" xmlns:w10="urn:schemas-microsoft-com:office:word" xmlns:w="http://schemas.openxmlformats.org/wordprocessingml/2006/main" xmlns:w14="http://schemas.microsoft.com/office/word/2010/wordml" xmlns:w15="http://schemas.microsoft.com/office/word/2012/wordml" xmlns:wpg="http://schemas.microsoft.com/office/word/2010/wordprocessingGroup" xmlns:wpi="http://schemas.microsoft.com/office/word/2010/wordprocessingInk" xmlns:wne="http://schemas.microsoft.com/office/word/2006/wordml" xmlns:wps="http://schemas.microsoft.com/office/word/2010/wordprocessingShape" mc:Ignorable="w14 w15 wp14">
   <w:p>
     <w:pPr>
       <w:pStyle w:val="Footer"/>
       <w:jc w:val="center"/>
     </w:pPr>
-    <w:proofErr w:type="spellStart"/>
     <w:r>
-      <w:t>Discworld</w:t>
-    </w:r>
-    <w:proofErr w:type="spellEnd"/>
-    <w:r>
-      <w:t xml:space="preserve"> Ankh </w:t>
-    </w:r>
-    <w:proofErr w:type="spellStart"/>
-    <w:r>
-      <w:t>Morpork</w:t>
-    </w:r>
-    <w:proofErr w:type="spellEnd"/>
-    <w:r>
-      <w:t>: Game project Build1 for Advance Programming Practices</w:t>
+      <w:t>Discworld Ankh Morpork: Game project Build1 for Advance Programming Practices</w:t>
     </w:r>
     <w:r>
       <w:t>.</w:t>
@@ -7059,7 +6795,7 @@
 </file>
 
 <file path=word/footer2.xml><?xml version="1.0" encoding="utf-8"?>
-<w:ftr xmlns:wpc="http://schemas.microsoft.com/office/word/2010/wordprocessingCanvas" xmlns:mc="http://schemas.openxmlformats.org/markup-compatibility/2006" xmlns:o="urn:schemas-microsoft-com:office:office" xmlns:r="http://schemas.openxmlformats.org/officeDocument/2006/relationships" xmlns:m="http://schemas.openxmlformats.org/officeDocument/2006/math" xmlns:v="urn:schemas-microsoft-com:vml" xmlns:wp14="http://schemas.microsoft.com/office/word/2010/wordprocessingDrawing" xmlns:wp="http://schemas.openxmlformats.org/drawingml/2006/wordprocessingDrawing" xmlns:w10="urn:schemas-microsoft-com:office:word" xmlns:w="http://schemas.openxmlformats.org/wordprocessingml/2006/main" xmlns:w14="http://schemas.microsoft.com/office/word/2010/wordml" xmlns:wpg="http://schemas.microsoft.com/office/word/2010/wordprocessingGroup" xmlns:wpi="http://schemas.microsoft.com/office/word/2010/wordprocessingInk" xmlns:wne="http://schemas.microsoft.com/office/word/2006/wordml" xmlns:wps="http://schemas.microsoft.com/office/word/2010/wordprocessingShape" mc:Ignorable="w14 wp14">
+<w:ftr xmlns:wpc="http://schemas.microsoft.com/office/word/2010/wordprocessingCanvas" xmlns:mc="http://schemas.openxmlformats.org/markup-compatibility/2006" xmlns:o="urn:schemas-microsoft-com:office:office" xmlns:r="http://schemas.openxmlformats.org/officeDocument/2006/relationships" xmlns:m="http://schemas.openxmlformats.org/officeDocument/2006/math" xmlns:v="urn:schemas-microsoft-com:vml" xmlns:wp14="http://schemas.microsoft.com/office/word/2010/wordprocessingDrawing" xmlns:wp="http://schemas.openxmlformats.org/drawingml/2006/wordprocessingDrawing" xmlns:w10="urn:schemas-microsoft-com:office:word" xmlns:w="http://schemas.openxmlformats.org/wordprocessingml/2006/main" xmlns:w14="http://schemas.microsoft.com/office/word/2010/wordml" xmlns:w15="http://schemas.microsoft.com/office/word/2012/wordml" xmlns:wpg="http://schemas.microsoft.com/office/word/2010/wordprocessingGroup" xmlns:wpi="http://schemas.microsoft.com/office/word/2010/wordprocessingInk" xmlns:wne="http://schemas.microsoft.com/office/word/2006/wordml" xmlns:wps="http://schemas.microsoft.com/office/word/2010/wordprocessingShape" mc:Ignorable="w14 w15 wp14">
   <w:sdt>
     <w:sdtPr>
       <w:id w:val="235595993"/>
@@ -7096,7 +6832,7 @@
           <w:rPr>
             <w:noProof/>
           </w:rPr>
-          <w:t>ii</w:t>
+          <w:t>6</w:t>
         </w:r>
         <w:r>
           <w:rPr>
@@ -7126,7 +6862,7 @@
 </file>
 
 <file path=word/footnotes.xml><?xml version="1.0" encoding="utf-8"?>
-<w:footnotes xmlns:wpc="http://schemas.microsoft.com/office/word/2010/wordprocessingCanvas" xmlns:mc="http://schemas.openxmlformats.org/markup-compatibility/2006" xmlns:o="urn:schemas-microsoft-com:office:office" xmlns:r="http://schemas.openxmlformats.org/officeDocument/2006/relationships" xmlns:m="http://schemas.openxmlformats.org/officeDocument/2006/math" xmlns:v="urn:schemas-microsoft-com:vml" xmlns:wp14="http://schemas.microsoft.com/office/word/2010/wordprocessingDrawing" xmlns:wp="http://schemas.openxmlformats.org/drawingml/2006/wordprocessingDrawing" xmlns:w10="urn:schemas-microsoft-com:office:word" xmlns:w="http://schemas.openxmlformats.org/wordprocessingml/2006/main" xmlns:w14="http://schemas.microsoft.com/office/word/2010/wordml" xmlns:wpg="http://schemas.microsoft.com/office/word/2010/wordprocessingGroup" xmlns:wpi="http://schemas.microsoft.com/office/word/2010/wordprocessingInk" xmlns:wne="http://schemas.microsoft.com/office/word/2006/wordml" xmlns:wps="http://schemas.microsoft.com/office/word/2010/wordprocessingShape" mc:Ignorable="w14 wp14">
+<w:footnotes xmlns:wpc="http://schemas.microsoft.com/office/word/2010/wordprocessingCanvas" xmlns:mc="http://schemas.openxmlformats.org/markup-compatibility/2006" xmlns:o="urn:schemas-microsoft-com:office:office" xmlns:r="http://schemas.openxmlformats.org/officeDocument/2006/relationships" xmlns:m="http://schemas.openxmlformats.org/officeDocument/2006/math" xmlns:v="urn:schemas-microsoft-com:vml" xmlns:wp14="http://schemas.microsoft.com/office/word/2010/wordprocessingDrawing" xmlns:wp="http://schemas.openxmlformats.org/drawingml/2006/wordprocessingDrawing" xmlns:w10="urn:schemas-microsoft-com:office:word" xmlns:w="http://schemas.openxmlformats.org/wordprocessingml/2006/main" xmlns:w14="http://schemas.microsoft.com/office/word/2010/wordml" xmlns:w15="http://schemas.microsoft.com/office/word/2012/wordml" xmlns:wpg="http://schemas.microsoft.com/office/word/2010/wordprocessingGroup" xmlns:wpi="http://schemas.microsoft.com/office/word/2010/wordprocessingInk" xmlns:wne="http://schemas.microsoft.com/office/word/2006/wordml" xmlns:wps="http://schemas.microsoft.com/office/word/2010/wordprocessingShape" mc:Ignorable="w14 w15 wp14">
   <w:footnote w:type="separator" w:id="-1">
     <w:p>
       <w:pPr>
@@ -7151,7 +6887,7 @@
 </file>
 
 <file path=word/header1.xml><?xml version="1.0" encoding="utf-8"?>
-<w:hdr xmlns:wpc="http://schemas.microsoft.com/office/word/2010/wordprocessingCanvas" xmlns:mc="http://schemas.openxmlformats.org/markup-compatibility/2006" xmlns:o="urn:schemas-microsoft-com:office:office" xmlns:r="http://schemas.openxmlformats.org/officeDocument/2006/relationships" xmlns:m="http://schemas.openxmlformats.org/officeDocument/2006/math" xmlns:v="urn:schemas-microsoft-com:vml" xmlns:wp14="http://schemas.microsoft.com/office/word/2010/wordprocessingDrawing" xmlns:wp="http://schemas.openxmlformats.org/drawingml/2006/wordprocessingDrawing" xmlns:w10="urn:schemas-microsoft-com:office:word" xmlns:w="http://schemas.openxmlformats.org/wordprocessingml/2006/main" xmlns:w14="http://schemas.microsoft.com/office/word/2010/wordml" xmlns:wpg="http://schemas.microsoft.com/office/word/2010/wordprocessingGroup" xmlns:wpi="http://schemas.microsoft.com/office/word/2010/wordprocessingInk" xmlns:wne="http://schemas.microsoft.com/office/word/2006/wordml" xmlns:wps="http://schemas.microsoft.com/office/word/2010/wordprocessingShape" mc:Ignorable="w14 wp14">
+<w:hdr xmlns:wpc="http://schemas.microsoft.com/office/word/2010/wordprocessingCanvas" xmlns:mc="http://schemas.openxmlformats.org/markup-compatibility/2006" xmlns:o="urn:schemas-microsoft-com:office:office" xmlns:r="http://schemas.openxmlformats.org/officeDocument/2006/relationships" xmlns:m="http://schemas.openxmlformats.org/officeDocument/2006/math" xmlns:v="urn:schemas-microsoft-com:vml" xmlns:wp14="http://schemas.microsoft.com/office/word/2010/wordprocessingDrawing" xmlns:wp="http://schemas.openxmlformats.org/drawingml/2006/wordprocessingDrawing" xmlns:w10="urn:schemas-microsoft-com:office:word" xmlns:w="http://schemas.openxmlformats.org/wordprocessingml/2006/main" xmlns:w14="http://schemas.microsoft.com/office/word/2010/wordml" xmlns:w15="http://schemas.microsoft.com/office/word/2012/wordml" xmlns:wpg="http://schemas.microsoft.com/office/word/2010/wordprocessingGroup" xmlns:wpi="http://schemas.microsoft.com/office/word/2010/wordprocessingInk" xmlns:wne="http://schemas.microsoft.com/office/word/2006/wordml" xmlns:wps="http://schemas.microsoft.com/office/word/2010/wordprocessingShape" mc:Ignorable="w14 w15 wp14">
   <w:p>
     <w:pPr>
       <w:pStyle w:val="Header"/>
@@ -7169,21 +6905,8 @@
       <w:t xml:space="preserve"> </w:t>
     </w:r>
     <w:r>
-      <w:t xml:space="preserve">Requirements Specification for </w:t>
+      <w:t>Requirements Specification for Discworld Ankh-Morporkh</w:t>
     </w:r>
-    <w:proofErr w:type="spellStart"/>
-    <w:r>
-      <w:t>Discworld</w:t>
-    </w:r>
-    <w:proofErr w:type="spellEnd"/>
-    <w:r>
-      <w:t xml:space="preserve"> Ankh-</w:t>
-    </w:r>
-    <w:proofErr w:type="spellStart"/>
-    <w:r>
-      <w:t>Morporkh</w:t>
-    </w:r>
-    <w:proofErr w:type="spellEnd"/>
     <w:r>
       <w:tab/>
     </w:r>
@@ -7217,7 +6940,7 @@
 </file>
 
 <file path=word/header2.xml><?xml version="1.0" encoding="utf-8"?>
-<w:hdr xmlns:wpc="http://schemas.microsoft.com/office/word/2010/wordprocessingCanvas" xmlns:mc="http://schemas.openxmlformats.org/markup-compatibility/2006" xmlns:o="urn:schemas-microsoft-com:office:office" xmlns:r="http://schemas.openxmlformats.org/officeDocument/2006/relationships" xmlns:m="http://schemas.openxmlformats.org/officeDocument/2006/math" xmlns:v="urn:schemas-microsoft-com:vml" xmlns:wp14="http://schemas.microsoft.com/office/word/2010/wordprocessingDrawing" xmlns:wp="http://schemas.openxmlformats.org/drawingml/2006/wordprocessingDrawing" xmlns:w10="urn:schemas-microsoft-com:office:word" xmlns:w="http://schemas.openxmlformats.org/wordprocessingml/2006/main" xmlns:w14="http://schemas.microsoft.com/office/word/2010/wordml" xmlns:wpg="http://schemas.microsoft.com/office/word/2010/wordprocessingGroup" xmlns:wpi="http://schemas.microsoft.com/office/word/2010/wordprocessingInk" xmlns:wne="http://schemas.microsoft.com/office/word/2006/wordml" xmlns:wps="http://schemas.microsoft.com/office/word/2010/wordprocessingShape" mc:Ignorable="w14 wp14">
+<w:hdr xmlns:wpc="http://schemas.microsoft.com/office/word/2010/wordprocessingCanvas" xmlns:mc="http://schemas.openxmlformats.org/markup-compatibility/2006" xmlns:o="urn:schemas-microsoft-com:office:office" xmlns:r="http://schemas.openxmlformats.org/officeDocument/2006/relationships" xmlns:m="http://schemas.openxmlformats.org/officeDocument/2006/math" xmlns:v="urn:schemas-microsoft-com:vml" xmlns:wp14="http://schemas.microsoft.com/office/word/2010/wordprocessingDrawing" xmlns:wp="http://schemas.openxmlformats.org/drawingml/2006/wordprocessingDrawing" xmlns:w10="urn:schemas-microsoft-com:office:word" xmlns:w="http://schemas.openxmlformats.org/wordprocessingml/2006/main" xmlns:w14="http://schemas.microsoft.com/office/word/2010/wordml" xmlns:w15="http://schemas.microsoft.com/office/word/2012/wordml" xmlns:wpg="http://schemas.microsoft.com/office/word/2010/wordprocessingGroup" xmlns:wpi="http://schemas.microsoft.com/office/word/2010/wordprocessingInk" xmlns:wne="http://schemas.microsoft.com/office/word/2006/wordml" xmlns:wps="http://schemas.microsoft.com/office/word/2010/wordprocessingShape" mc:Ignorable="w14 w15 wp14">
   <w:p>
     <w:pPr>
       <w:pStyle w:val="Header"/>
@@ -7239,21 +6962,8 @@
       <w:t xml:space="preserve">Requirements Specification for </w:t>
     </w:r>
     <w:r>
-      <w:t xml:space="preserve">Demo1: </w:t>
+      <w:t>Demo1: Discworld Ankh Morpork</w:t>
     </w:r>
-    <w:proofErr w:type="spellStart"/>
-    <w:r>
-      <w:t>Discworld</w:t>
-    </w:r>
-    <w:proofErr w:type="spellEnd"/>
-    <w:r>
-      <w:t xml:space="preserve"> Ankh </w:t>
-    </w:r>
-    <w:proofErr w:type="spellStart"/>
-    <w:r>
-      <w:t>Morpork</w:t>
-    </w:r>
-    <w:proofErr w:type="spellEnd"/>
     <w:r>
       <w:tab/>
     </w:r>
@@ -7262,7 +6972,7 @@
 </file>
 
 <file path=word/numbering.xml><?xml version="1.0" encoding="utf-8"?>
-<w:numbering xmlns:wpc="http://schemas.microsoft.com/office/word/2010/wordprocessingCanvas" xmlns:mc="http://schemas.openxmlformats.org/markup-compatibility/2006" xmlns:o="urn:schemas-microsoft-com:office:office" xmlns:r="http://schemas.openxmlformats.org/officeDocument/2006/relationships" xmlns:m="http://schemas.openxmlformats.org/officeDocument/2006/math" xmlns:v="urn:schemas-microsoft-com:vml" xmlns:wp14="http://schemas.microsoft.com/office/word/2010/wordprocessingDrawing" xmlns:wp="http://schemas.openxmlformats.org/drawingml/2006/wordprocessingDrawing" xmlns:w10="urn:schemas-microsoft-com:office:word" xmlns:w="http://schemas.openxmlformats.org/wordprocessingml/2006/main" xmlns:w14="http://schemas.microsoft.com/office/word/2010/wordml" xmlns:wpg="http://schemas.microsoft.com/office/word/2010/wordprocessingGroup" xmlns:wpi="http://schemas.microsoft.com/office/word/2010/wordprocessingInk" xmlns:wne="http://schemas.microsoft.com/office/word/2006/wordml" xmlns:wps="http://schemas.microsoft.com/office/word/2010/wordprocessingShape" mc:Ignorable="w14 wp14">
+<w:numbering xmlns:wpc="http://schemas.microsoft.com/office/word/2010/wordprocessingCanvas" xmlns:mc="http://schemas.openxmlformats.org/markup-compatibility/2006" xmlns:o="urn:schemas-microsoft-com:office:office" xmlns:r="http://schemas.openxmlformats.org/officeDocument/2006/relationships" xmlns:m="http://schemas.openxmlformats.org/officeDocument/2006/math" xmlns:v="urn:schemas-microsoft-com:vml" xmlns:wp14="http://schemas.microsoft.com/office/word/2010/wordprocessingDrawing" xmlns:wp="http://schemas.openxmlformats.org/drawingml/2006/wordprocessingDrawing" xmlns:w10="urn:schemas-microsoft-com:office:word" xmlns:w="http://schemas.openxmlformats.org/wordprocessingml/2006/main" xmlns:w14="http://schemas.microsoft.com/office/word/2010/wordml" xmlns:w15="http://schemas.microsoft.com/office/word/2012/wordml" xmlns:wpg="http://schemas.microsoft.com/office/word/2010/wordprocessingGroup" xmlns:wpi="http://schemas.microsoft.com/office/word/2010/wordprocessingInk" xmlns:wne="http://schemas.microsoft.com/office/word/2006/wordml" xmlns:wps="http://schemas.microsoft.com/office/word/2010/wordprocessingShape" mc:Ignorable="w14 w15 wp14">
   <w:abstractNum w:abstractNumId="0">
     <w:nsid w:val="FFFFFFFB"/>
     <w:multiLevelType w:val="multilevel"/>
@@ -7881,7 +7591,7 @@
 </file>
 
 <file path=word/styles.xml><?xml version="1.0" encoding="utf-8"?>
-<w:styles xmlns:mc="http://schemas.openxmlformats.org/markup-compatibility/2006" xmlns:r="http://schemas.openxmlformats.org/officeDocument/2006/relationships" xmlns:w="http://schemas.openxmlformats.org/wordprocessingml/2006/main" xmlns:w14="http://schemas.microsoft.com/office/word/2010/wordml" mc:Ignorable="w14">
+<w:styles xmlns:mc="http://schemas.openxmlformats.org/markup-compatibility/2006" xmlns:r="http://schemas.openxmlformats.org/officeDocument/2006/relationships" xmlns:w="http://schemas.openxmlformats.org/wordprocessingml/2006/main" xmlns:w14="http://schemas.microsoft.com/office/word/2010/wordml" xmlns:w15="http://schemas.microsoft.com/office/word/2012/wordml" mc:Ignorable="w14 w15">
   <w:docDefaults>
     <w:rPrDefault>
       <w:rPr>
@@ -7897,931 +7607,378 @@
       </w:pPr>
     </w:pPrDefault>
   </w:docDefaults>
-  <w:latentStyles w:defLockedState="0" w:defUIPriority="99" w:defSemiHidden="1" w:defUnhideWhenUsed="1" w:defQFormat="0" w:count="267">
-    <w:lsdException w:name="Normal" w:semiHidden="0" w:uiPriority="0" w:unhideWhenUsed="0" w:qFormat="1"/>
-    <w:lsdException w:name="heading 1" w:semiHidden="0" w:uiPriority="0" w:unhideWhenUsed="0" w:qFormat="1"/>
-    <w:lsdException w:name="heading 2" w:uiPriority="0" w:qFormat="1"/>
-    <w:lsdException w:name="heading 3" w:uiPriority="0" w:qFormat="1"/>
-    <w:lsdException w:name="heading 4" w:uiPriority="0" w:qFormat="1"/>
-    <w:lsdException w:name="heading 5" w:uiPriority="0" w:qFormat="1"/>
-    <w:lsdException w:name="heading 6" w:uiPriority="0" w:qFormat="1"/>
-    <w:lsdException w:name="heading 7" w:uiPriority="0" w:qFormat="1"/>
-    <w:lsdException w:name="heading 8" w:uiPriority="0" w:qFormat="1"/>
-    <w:lsdException w:name="heading 9" w:uiPriority="0" w:qFormat="1"/>
-    <w:lsdException w:name="toc 1" w:uiPriority="0"/>
-    <w:lsdException w:name="toc 2" w:uiPriority="0"/>
-    <w:lsdException w:name="toc 3" w:uiPriority="39"/>
-    <w:lsdException w:name="toc 4" w:uiPriority="39"/>
-    <w:lsdException w:name="toc 5" w:uiPriority="39"/>
-    <w:lsdException w:name="toc 6" w:uiPriority="39"/>
-    <w:lsdException w:name="toc 7" w:uiPriority="39"/>
-    <w:lsdException w:name="toc 8" w:uiPriority="39"/>
-    <w:lsdException w:name="toc 9" w:uiPriority="39"/>
-    <w:lsdException w:name="caption" w:uiPriority="35" w:qFormat="1"/>
-    <w:lsdException w:name="Title" w:semiHidden="0" w:uiPriority="0" w:unhideWhenUsed="0" w:qFormat="1"/>
-    <w:lsdException w:name="Default Paragraph Font" w:uiPriority="1"/>
-    <w:lsdException w:name="Subtitle" w:semiHidden="0" w:uiPriority="11" w:unhideWhenUsed="0" w:qFormat="1"/>
-    <w:lsdException w:name="Strong" w:semiHidden="0" w:uiPriority="22" w:unhideWhenUsed="0" w:qFormat="1"/>
-    <w:lsdException w:name="Emphasis" w:semiHidden="0" w:uiPriority="20" w:unhideWhenUsed="0" w:qFormat="1"/>
-    <w:lsdException w:name="Table Grid" w:semiHidden="0" w:uiPriority="39" w:unhideWhenUsed="0"/>
-    <w:lsdException w:name="Placeholder Text" w:unhideWhenUsed="0"/>
-    <w:lsdException w:name="No Spacing" w:semiHidden="0" w:uiPriority="1" w:unhideWhenUsed="0" w:qFormat="1"/>
-    <w:lsdException w:name="Light Shading" w:semiHidden="0" w:uiPriority="60" w:unhideWhenUsed="0"/>
-    <w:lsdException w:name="Light List" w:semiHidden="0" w:uiPriority="61" w:unhideWhenUsed="0"/>
-    <w:lsdException w:name="Light Grid" w:semiHidden="0" w:uiPriority="62" w:unhideWhenUsed="0"/>
-    <w:lsdException w:name="Medium Shading 1" w:semiHidden="0" w:uiPriority="63" w:unhideWhenUsed="0"/>
-    <w:lsdException w:name="Medium Shading 2" w:semiHidden="0" w:uiPriority="64" w:unhideWhenUsed="0"/>
-    <w:lsdException w:name="Medium List 1" w:semiHidden="0" w:uiPriority="65" w:unhideWhenUsed="0"/>
-    <w:lsdException w:name="Medium List 2" w:semiHidden="0" w:uiPriority="66" w:unhideWhenUsed="0"/>
-    <w:lsdException w:name="Medium Grid 1" w:semiHidden="0" w:uiPriority="67" w:unhideWhenUsed="0"/>
-    <w:lsdException w:name="Medium Grid 2" w:semiHidden="0" w:uiPriority="68" w:unhideWhenUsed="0"/>
-    <w:lsdException w:name="Medium Grid 3" w:semiHidden="0" w:uiPriority="69" w:unhideWhenUsed="0"/>
-    <w:lsdException w:name="Dark List" w:semiHidden="0" w:uiPriority="70" w:unhideWhenUsed="0"/>
-    <w:lsdException w:name="Colorful Shading" w:semiHidden="0" w:uiPriority="71" w:unhideWhenUsed="0"/>
-    <w:lsdException w:name="Colorful List" w:semiHidden="0" w:uiPriority="72" w:unhideWhenUsed="0"/>
-    <w:lsdException w:name="Colorful Grid" w:semiHidden="0" w:uiPriority="73" w:unhideWhenUsed="0"/>
-    <w:lsdException w:name="Light Shading Accent 1" w:semiHidden="0" w:uiPriority="60" w:unhideWhenUsed="0"/>
-    <w:lsdException w:name="Light List Accent 1" w:semiHidden="0" w:uiPriority="61" w:unhideWhenUsed="0"/>
-    <w:lsdException w:name="Light Grid Accent 1" w:semiHidden="0" w:uiPriority="62" w:unhideWhenUsed="0"/>
-    <w:lsdException w:name="Medium Shading 1 Accent 1" w:semiHidden="0" w:uiPriority="63" w:unhideWhenUsed="0"/>
-    <w:lsdException w:name="Medium Shading 2 Accent 1" w:semiHidden="0" w:uiPriority="64" w:unhideWhenUsed="0"/>
-    <w:lsdException w:name="Medium List 1 Accent 1" w:semiHidden="0" w:uiPriority="65" w:unhideWhenUsed="0"/>
-    <w:lsdException w:name="Revision" w:unhideWhenUsed="0"/>
-    <w:lsdException w:name="List Paragraph" w:semiHidden="0" w:uiPriority="34" w:unhideWhenUsed="0" w:qFormat="1"/>
-    <w:lsdException w:name="Quote" w:semiHidden="0" w:uiPriority="29" w:unhideWhenUsed="0" w:qFormat="1"/>
-    <w:lsdException w:name="Intense Quote" w:semiHidden="0" w:uiPriority="30" w:unhideWhenUsed="0" w:qFormat="1"/>
-    <w:lsdException w:name="Medium List 2 Accent 1" w:semiHidden="0" w:uiPriority="66" w:unhideWhenUsed="0"/>
-    <w:lsdException w:name="Medium Grid 1 Accent 1" w:semiHidden="0" w:uiPriority="67" w:unhideWhenUsed="0"/>
-    <w:lsdException w:name="Medium Grid 2 Accent 1" w:semiHidden="0" w:uiPriority="68" w:unhideWhenUsed="0"/>
-    <w:lsdException w:name="Medium Grid 3 Accent 1" w:semiHidden="0" w:uiPriority="69" w:unhideWhenUsed="0"/>
-    <w:lsdException w:name="Dark List Accent 1" w:semiHidden="0" w:uiPriority="70" w:unhideWhenUsed="0"/>
-    <w:lsdException w:name="Colorful Shading Accent 1" w:semiHidden="0" w:uiPriority="71" w:unhideWhenUsed="0"/>
-    <w:lsdException w:name="Colorful List Accent 1" w:semiHidden="0" w:uiPriority="72" w:unhideWhenUsed="0"/>
-    <w:lsdException w:name="Colorful Grid Accent 1" w:semiHidden="0" w:uiPriority="73" w:unhideWhenUsed="0"/>
-    <w:lsdException w:name="Light Shading Accent 2" w:semiHidden="0" w:uiPriority="60" w:unhideWhenUsed="0"/>
-    <w:lsdException w:name="Light List Accent 2" w:semiHidden="0" w:uiPriority="61" w:unhideWhenUsed="0"/>
-    <w:lsdException w:name="Light Grid Accent 2" w:semiHidden="0" w:uiPriority="62" w:unhideWhenUsed="0"/>
-    <w:lsdException w:name="Medium Shading 1 Accent 2" w:semiHidden="0" w:uiPriority="63" w:unhideWhenUsed="0"/>
-    <w:lsdException w:name="Medium Shading 2 Accent 2" w:semiHidden="0" w:uiPriority="64" w:unhideWhenUsed="0"/>
-    <w:lsdException w:name="Medium List 1 Accent 2" w:semiHidden="0" w:uiPriority="65" w:unhideWhenUsed="0"/>
-    <w:lsdException w:name="Medium List 2 Accent 2" w:semiHidden="0" w:uiPriority="66" w:unhideWhenUsed="0"/>
-    <w:lsdException w:name="Medium Grid 1 Accent 2" w:semiHidden="0" w:uiPriority="67" w:unhideWhenUsed="0"/>
-    <w:lsdException w:name="Medium Grid 2 Accent 2" w:semiHidden="0" w:uiPriority="68" w:unhideWhenUsed="0"/>
-    <w:lsdException w:name="Medium Grid 3 Accent 2" w:semiHidden="0" w:uiPriority="69" w:unhideWhenUsed="0"/>
-    <w:lsdException w:name="Dark List Accent 2" w:semiHidden="0" w:uiPriority="70" w:unhideWhenUsed="0"/>
-    <w:lsdException w:name="Colorful Shading Accent 2" w:semiHidden="0" w:uiPriority="71" w:unhideWhenUsed="0"/>
-    <w:lsdException w:name="Colorful List Accent 2" w:semiHidden="0" w:uiPriority="72" w:unhideWhenUsed="0"/>
-    <w:lsdException w:name="Colorful Grid Accent 2" w:semiHidden="0" w:uiPriority="73" w:unhideWhenUsed="0"/>
-    <w:lsdException w:name="Light Shading Accent 3" w:semiHidden="0" w:uiPriority="60" w:unhideWhenUsed="0"/>
-    <w:lsdException w:name="Light List Accent 3" w:semiHidden="0" w:uiPriority="61" w:unhideWhenUsed="0"/>
-    <w:lsdException w:name="Light Grid Accent 3" w:semiHidden="0" w:uiPriority="62" w:unhideWhenUsed="0"/>
-    <w:lsdException w:name="Medium Shading 1 Accent 3" w:semiHidden="0" w:uiPriority="63" w:unhideWhenUsed="0"/>
-    <w:lsdException w:name="Medium Shading 2 Accent 3" w:semiHidden="0" w:uiPriority="64" w:unhideWhenUsed="0"/>
-    <w:lsdException w:name="Medium List 1 Accent 3" w:semiHidden="0" w:uiPriority="65" w:unhideWhenUsed="0"/>
-    <w:lsdException w:name="Medium List 2 Accent 3" w:semiHidden="0" w:uiPriority="66" w:unhideWhenUsed="0"/>
-    <w:lsdException w:name="Medium Grid 1 Accent 3" w:semiHidden="0" w:uiPriority="67" w:unhideWhenUsed="0"/>
-    <w:lsdException w:name="Medium Grid 2 Accent 3" w:semiHidden="0" w:uiPriority="68" w:unhideWhenUsed="0"/>
-    <w:lsdException w:name="Medium Grid 3 Accent 3" w:semiHidden="0" w:uiPriority="69" w:unhideWhenUsed="0"/>
-    <w:lsdException w:name="Dark List Accent 3" w:semiHidden="0" w:uiPriority="70" w:unhideWhenUsed="0"/>
-    <w:lsdException w:name="Colorful Shading Accent 3" w:semiHidden="0" w:uiPriority="71" w:unhideWhenUsed="0"/>
-    <w:lsdException w:name="Colorful List Accent 3" w:semiHidden="0" w:uiPriority="72" w:unhideWhenUsed="0"/>
-    <w:lsdException w:name="Colorful Grid Accent 3" w:semiHidden="0" w:uiPriority="73" w:unhideWhenUsed="0"/>
-    <w:lsdException w:name="Light Shading Accent 4" w:semiHidden="0" w:uiPriority="60" w:unhideWhenUsed="0"/>
-    <w:lsdException w:name="Light List Accent 4" w:semiHidden="0" w:uiPriority="61" w:unhideWhenUsed="0"/>
-    <w:lsdException w:name="Light Grid Accent 4" w:semiHidden="0" w:uiPriority="62" w:unhideWhenUsed="0"/>
-    <w:lsdException w:name="Medium Shading 1 Accent 4" w:semiHidden="0" w:uiPriority="63" w:unhideWhenUsed="0"/>
-    <w:lsdException w:name="Medium Shading 2 Accent 4" w:semiHidden="0" w:uiPriority="64" w:unhideWhenUsed="0"/>
-    <w:lsdException w:name="Medium List 1 Accent 4" w:semiHidden="0" w:uiPriority="65" w:unhideWhenUsed="0"/>
-    <w:lsdException w:name="Medium List 2 Accent 4" w:semiHidden="0" w:uiPriority="66" w:unhideWhenUsed="0"/>
-    <w:lsdException w:name="Medium Grid 1 Accent 4" w:semiHidden="0" w:uiPriority="67" w:unhideWhenUsed="0"/>
-    <w:lsdException w:name="Medium Grid 2 Accent 4" w:semiHidden="0" w:uiPriority="68" w:unhideWhenUsed="0"/>
-    <w:lsdException w:name="Medium Grid 3 Accent 4" w:semiHidden="0" w:uiPriority="69" w:unhideWhenUsed="0"/>
-    <w:lsdException w:name="Dark List Accent 4" w:semiHidden="0" w:uiPriority="70" w:unhideWhenUsed="0"/>
-    <w:lsdException w:name="Colorful Shading Accent 4" w:semiHidden="0" w:uiPriority="71" w:unhideWhenUsed="0"/>
-    <w:lsdException w:name="Colorful List Accent 4" w:semiHidden="0" w:uiPriority="72" w:unhideWhenUsed="0"/>
-    <w:lsdException w:name="Colorful Grid Accent 4" w:semiHidden="0" w:uiPriority="73" w:unhideWhenUsed="0"/>
-    <w:lsdException w:name="Light Shading Accent 5" w:semiHidden="0" w:uiPriority="60" w:unhideWhenUsed="0"/>
-    <w:lsdException w:name="Light List Accent 5" w:semiHidden="0" w:uiPriority="61" w:unhideWhenUsed="0"/>
-    <w:lsdException w:name="Light Grid Accent 5" w:semiHidden="0" w:uiPriority="62" w:unhideWhenUsed="0"/>
-    <w:lsdException w:name="Medium Shading 1 Accent 5" w:semiHidden="0" w:uiPriority="63" w:unhideWhenUsed="0"/>
-    <w:lsdException w:name="Medium Shading 2 Accent 5" w:semiHidden="0" w:uiPriority="64" w:unhideWhenUsed="0"/>
-    <w:lsdException w:name="Medium List 1 Accent 5" w:semiHidden="0" w:uiPriority="65" w:unhideWhenUsed="0"/>
-    <w:lsdException w:name="Medium List 2 Accent 5" w:semiHidden="0" w:uiPriority="66" w:unhideWhenUsed="0"/>
-    <w:lsdException w:name="Medium Grid 1 Accent 5" w:semiHidden="0" w:uiPriority="67" w:unhideWhenUsed="0"/>
-    <w:lsdException w:name="Medium Grid 2 Accent 5" w:semiHidden="0" w:uiPriority="68" w:unhideWhenUsed="0"/>
-    <w:lsdException w:name="Medium Grid 3 Accent 5" w:semiHidden="0" w:uiPriority="69" w:unhideWhenUsed="0"/>
-    <w:lsdException w:name="Dark List Accent 5" w:semiHidden="0" w:uiPriority="70" w:unhideWhenUsed="0"/>
-    <w:lsdException w:name="Colorful Shading Accent 5" w:semiHidden="0" w:uiPriority="71" w:unhideWhenUsed="0"/>
-    <w:lsdException w:name="Colorful List Accent 5" w:semiHidden="0" w:uiPriority="72" w:unhideWhenUsed="0"/>
-    <w:lsdException w:name="Colorful Grid Accent 5" w:semiHidden="0" w:uiPriority="73" w:unhideWhenUsed="0"/>
-    <w:lsdException w:name="Light Shading Accent 6" w:semiHidden="0" w:uiPriority="60" w:unhideWhenUsed="0"/>
-    <w:lsdException w:name="Light List Accent 6" w:semiHidden="0" w:uiPriority="61" w:unhideWhenUsed="0"/>
-    <w:lsdException w:name="Light Grid Accent 6" w:semiHidden="0" w:uiPriority="62" w:unhideWhenUsed="0"/>
-    <w:lsdException w:name="Medium Shading 1 Accent 6" w:semiHidden="0" w:uiPriority="63" w:unhideWhenUsed="0"/>
-    <w:lsdException w:name="Medium Shading 2 Accent 6" w:semiHidden="0" w:uiPriority="64" w:unhideWhenUsed="0"/>
-    <w:lsdException w:name="Medium List 1 Accent 6" w:semiHidden="0" w:uiPriority="65" w:unhideWhenUsed="0"/>
-    <w:lsdException w:name="Medium List 2 Accent 6" w:semiHidden="0" w:uiPriority="66" w:unhideWhenUsed="0"/>
-    <w:lsdException w:name="Medium Grid 1 Accent 6" w:semiHidden="0" w:uiPriority="67" w:unhideWhenUsed="0"/>
-    <w:lsdException w:name="Medium Grid 2 Accent 6" w:semiHidden="0" w:uiPriority="68" w:unhideWhenUsed="0"/>
-    <w:lsdException w:name="Medium Grid 3 Accent 6" w:semiHidden="0" w:uiPriority="69" w:unhideWhenUsed="0"/>
-    <w:lsdException w:name="Dark List Accent 6" w:semiHidden="0" w:uiPriority="70" w:unhideWhenUsed="0"/>
-    <w:lsdException w:name="Colorful Shading Accent 6" w:semiHidden="0" w:uiPriority="71" w:unhideWhenUsed="0"/>
-    <w:lsdException w:name="Colorful List Accent 6" w:semiHidden="0" w:uiPriority="72" w:unhideWhenUsed="0"/>
-    <w:lsdException w:name="Colorful Grid Accent 6" w:semiHidden="0" w:uiPriority="73" w:unhideWhenUsed="0"/>
-    <w:lsdException w:name="Subtle Emphasis" w:semiHidden="0" w:uiPriority="19" w:unhideWhenUsed="0" w:qFormat="1"/>
-    <w:lsdException w:name="Intense Emphasis" w:semiHidden="0" w:uiPriority="21" w:unhideWhenUsed="0" w:qFormat="1"/>
-    <w:lsdException w:name="Subtle Reference" w:semiHidden="0" w:uiPriority="31" w:unhideWhenUsed="0" w:qFormat="1"/>
-    <w:lsdException w:name="Intense Reference" w:semiHidden="0" w:uiPriority="32" w:unhideWhenUsed="0" w:qFormat="1"/>
-    <w:lsdException w:name="Book Title" w:semiHidden="0" w:uiPriority="33" w:unhideWhenUsed="0" w:qFormat="1"/>
-    <w:lsdException w:name="Bibliography" w:uiPriority="37"/>
-    <w:lsdException w:name="TOC Heading" w:uiPriority="39" w:qFormat="1"/>
-  </w:latentStyles>
-  <w:style w:type="paragraph" w:default="1" w:styleId="Normal">
-    <w:name w:val="Normal"/>
-    <w:qFormat/>
-    <w:rsid w:val="009A6621"/>
-    <w:pPr>
-      <w:spacing w:after="0" w:line="240" w:lineRule="exact"/>
-    </w:pPr>
-    <w:rPr>
-      <w:rFonts w:ascii="Times" w:eastAsia="Times New Roman" w:hAnsi="Times" w:cs="Times New Roman"/>
-      <w:sz w:val="24"/>
-      <w:szCs w:val="20"/>
-      <w:lang w:val="en-US"/>
-    </w:rPr>
-  </w:style>
-  <w:style w:type="paragraph" w:styleId="Heading1">
-    <w:name w:val="heading 1"/>
-    <w:basedOn w:val="Normal"/>
-    <w:next w:val="Normal"/>
-    <w:link w:val="Heading1Char"/>
-    <w:qFormat/>
-    <w:rsid w:val="009A6621"/>
-    <w:pPr>
-      <w:keepNext/>
-      <w:keepLines/>
-      <w:numPr>
-        <w:numId w:val="1"/>
-      </w:numPr>
-      <w:spacing w:before="480" w:after="240" w:line="240" w:lineRule="atLeast"/>
-      <w:outlineLvl w:val="0"/>
-    </w:pPr>
-    <w:rPr>
-      <w:b/>
-      <w:kern w:val="28"/>
-      <w:sz w:val="36"/>
-    </w:rPr>
-  </w:style>
-  <w:style w:type="paragraph" w:styleId="Heading2">
-    <w:name w:val="heading 2"/>
-    <w:basedOn w:val="Normal"/>
-    <w:next w:val="Normal"/>
-    <w:link w:val="Heading2Char"/>
-    <w:qFormat/>
-    <w:rsid w:val="009A6621"/>
-    <w:pPr>
-      <w:keepNext/>
-      <w:keepLines/>
-      <w:numPr>
-        <w:ilvl w:val="1"/>
-        <w:numId w:val="1"/>
-      </w:numPr>
-      <w:spacing w:before="280" w:after="280" w:line="240" w:lineRule="atLeast"/>
-      <w:outlineLvl w:val="1"/>
-    </w:pPr>
-    <w:rPr>
-      <w:b/>
-      <w:sz w:val="28"/>
-    </w:rPr>
-  </w:style>
-  <w:style w:type="paragraph" w:styleId="Heading3">
-    <w:name w:val="heading 3"/>
-    <w:basedOn w:val="Normal"/>
-    <w:next w:val="Normal"/>
-    <w:link w:val="Heading3Char"/>
-    <w:qFormat/>
-    <w:rsid w:val="009A6621"/>
-    <w:pPr>
-      <w:numPr>
-        <w:ilvl w:val="2"/>
-        <w:numId w:val="1"/>
-      </w:numPr>
-      <w:spacing w:before="240" w:after="240"/>
-      <w:outlineLvl w:val="2"/>
-    </w:pPr>
-    <w:rPr>
-      <w:b/>
-    </w:rPr>
-  </w:style>
-  <w:style w:type="paragraph" w:styleId="Heading4">
-    <w:name w:val="heading 4"/>
-    <w:basedOn w:val="Normal"/>
-    <w:next w:val="Normal"/>
-    <w:link w:val="Heading4Char"/>
-    <w:qFormat/>
-    <w:rsid w:val="009A6621"/>
-    <w:pPr>
-      <w:keepNext/>
-      <w:numPr>
-        <w:ilvl w:val="3"/>
-        <w:numId w:val="1"/>
-      </w:numPr>
-      <w:spacing w:before="240" w:after="60" w:line="220" w:lineRule="exact"/>
-      <w:jc w:val="both"/>
-      <w:outlineLvl w:val="3"/>
-    </w:pPr>
-    <w:rPr>
-      <w:rFonts w:ascii="Times New Roman" w:hAnsi="Times New Roman"/>
-      <w:b/>
-      <w:i/>
-      <w:sz w:val="22"/>
-    </w:rPr>
-  </w:style>
-  <w:style w:type="paragraph" w:styleId="Heading5">
-    <w:name w:val="heading 5"/>
-    <w:basedOn w:val="Normal"/>
-    <w:next w:val="Normal"/>
-    <w:link w:val="Heading5Char"/>
-    <w:qFormat/>
-    <w:rsid w:val="009A6621"/>
-    <w:pPr>
-      <w:numPr>
-        <w:ilvl w:val="4"/>
-        <w:numId w:val="1"/>
-      </w:numPr>
-      <w:spacing w:before="240" w:after="60" w:line="220" w:lineRule="exact"/>
-      <w:jc w:val="both"/>
-      <w:outlineLvl w:val="4"/>
-    </w:pPr>
-    <w:rPr>
-      <w:rFonts w:ascii="Arial" w:hAnsi="Arial"/>
-      <w:sz w:val="22"/>
-    </w:rPr>
-  </w:style>
-  <w:style w:type="paragraph" w:styleId="Heading6">
-    <w:name w:val="heading 6"/>
-    <w:basedOn w:val="Normal"/>
-    <w:next w:val="Normal"/>
-    <w:link w:val="Heading6Char"/>
-    <w:qFormat/>
-    <w:rsid w:val="009A6621"/>
-    <w:pPr>
-      <w:numPr>
-        <w:ilvl w:val="5"/>
-        <w:numId w:val="1"/>
-      </w:numPr>
-      <w:spacing w:before="240" w:after="60" w:line="220" w:lineRule="exact"/>
-      <w:jc w:val="both"/>
-      <w:outlineLvl w:val="5"/>
-    </w:pPr>
-    <w:rPr>
-      <w:rFonts w:ascii="Arial" w:hAnsi="Arial"/>
-      <w:i/>
-      <w:sz w:val="22"/>
-    </w:rPr>
-  </w:style>
-  <w:style w:type="paragraph" w:styleId="Heading7">
-    <w:name w:val="heading 7"/>
-    <w:basedOn w:val="Normal"/>
-    <w:next w:val="Normal"/>
-    <w:link w:val="Heading7Char"/>
-    <w:qFormat/>
-    <w:rsid w:val="009A6621"/>
-    <w:pPr>
-      <w:numPr>
-        <w:ilvl w:val="6"/>
-        <w:numId w:val="1"/>
-      </w:numPr>
-      <w:spacing w:before="240" w:after="60" w:line="220" w:lineRule="exact"/>
-      <w:jc w:val="both"/>
-      <w:outlineLvl w:val="6"/>
-    </w:pPr>
-    <w:rPr>
-      <w:rFonts w:ascii="Arial" w:hAnsi="Arial"/>
-      <w:sz w:val="20"/>
-    </w:rPr>
-  </w:style>
-  <w:style w:type="paragraph" w:styleId="Heading8">
-    <w:name w:val="heading 8"/>
-    <w:basedOn w:val="Normal"/>
-    <w:next w:val="Normal"/>
-    <w:link w:val="Heading8Char"/>
-    <w:qFormat/>
-    <w:rsid w:val="009A6621"/>
-    <w:pPr>
-      <w:numPr>
-        <w:ilvl w:val="7"/>
-        <w:numId w:val="1"/>
-      </w:numPr>
-      <w:spacing w:before="240" w:after="60" w:line="220" w:lineRule="exact"/>
-      <w:jc w:val="both"/>
-      <w:outlineLvl w:val="7"/>
-    </w:pPr>
-    <w:rPr>
-      <w:rFonts w:ascii="Arial" w:hAnsi="Arial"/>
-      <w:i/>
-      <w:sz w:val="20"/>
-    </w:rPr>
-  </w:style>
-  <w:style w:type="paragraph" w:styleId="Heading9">
-    <w:name w:val="heading 9"/>
-    <w:basedOn w:val="Normal"/>
-    <w:next w:val="Normal"/>
-    <w:link w:val="Heading9Char"/>
-    <w:qFormat/>
-    <w:rsid w:val="009A6621"/>
-    <w:pPr>
-      <w:numPr>
-        <w:ilvl w:val="8"/>
-        <w:numId w:val="1"/>
-      </w:numPr>
-      <w:spacing w:before="240" w:after="60" w:line="220" w:lineRule="exact"/>
-      <w:jc w:val="both"/>
-      <w:outlineLvl w:val="8"/>
-    </w:pPr>
-    <w:rPr>
-      <w:rFonts w:ascii="Arial" w:hAnsi="Arial"/>
-      <w:i/>
-      <w:sz w:val="18"/>
-    </w:rPr>
-  </w:style>
-  <w:style w:type="character" w:default="1" w:styleId="DefaultParagraphFont">
-    <w:name w:val="Default Paragraph Font"/>
-    <w:uiPriority w:val="1"/>
-    <w:semiHidden/>
-    <w:unhideWhenUsed/>
-  </w:style>
-  <w:style w:type="table" w:default="1" w:styleId="TableNormal">
-    <w:name w:val="Normal Table"/>
-    <w:uiPriority w:val="99"/>
-    <w:semiHidden/>
-    <w:unhideWhenUsed/>
-    <w:tblPr>
-      <w:tblInd w:w="0" w:type="dxa"/>
-      <w:tblCellMar>
-        <w:top w:w="0" w:type="dxa"/>
-        <w:left w:w="108" w:type="dxa"/>
-        <w:bottom w:w="0" w:type="dxa"/>
-        <w:right w:w="108" w:type="dxa"/>
-      </w:tblCellMar>
-    </w:tblPr>
-  </w:style>
-  <w:style w:type="numbering" w:default="1" w:styleId="NoList">
-    <w:name w:val="No List"/>
-    <w:uiPriority w:val="99"/>
-    <w:semiHidden/>
-    <w:unhideWhenUsed/>
-  </w:style>
-  <w:style w:type="character" w:customStyle="1" w:styleId="Heading1Char">
-    <w:name w:val="Heading 1 Char"/>
-    <w:basedOn w:val="DefaultParagraphFont"/>
-    <w:link w:val="Heading1"/>
-    <w:rsid w:val="009A6621"/>
-    <w:rPr>
-      <w:rFonts w:ascii="Times" w:eastAsia="Times New Roman" w:hAnsi="Times" w:cs="Times New Roman"/>
-      <w:b/>
-      <w:kern w:val="28"/>
-      <w:sz w:val="36"/>
-      <w:szCs w:val="20"/>
-      <w:lang w:val="en-US"/>
-    </w:rPr>
-  </w:style>
-  <w:style w:type="character" w:customStyle="1" w:styleId="Heading2Char">
-    <w:name w:val="Heading 2 Char"/>
-    <w:basedOn w:val="DefaultParagraphFont"/>
-    <w:link w:val="Heading2"/>
-    <w:rsid w:val="009A6621"/>
-    <w:rPr>
-      <w:rFonts w:ascii="Times" w:eastAsia="Times New Roman" w:hAnsi="Times" w:cs="Times New Roman"/>
-      <w:b/>
-      <w:sz w:val="28"/>
-      <w:szCs w:val="20"/>
-      <w:lang w:val="en-US"/>
-    </w:rPr>
-  </w:style>
-  <w:style w:type="character" w:customStyle="1" w:styleId="Heading3Char">
-    <w:name w:val="Heading 3 Char"/>
-    <w:basedOn w:val="DefaultParagraphFont"/>
-    <w:link w:val="Heading3"/>
-    <w:rsid w:val="009A6621"/>
-    <w:rPr>
-      <w:rFonts w:ascii="Times" w:eastAsia="Times New Roman" w:hAnsi="Times" w:cs="Times New Roman"/>
-      <w:b/>
-      <w:sz w:val="24"/>
-      <w:szCs w:val="20"/>
-      <w:lang w:val="en-US"/>
-    </w:rPr>
-  </w:style>
-  <w:style w:type="character" w:customStyle="1" w:styleId="Heading4Char">
-    <w:name w:val="Heading 4 Char"/>
-    <w:basedOn w:val="DefaultParagraphFont"/>
-    <w:link w:val="Heading4"/>
-    <w:rsid w:val="009A6621"/>
-    <w:rPr>
-      <w:rFonts w:ascii="Times New Roman" w:eastAsia="Times New Roman" w:hAnsi="Times New Roman" w:cs="Times New Roman"/>
-      <w:b/>
-      <w:i/>
-      <w:szCs w:val="20"/>
-      <w:lang w:val="en-US"/>
-    </w:rPr>
-  </w:style>
-  <w:style w:type="character" w:customStyle="1" w:styleId="Heading5Char">
-    <w:name w:val="Heading 5 Char"/>
-    <w:basedOn w:val="DefaultParagraphFont"/>
-    <w:link w:val="Heading5"/>
-    <w:rsid w:val="009A6621"/>
-    <w:rPr>
-      <w:rFonts w:ascii="Arial" w:eastAsia="Times New Roman" w:hAnsi="Arial" w:cs="Times New Roman"/>
-      <w:szCs w:val="20"/>
-      <w:lang w:val="en-US"/>
-    </w:rPr>
-  </w:style>
-  <w:style w:type="character" w:customStyle="1" w:styleId="Heading6Char">
-    <w:name w:val="Heading 6 Char"/>
-    <w:basedOn w:val="DefaultParagraphFont"/>
-    <w:link w:val="Heading6"/>
-    <w:rsid w:val="009A6621"/>
-    <w:rPr>
-      <w:rFonts w:ascii="Arial" w:eastAsia="Times New Roman" w:hAnsi="Arial" w:cs="Times New Roman"/>
-      <w:i/>
-      <w:szCs w:val="20"/>
-      <w:lang w:val="en-US"/>
-    </w:rPr>
-  </w:style>
-  <w:style w:type="character" w:customStyle="1" w:styleId="Heading7Char">
-    <w:name w:val="Heading 7 Char"/>
-    <w:basedOn w:val="DefaultParagraphFont"/>
-    <w:link w:val="Heading7"/>
-    <w:rsid w:val="009A6621"/>
-    <w:rPr>
-      <w:rFonts w:ascii="Arial" w:eastAsia="Times New Roman" w:hAnsi="Arial" w:cs="Times New Roman"/>
-      <w:sz w:val="20"/>
-      <w:szCs w:val="20"/>
-      <w:lang w:val="en-US"/>
-    </w:rPr>
-  </w:style>
-  <w:style w:type="character" w:customStyle="1" w:styleId="Heading8Char">
-    <w:name w:val="Heading 8 Char"/>
-    <w:basedOn w:val="DefaultParagraphFont"/>
-    <w:link w:val="Heading8"/>
-    <w:rsid w:val="009A6621"/>
-    <w:rPr>
-      <w:rFonts w:ascii="Arial" w:eastAsia="Times New Roman" w:hAnsi="Arial" w:cs="Times New Roman"/>
-      <w:i/>
-      <w:sz w:val="20"/>
-      <w:szCs w:val="20"/>
-      <w:lang w:val="en-US"/>
-    </w:rPr>
-  </w:style>
-  <w:style w:type="character" w:customStyle="1" w:styleId="Heading9Char">
-    <w:name w:val="Heading 9 Char"/>
-    <w:basedOn w:val="DefaultParagraphFont"/>
-    <w:link w:val="Heading9"/>
-    <w:rsid w:val="009A6621"/>
-    <w:rPr>
-      <w:rFonts w:ascii="Arial" w:eastAsia="Times New Roman" w:hAnsi="Arial" w:cs="Times New Roman"/>
-      <w:i/>
-      <w:sz w:val="18"/>
-      <w:szCs w:val="20"/>
-      <w:lang w:val="en-US"/>
-    </w:rPr>
-  </w:style>
-  <w:style w:type="paragraph" w:styleId="Footer">
-    <w:name w:val="footer"/>
-    <w:basedOn w:val="Normal"/>
-    <w:link w:val="FooterChar"/>
-    <w:uiPriority w:val="99"/>
-    <w:rsid w:val="009A6621"/>
-    <w:pPr>
-      <w:tabs>
-        <w:tab w:val="center" w:pos="4680"/>
-        <w:tab w:val="right" w:pos="9360"/>
-      </w:tabs>
-    </w:pPr>
-    <w:rPr>
-      <w:b/>
-      <w:i/>
-      <w:sz w:val="20"/>
-    </w:rPr>
-  </w:style>
-  <w:style w:type="character" w:customStyle="1" w:styleId="FooterChar">
-    <w:name w:val="Footer Char"/>
-    <w:basedOn w:val="DefaultParagraphFont"/>
-    <w:link w:val="Footer"/>
-    <w:uiPriority w:val="99"/>
-    <w:rsid w:val="009A6621"/>
-    <w:rPr>
-      <w:rFonts w:ascii="Times" w:eastAsia="Times New Roman" w:hAnsi="Times" w:cs="Times New Roman"/>
-      <w:b/>
-      <w:i/>
-      <w:sz w:val="20"/>
-      <w:szCs w:val="20"/>
-      <w:lang w:val="en-US"/>
-    </w:rPr>
-  </w:style>
-  <w:style w:type="paragraph" w:styleId="Header">
-    <w:name w:val="header"/>
-    <w:basedOn w:val="Normal"/>
-    <w:link w:val="HeaderChar"/>
-    <w:uiPriority w:val="99"/>
-    <w:rsid w:val="009A6621"/>
-    <w:pPr>
-      <w:tabs>
-        <w:tab w:val="center" w:pos="4680"/>
-        <w:tab w:val="right" w:pos="9360"/>
-      </w:tabs>
-    </w:pPr>
-    <w:rPr>
-      <w:b/>
-      <w:i/>
-      <w:sz w:val="20"/>
-    </w:rPr>
-  </w:style>
-  <w:style w:type="character" w:customStyle="1" w:styleId="HeaderChar">
-    <w:name w:val="Header Char"/>
-    <w:basedOn w:val="DefaultParagraphFont"/>
-    <w:link w:val="Header"/>
-    <w:uiPriority w:val="99"/>
-    <w:rsid w:val="009A6621"/>
-    <w:rPr>
-      <w:rFonts w:ascii="Times" w:eastAsia="Times New Roman" w:hAnsi="Times" w:cs="Times New Roman"/>
-      <w:b/>
-      <w:i/>
-      <w:sz w:val="20"/>
-      <w:szCs w:val="20"/>
-      <w:lang w:val="en-US"/>
-    </w:rPr>
-  </w:style>
-  <w:style w:type="paragraph" w:styleId="TOC1">
-    <w:name w:val="toc 1"/>
-    <w:basedOn w:val="Normal"/>
-    <w:next w:val="Normal"/>
-    <w:semiHidden/>
-    <w:rsid w:val="009A6621"/>
-    <w:pPr>
-      <w:tabs>
-        <w:tab w:val="left" w:pos="360"/>
-        <w:tab w:val="right" w:leader="dot" w:pos="9360"/>
-      </w:tabs>
-      <w:spacing w:before="60" w:line="220" w:lineRule="exact"/>
-      <w:ind w:left="360" w:hanging="360"/>
-      <w:jc w:val="both"/>
-    </w:pPr>
-    <w:rPr>
-      <w:b/>
-      <w:noProof/>
-    </w:rPr>
-  </w:style>
-  <w:style w:type="paragraph" w:styleId="TOC2">
-    <w:name w:val="toc 2"/>
-    <w:basedOn w:val="Normal"/>
-    <w:next w:val="Normal"/>
-    <w:semiHidden/>
-    <w:rsid w:val="009A6621"/>
-    <w:pPr>
-      <w:tabs>
-        <w:tab w:val="right" w:leader="dot" w:pos="9360"/>
-      </w:tabs>
-      <w:spacing w:line="220" w:lineRule="exact"/>
-      <w:ind w:left="270"/>
-      <w:jc w:val="both"/>
-    </w:pPr>
-    <w:rPr>
-      <w:sz w:val="22"/>
-    </w:rPr>
-  </w:style>
-  <w:style w:type="paragraph" w:customStyle="1" w:styleId="level4">
-    <w:name w:val="level 4"/>
-    <w:basedOn w:val="Normal"/>
-    <w:rsid w:val="009A6621"/>
-    <w:pPr>
-      <w:spacing w:before="120" w:after="120"/>
-      <w:ind w:left="634"/>
-    </w:pPr>
-  </w:style>
-  <w:style w:type="paragraph" w:styleId="Title">
-    <w:name w:val="Title"/>
-    <w:basedOn w:val="Normal"/>
-    <w:link w:val="TitleChar"/>
-    <w:qFormat/>
-    <w:rsid w:val="009A6621"/>
-    <w:pPr>
-      <w:spacing w:before="240" w:after="720" w:line="240" w:lineRule="auto"/>
-      <w:jc w:val="right"/>
-    </w:pPr>
-    <w:rPr>
-      <w:rFonts w:ascii="Arial" w:hAnsi="Arial"/>
-      <w:b/>
-      <w:kern w:val="28"/>
-      <w:sz w:val="64"/>
-    </w:rPr>
-  </w:style>
-  <w:style w:type="character" w:customStyle="1" w:styleId="TitleChar">
-    <w:name w:val="Title Char"/>
-    <w:basedOn w:val="DefaultParagraphFont"/>
-    <w:link w:val="Title"/>
-    <w:rsid w:val="009A6621"/>
-    <w:rPr>
-      <w:rFonts w:ascii="Arial" w:eastAsia="Times New Roman" w:hAnsi="Arial" w:cs="Times New Roman"/>
-      <w:b/>
-      <w:kern w:val="28"/>
-      <w:sz w:val="64"/>
-      <w:szCs w:val="20"/>
-      <w:lang w:val="en-US"/>
-    </w:rPr>
-  </w:style>
-  <w:style w:type="paragraph" w:customStyle="1" w:styleId="TOCEntry">
-    <w:name w:val="TOCEntry"/>
-    <w:basedOn w:val="Normal"/>
-    <w:rsid w:val="009A6621"/>
-    <w:pPr>
-      <w:keepNext/>
-      <w:keepLines/>
-      <w:spacing w:before="120" w:after="240" w:line="240" w:lineRule="atLeast"/>
-    </w:pPr>
-    <w:rPr>
-      <w:b/>
-      <w:sz w:val="36"/>
-    </w:rPr>
-  </w:style>
-  <w:style w:type="paragraph" w:customStyle="1" w:styleId="template">
-    <w:name w:val="template"/>
-    <w:basedOn w:val="Normal"/>
-    <w:rsid w:val="009A6621"/>
-    <w:rPr>
-      <w:rFonts w:ascii="Arial" w:hAnsi="Arial"/>
-      <w:i/>
-      <w:sz w:val="22"/>
-    </w:rPr>
-  </w:style>
-  <w:style w:type="paragraph" w:customStyle="1" w:styleId="level3text">
-    <w:name w:val="level 3 text"/>
-    <w:basedOn w:val="Normal"/>
-    <w:rsid w:val="009A6621"/>
-    <w:pPr>
-      <w:spacing w:line="220" w:lineRule="exact"/>
-      <w:ind w:left="1350" w:hanging="716"/>
-    </w:pPr>
-    <w:rPr>
-      <w:rFonts w:ascii="Arial" w:hAnsi="Arial"/>
-      <w:i/>
-      <w:sz w:val="22"/>
-    </w:rPr>
-  </w:style>
-  <w:style w:type="paragraph" w:customStyle="1" w:styleId="ByLine">
-    <w:name w:val="ByLine"/>
-    <w:basedOn w:val="Title"/>
-    <w:rsid w:val="009A6621"/>
-    <w:rPr>
-      <w:sz w:val="28"/>
-    </w:rPr>
-  </w:style>
-  <w:style w:type="paragraph" w:customStyle="1" w:styleId="line">
-    <w:name w:val="line"/>
-    <w:basedOn w:val="Title"/>
-    <w:rsid w:val="009A6621"/>
-    <w:pPr>
-      <w:pBdr>
-        <w:top w:val="single" w:sz="36" w:space="1" w:color="auto"/>
-      </w:pBdr>
-      <w:spacing w:after="0"/>
-    </w:pPr>
-    <w:rPr>
-      <w:sz w:val="40"/>
-    </w:rPr>
-  </w:style>
-  <w:style w:type="paragraph" w:styleId="ListParagraph">
-    <w:name w:val="List Paragraph"/>
-    <w:basedOn w:val="Normal"/>
-    <w:uiPriority w:val="34"/>
-    <w:qFormat/>
-    <w:rsid w:val="009A6621"/>
-    <w:pPr>
-      <w:ind w:left="720"/>
-    </w:pPr>
-  </w:style>
-  <w:style w:type="table" w:styleId="TableGrid">
-    <w:name w:val="Table Grid"/>
-    <w:basedOn w:val="TableNormal"/>
-    <w:uiPriority w:val="39"/>
-    <w:rsid w:val="009A6621"/>
-    <w:pPr>
-      <w:spacing w:after="0" w:line="240" w:lineRule="auto"/>
-    </w:pPr>
-    <w:rPr>
-      <w:rFonts w:ascii="Calibri" w:eastAsia="Calibri" w:hAnsi="Calibri" w:cs="Times New Roman"/>
-    </w:rPr>
-    <w:tblPr>
-      <w:tblBorders>
-        <w:top w:val="single" w:sz="4" w:space="0" w:color="auto"/>
-        <w:left w:val="single" w:sz="4" w:space="0" w:color="auto"/>
-        <w:bottom w:val="single" w:sz="4" w:space="0" w:color="auto"/>
-        <w:right w:val="single" w:sz="4" w:space="0" w:color="auto"/>
-        <w:insideH w:val="single" w:sz="4" w:space="0" w:color="auto"/>
-        <w:insideV w:val="single" w:sz="4" w:space="0" w:color="auto"/>
-      </w:tblBorders>
-    </w:tblPr>
-  </w:style>
-  <w:style w:type="paragraph" w:styleId="BalloonText">
-    <w:name w:val="Balloon Text"/>
-    <w:basedOn w:val="Normal"/>
-    <w:link w:val="BalloonTextChar"/>
-    <w:uiPriority w:val="99"/>
-    <w:semiHidden/>
-    <w:unhideWhenUsed/>
-    <w:rsid w:val="003A3460"/>
-    <w:pPr>
-      <w:spacing w:line="240" w:lineRule="auto"/>
-    </w:pPr>
-    <w:rPr>
-      <w:rFonts w:ascii="Tahoma" w:hAnsi="Tahoma" w:cs="Tahoma"/>
-      <w:sz w:val="16"/>
-      <w:szCs w:val="16"/>
-    </w:rPr>
-  </w:style>
-  <w:style w:type="character" w:customStyle="1" w:styleId="BalloonTextChar">
-    <w:name w:val="Balloon Text Char"/>
-    <w:basedOn w:val="DefaultParagraphFont"/>
-    <w:link w:val="BalloonText"/>
-    <w:uiPriority w:val="99"/>
-    <w:semiHidden/>
-    <w:rsid w:val="003A3460"/>
-    <w:rPr>
-      <w:rFonts w:ascii="Tahoma" w:eastAsia="Times New Roman" w:hAnsi="Tahoma" w:cs="Tahoma"/>
-      <w:sz w:val="16"/>
-      <w:szCs w:val="16"/>
-      <w:lang w:val="en-US"/>
-    </w:rPr>
-  </w:style>
-  <w:style w:type="character" w:styleId="Hyperlink">
-    <w:name w:val="Hyperlink"/>
-    <w:basedOn w:val="DefaultParagraphFont"/>
-    <w:uiPriority w:val="99"/>
-    <w:unhideWhenUsed/>
-    <w:rsid w:val="008B5B13"/>
-    <w:rPr>
-      <w:color w:val="0563C1" w:themeColor="hyperlink"/>
-      <w:u w:val="single"/>
-    </w:rPr>
-  </w:style>
-</w:styles>
-</file>
-
-<file path=word/stylesWithEffects.xml><?xml version="1.0" encoding="utf-8"?>
-<w:styles xmlns:wpc="http://schemas.microsoft.com/office/word/2010/wordprocessingCanvas" xmlns:mc="http://schemas.openxmlformats.org/markup-compatibility/2006" xmlns:o="urn:schemas-microsoft-com:office:office" xmlns:r="http://schemas.openxmlformats.org/officeDocument/2006/relationships" xmlns:m="http://schemas.openxmlformats.org/officeDocument/2006/math" xmlns:v="urn:schemas-microsoft-com:vml" xmlns:wp14="http://schemas.microsoft.com/office/word/2010/wordprocessingDrawing" xmlns:wp="http://schemas.openxmlformats.org/drawingml/2006/wordprocessingDrawing" xmlns:w10="urn:schemas-microsoft-com:office:word" xmlns:w="http://schemas.openxmlformats.org/wordprocessingml/2006/main" xmlns:w14="http://schemas.microsoft.com/office/word/2010/wordml" xmlns:wpg="http://schemas.microsoft.com/office/word/2010/wordprocessingGroup" xmlns:wpi="http://schemas.microsoft.com/office/word/2010/wordprocessingInk" xmlns:wne="http://schemas.microsoft.com/office/word/2006/wordml" xmlns:wps="http://schemas.microsoft.com/office/word/2010/wordprocessingShape" mc:Ignorable="w14 wp14">
-  <w:docDefaults>
-    <w:rPrDefault>
-      <w:rPr>
-        <w:rFonts w:asciiTheme="minorHAnsi" w:eastAsiaTheme="minorHAnsi" w:hAnsiTheme="minorHAnsi" w:cstheme="minorBidi"/>
-        <w:sz w:val="22"/>
-        <w:szCs w:val="22"/>
-        <w:lang w:val="en-CA" w:eastAsia="en-US" w:bidi="ar-SA"/>
-      </w:rPr>
-    </w:rPrDefault>
-    <w:pPrDefault>
-      <w:pPr>
-        <w:spacing w:after="160" w:line="259" w:lineRule="auto"/>
-      </w:pPr>
-    </w:pPrDefault>
-  </w:docDefaults>
-  <w:latentStyles w:defLockedState="0" w:defUIPriority="99" w:defSemiHidden="1" w:defUnhideWhenUsed="1" w:defQFormat="0" w:count="267">
-    <w:lsdException w:name="Normal" w:semiHidden="0" w:uiPriority="0" w:unhideWhenUsed="0" w:qFormat="1"/>
-    <w:lsdException w:name="heading 1" w:semiHidden="0" w:uiPriority="0" w:unhideWhenUsed="0" w:qFormat="1"/>
-    <w:lsdException w:name="heading 2" w:uiPriority="0" w:qFormat="1"/>
-    <w:lsdException w:name="heading 3" w:uiPriority="0" w:qFormat="1"/>
-    <w:lsdException w:name="heading 4" w:uiPriority="0" w:qFormat="1"/>
-    <w:lsdException w:name="heading 5" w:uiPriority="0" w:qFormat="1"/>
-    <w:lsdException w:name="heading 6" w:uiPriority="0" w:qFormat="1"/>
-    <w:lsdException w:name="heading 7" w:uiPriority="0" w:qFormat="1"/>
-    <w:lsdException w:name="heading 8" w:uiPriority="0" w:qFormat="1"/>
-    <w:lsdException w:name="heading 9" w:uiPriority="0" w:qFormat="1"/>
-    <w:lsdException w:name="toc 1" w:uiPriority="0"/>
-    <w:lsdException w:name="toc 2" w:uiPriority="0"/>
-    <w:lsdException w:name="toc 3" w:uiPriority="39"/>
-    <w:lsdException w:name="toc 4" w:uiPriority="39"/>
-    <w:lsdException w:name="toc 5" w:uiPriority="39"/>
-    <w:lsdException w:name="toc 6" w:uiPriority="39"/>
-    <w:lsdException w:name="toc 7" w:uiPriority="39"/>
-    <w:lsdException w:name="toc 8" w:uiPriority="39"/>
-    <w:lsdException w:name="toc 9" w:uiPriority="39"/>
-    <w:lsdException w:name="caption" w:uiPriority="35" w:qFormat="1"/>
-    <w:lsdException w:name="Title" w:semiHidden="0" w:uiPriority="0" w:unhideWhenUsed="0" w:qFormat="1"/>
-    <w:lsdException w:name="Default Paragraph Font" w:uiPriority="1"/>
-    <w:lsdException w:name="Subtitle" w:semiHidden="0" w:uiPriority="11" w:unhideWhenUsed="0" w:qFormat="1"/>
-    <w:lsdException w:name="Strong" w:semiHidden="0" w:uiPriority="22" w:unhideWhenUsed="0" w:qFormat="1"/>
-    <w:lsdException w:name="Emphasis" w:semiHidden="0" w:uiPriority="20" w:unhideWhenUsed="0" w:qFormat="1"/>
-    <w:lsdException w:name="Table Grid" w:semiHidden="0" w:uiPriority="39" w:unhideWhenUsed="0"/>
-    <w:lsdException w:name="Placeholder Text" w:unhideWhenUsed="0"/>
-    <w:lsdException w:name="No Spacing" w:semiHidden="0" w:uiPriority="1" w:unhideWhenUsed="0" w:qFormat="1"/>
-    <w:lsdException w:name="Light Shading" w:semiHidden="0" w:uiPriority="60" w:unhideWhenUsed="0"/>
-    <w:lsdException w:name="Light List" w:semiHidden="0" w:uiPriority="61" w:unhideWhenUsed="0"/>
-    <w:lsdException w:name="Light Grid" w:semiHidden="0" w:uiPriority="62" w:unhideWhenUsed="0"/>
-    <w:lsdException w:name="Medium Shading 1" w:semiHidden="0" w:uiPriority="63" w:unhideWhenUsed="0"/>
-    <w:lsdException w:name="Medium Shading 2" w:semiHidden="0" w:uiPriority="64" w:unhideWhenUsed="0"/>
-    <w:lsdException w:name="Medium List 1" w:semiHidden="0" w:uiPriority="65" w:unhideWhenUsed="0"/>
-    <w:lsdException w:name="Medium List 2" w:semiHidden="0" w:uiPriority="66" w:unhideWhenUsed="0"/>
-    <w:lsdException w:name="Medium Grid 1" w:semiHidden="0" w:uiPriority="67" w:unhideWhenUsed="0"/>
-    <w:lsdException w:name="Medium Grid 2" w:semiHidden="0" w:uiPriority="68" w:unhideWhenUsed="0"/>
-    <w:lsdException w:name="Medium Grid 3" w:semiHidden="0" w:uiPriority="69" w:unhideWhenUsed="0"/>
-    <w:lsdException w:name="Dark List" w:semiHidden="0" w:uiPriority="70" w:unhideWhenUsed="0"/>
-    <w:lsdException w:name="Colorful Shading" w:semiHidden="0" w:uiPriority="71" w:unhideWhenUsed="0"/>
-    <w:lsdException w:name="Colorful List" w:semiHidden="0" w:uiPriority="72" w:unhideWhenUsed="0"/>
-    <w:lsdException w:name="Colorful Grid" w:semiHidden="0" w:uiPriority="73" w:unhideWhenUsed="0"/>
-    <w:lsdException w:name="Light Shading Accent 1" w:semiHidden="0" w:uiPriority="60" w:unhideWhenUsed="0"/>
-    <w:lsdException w:name="Light List Accent 1" w:semiHidden="0" w:uiPriority="61" w:unhideWhenUsed="0"/>
-    <w:lsdException w:name="Light Grid Accent 1" w:semiHidden="0" w:uiPriority="62" w:unhideWhenUsed="0"/>
-    <w:lsdException w:name="Medium Shading 1 Accent 1" w:semiHidden="0" w:uiPriority="63" w:unhideWhenUsed="0"/>
-    <w:lsdException w:name="Medium Shading 2 Accent 1" w:semiHidden="0" w:uiPriority="64" w:unhideWhenUsed="0"/>
-    <w:lsdException w:name="Medium List 1 Accent 1" w:semiHidden="0" w:uiPriority="65" w:unhideWhenUsed="0"/>
-    <w:lsdException w:name="Revision" w:unhideWhenUsed="0"/>
-    <w:lsdException w:name="List Paragraph" w:semiHidden="0" w:uiPriority="34" w:unhideWhenUsed="0" w:qFormat="1"/>
-    <w:lsdException w:name="Quote" w:semiHidden="0" w:uiPriority="29" w:unhideWhenUsed="0" w:qFormat="1"/>
-    <w:lsdException w:name="Intense Quote" w:semiHidden="0" w:uiPriority="30" w:unhideWhenUsed="0" w:qFormat="1"/>
-    <w:lsdException w:name="Medium List 2 Accent 1" w:semiHidden="0" w:uiPriority="66" w:unhideWhenUsed="0"/>
-    <w:lsdException w:name="Medium Grid 1 Accent 1" w:semiHidden="0" w:uiPriority="67" w:unhideWhenUsed="0"/>
-    <w:lsdException w:name="Medium Grid 2 Accent 1" w:semiHidden="0" w:uiPriority="68" w:unhideWhenUsed="0"/>
-    <w:lsdException w:name="Medium Grid 3 Accent 1" w:semiHidden="0" w:uiPriority="69" w:unhideWhenUsed="0"/>
-    <w:lsdException w:name="Dark List Accent 1" w:semiHidden="0" w:uiPriority="70" w:unhideWhenUsed="0"/>
-    <w:lsdException w:name="Colorful Shading Accent 1" w:semiHidden="0" w:uiPriority="71" w:unhideWhenUsed="0"/>
-    <w:lsdException w:name="Colorful List Accent 1" w:semiHidden="0" w:uiPriority="72" w:unhideWhenUsed="0"/>
-    <w:lsdException w:name="Colorful Grid Accent 1" w:semiHidden="0" w:uiPriority="73" w:unhideWhenUsed="0"/>
-    <w:lsdException w:name="Light Shading Accent 2" w:semiHidden="0" w:uiPriority="60" w:unhideWhenUsed="0"/>
-    <w:lsdException w:name="Light List Accent 2" w:semiHidden="0" w:uiPriority="61" w:unhideWhenUsed="0"/>
-    <w:lsdException w:name="Light Grid Accent 2" w:semiHidden="0" w:uiPriority="62" w:unhideWhenUsed="0"/>
-    <w:lsdException w:name="Medium Shading 1 Accent 2" w:semiHidden="0" w:uiPriority="63" w:unhideWhenUsed="0"/>
-    <w:lsdException w:name="Medium Shading 2 Accent 2" w:semiHidden="0" w:uiPriority="64" w:unhideWhenUsed="0"/>
-    <w:lsdException w:name="Medium List 1 Accent 2" w:semiHidden="0" w:uiPriority="65" w:unhideWhenUsed="0"/>
-    <w:lsdException w:name="Medium List 2 Accent 2" w:semiHidden="0" w:uiPriority="66" w:unhideWhenUsed="0"/>
-    <w:lsdException w:name="Medium Grid 1 Accent 2" w:semiHidden="0" w:uiPriority="67" w:unhideWhenUsed="0"/>
-    <w:lsdException w:name="Medium Grid 2 Accent 2" w:semiHidden="0" w:uiPriority="68" w:unhideWhenUsed="0"/>
-    <w:lsdException w:name="Medium Grid 3 Accent 2" w:semiHidden="0" w:uiPriority="69" w:unhideWhenUsed="0"/>
-    <w:lsdException w:name="Dark List Accent 2" w:semiHidden="0" w:uiPriority="70" w:unhideWhenUsed="0"/>
-    <w:lsdException w:name="Colorful Shading Accent 2" w:semiHidden="0" w:uiPriority="71" w:unhideWhenUsed="0"/>
-    <w:lsdException w:name="Colorful List Accent 2" w:semiHidden="0" w:uiPriority="72" w:unhideWhenUsed="0"/>
-    <w:lsdException w:name="Colorful Grid Accent 2" w:semiHidden="0" w:uiPriority="73" w:unhideWhenUsed="0"/>
-    <w:lsdException w:name="Light Shading Accent 3" w:semiHidden="0" w:uiPriority="60" w:unhideWhenUsed="0"/>
-    <w:lsdException w:name="Light List Accent 3" w:semiHidden="0" w:uiPriority="61" w:unhideWhenUsed="0"/>
-    <w:lsdException w:name="Light Grid Accent 3" w:semiHidden="0" w:uiPriority="62" w:unhideWhenUsed="0"/>
-    <w:lsdException w:name="Medium Shading 1 Accent 3" w:semiHidden="0" w:uiPriority="63" w:unhideWhenUsed="0"/>
-    <w:lsdException w:name="Medium Shading 2 Accent 3" w:semiHidden="0" w:uiPriority="64" w:unhideWhenUsed="0"/>
-    <w:lsdException w:name="Medium List 1 Accent 3" w:semiHidden="0" w:uiPriority="65" w:unhideWhenUsed="0"/>
-    <w:lsdException w:name="Medium List 2 Accent 3" w:semiHidden="0" w:uiPriority="66" w:unhideWhenUsed="0"/>
-    <w:lsdException w:name="Medium Grid 1 Accent 3" w:semiHidden="0" w:uiPriority="67" w:unhideWhenUsed="0"/>
-    <w:lsdException w:name="Medium Grid 2 Accent 3" w:semiHidden="0" w:uiPriority="68" w:unhideWhenUsed="0"/>
-    <w:lsdException w:name="Medium Grid 3 Accent 3" w:semiHidden="0" w:uiPriority="69" w:unhideWhenUsed="0"/>
-    <w:lsdException w:name="Dark List Accent 3" w:semiHidden="0" w:uiPriority="70" w:unhideWhenUsed="0"/>
-    <w:lsdException w:name="Colorful Shading Accent 3" w:semiHidden="0" w:uiPriority="71" w:unhideWhenUsed="0"/>
-    <w:lsdException w:name="Colorful List Accent 3" w:semiHidden="0" w:uiPriority="72" w:unhideWhenUsed="0"/>
-    <w:lsdException w:name="Colorful Grid Accent 3" w:semiHidden="0" w:uiPriority="73" w:unhideWhenUsed="0"/>
-    <w:lsdException w:name="Light Shading Accent 4" w:semiHidden="0" w:uiPriority="60" w:unhideWhenUsed="0"/>
-    <w:lsdException w:name="Light List Accent 4" w:semiHidden="0" w:uiPriority="61" w:unhideWhenUsed="0"/>
-    <w:lsdException w:name="Light Grid Accent 4" w:semiHidden="0" w:uiPriority="62" w:unhideWhenUsed="0"/>
-    <w:lsdException w:name="Medium Shading 1 Accent 4" w:semiHidden="0" w:uiPriority="63" w:unhideWhenUsed="0"/>
-    <w:lsdException w:name="Medium Shading 2 Accent 4" w:semiHidden="0" w:uiPriority="64" w:unhideWhenUsed="0"/>
-    <w:lsdException w:name="Medium List 1 Accent 4" w:semiHidden="0" w:uiPriority="65" w:unhideWhenUsed="0"/>
-    <w:lsdException w:name="Medium List 2 Accent 4" w:semiHidden="0" w:uiPriority="66" w:unhideWhenUsed="0"/>
-    <w:lsdException w:name="Medium Grid 1 Accent 4" w:semiHidden="0" w:uiPriority="67" w:unhideWhenUsed="0"/>
-    <w:lsdException w:name="Medium Grid 2 Accent 4" w:semiHidden="0" w:uiPriority="68" w:unhideWhenUsed="0"/>
-    <w:lsdException w:name="Medium Grid 3 Accent 4" w:semiHidden="0" w:uiPriority="69" w:unhideWhenUsed="0"/>
-    <w:lsdException w:name="Dark List Accent 4" w:semiHidden="0" w:uiPriority="70" w:unhideWhenUsed="0"/>
-    <w:lsdException w:name="Colorful Shading Accent 4" w:semiHidden="0" w:uiPriority="71" w:unhideWhenUsed="0"/>
-    <w:lsdException w:name="Colorful List Accent 4" w:semiHidden="0" w:uiPriority="72" w:unhideWhenUsed="0"/>
-    <w:lsdException w:name="Colorful Grid Accent 4" w:semiHidden="0" w:uiPriority="73" w:unhideWhenUsed="0"/>
-    <w:lsdException w:name="Light Shading Accent 5" w:semiHidden="0" w:uiPriority="60" w:unhideWhenUsed="0"/>
-    <w:lsdException w:name="Light List Accent 5" w:semiHidden="0" w:uiPriority="61" w:unhideWhenUsed="0"/>
-    <w:lsdException w:name="Light Grid Accent 5" w:semiHidden="0" w:uiPriority="62" w:unhideWhenUsed="0"/>
-    <w:lsdException w:name="Medium Shading 1 Accent 5" w:semiHidden="0" w:uiPriority="63" w:unhideWhenUsed="0"/>
-    <w:lsdException w:name="Medium Shading 2 Accent 5" w:semiHidden="0" w:uiPriority="64" w:unhideWhenUsed="0"/>
-    <w:lsdException w:name="Medium List 1 Accent 5" w:semiHidden="0" w:uiPriority="65" w:unhideWhenUsed="0"/>
-    <w:lsdException w:name="Medium List 2 Accent 5" w:semiHidden="0" w:uiPriority="66" w:unhideWhenUsed="0"/>
-    <w:lsdException w:name="Medium Grid 1 Accent 5" w:semiHidden="0" w:uiPriority="67" w:unhideWhenUsed="0"/>
-    <w:lsdException w:name="Medium Grid 2 Accent 5" w:semiHidden="0" w:uiPriority="68" w:unhideWhenUsed="0"/>
-    <w:lsdException w:name="Medium Grid 3 Accent 5" w:semiHidden="0" w:uiPriority="69" w:unhideWhenUsed="0"/>
-    <w:lsdException w:name="Dark List Accent 5" w:semiHidden="0" w:uiPriority="70" w:unhideWhenUsed="0"/>
-    <w:lsdException w:name="Colorful Shading Accent 5" w:semiHidden="0" w:uiPriority="71" w:unhideWhenUsed="0"/>
-    <w:lsdException w:name="Colorful List Accent 5" w:semiHidden="0" w:uiPriority="72" w:unhideWhenUsed="0"/>
-    <w:lsdException w:name="Colorful Grid Accent 5" w:semiHidden="0" w:uiPriority="73" w:unhideWhenUsed="0"/>
-    <w:lsdException w:name="Light Shading Accent 6" w:semiHidden="0" w:uiPriority="60" w:unhideWhenUsed="0"/>
-    <w:lsdException w:name="Light List Accent 6" w:semiHidden="0" w:uiPriority="61" w:unhideWhenUsed="0"/>
-    <w:lsdException w:name="Light Grid Accent 6" w:semiHidden="0" w:uiPriority="62" w:unhideWhenUsed="0"/>
-    <w:lsdException w:name="Medium Shading 1 Accent 6" w:semiHidden="0" w:uiPriority="63" w:unhideWhenUsed="0"/>
-    <w:lsdException w:name="Medium Shading 2 Accent 6" w:semiHidden="0" w:uiPriority="64" w:unhideWhenUsed="0"/>
-    <w:lsdException w:name="Medium List 1 Accent 6" w:semiHidden="0" w:uiPriority="65" w:unhideWhenUsed="0"/>
-    <w:lsdException w:name="Medium List 2 Accent 6" w:semiHidden="0" w:uiPriority="66" w:unhideWhenUsed="0"/>
-    <w:lsdException w:name="Medium Grid 1 Accent 6" w:semiHidden="0" w:uiPriority="67" w:unhideWhenUsed="0"/>
-    <w:lsdException w:name="Medium Grid 2 Accent 6" w:semiHidden="0" w:uiPriority="68" w:unhideWhenUsed="0"/>
-    <w:lsdException w:name="Medium Grid 3 Accent 6" w:semiHidden="0" w:uiPriority="69" w:unhideWhenUsed="0"/>
-    <w:lsdException w:name="Dark List Accent 6" w:semiHidden="0" w:uiPriority="70" w:unhideWhenUsed="0"/>
-    <w:lsdException w:name="Colorful Shading Accent 6" w:semiHidden="0" w:uiPriority="71" w:unhideWhenUsed="0"/>
-    <w:lsdException w:name="Colorful List Accent 6" w:semiHidden="0" w:uiPriority="72" w:unhideWhenUsed="0"/>
-    <w:lsdException w:name="Colorful Grid Accent 6" w:semiHidden="0" w:uiPriority="73" w:unhideWhenUsed="0"/>
-    <w:lsdException w:name="Subtle Emphasis" w:semiHidden="0" w:uiPriority="19" w:unhideWhenUsed="0" w:qFormat="1"/>
-    <w:lsdException w:name="Intense Emphasis" w:semiHidden="0" w:uiPriority="21" w:unhideWhenUsed="0" w:qFormat="1"/>
-    <w:lsdException w:name="Subtle Reference" w:semiHidden="0" w:uiPriority="31" w:unhideWhenUsed="0" w:qFormat="1"/>
-    <w:lsdException w:name="Intense Reference" w:semiHidden="0" w:uiPriority="32" w:unhideWhenUsed="0" w:qFormat="1"/>
-    <w:lsdException w:name="Book Title" w:semiHidden="0" w:uiPriority="33" w:unhideWhenUsed="0" w:qFormat="1"/>
-    <w:lsdException w:name="Bibliography" w:uiPriority="37"/>
-    <w:lsdException w:name="TOC Heading" w:uiPriority="39" w:qFormat="1"/>
+  <w:latentStyles w:defLockedState="0" w:defUIPriority="99" w:defSemiHidden="0" w:defUnhideWhenUsed="0" w:defQFormat="0" w:count="371">
+    <w:lsdException w:name="Normal" w:uiPriority="0" w:qFormat="1"/>
+    <w:lsdException w:name="heading 1" w:uiPriority="0" w:qFormat="1"/>
+    <w:lsdException w:name="heading 2" w:semiHidden="1" w:uiPriority="0" w:unhideWhenUsed="1" w:qFormat="1"/>
+    <w:lsdException w:name="heading 3" w:semiHidden="1" w:uiPriority="0" w:unhideWhenUsed="1" w:qFormat="1"/>
+    <w:lsdException w:name="heading 4" w:semiHidden="1" w:uiPriority="0" w:unhideWhenUsed="1" w:qFormat="1"/>
+    <w:lsdException w:name="heading 5" w:semiHidden="1" w:uiPriority="0" w:unhideWhenUsed="1" w:qFormat="1"/>
+    <w:lsdException w:name="heading 6" w:semiHidden="1" w:uiPriority="0" w:unhideWhenUsed="1" w:qFormat="1"/>
+    <w:lsdException w:name="heading 7" w:semiHidden="1" w:uiPriority="0" w:unhideWhenUsed="1" w:qFormat="1"/>
+    <w:lsdException w:name="heading 8" w:semiHidden="1" w:uiPriority="0" w:unhideWhenUsed="1" w:qFormat="1"/>
+    <w:lsdException w:name="heading 9" w:semiHidden="1" w:uiPriority="0" w:unhideWhenUsed="1" w:qFormat="1"/>
+    <w:lsdException w:name="index 1" w:semiHidden="1" w:unhideWhenUsed="1"/>
+    <w:lsdException w:name="index 2" w:semiHidden="1" w:unhideWhenUsed="1"/>
+    <w:lsdException w:name="index 3" w:semiHidden="1" w:unhideWhenUsed="1"/>
+    <w:lsdException w:name="index 4" w:semiHidden="1" w:unhideWhenUsed="1"/>
+    <w:lsdException w:name="index 5" w:semiHidden="1" w:unhideWhenUsed="1"/>
+    <w:lsdException w:name="index 6" w:semiHidden="1" w:unhideWhenUsed="1"/>
+    <w:lsdException w:name="index 7" w:semiHidden="1" w:unhideWhenUsed="1"/>
+    <w:lsdException w:name="index 8" w:semiHidden="1" w:unhideWhenUsed="1"/>
+    <w:lsdException w:name="index 9" w:semiHidden="1" w:unhideWhenUsed="1"/>
+    <w:lsdException w:name="toc 1" w:semiHidden="1" w:uiPriority="0" w:unhideWhenUsed="1"/>
+    <w:lsdException w:name="toc 2" w:semiHidden="1" w:uiPriority="0" w:unhideWhenUsed="1"/>
+    <w:lsdException w:name="toc 3" w:semiHidden="1" w:uiPriority="39" w:unhideWhenUsed="1"/>
+    <w:lsdException w:name="toc 4" w:semiHidden="1" w:uiPriority="39" w:unhideWhenUsed="1"/>
+    <w:lsdException w:name="toc 5" w:semiHidden="1" w:uiPriority="39" w:unhideWhenUsed="1"/>
+    <w:lsdException w:name="toc 6" w:semiHidden="1" w:uiPriority="39" w:unhideWhenUsed="1"/>
+    <w:lsdException w:name="toc 7" w:semiHidden="1" w:uiPriority="39" w:unhideWhenUsed="1"/>
+    <w:lsdException w:name="toc 8" w:semiHidden="1" w:uiPriority="39" w:unhideWhenUsed="1"/>
+    <w:lsdException w:name="toc 9" w:semiHidden="1" w:uiPriority="39" w:unhideWhenUsed="1"/>
+    <w:lsdException w:name="Normal Indent" w:semiHidden="1" w:unhideWhenUsed="1"/>
+    <w:lsdException w:name="footnote text" w:semiHidden="1" w:unhideWhenUsed="1"/>
+    <w:lsdException w:name="annotation text" w:semiHidden="1" w:unhideWhenUsed="1"/>
+    <w:lsdException w:name="header" w:semiHidden="1" w:unhideWhenUsed="1"/>
+    <w:lsdException w:name="footer" w:semiHidden="1" w:unhideWhenUsed="1"/>
+    <w:lsdException w:name="index heading" w:semiHidden="1" w:unhideWhenUsed="1"/>
+    <w:lsdException w:name="caption" w:semiHidden="1" w:uiPriority="35" w:unhideWhenUsed="1" w:qFormat="1"/>
+    <w:lsdException w:name="table of figures" w:semiHidden="1" w:unhideWhenUsed="1"/>
+    <w:lsdException w:name="envelope address" w:semiHidden="1" w:unhideWhenUsed="1"/>
+    <w:lsdException w:name="envelope return" w:semiHidden="1" w:unhideWhenUsed="1"/>
+    <w:lsdException w:name="footnote reference" w:semiHidden="1" w:unhideWhenUsed="1"/>
+    <w:lsdException w:name="annotation reference" w:semiHidden="1" w:unhideWhenUsed="1"/>
+    <w:lsdException w:name="line number" w:semiHidden="1" w:unhideWhenUsed="1"/>
+    <w:lsdException w:name="page number" w:semiHidden="1" w:unhideWhenUsed="1"/>
+    <w:lsdException w:name="endnote reference" w:semiHidden="1" w:unhideWhenUsed="1"/>
+    <w:lsdException w:name="endnote text" w:semiHidden="1" w:unhideWhenUsed="1"/>
+    <w:lsdException w:name="table of authorities" w:semiHidden="1" w:unhideWhenUsed="1"/>
+    <w:lsdException w:name="macro" w:semiHidden="1" w:unhideWhenUsed="1"/>
+    <w:lsdException w:name="toa heading" w:semiHidden="1" w:unhideWhenUsed="1"/>
+    <w:lsdException w:name="List" w:semiHidden="1" w:unhideWhenUsed="1"/>
+    <w:lsdException w:name="List Bullet" w:semiHidden="1" w:unhideWhenUsed="1"/>
+    <w:lsdException w:name="List Number" w:semiHidden="1" w:unhideWhenUsed="1"/>
+    <w:lsdException w:name="List 2" w:semiHidden="1" w:unhideWhenUsed="1"/>
+    <w:lsdException w:name="List 3" w:semiHidden="1" w:unhideWhenUsed="1"/>
+    <w:lsdException w:name="List 4" w:semiHidden="1" w:unhideWhenUsed="1"/>
+    <w:lsdException w:name="List 5" w:semiHidden="1" w:unhideWhenUsed="1"/>
+    <w:lsdException w:name="List Bullet 2" w:semiHidden="1" w:unhideWhenUsed="1"/>
+    <w:lsdException w:name="List Bullet 3" w:semiHidden="1" w:unhideWhenUsed="1"/>
+    <w:lsdException w:name="List Bullet 4" w:semiHidden="1" w:unhideWhenUsed="1"/>
+    <w:lsdException w:name="List Bullet 5" w:semiHidden="1" w:unhideWhenUsed="1"/>
+    <w:lsdException w:name="List Number 2" w:semiHidden="1" w:unhideWhenUsed="1"/>
+    <w:lsdException w:name="List Number 3" w:semiHidden="1" w:unhideWhenUsed="1"/>
+    <w:lsdException w:name="List Number 4" w:semiHidden="1" w:unhideWhenUsed="1"/>
+    <w:lsdException w:name="List Number 5" w:semiHidden="1" w:unhideWhenUsed="1"/>
+    <w:lsdException w:name="Title" w:uiPriority="0" w:qFormat="1"/>
+    <w:lsdException w:name="Closing" w:semiHidden="1" w:unhideWhenUsed="1"/>
+    <w:lsdException w:name="Signature" w:semiHidden="1" w:unhideWhenUsed="1"/>
+    <w:lsdException w:name="Default Paragraph Font" w:semiHidden="1" w:uiPriority="1" w:unhideWhenUsed="1"/>
+    <w:lsdException w:name="Body Text" w:semiHidden="1" w:unhideWhenUsed="1"/>
+    <w:lsdException w:name="Body Text Indent" w:semiHidden="1" w:unhideWhenUsed="1"/>
+    <w:lsdException w:name="List Continue" w:semiHidden="1" w:unhideWhenUsed="1"/>
+    <w:lsdException w:name="List Continue 2" w:semiHidden="1" w:unhideWhenUsed="1"/>
+    <w:lsdException w:name="List Continue 3" w:semiHidden="1" w:unhideWhenUsed="1"/>
+    <w:lsdException w:name="List Continue 4" w:semiHidden="1" w:unhideWhenUsed="1"/>
+    <w:lsdException w:name="List Continue 5" w:semiHidden="1" w:unhideWhenUsed="1"/>
+    <w:lsdException w:name="Message Header" w:semiHidden="1" w:unhideWhenUsed="1"/>
+    <w:lsdException w:name="Subtitle" w:uiPriority="11" w:qFormat="1"/>
+    <w:lsdException w:name="Salutation" w:semiHidden="1" w:unhideWhenUsed="1"/>
+    <w:lsdException w:name="Date" w:semiHidden="1" w:unhideWhenUsed="1"/>
+    <w:lsdException w:name="Body Text First Indent" w:semiHidden="1" w:unhideWhenUsed="1"/>
+    <w:lsdException w:name="Body Text First Indent 2" w:semiHidden="1" w:unhideWhenUsed="1"/>
+    <w:lsdException w:name="Note Heading" w:semiHidden="1" w:unhideWhenUsed="1"/>
+    <w:lsdException w:name="Body Text 2" w:semiHidden="1" w:unhideWhenUsed="1"/>
+    <w:lsdException w:name="Body Text 3" w:semiHidden="1" w:unhideWhenUsed="1"/>
+    <w:lsdException w:name="Body Text Indent 2" w:semiHidden="1" w:unhideWhenUsed="1"/>
+    <w:lsdException w:name="Body Text Indent 3" w:semiHidden="1" w:unhideWhenUsed="1"/>
+    <w:lsdException w:name="Block Text" w:semiHidden="1" w:unhideWhenUsed="1"/>
+    <w:lsdException w:name="Hyperlink" w:semiHidden="1" w:unhideWhenUsed="1"/>
+    <w:lsdException w:name="FollowedHyperlink" w:semiHidden="1" w:unhideWhenUsed="1"/>
+    <w:lsdException w:name="Strong" w:uiPriority="22" w:qFormat="1"/>
+    <w:lsdException w:name="Emphasis" w:uiPriority="20" w:qFormat="1"/>
+    <w:lsdException w:name="Document Map" w:semiHidden="1" w:unhideWhenUsed="1"/>
+    <w:lsdException w:name="Plain Text" w:semiHidden="1" w:unhideWhenUsed="1"/>
+    <w:lsdException w:name="E-mail Signature" w:semiHidden="1" w:unhideWhenUsed="1"/>
+    <w:lsdException w:name="HTML Top of Form" w:semiHidden="1" w:unhideWhenUsed="1"/>
+    <w:lsdException w:name="HTML Bottom of Form" w:semiHidden="1" w:unhideWhenUsed="1"/>
+    <w:lsdException w:name="Normal (Web)" w:semiHidden="1" w:unhideWhenUsed="1"/>
+    <w:lsdException w:name="HTML Acronym" w:semiHidden="1" w:unhideWhenUsed="1"/>
+    <w:lsdException w:name="HTML Address" w:semiHidden="1" w:unhideWhenUsed="1"/>
+    <w:lsdException w:name="HTML Cite" w:semiHidden="1" w:unhideWhenUsed="1"/>
+    <w:lsdException w:name="HTML Code" w:semiHidden="1" w:unhideWhenUsed="1"/>
+    <w:lsdException w:name="HTML Definition" w:semiHidden="1" w:unhideWhenUsed="1"/>
+    <w:lsdException w:name="HTML Keyboard" w:semiHidden="1" w:unhideWhenUsed="1"/>
+    <w:lsdException w:name="HTML Preformatted" w:semiHidden="1" w:unhideWhenUsed="1"/>
+    <w:lsdException w:name="HTML Sample" w:semiHidden="1" w:unhideWhenUsed="1"/>
+    <w:lsdException w:name="HTML Typewriter" w:semiHidden="1" w:unhideWhenUsed="1"/>
+    <w:lsdException w:name="HTML Variable" w:semiHidden="1" w:unhideWhenUsed="1"/>
+    <w:lsdException w:name="Normal Table" w:semiHidden="1" w:unhideWhenUsed="1"/>
+    <w:lsdException w:name="annotation subject" w:semiHidden="1" w:unhideWhenUsed="1"/>
+    <w:lsdException w:name="No List" w:semiHidden="1" w:unhideWhenUsed="1"/>
+    <w:lsdException w:name="Outline List 1" w:semiHidden="1" w:unhideWhenUsed="1"/>
+    <w:lsdException w:name="Outline List 2" w:semiHidden="1" w:unhideWhenUsed="1"/>
+    <w:lsdException w:name="Outline List 3" w:semiHidden="1" w:unhideWhenUsed="1"/>
+    <w:lsdException w:name="Table Simple 1" w:semiHidden="1" w:unhideWhenUsed="1"/>
+    <w:lsdException w:name="Table Simple 2" w:semiHidden="1" w:unhideWhenUsed="1"/>
+    <w:lsdException w:name="Table Simple 3" w:semiHidden="1" w:unhideWhenUsed="1"/>
+    <w:lsdException w:name="Table Classic 1" w:semiHidden="1" w:unhideWhenUsed="1"/>
+    <w:lsdException w:name="Table Classic 2" w:semiHidden="1" w:unhideWhenUsed="1"/>
+    <w:lsdException w:name="Table Classic 3" w:semiHidden="1" w:unhideWhenUsed="1"/>
+    <w:lsdException w:name="Table Classic 4" w:semiHidden="1" w:unhideWhenUsed="1"/>
+    <w:lsdException w:name="Table Colorful 1" w:semiHidden="1" w:unhideWhenUsed="1"/>
+    <w:lsdException w:name="Table Colorful 2" w:semiHidden="1" w:unhideWhenUsed="1"/>
+    <w:lsdException w:name="Table Colorful 3" w:semiHidden="1" w:unhideWhenUsed="1"/>
+    <w:lsdException w:name="Table Columns 1" w:semiHidden="1" w:unhideWhenUsed="1"/>
+    <w:lsdException w:name="Table Columns 2" w:semiHidden="1" w:unhideWhenUsed="1"/>
+    <w:lsdException w:name="Table Columns 3" w:semiHidden="1" w:unhideWhenUsed="1"/>
+    <w:lsdException w:name="Table Columns 4" w:semiHidden="1" w:unhideWhenUsed="1"/>
+    <w:lsdException w:name="Table Columns 5" w:semiHidden="1" w:unhideWhenUsed="1"/>
+    <w:lsdException w:name="Table Grid 1" w:semiHidden="1" w:unhideWhenUsed="1"/>
+    <w:lsdException w:name="Table Grid 2" w:semiHidden="1" w:unhideWhenUsed="1"/>
+    <w:lsdException w:name="Table Grid 3" w:semiHidden="1" w:unhideWhenUsed="1"/>
+    <w:lsdException w:name="Table Grid 4" w:semiHidden="1" w:unhideWhenUsed="1"/>
+    <w:lsdException w:name="Table Grid 5" w:semiHidden="1" w:unhideWhenUsed="1"/>
+    <w:lsdException w:name="Table Grid 6" w:semiHidden="1" w:unhideWhenUsed="1"/>
+    <w:lsdException w:name="Table Grid 7" w:semiHidden="1" w:unhideWhenUsed="1"/>
+    <w:lsdException w:name="Table Grid 8" w:semiHidden="1" w:unhideWhenUsed="1"/>
+    <w:lsdException w:name="Table List 1" w:semiHidden="1" w:unhideWhenUsed="1"/>
+    <w:lsdException w:name="Table List 2" w:semiHidden="1" w:unhideWhenUsed="1"/>
+    <w:lsdException w:name="Table List 3" w:semiHidden="1" w:unhideWhenUsed="1"/>
+    <w:lsdException w:name="Table List 4" w:semiHidden="1" w:unhideWhenUsed="1"/>
+    <w:lsdException w:name="Table List 5" w:semiHidden="1" w:unhideWhenUsed="1"/>
+    <w:lsdException w:name="Table List 6" w:semiHidden="1" w:unhideWhenUsed="1"/>
+    <w:lsdException w:name="Table List 7" w:semiHidden="1" w:unhideWhenUsed="1"/>
+    <w:lsdException w:name="Table List 8" w:semiHidden="1" w:unhideWhenUsed="1"/>
+    <w:lsdException w:name="Table 3D effects 1" w:semiHidden="1" w:unhideWhenUsed="1"/>
+    <w:lsdException w:name="Table 3D effects 2" w:semiHidden="1" w:unhideWhenUsed="1"/>
+    <w:lsdException w:name="Table 3D effects 3" w:semiHidden="1" w:unhideWhenUsed="1"/>
+    <w:lsdException w:name="Table Contemporary" w:semiHidden="1" w:unhideWhenUsed="1"/>
+    <w:lsdException w:name="Table Elegant" w:semiHidden="1" w:unhideWhenUsed="1"/>
+    <w:lsdException w:name="Table Professional" w:semiHidden="1" w:unhideWhenUsed="1"/>
+    <w:lsdException w:name="Table Subtle 1" w:semiHidden="1" w:unhideWhenUsed="1"/>
+    <w:lsdException w:name="Table Subtle 2" w:semiHidden="1" w:unhideWhenUsed="1"/>
+    <w:lsdException w:name="Table Web 1" w:semiHidden="1" w:unhideWhenUsed="1"/>
+    <w:lsdException w:name="Table Web 2" w:semiHidden="1" w:unhideWhenUsed="1"/>
+    <w:lsdException w:name="Table Web 3" w:semiHidden="1" w:unhideWhenUsed="1"/>
+    <w:lsdException w:name="Balloon Text" w:semiHidden="1" w:unhideWhenUsed="1"/>
+    <w:lsdException w:name="Table Grid" w:uiPriority="39"/>
+    <w:lsdException w:name="Table Theme" w:semiHidden="1" w:unhideWhenUsed="1"/>
+    <w:lsdException w:name="Placeholder Text" w:semiHidden="1"/>
+    <w:lsdException w:name="No Spacing" w:uiPriority="1" w:qFormat="1"/>
+    <w:lsdException w:name="Light Shading" w:uiPriority="60"/>
+    <w:lsdException w:name="Light List" w:uiPriority="61"/>
+    <w:lsdException w:name="Light Grid" w:uiPriority="62"/>
+    <w:lsdException w:name="Medium Shading 1" w:uiPriority="63"/>
+    <w:lsdException w:name="Medium Shading 2" w:uiPriority="64"/>
+    <w:lsdException w:name="Medium List 1" w:uiPriority="65"/>
+    <w:lsdException w:name="Medium List 2" w:uiPriority="66"/>
+    <w:lsdException w:name="Medium Grid 1" w:uiPriority="67"/>
+    <w:lsdException w:name="Medium Grid 2" w:uiPriority="68"/>
+    <w:lsdException w:name="Medium Grid 3" w:uiPriority="69"/>
+    <w:lsdException w:name="Dark List" w:uiPriority="70"/>
+    <w:lsdException w:name="Colorful Shading" w:uiPriority="71"/>
+    <w:lsdException w:name="Colorful List" w:uiPriority="72"/>
+    <w:lsdException w:name="Colorful Grid" w:uiPriority="73"/>
+    <w:lsdException w:name="Light Shading Accent 1" w:uiPriority="60"/>
+    <w:lsdException w:name="Light List Accent 1" w:uiPriority="61"/>
+    <w:lsdException w:name="Light Grid Accent 1" w:uiPriority="62"/>
+    <w:lsdException w:name="Medium Shading 1 Accent 1" w:uiPriority="63"/>
+    <w:lsdException w:name="Medium Shading 2 Accent 1" w:uiPriority="64"/>
+    <w:lsdException w:name="Medium List 1 Accent 1" w:uiPriority="65"/>
+    <w:lsdException w:name="Revision" w:semiHidden="1"/>
+    <w:lsdException w:name="List Paragraph" w:uiPriority="34" w:qFormat="1"/>
+    <w:lsdException w:name="Quote" w:uiPriority="29" w:qFormat="1"/>
+    <w:lsdException w:name="Intense Quote" w:uiPriority="30" w:qFormat="1"/>
+    <w:lsdException w:name="Medium List 2 Accent 1" w:uiPriority="66"/>
+    <w:lsdException w:name="Medium Grid 1 Accent 1" w:uiPriority="67"/>
+    <w:lsdException w:name="Medium Grid 2 Accent 1" w:uiPriority="68"/>
+    <w:lsdException w:name="Medium Grid 3 Accent 1" w:uiPriority="69"/>
+    <w:lsdException w:name="Dark List Accent 1" w:uiPriority="70"/>
+    <w:lsdException w:name="Colorful Shading Accent 1" w:uiPriority="71"/>
+    <w:lsdException w:name="Colorful List Accent 1" w:uiPriority="72"/>
+    <w:lsdException w:name="Colorful Grid Accent 1" w:uiPriority="73"/>
+    <w:lsdException w:name="Light Shading Accent 2" w:uiPriority="60"/>
+    <w:lsdException w:name="Light List Accent 2" w:uiPriority="61"/>
+    <w:lsdException w:name="Light Grid Accent 2" w:uiPriority="62"/>
+    <w:lsdException w:name="Medium Shading 1 Accent 2" w:uiPriority="63"/>
+    <w:lsdException w:name="Medium Shading 2 Accent 2" w:uiPriority="64"/>
+    <w:lsdException w:name="Medium List 1 Accent 2" w:uiPriority="65"/>
+    <w:lsdException w:name="Medium List 2 Accent 2" w:uiPriority="66"/>
+    <w:lsdException w:name="Medium Grid 1 Accent 2" w:uiPriority="67"/>
+    <w:lsdException w:name="Medium Grid 2 Accent 2" w:uiPriority="68"/>
+    <w:lsdException w:name="Medium Grid 3 Accent 2" w:uiPriority="69"/>
+    <w:lsdException w:name="Dark List Accent 2" w:uiPriority="70"/>
+    <w:lsdException w:name="Colorful Shading Accent 2" w:uiPriority="71"/>
+    <w:lsdException w:name="Colorful List Accent 2" w:uiPriority="72"/>
+    <w:lsdException w:name="Colorful Grid Accent 2" w:uiPriority="73"/>
+    <w:lsdException w:name="Light Shading Accent 3" w:uiPriority="60"/>
+    <w:lsdException w:name="Light List Accent 3" w:uiPriority="61"/>
+    <w:lsdException w:name="Light Grid Accent 3" w:uiPriority="62"/>
+    <w:lsdException w:name="Medium Shading 1 Accent 3" w:uiPriority="63"/>
+    <w:lsdException w:name="Medium Shading 2 Accent 3" w:uiPriority="64"/>
+    <w:lsdException w:name="Medium List 1 Accent 3" w:uiPriority="65"/>
+    <w:lsdException w:name="Medium List 2 Accent 3" w:uiPriority="66"/>
+    <w:lsdException w:name="Medium Grid 1 Accent 3" w:uiPriority="67"/>
+    <w:lsdException w:name="Medium Grid 2 Accent 3" w:uiPriority="68"/>
+    <w:lsdException w:name="Medium Grid 3 Accent 3" w:uiPriority="69"/>
+    <w:lsdException w:name="Dark List Accent 3" w:uiPriority="70"/>
+    <w:lsdException w:name="Colorful Shading Accent 3" w:uiPriority="71"/>
+    <w:lsdException w:name="Colorful List Accent 3" w:uiPriority="72"/>
+    <w:lsdException w:name="Colorful Grid Accent 3" w:uiPriority="73"/>
+    <w:lsdException w:name="Light Shading Accent 4" w:uiPriority="60"/>
+    <w:lsdException w:name="Light List Accent 4" w:uiPriority="61"/>
+    <w:lsdException w:name="Light Grid Accent 4" w:uiPriority="62"/>
+    <w:lsdException w:name="Medium Shading 1 Accent 4" w:uiPriority="63"/>
+    <w:lsdException w:name="Medium Shading 2 Accent 4" w:uiPriority="64"/>
+    <w:lsdException w:name="Medium List 1 Accent 4" w:uiPriority="65"/>
+    <w:lsdException w:name="Medium List 2 Accent 4" w:uiPriority="66"/>
+    <w:lsdException w:name="Medium Grid 1 Accent 4" w:uiPriority="67"/>
+    <w:lsdException w:name="Medium Grid 2 Accent 4" w:uiPriority="68"/>
+    <w:lsdException w:name="Medium Grid 3 Accent 4" w:uiPriority="69"/>
+    <w:lsdException w:name="Dark List Accent 4" w:uiPriority="70"/>
+    <w:lsdException w:name="Colorful Shading Accent 4" w:uiPriority="71"/>
+    <w:lsdException w:name="Colorful List Accent 4" w:uiPriority="72"/>
+    <w:lsdException w:name="Colorful Grid Accent 4" w:uiPriority="73"/>
+    <w:lsdException w:name="Light Shading Accent 5" w:uiPriority="60"/>
+    <w:lsdException w:name="Light List Accent 5" w:uiPriority="61"/>
+    <w:lsdException w:name="Light Grid Accent 5" w:uiPriority="62"/>
+    <w:lsdException w:name="Medium Shading 1 Accent 5" w:uiPriority="63"/>
+    <w:lsdException w:name="Medium Shading 2 Accent 5" w:uiPriority="64"/>
+    <w:lsdException w:name="Medium List 1 Accent 5" w:uiPriority="65"/>
+    <w:lsdException w:name="Medium List 2 Accent 5" w:uiPriority="66"/>
+    <w:lsdException w:name="Medium Grid 1 Accent 5" w:uiPriority="67"/>
+    <w:lsdException w:name="Medium Grid 2 Accent 5" w:uiPriority="68"/>
+    <w:lsdException w:name="Medium Grid 3 Accent 5" w:uiPriority="69"/>
+    <w:lsdException w:name="Dark List Accent 5" w:uiPriority="70"/>
+    <w:lsdException w:name="Colorful Shading Accent 5" w:uiPriority="71"/>
+    <w:lsdException w:name="Colorful List Accent 5" w:uiPriority="72"/>
+    <w:lsdException w:name="Colorful Grid Accent 5" w:uiPriority="73"/>
+    <w:lsdException w:name="Light Shading Accent 6" w:uiPriority="60"/>
+    <w:lsdException w:name="Light List Accent 6" w:uiPriority="61"/>
+    <w:lsdException w:name="Light Grid Accent 6" w:uiPriority="62"/>
+    <w:lsdException w:name="Medium Shading 1 Accent 6" w:uiPriority="63"/>
+    <w:lsdException w:name="Medium Shading 2 Accent 6" w:uiPriority="64"/>
+    <w:lsdException w:name="Medium List 1 Accent 6" w:uiPriority="65"/>
+    <w:lsdException w:name="Medium List 2 Accent 6" w:uiPriority="66"/>
+    <w:lsdException w:name="Medium Grid 1 Accent 6" w:uiPriority="67"/>
+    <w:lsdException w:name="Medium Grid 2 Accent 6" w:uiPriority="68"/>
+    <w:lsdException w:name="Medium Grid 3 Accent 6" w:uiPriority="69"/>
+    <w:lsdException w:name="Dark List Accent 6" w:uiPriority="70"/>
+    <w:lsdException w:name="Colorful Shading Accent 6" w:uiPriority="71"/>
+    <w:lsdException w:name="Colorful List Accent 6" w:uiPriority="72"/>
+    <w:lsdException w:name="Colorful Grid Accent 6" w:uiPriority="73"/>
+    <w:lsdException w:name="Subtle Emphasis" w:uiPriority="19" w:qFormat="1"/>
+    <w:lsdException w:name="Intense Emphasis" w:uiPriority="21" w:qFormat="1"/>
+    <w:lsdException w:name="Subtle Reference" w:uiPriority="31" w:qFormat="1"/>
+    <w:lsdException w:name="Intense Reference" w:uiPriority="32" w:qFormat="1"/>
+    <w:lsdException w:name="Book Title" w:uiPriority="33" w:qFormat="1"/>
+    <w:lsdException w:name="Bibliography" w:semiHidden="1" w:uiPriority="37" w:unhideWhenUsed="1"/>
+    <w:lsdException w:name="TOC Heading" w:semiHidden="1" w:uiPriority="39" w:unhideWhenUsed="1" w:qFormat="1"/>
+    <w:lsdException w:name="Plain Table 1" w:uiPriority="41"/>
+    <w:lsdException w:name="Plain Table 2" w:uiPriority="42"/>
+    <w:lsdException w:name="Plain Table 3" w:uiPriority="43"/>
+    <w:lsdException w:name="Plain Table 4" w:uiPriority="44"/>
+    <w:lsdException w:name="Plain Table 5" w:uiPriority="45"/>
+    <w:lsdException w:name="Grid Table Light" w:uiPriority="40"/>
+    <w:lsdException w:name="Grid Table 1 Light" w:uiPriority="46"/>
+    <w:lsdException w:name="Grid Table 2" w:uiPriority="47"/>
+    <w:lsdException w:name="Grid Table 3" w:uiPriority="48"/>
+    <w:lsdException w:name="Grid Table 4" w:uiPriority="49"/>
+    <w:lsdException w:name="Grid Table 5 Dark" w:uiPriority="50"/>
+    <w:lsdException w:name="Grid Table 6 Colorful" w:uiPriority="51"/>
+    <w:lsdException w:name="Grid Table 7 Colorful" w:uiPriority="52"/>
+    <w:lsdException w:name="Grid Table 1 Light Accent 1" w:uiPriority="46"/>
+    <w:lsdException w:name="Grid Table 2 Accent 1" w:uiPriority="47"/>
+    <w:lsdException w:name="Grid Table 3 Accent 1" w:uiPriority="48"/>
+    <w:lsdException w:name="Grid Table 4 Accent 1" w:uiPriority="49"/>
+    <w:lsdException w:name="Grid Table 5 Dark Accent 1" w:uiPriority="50"/>
+    <w:lsdException w:name="Grid Table 6 Colorful Accent 1" w:uiPriority="51"/>
+    <w:lsdException w:name="Grid Table 7 Colorful Accent 1" w:uiPriority="52"/>
+    <w:lsdException w:name="Grid Table 1 Light Accent 2" w:uiPriority="46"/>
+    <w:lsdException w:name="Grid Table 2 Accent 2" w:uiPriority="47"/>
+    <w:lsdException w:name="Grid Table 3 Accent 2" w:uiPriority="48"/>
+    <w:lsdException w:name="Grid Table 4 Accent 2" w:uiPriority="49"/>
+    <w:lsdException w:name="Grid Table 5 Dark Accent 2" w:uiPriority="50"/>
+    <w:lsdException w:name="Grid Table 6 Colorful Accent 2" w:uiPriority="51"/>
+    <w:lsdException w:name="Grid Table 7 Colorful Accent 2" w:uiPriority="52"/>
+    <w:lsdException w:name="Grid Table 1 Light Accent 3" w:uiPriority="46"/>
+    <w:lsdException w:name="Grid Table 2 Accent 3" w:uiPriority="47"/>
+    <w:lsdException w:name="Grid Table 3 Accent 3" w:uiPriority="48"/>
+    <w:lsdException w:name="Grid Table 4 Accent 3" w:uiPriority="49"/>
+    <w:lsdException w:name="Grid Table 5 Dark Accent 3" w:uiPriority="50"/>
+    <w:lsdException w:name="Grid Table 6 Colorful Accent 3" w:uiPriority="51"/>
+    <w:lsdException w:name="Grid Table 7 Colorful Accent 3" w:uiPriority="52"/>
+    <w:lsdException w:name="Grid Table 1 Light Accent 4" w:uiPriority="46"/>
+    <w:lsdException w:name="Grid Table 2 Accent 4" w:uiPriority="47"/>
+    <w:lsdException w:name="Grid Table 3 Accent 4" w:uiPriority="48"/>
+    <w:lsdException w:name="Grid Table 4 Accent 4" w:uiPriority="49"/>
+    <w:lsdException w:name="Grid Table 5 Dark Accent 4" w:uiPriority="50"/>
+    <w:lsdException w:name="Grid Table 6 Colorful Accent 4" w:uiPriority="51"/>
+    <w:lsdException w:name="Grid Table 7 Colorful Accent 4" w:uiPriority="52"/>
+    <w:lsdException w:name="Grid Table 1 Light Accent 5" w:uiPriority="46"/>
+    <w:lsdException w:name="Grid Table 2 Accent 5" w:uiPriority="47"/>
+    <w:lsdException w:name="Grid Table 3 Accent 5" w:uiPriority="48"/>
+    <w:lsdException w:name="Grid Table 4 Accent 5" w:uiPriority="49"/>
+    <w:lsdException w:name="Grid Table 5 Dark Accent 5" w:uiPriority="50"/>
+    <w:lsdException w:name="Grid Table 6 Colorful Accent 5" w:uiPriority="51"/>
+    <w:lsdException w:name="Grid Table 7 Colorful Accent 5" w:uiPriority="52"/>
+    <w:lsdException w:name="Grid Table 1 Light Accent 6" w:uiPriority="46"/>
+    <w:lsdException w:name="Grid Table 2 Accent 6" w:uiPriority="47"/>
+    <w:lsdException w:name="Grid Table 3 Accent 6" w:uiPriority="48"/>
+    <w:lsdException w:name="Grid Table 4 Accent 6" w:uiPriority="49"/>
+    <w:lsdException w:name="Grid Table 5 Dark Accent 6" w:uiPriority="50"/>
+    <w:lsdException w:name="Grid Table 6 Colorful Accent 6" w:uiPriority="51"/>
+    <w:lsdException w:name="Grid Table 7 Colorful Accent 6" w:uiPriority="52"/>
+    <w:lsdException w:name="List Table 1 Light" w:uiPriority="46"/>
+    <w:lsdException w:name="List Table 2" w:uiPriority="47"/>
+    <w:lsdException w:name="List Table 3" w:uiPriority="48"/>
+    <w:lsdException w:name="List Table 4" w:uiPriority="49"/>
+    <w:lsdException w:name="List Table 5 Dark" w:uiPriority="50"/>
+    <w:lsdException w:name="List Table 6 Colorful" w:uiPriority="51"/>
+    <w:lsdException w:name="List Table 7 Colorful" w:uiPriority="52"/>
+    <w:lsdException w:name="List Table 1 Light Accent 1" w:uiPriority="46"/>
+    <w:lsdException w:name="List Table 2 Accent 1" w:uiPriority="47"/>
+    <w:lsdException w:name="List Table 3 Accent 1" w:uiPriority="48"/>
+    <w:lsdException w:name="List Table 4 Accent 1" w:uiPriority="49"/>
+    <w:lsdException w:name="List Table 5 Dark Accent 1" w:uiPriority="50"/>
+    <w:lsdException w:name="List Table 6 Colorful Accent 1" w:uiPriority="51"/>
+    <w:lsdException w:name="List Table 7 Colorful Accent 1" w:uiPriority="52"/>
+    <w:lsdException w:name="List Table 1 Light Accent 2" w:uiPriority="46"/>
+    <w:lsdException w:name="List Table 2 Accent 2" w:uiPriority="47"/>
+    <w:lsdException w:name="List Table 3 Accent 2" w:uiPriority="48"/>
+    <w:lsdException w:name="List Table 4 Accent 2" w:uiPriority="49"/>
+    <w:lsdException w:name="List Table 5 Dark Accent 2" w:uiPriority="50"/>
+    <w:lsdException w:name="List Table 6 Colorful Accent 2" w:uiPriority="51"/>
+    <w:lsdException w:name="List Table 7 Colorful Accent 2" w:uiPriority="52"/>
+    <w:lsdException w:name="List Table 1 Light Accent 3" w:uiPriority="46"/>
+    <w:lsdException w:name="List Table 2 Accent 3" w:uiPriority="47"/>
+    <w:lsdException w:name="List Table 3 Accent 3" w:uiPriority="48"/>
+    <w:lsdException w:name="List Table 4 Accent 3" w:uiPriority="49"/>
+    <w:lsdException w:name="List Table 5 Dark Accent 3" w:uiPriority="50"/>
+    <w:lsdException w:name="List Table 6 Colorful Accent 3" w:uiPriority="51"/>
+    <w:lsdException w:name="List Table 7 Colorful Accent 3" w:uiPriority="52"/>
+    <w:lsdException w:name="List Table 1 Light Accent 4" w:uiPriority="46"/>
+    <w:lsdException w:name="List Table 2 Accent 4" w:uiPriority="47"/>
+    <w:lsdException w:name="List Table 3 Accent 4" w:uiPriority="48"/>
+    <w:lsdException w:name="List Table 4 Accent 4" w:uiPriority="49"/>
+    <w:lsdException w:name="List Table 5 Dark Accent 4" w:uiPriority="50"/>
+    <w:lsdException w:name="List Table 6 Colorful Accent 4" w:uiPriority="51"/>
+    <w:lsdException w:name="List Table 7 Colorful Accent 4" w:uiPriority="52"/>
+    <w:lsdException w:name="List Table 1 Light Accent 5" w:uiPriority="46"/>
+    <w:lsdException w:name="List Table 2 Accent 5" w:uiPriority="47"/>
+    <w:lsdException w:name="List Table 3 Accent 5" w:uiPriority="48"/>
+    <w:lsdException w:name="List Table 4 Accent 5" w:uiPriority="49"/>
+    <w:lsdException w:name="List Table 5 Dark Accent 5" w:uiPriority="50"/>
+    <w:lsdException w:name="List Table 6 Colorful Accent 5" w:uiPriority="51"/>
+    <w:lsdException w:name="List Table 7 Colorful Accent 5" w:uiPriority="52"/>
+    <w:lsdException w:name="List Table 1 Light Accent 6" w:uiPriority="46"/>
+    <w:lsdException w:name="List Table 2 Accent 6" w:uiPriority="47"/>
+    <w:lsdException w:name="List Table 3 Accent 6" w:uiPriority="48"/>
+    <w:lsdException w:name="List Table 4 Accent 6" w:uiPriority="49"/>
+    <w:lsdException w:name="List Table 5 Dark Accent 6" w:uiPriority="50"/>
+    <w:lsdException w:name="List Table 6 Colorful Accent 6" w:uiPriority="51"/>
+    <w:lsdException w:name="List Table 7 Colorful Accent 6" w:uiPriority="52"/>
   </w:latentStyles>
   <w:style w:type="paragraph" w:default="1" w:styleId="Normal">
     <w:name w:val="Normal"/>
@@ -9709,7 +8866,7 @@
   <a:extraClrSchemeLst/>
   <a:extLst>
     <a:ext uri="{05A4C25C-085E-4340-85A3-A5531E510DB2}">
-      <thm15:themeFamily xmlns="" xmlns:thm15="http://schemas.microsoft.com/office/thememl/2012/main" name="Office Theme" id="{62F939B6-93AF-4DB8-9C6B-D6C7DFDC589F}" vid="{4A3C46E8-61CC-4603-A589-7422A47A8E4A}"/>
+      <thm15:themeFamily xmlns:thm15="http://schemas.microsoft.com/office/thememl/2012/main" name="Office Theme" id="{62F939B6-93AF-4DB8-9C6B-D6C7DFDC589F}" vid="{4A3C46E8-61CC-4603-A589-7422A47A8E4A}"/>
     </a:ext>
   </a:extLst>
 </a:theme>

</xml_diff>